<commit_message>
added some objectives in project brief. Need aproval and removal of the yellow markings
</commit_message>
<xml_diff>
--- a/Documentation/Project brief.docx
+++ b/Documentation/Project brief.docx
@@ -1,6 +1,6 @@
 
 <file path=word/document.xml><?xml version="1.0" encoding="utf-8"?>
-<w:document xmlns:ve="http://schemas.openxmlformats.org/markup-compatibility/2006" xmlns:o="urn:schemas-microsoft-com:office:office" xmlns:r="http://schemas.openxmlformats.org/officeDocument/2006/relationships" xmlns:m="http://schemas.openxmlformats.org/officeDocument/2006/math" xmlns:v="urn:schemas-microsoft-com:vml" xmlns:wp="http://schemas.openxmlformats.org/drawingml/2006/wordprocessingDrawing" xmlns:w10="urn:schemas-microsoft-com:office:word" xmlns:w="http://schemas.openxmlformats.org/wordprocessingml/2006/main" xmlns:wne="http://schemas.microsoft.com/office/word/2006/wordml">
+<w:document xmlns:wpc="http://schemas.microsoft.com/office/word/2010/wordprocessingCanvas" xmlns:cx="http://schemas.microsoft.com/office/drawing/2014/chartex" xmlns:cx1="http://schemas.microsoft.com/office/drawing/2015/9/8/chartex" xmlns:mc="http://schemas.openxmlformats.org/markup-compatibility/2006" xmlns:o="urn:schemas-microsoft-com:office:office" xmlns:r="http://schemas.openxmlformats.org/officeDocument/2006/relationships" xmlns:m="http://schemas.openxmlformats.org/officeDocument/2006/math" xmlns:v="urn:schemas-microsoft-com:vml" xmlns:wp14="http://schemas.microsoft.com/office/word/2010/wordprocessingDrawing" xmlns:wp="http://schemas.openxmlformats.org/drawingml/2006/wordprocessingDrawing" xmlns:w10="urn:schemas-microsoft-com:office:word" xmlns:w="http://schemas.openxmlformats.org/wordprocessingml/2006/main" xmlns:w14="http://schemas.microsoft.com/office/word/2010/wordml" xmlns:w15="http://schemas.microsoft.com/office/word/2012/wordml" xmlns:w16se="http://schemas.microsoft.com/office/word/2015/wordml/symex" xmlns:wpg="http://schemas.microsoft.com/office/word/2010/wordprocessingGroup" xmlns:wpi="http://schemas.microsoft.com/office/word/2010/wordprocessingInk" xmlns:wne="http://schemas.microsoft.com/office/word/2006/wordml" xmlns:wps="http://schemas.microsoft.com/office/word/2010/wordprocessingShape" mc:Ignorable="w14 w15 w16se wp14">
   <w:body>
     <w:tbl>
       <w:tblPr>
@@ -14,7 +14,7 @@
           <w:insideV w:val="single" w:sz="4" w:space="0" w:color="auto"/>
         </w:tblBorders>
         <w:tblLayout w:type="fixed"/>
-        <w:tblLook w:val="0000"/>
+        <w:tblLook w:val="0000" w:firstRow="0" w:lastRow="0" w:firstColumn="0" w:lastColumn="0" w:noHBand="0" w:noVBand="0"/>
       </w:tblPr>
       <w:tblGrid>
         <w:gridCol w:w="946"/>
@@ -25,12 +25,6 @@
         <w:gridCol w:w="2497"/>
       </w:tblGrid>
       <w:tr>
-        <w:tblPrEx>
-          <w:tblCellMar>
-            <w:top w:w="0" w:type="dxa"/>
-            <w:bottom w:w="0" w:type="dxa"/>
-          </w:tblCellMar>
-        </w:tblPrEx>
         <w:trPr>
           <w:trHeight w:val="528"/>
         </w:trPr>
@@ -242,12 +236,6 @@
         </w:tc>
       </w:tr>
       <w:tr>
-        <w:tblPrEx>
-          <w:tblCellMar>
-            <w:top w:w="0" w:type="dxa"/>
-            <w:bottom w:w="0" w:type="dxa"/>
-          </w:tblCellMar>
-        </w:tblPrEx>
         <w:trPr>
           <w:trHeight w:val="497"/>
         </w:trPr>
@@ -282,39 +270,61 @@
                 <w:rFonts w:ascii="Times New Roman" w:hAnsi="Times New Roman"/>
               </w:rPr>
             </w:pPr>
-            <w:proofErr w:type="spellStart"/>
             <w:r>
               <w:rPr>
                 <w:rFonts w:ascii="Times New Roman" w:hAnsi="Times New Roman"/>
                 <w:i/>
                 <w:color w:val="0000FF"/>
               </w:rPr>
-              <w:t>Youssef</w:t>
+              <w:t>Youssef alamood</w:t>
             </w:r>
-            <w:proofErr w:type="spellEnd"/>
+          </w:p>
+        </w:tc>
+        <w:tc>
+          <w:tcPr>
+            <w:tcW w:w="1344" w:type="dxa"/>
+          </w:tcPr>
+          <w:p>
+            <w:pPr>
+              <w:pStyle w:val="Tabletext"/>
+              <w:rPr>
+                <w:rFonts w:ascii="Times New Roman" w:hAnsi="Times New Roman"/>
+              </w:rPr>
+            </w:pPr>
             <w:r>
               <w:rPr>
                 <w:rFonts w:ascii="Times New Roman" w:hAnsi="Times New Roman"/>
                 <w:i/>
                 <w:color w:val="0000FF"/>
               </w:rPr>
-              <w:t xml:space="preserve"> </w:t>
+              <w:t>&lt;mm/dd/yy&gt;</w:t>
             </w:r>
-            <w:proofErr w:type="spellStart"/>
+          </w:p>
+        </w:tc>
+        <w:tc>
+          <w:tcPr>
+            <w:tcW w:w="1324" w:type="dxa"/>
+          </w:tcPr>
+          <w:p>
+            <w:pPr>
+              <w:pStyle w:val="Tabletext"/>
+              <w:rPr>
+                <w:rFonts w:ascii="Times New Roman" w:hAnsi="Times New Roman"/>
+              </w:rPr>
+            </w:pPr>
             <w:r>
               <w:rPr>
                 <w:rFonts w:ascii="Times New Roman" w:hAnsi="Times New Roman"/>
                 <w:i/>
                 <w:color w:val="0000FF"/>
               </w:rPr>
-              <w:t>alamood</w:t>
+              <w:t>&lt;name&gt;</w:t>
             </w:r>
-            <w:proofErr w:type="spellEnd"/>
-          </w:p>
-        </w:tc>
-        <w:tc>
-          <w:tcPr>
-            <w:tcW w:w="1344" w:type="dxa"/>
+          </w:p>
+        </w:tc>
+        <w:tc>
+          <w:tcPr>
+            <w:tcW w:w="1513" w:type="dxa"/>
           </w:tcPr>
           <w:p>
             <w:pPr>
@@ -329,153 +339,33 @@
                 <w:i/>
                 <w:color w:val="0000FF"/>
               </w:rPr>
-              <w:t>&lt;mm/</w:t>
+              <w:t>&lt;mm/dd/yy&gt;</w:t>
             </w:r>
-            <w:proofErr w:type="spellStart"/>
+          </w:p>
+        </w:tc>
+        <w:tc>
+          <w:tcPr>
+            <w:tcW w:w="2497" w:type="dxa"/>
+          </w:tcPr>
+          <w:p>
+            <w:pPr>
+              <w:pStyle w:val="Tabletext"/>
+              <w:rPr>
+                <w:rFonts w:ascii="Times New Roman" w:hAnsi="Times New Roman"/>
+              </w:rPr>
+            </w:pPr>
             <w:r>
               <w:rPr>
                 <w:rFonts w:ascii="Times New Roman" w:hAnsi="Times New Roman"/>
                 <w:i/>
                 <w:color w:val="0000FF"/>
               </w:rPr>
-              <w:t>dd</w:t>
-            </w:r>
-            <w:proofErr w:type="spellEnd"/>
-            <w:r>
-              <w:rPr>
-                <w:rFonts w:ascii="Times New Roman" w:hAnsi="Times New Roman"/>
-                <w:i/>
-                <w:color w:val="0000FF"/>
-              </w:rPr>
-              <w:t>/</w:t>
-            </w:r>
-            <w:proofErr w:type="spellStart"/>
-            <w:r>
-              <w:rPr>
-                <w:rFonts w:ascii="Times New Roman" w:hAnsi="Times New Roman"/>
-                <w:i/>
-                <w:color w:val="0000FF"/>
-              </w:rPr>
-              <w:t>yy</w:t>
-            </w:r>
-            <w:proofErr w:type="spellEnd"/>
-            <w:r>
-              <w:rPr>
-                <w:rFonts w:ascii="Times New Roman" w:hAnsi="Times New Roman"/>
-                <w:i/>
-                <w:color w:val="0000FF"/>
-              </w:rPr>
-              <w:t>&gt;</w:t>
-            </w:r>
-          </w:p>
-        </w:tc>
-        <w:tc>
-          <w:tcPr>
-            <w:tcW w:w="1324" w:type="dxa"/>
-          </w:tcPr>
-          <w:p>
-            <w:pPr>
-              <w:pStyle w:val="Tabletext"/>
-              <w:rPr>
-                <w:rFonts w:ascii="Times New Roman" w:hAnsi="Times New Roman"/>
-              </w:rPr>
-            </w:pPr>
-            <w:r>
-              <w:rPr>
-                <w:rFonts w:ascii="Times New Roman" w:hAnsi="Times New Roman"/>
-                <w:i/>
-                <w:color w:val="0000FF"/>
-              </w:rPr>
-              <w:t>&lt;name&gt;</w:t>
-            </w:r>
-          </w:p>
-        </w:tc>
-        <w:tc>
-          <w:tcPr>
-            <w:tcW w:w="1513" w:type="dxa"/>
-          </w:tcPr>
-          <w:p>
-            <w:pPr>
-              <w:pStyle w:val="Tabletext"/>
-              <w:rPr>
-                <w:rFonts w:ascii="Times New Roman" w:hAnsi="Times New Roman"/>
-              </w:rPr>
-            </w:pPr>
-            <w:r>
-              <w:rPr>
-                <w:rFonts w:ascii="Times New Roman" w:hAnsi="Times New Roman"/>
-                <w:i/>
-                <w:color w:val="0000FF"/>
-              </w:rPr>
-              <w:t>&lt;mm/</w:t>
-            </w:r>
-            <w:proofErr w:type="spellStart"/>
-            <w:r>
-              <w:rPr>
-                <w:rFonts w:ascii="Times New Roman" w:hAnsi="Times New Roman"/>
-                <w:i/>
-                <w:color w:val="0000FF"/>
-              </w:rPr>
-              <w:t>dd</w:t>
-            </w:r>
-            <w:proofErr w:type="spellEnd"/>
-            <w:r>
-              <w:rPr>
-                <w:rFonts w:ascii="Times New Roman" w:hAnsi="Times New Roman"/>
-                <w:i/>
-                <w:color w:val="0000FF"/>
-              </w:rPr>
-              <w:t>/</w:t>
-            </w:r>
-            <w:proofErr w:type="spellStart"/>
-            <w:r>
-              <w:rPr>
-                <w:rFonts w:ascii="Times New Roman" w:hAnsi="Times New Roman"/>
-                <w:i/>
-                <w:color w:val="0000FF"/>
-              </w:rPr>
-              <w:t>yy</w:t>
-            </w:r>
-            <w:proofErr w:type="spellEnd"/>
-            <w:r>
-              <w:rPr>
-                <w:rFonts w:ascii="Times New Roman" w:hAnsi="Times New Roman"/>
-                <w:i/>
-                <w:color w:val="0000FF"/>
-              </w:rPr>
-              <w:t>&gt;</w:t>
-            </w:r>
-          </w:p>
-        </w:tc>
-        <w:tc>
-          <w:tcPr>
-            <w:tcW w:w="2497" w:type="dxa"/>
-          </w:tcPr>
-          <w:p>
-            <w:pPr>
-              <w:pStyle w:val="Tabletext"/>
-              <w:rPr>
-                <w:rFonts w:ascii="Times New Roman" w:hAnsi="Times New Roman"/>
-              </w:rPr>
-            </w:pPr>
-            <w:r>
-              <w:rPr>
-                <w:rFonts w:ascii="Times New Roman" w:hAnsi="Times New Roman"/>
-                <w:i/>
-                <w:color w:val="0000FF"/>
-              </w:rPr>
               <w:t>&lt;reason&gt;</w:t>
             </w:r>
           </w:p>
         </w:tc>
       </w:tr>
       <w:tr>
-        <w:tblPrEx>
-          <w:tblCellMar>
-            <w:top w:w="0" w:type="dxa"/>
-            <w:bottom w:w="0" w:type="dxa"/>
-          </w:tblCellMar>
-        </w:tblPrEx>
         <w:trPr>
           <w:trHeight w:val="233"/>
         </w:trPr>
@@ -491,6 +381,12 @@
                 <w:rFonts w:ascii="Times New Roman" w:hAnsi="Times New Roman"/>
               </w:rPr>
             </w:pPr>
+            <w:r>
+              <w:rPr>
+                <w:rFonts w:ascii="Times New Roman" w:hAnsi="Times New Roman"/>
+              </w:rPr>
+              <w:t>1.0.1</w:t>
+            </w:r>
           </w:p>
         </w:tc>
         <w:tc>
@@ -505,6 +401,12 @@
                 <w:rFonts w:ascii="Times New Roman" w:hAnsi="Times New Roman"/>
               </w:rPr>
             </w:pPr>
+            <w:r>
+              <w:rPr>
+                <w:rFonts w:ascii="Times New Roman" w:hAnsi="Times New Roman"/>
+              </w:rPr>
+              <w:t>Åsa Wegelius</w:t>
+            </w:r>
           </w:p>
         </w:tc>
         <w:tc>
@@ -519,6 +421,12 @@
                 <w:rFonts w:ascii="Times New Roman" w:hAnsi="Times New Roman"/>
               </w:rPr>
             </w:pPr>
+            <w:r>
+              <w:rPr>
+                <w:rFonts w:ascii="Times New Roman" w:hAnsi="Times New Roman"/>
+              </w:rPr>
+              <w:t>18/02/16</w:t>
+            </w:r>
           </w:p>
         </w:tc>
         <w:tc>
@@ -561,16 +469,18 @@
                 <w:rFonts w:ascii="Times New Roman" w:hAnsi="Times New Roman"/>
               </w:rPr>
             </w:pPr>
+            <w:r>
+              <w:rPr>
+                <w:rFonts w:ascii="Times New Roman" w:hAnsi="Times New Roman"/>
+              </w:rPr>
+              <w:t>Added further objectives in that section.</w:t>
+            </w:r>
+            <w:bookmarkStart w:id="0" w:name="_GoBack"/>
+            <w:bookmarkEnd w:id="0"/>
           </w:p>
         </w:tc>
       </w:tr>
       <w:tr>
-        <w:tblPrEx>
-          <w:tblCellMar>
-            <w:top w:w="0" w:type="dxa"/>
-            <w:bottom w:w="0" w:type="dxa"/>
-          </w:tblCellMar>
-        </w:tblPrEx>
         <w:trPr>
           <w:trHeight w:val="248"/>
         </w:trPr>
@@ -660,12 +570,6 @@
         </w:tc>
       </w:tr>
       <w:tr>
-        <w:tblPrEx>
-          <w:tblCellMar>
-            <w:top w:w="0" w:type="dxa"/>
-            <w:bottom w:w="0" w:type="dxa"/>
-          </w:tblCellMar>
-        </w:tblPrEx>
         <w:trPr>
           <w:trHeight w:val="248"/>
         </w:trPr>
@@ -757,12 +661,12 @@
     </w:tbl>
     <w:p>
       <w:pPr>
-        <w:pStyle w:val="Heading1"/>
-      </w:pPr>
-    </w:p>
-    <w:p>
-      <w:pPr>
-        <w:pStyle w:val="Heading1"/>
+        <w:pStyle w:val="Overskrift1"/>
+      </w:pPr>
+    </w:p>
+    <w:p>
+      <w:pPr>
+        <w:pStyle w:val="Overskrift1"/>
       </w:pPr>
       <w:r>
         <w:t>Introduction</w:t>
@@ -776,35 +680,160 @@
     </w:p>
     <w:p>
       <w:pPr>
-        <w:pStyle w:val="Heading1"/>
+        <w:pStyle w:val="Overskrift1"/>
       </w:pPr>
       <w:r>
         <w:t>Objective</w:t>
       </w:r>
+      <w:r>
+        <w:t>s</w:t>
+      </w:r>
     </w:p>
     <w:p/>
     <w:p>
-      <w:r>
-        <w:t xml:space="preserve">The aim is to develop a learning platform directed to Arabic audiences </w:t>
-      </w:r>
-      <w:r>
-        <w:t>allowing students, ordinary people to learn and test their abilities on the subjects provided by the platform. Not only will the normal people learn and develop skills through this platform but the universities and schools will have the benefit of variety in learning methods for their students, giving them the advantage of going through study materials on their own pace and time.</w:t>
-      </w:r>
-    </w:p>
-    <w:p>
-      <w:r>
-        <w:t xml:space="preserve">The target for launching our first demo is </w:t>
+      <w:pPr>
+        <w:pStyle w:val="Listeafsnit"/>
+        <w:numPr>
+          <w:ilvl w:val="0"/>
+          <w:numId w:val="2"/>
+        </w:numPr>
+        <w:rPr>
+          <w:b/>
+          <w:highlight w:val="yellow"/>
+        </w:rPr>
+      </w:pPr>
+      <w:r>
+        <w:rPr>
+          <w:b/>
+          <w:highlight w:val="yellow"/>
+        </w:rPr>
+        <w:t>The project shall be completed in 01/06/16.</w:t>
       </w:r>
       <w:r>
         <w:rPr>
           <w:highlight w:val="yellow"/>
         </w:rPr>
-        <w:t>…..</w:t>
-      </w:r>
-    </w:p>
-    <w:p>
-      <w:pPr>
-        <w:pStyle w:val="Heading1"/>
+        <w:t xml:space="preserve"> It is the last delivery day on Fronter so it is a hard deadline. </w:t>
+      </w:r>
+    </w:p>
+    <w:p>
+      <w:pPr>
+        <w:pStyle w:val="Listeafsnit"/>
+        <w:numPr>
+          <w:ilvl w:val="0"/>
+          <w:numId w:val="2"/>
+        </w:numPr>
+        <w:rPr>
+          <w:b/>
+          <w:highlight w:val="yellow"/>
+        </w:rPr>
+      </w:pPr>
+      <w:r>
+        <w:rPr>
+          <w:b/>
+          <w:highlight w:val="yellow"/>
+        </w:rPr>
+        <w:t xml:space="preserve">The budget is 1722 man hours. </w:t>
+      </w:r>
+      <w:r>
+        <w:rPr>
+          <w:highlight w:val="yellow"/>
+        </w:rPr>
+        <w:t>The project delivery day gives 14 ½ weeks. This time-span includes six holidays. That gives us 66 working days for the project. We calculate with 7h/day. Given we divide a day 50/50 between courses and project up until 06/05/16 we have 16 full time days and 50 half time days. That gives 16*7 + 50*3.5 hours per person = 287h/person. A project group of six persons gives a budget of 1722 man hours.</w:t>
+      </w:r>
+    </w:p>
+    <w:p>
+      <w:pPr>
+        <w:pStyle w:val="Listeafsnit"/>
+        <w:numPr>
+          <w:ilvl w:val="0"/>
+          <w:numId w:val="2"/>
+        </w:numPr>
+        <w:rPr>
+          <w:b/>
+          <w:highlight w:val="yellow"/>
+        </w:rPr>
+      </w:pPr>
+      <w:r>
+        <w:rPr>
+          <w:b/>
+          <w:highlight w:val="yellow"/>
+        </w:rPr>
+        <w:t>The outcome shall be an online learning platform.</w:t>
+      </w:r>
+      <w:r>
+        <w:rPr>
+          <w:highlight w:val="yellow"/>
+        </w:rPr>
+        <w:t xml:space="preserve"> The aim is to develop a learning platform directed to Arabic audiences allowing students, ordinary people to learn and test their abilities on the subjects provided by the platform. Not only will the normal people learn and develop skills through this platform but the universities and schools will have the benefit of variety in learning methods for their students, giving them the advantage of going through study materials on their own pace and time.</w:t>
+      </w:r>
+    </w:p>
+    <w:p>
+      <w:pPr>
+        <w:pStyle w:val="Listeafsnit"/>
+        <w:numPr>
+          <w:ilvl w:val="0"/>
+          <w:numId w:val="2"/>
+        </w:numPr>
+        <w:rPr>
+          <w:b/>
+          <w:highlight w:val="yellow"/>
+        </w:rPr>
+      </w:pPr>
+      <w:r>
+        <w:rPr>
+          <w:b/>
+          <w:highlight w:val="yellow"/>
+        </w:rPr>
+        <w:t xml:space="preserve">The project shall be managed according to Prince2. </w:t>
+      </w:r>
+    </w:p>
+    <w:p>
+      <w:pPr>
+        <w:pStyle w:val="Listeafsnit"/>
+        <w:numPr>
+          <w:ilvl w:val="0"/>
+          <w:numId w:val="2"/>
+        </w:numPr>
+        <w:rPr>
+          <w:b/>
+          <w:highlight w:val="yellow"/>
+        </w:rPr>
+      </w:pPr>
+      <w:r>
+        <w:rPr>
+          <w:b/>
+          <w:highlight w:val="yellow"/>
+        </w:rPr>
+        <w:t xml:space="preserve">The development team shall follow the Scrum methodology. </w:t>
+      </w:r>
+    </w:p>
+    <w:p>
+      <w:pPr>
+        <w:rPr>
+          <w:b/>
+          <w:highlight w:val="yellow"/>
+        </w:rPr>
+      </w:pPr>
+    </w:p>
+    <w:p>
+      <w:pPr>
+        <w:pBdr>
+          <w:top w:val="dotted" w:sz="24" w:space="1" w:color="auto"/>
+          <w:bottom w:val="dotted" w:sz="24" w:space="1" w:color="auto"/>
+        </w:pBdr>
+      </w:pPr>
+      <w:r>
+        <w:rPr>
+          <w:highlight w:val="yellow"/>
+        </w:rPr>
+        <w:lastRenderedPageBreak/>
+        <w:t>Delete this explanation and the dots surrounding it after approving or disapproving on the changes. Objectives have many different meanings and in a project brief it has a rather specific meaning. What we had before was one overall objective for the whole project.  What you usually put down in a project brief are the objectives all can agree on regarding time, cost, quality, scope, risk and benefit performance. What we had before was the benefit part. I added time (the deadline), cost (the man-hours) and prince2 + scrum which we can say we choose to aim quality and risk control.</w:t>
+      </w:r>
+    </w:p>
+    <w:p>
+      <w:pPr>
+        <w:pStyle w:val="Overskrift1"/>
       </w:pPr>
       <w:r>
         <w:t xml:space="preserve">Scope and interfaces </w:t>
@@ -813,15 +842,7 @@
     <w:p/>
     <w:p>
       <w:r>
-        <w:t xml:space="preserve">The platform will be an online site with access to variation of courses on subjects which are introduced by experts in those areas. </w:t>
-      </w:r>
-      <w:proofErr w:type="gramStart"/>
-      <w:r>
-        <w:t>After going through each part of the course the student can review and exam himself or herself on the learning by going through multiple choice tests and small exams.</w:t>
-      </w:r>
-      <w:proofErr w:type="gramEnd"/>
-      <w:r>
-        <w:t xml:space="preserve">  </w:t>
+        <w:t xml:space="preserve">The platform will be an online site with access to variation of courses on subjects which are introduced by experts in those areas. After going through each part of the course the student can review and exam himself or herself on the learning by going through multiple choice tests and small exams.  </w:t>
       </w:r>
     </w:p>
     <w:p>
@@ -832,17 +853,16 @@
     <w:p/>
     <w:p>
       <w:pPr>
-        <w:pStyle w:val="Heading1"/>
-      </w:pPr>
-      <w:r>
-        <w:lastRenderedPageBreak/>
+        <w:pStyle w:val="Overskrift1"/>
+      </w:pPr>
+      <w:r>
         <w:t xml:space="preserve">Outline deliverable </w:t>
       </w:r>
     </w:p>
     <w:p/>
     <w:p>
       <w:pPr>
-        <w:pStyle w:val="ListParagraph"/>
+        <w:pStyle w:val="Listeafsnit"/>
         <w:numPr>
           <w:ilvl w:val="0"/>
           <w:numId w:val="1"/>
@@ -854,7 +874,7 @@
     </w:p>
     <w:p>
       <w:pPr>
-        <w:pStyle w:val="ListParagraph"/>
+        <w:pStyle w:val="Listeafsnit"/>
         <w:numPr>
           <w:ilvl w:val="0"/>
           <w:numId w:val="1"/>
@@ -866,7 +886,7 @@
     </w:p>
     <w:p>
       <w:pPr>
-        <w:pStyle w:val="ListParagraph"/>
+        <w:pStyle w:val="Listeafsnit"/>
         <w:numPr>
           <w:ilvl w:val="0"/>
           <w:numId w:val="1"/>
@@ -878,7 +898,7 @@
     </w:p>
     <w:p>
       <w:pPr>
-        <w:pStyle w:val="ListParagraph"/>
+        <w:pStyle w:val="Listeafsnit"/>
         <w:numPr>
           <w:ilvl w:val="0"/>
           <w:numId w:val="1"/>
@@ -890,7 +910,7 @@
     </w:p>
     <w:p>
       <w:pPr>
-        <w:pStyle w:val="ListParagraph"/>
+        <w:pStyle w:val="Listeafsnit"/>
         <w:numPr>
           <w:ilvl w:val="0"/>
           <w:numId w:val="1"/>
@@ -902,22 +922,22 @@
     </w:p>
     <w:p>
       <w:pPr>
-        <w:pStyle w:val="ListParagraph"/>
-      </w:pPr>
-    </w:p>
-    <w:p>
-      <w:pPr>
-        <w:pStyle w:val="ListParagraph"/>
-      </w:pPr>
-    </w:p>
-    <w:p>
-      <w:pPr>
-        <w:pStyle w:val="ListParagraph"/>
-      </w:pPr>
-    </w:p>
-    <w:p>
-      <w:pPr>
-        <w:pStyle w:val="Heading1"/>
+        <w:pStyle w:val="Listeafsnit"/>
+      </w:pPr>
+    </w:p>
+    <w:p>
+      <w:pPr>
+        <w:pStyle w:val="Listeafsnit"/>
+      </w:pPr>
+    </w:p>
+    <w:p>
+      <w:pPr>
+        <w:pStyle w:val="Listeafsnit"/>
+      </w:pPr>
+    </w:p>
+    <w:p>
+      <w:pPr>
+        <w:pStyle w:val="Overskrift1"/>
       </w:pPr>
       <w:r>
         <w:t xml:space="preserve">Constraints </w:t>
@@ -930,7 +950,7 @@
     </w:p>
     <w:p>
       <w:pPr>
-        <w:pStyle w:val="Heading1"/>
+        <w:pStyle w:val="Overskrift1"/>
       </w:pPr>
       <w:r>
         <w:t xml:space="preserve">Risk assessment </w:t>
@@ -948,9 +968,10 @@
     <w:p/>
     <w:p>
       <w:pPr>
-        <w:pStyle w:val="Heading1"/>
-      </w:pPr>
-      <w:r>
+        <w:pStyle w:val="Overskrift1"/>
+      </w:pPr>
+      <w:r>
+        <w:lastRenderedPageBreak/>
         <w:t>Business Case</w:t>
       </w:r>
     </w:p>
@@ -963,7 +984,7 @@
     <w:p/>
     <w:p>
       <w:pPr>
-        <w:pStyle w:val="Heading1"/>
+        <w:pStyle w:val="Overskrift1"/>
       </w:pPr>
       <w:r>
         <w:t>Project Product Description</w:t>
@@ -978,16 +999,15 @@
     <w:p/>
     <w:p>
       <w:pPr>
-        <w:pStyle w:val="Heading1"/>
-      </w:pPr>
-      <w:r>
-        <w:lastRenderedPageBreak/>
+        <w:pStyle w:val="Overskrift1"/>
+      </w:pPr>
+      <w:r>
         <w:t xml:space="preserve">Project plan </w:t>
       </w:r>
     </w:p>
     <w:p>
       <w:pPr>
-        <w:pStyle w:val="Heading1"/>
+        <w:pStyle w:val="Overskrift1"/>
       </w:pPr>
       <w:r>
         <w:t>Timing</w:t>
@@ -997,7 +1017,7 @@
     <w:p/>
     <w:p>
       <w:pPr>
-        <w:pStyle w:val="Heading1"/>
+        <w:pStyle w:val="Overskrift1"/>
       </w:pPr>
     </w:p>
     <w:sectPr>
@@ -1011,7 +1031,7 @@
 </file>
 
 <file path=word/endnotes.xml><?xml version="1.0" encoding="utf-8"?>
-<w:endnotes xmlns:ve="http://schemas.openxmlformats.org/markup-compatibility/2006" xmlns:o="urn:schemas-microsoft-com:office:office" xmlns:r="http://schemas.openxmlformats.org/officeDocument/2006/relationships" xmlns:m="http://schemas.openxmlformats.org/officeDocument/2006/math" xmlns:v="urn:schemas-microsoft-com:vml" xmlns:wp="http://schemas.openxmlformats.org/drawingml/2006/wordprocessingDrawing" xmlns:w10="urn:schemas-microsoft-com:office:word" xmlns:w="http://schemas.openxmlformats.org/wordprocessingml/2006/main" xmlns:wne="http://schemas.microsoft.com/office/word/2006/wordml">
+<w:endnotes xmlns:wpc="http://schemas.microsoft.com/office/word/2010/wordprocessingCanvas" xmlns:cx="http://schemas.microsoft.com/office/drawing/2014/chartex" xmlns:cx1="http://schemas.microsoft.com/office/drawing/2015/9/8/chartex" xmlns:mc="http://schemas.openxmlformats.org/markup-compatibility/2006" xmlns:o="urn:schemas-microsoft-com:office:office" xmlns:r="http://schemas.openxmlformats.org/officeDocument/2006/relationships" xmlns:m="http://schemas.openxmlformats.org/officeDocument/2006/math" xmlns:v="urn:schemas-microsoft-com:vml" xmlns:wp14="http://schemas.microsoft.com/office/word/2010/wordprocessingDrawing" xmlns:wp="http://schemas.openxmlformats.org/drawingml/2006/wordprocessingDrawing" xmlns:w10="urn:schemas-microsoft-com:office:word" xmlns:w="http://schemas.openxmlformats.org/wordprocessingml/2006/main" xmlns:w14="http://schemas.microsoft.com/office/word/2010/wordml" xmlns:w15="http://schemas.microsoft.com/office/word/2012/wordml" xmlns:w16se="http://schemas.microsoft.com/office/word/2015/wordml/symex" xmlns:wpg="http://schemas.microsoft.com/office/word/2010/wordprocessingGroup" xmlns:wpi="http://schemas.microsoft.com/office/word/2010/wordprocessingInk" xmlns:wne="http://schemas.microsoft.com/office/word/2006/wordml" xmlns:wps="http://schemas.microsoft.com/office/word/2010/wordprocessingShape" mc:Ignorable="w14 w15 w16se wp14">
   <w:endnote w:type="separator" w:id="-1">
     <w:p>
       <w:pPr>
@@ -1036,7 +1056,7 @@
 </file>
 
 <file path=word/footnotes.xml><?xml version="1.0" encoding="utf-8"?>
-<w:footnotes xmlns:ve="http://schemas.openxmlformats.org/markup-compatibility/2006" xmlns:o="urn:schemas-microsoft-com:office:office" xmlns:r="http://schemas.openxmlformats.org/officeDocument/2006/relationships" xmlns:m="http://schemas.openxmlformats.org/officeDocument/2006/math" xmlns:v="urn:schemas-microsoft-com:vml" xmlns:wp="http://schemas.openxmlformats.org/drawingml/2006/wordprocessingDrawing" xmlns:w10="urn:schemas-microsoft-com:office:word" xmlns:w="http://schemas.openxmlformats.org/wordprocessingml/2006/main" xmlns:wne="http://schemas.microsoft.com/office/word/2006/wordml">
+<w:footnotes xmlns:wpc="http://schemas.microsoft.com/office/word/2010/wordprocessingCanvas" xmlns:cx="http://schemas.microsoft.com/office/drawing/2014/chartex" xmlns:cx1="http://schemas.microsoft.com/office/drawing/2015/9/8/chartex" xmlns:mc="http://schemas.openxmlformats.org/markup-compatibility/2006" xmlns:o="urn:schemas-microsoft-com:office:office" xmlns:r="http://schemas.openxmlformats.org/officeDocument/2006/relationships" xmlns:m="http://schemas.openxmlformats.org/officeDocument/2006/math" xmlns:v="urn:schemas-microsoft-com:vml" xmlns:wp14="http://schemas.microsoft.com/office/word/2010/wordprocessingDrawing" xmlns:wp="http://schemas.openxmlformats.org/drawingml/2006/wordprocessingDrawing" xmlns:w10="urn:schemas-microsoft-com:office:word" xmlns:w="http://schemas.openxmlformats.org/wordprocessingml/2006/main" xmlns:w14="http://schemas.microsoft.com/office/word/2010/wordml" xmlns:w15="http://schemas.microsoft.com/office/word/2012/wordml" xmlns:w16se="http://schemas.microsoft.com/office/word/2015/wordml/symex" xmlns:wpg="http://schemas.microsoft.com/office/word/2010/wordprocessingGroup" xmlns:wpi="http://schemas.microsoft.com/office/word/2010/wordprocessingInk" xmlns:wne="http://schemas.microsoft.com/office/word/2006/wordml" xmlns:wps="http://schemas.microsoft.com/office/word/2010/wordprocessingShape" mc:Ignorable="w14 w15 w16se wp14">
   <w:footnote w:type="separator" w:id="-1">
     <w:p>
       <w:pPr>
@@ -1061,11 +1081,11 @@
 </file>
 
 <file path=word/numbering.xml><?xml version="1.0" encoding="utf-8"?>
-<w:numbering xmlns:ve="http://schemas.openxmlformats.org/markup-compatibility/2006" xmlns:o="urn:schemas-microsoft-com:office:office" xmlns:r="http://schemas.openxmlformats.org/officeDocument/2006/relationships" xmlns:m="http://schemas.openxmlformats.org/officeDocument/2006/math" xmlns:v="urn:schemas-microsoft-com:vml" xmlns:wp="http://schemas.openxmlformats.org/drawingml/2006/wordprocessingDrawing" xmlns:w10="urn:schemas-microsoft-com:office:word" xmlns:w="http://schemas.openxmlformats.org/wordprocessingml/2006/main" xmlns:wne="http://schemas.microsoft.com/office/word/2006/wordml">
-  <w:abstractNum w:abstractNumId="0">
-    <w:nsid w:val="5E260FDA"/>
+<w:numbering xmlns:wpc="http://schemas.microsoft.com/office/word/2010/wordprocessingCanvas" xmlns:cx="http://schemas.microsoft.com/office/drawing/2014/chartex" xmlns:cx1="http://schemas.microsoft.com/office/drawing/2015/9/8/chartex" xmlns:mc="http://schemas.openxmlformats.org/markup-compatibility/2006" xmlns:o="urn:schemas-microsoft-com:office:office" xmlns:r="http://schemas.openxmlformats.org/officeDocument/2006/relationships" xmlns:m="http://schemas.openxmlformats.org/officeDocument/2006/math" xmlns:v="urn:schemas-microsoft-com:vml" xmlns:wp14="http://schemas.microsoft.com/office/word/2010/wordprocessingDrawing" xmlns:wp="http://schemas.openxmlformats.org/drawingml/2006/wordprocessingDrawing" xmlns:w10="urn:schemas-microsoft-com:office:word" xmlns:w="http://schemas.openxmlformats.org/wordprocessingml/2006/main" xmlns:w14="http://schemas.microsoft.com/office/word/2010/wordml" xmlns:w15="http://schemas.microsoft.com/office/word/2012/wordml" xmlns:w16se="http://schemas.microsoft.com/office/word/2015/wordml/symex" xmlns:wpg="http://schemas.microsoft.com/office/word/2010/wordprocessingGroup" xmlns:wpi="http://schemas.microsoft.com/office/word/2010/wordprocessingInk" xmlns:wne="http://schemas.microsoft.com/office/word/2006/wordml" xmlns:wps="http://schemas.microsoft.com/office/word/2010/wordprocessingShape" mc:Ignorable="w14 w15 w16se wp14">
+  <w:abstractNum w:abstractNumId="0" w15:restartNumberingAfterBreak="0">
+    <w:nsid w:val="19CE328B"/>
     <w:multiLevelType w:val="hybridMultilevel"/>
-    <w:tmpl w:val="7DE08A1E"/>
+    <w:tmpl w:val="6E0E6D8E"/>
     <w:lvl w:ilvl="0" w:tplc="04090001">
       <w:start w:val="1"/>
       <w:numFmt w:val="bullet"/>
@@ -1175,14 +1195,130 @@
       </w:rPr>
     </w:lvl>
   </w:abstractNum>
+  <w:abstractNum w:abstractNumId="1" w15:restartNumberingAfterBreak="0">
+    <w:nsid w:val="5E260FDA"/>
+    <w:multiLevelType w:val="hybridMultilevel"/>
+    <w:tmpl w:val="7DE08A1E"/>
+    <w:lvl w:ilvl="0" w:tplc="04090001">
+      <w:start w:val="1"/>
+      <w:numFmt w:val="bullet"/>
+      <w:lvlText w:val=""/>
+      <w:lvlJc w:val="left"/>
+      <w:pPr>
+        <w:ind w:left="720" w:hanging="360"/>
+      </w:pPr>
+      <w:rPr>
+        <w:rFonts w:ascii="Symbol" w:hAnsi="Symbol" w:hint="default"/>
+      </w:rPr>
+    </w:lvl>
+    <w:lvl w:ilvl="1" w:tplc="04090003" w:tentative="1">
+      <w:start w:val="1"/>
+      <w:numFmt w:val="bullet"/>
+      <w:lvlText w:val="o"/>
+      <w:lvlJc w:val="left"/>
+      <w:pPr>
+        <w:ind w:left="1440" w:hanging="360"/>
+      </w:pPr>
+      <w:rPr>
+        <w:rFonts w:ascii="Courier New" w:hAnsi="Courier New" w:cs="Courier New" w:hint="default"/>
+      </w:rPr>
+    </w:lvl>
+    <w:lvl w:ilvl="2" w:tplc="04090005" w:tentative="1">
+      <w:start w:val="1"/>
+      <w:numFmt w:val="bullet"/>
+      <w:lvlText w:val=""/>
+      <w:lvlJc w:val="left"/>
+      <w:pPr>
+        <w:ind w:left="2160" w:hanging="360"/>
+      </w:pPr>
+      <w:rPr>
+        <w:rFonts w:ascii="Wingdings" w:hAnsi="Wingdings" w:hint="default"/>
+      </w:rPr>
+    </w:lvl>
+    <w:lvl w:ilvl="3" w:tplc="04090001" w:tentative="1">
+      <w:start w:val="1"/>
+      <w:numFmt w:val="bullet"/>
+      <w:lvlText w:val=""/>
+      <w:lvlJc w:val="left"/>
+      <w:pPr>
+        <w:ind w:left="2880" w:hanging="360"/>
+      </w:pPr>
+      <w:rPr>
+        <w:rFonts w:ascii="Symbol" w:hAnsi="Symbol" w:hint="default"/>
+      </w:rPr>
+    </w:lvl>
+    <w:lvl w:ilvl="4" w:tplc="04090003" w:tentative="1">
+      <w:start w:val="1"/>
+      <w:numFmt w:val="bullet"/>
+      <w:lvlText w:val="o"/>
+      <w:lvlJc w:val="left"/>
+      <w:pPr>
+        <w:ind w:left="3600" w:hanging="360"/>
+      </w:pPr>
+      <w:rPr>
+        <w:rFonts w:ascii="Courier New" w:hAnsi="Courier New" w:cs="Courier New" w:hint="default"/>
+      </w:rPr>
+    </w:lvl>
+    <w:lvl w:ilvl="5" w:tplc="04090005" w:tentative="1">
+      <w:start w:val="1"/>
+      <w:numFmt w:val="bullet"/>
+      <w:lvlText w:val=""/>
+      <w:lvlJc w:val="left"/>
+      <w:pPr>
+        <w:ind w:left="4320" w:hanging="360"/>
+      </w:pPr>
+      <w:rPr>
+        <w:rFonts w:ascii="Wingdings" w:hAnsi="Wingdings" w:hint="default"/>
+      </w:rPr>
+    </w:lvl>
+    <w:lvl w:ilvl="6" w:tplc="04090001" w:tentative="1">
+      <w:start w:val="1"/>
+      <w:numFmt w:val="bullet"/>
+      <w:lvlText w:val=""/>
+      <w:lvlJc w:val="left"/>
+      <w:pPr>
+        <w:ind w:left="5040" w:hanging="360"/>
+      </w:pPr>
+      <w:rPr>
+        <w:rFonts w:ascii="Symbol" w:hAnsi="Symbol" w:hint="default"/>
+      </w:rPr>
+    </w:lvl>
+    <w:lvl w:ilvl="7" w:tplc="04090003" w:tentative="1">
+      <w:start w:val="1"/>
+      <w:numFmt w:val="bullet"/>
+      <w:lvlText w:val="o"/>
+      <w:lvlJc w:val="left"/>
+      <w:pPr>
+        <w:ind w:left="5760" w:hanging="360"/>
+      </w:pPr>
+      <w:rPr>
+        <w:rFonts w:ascii="Courier New" w:hAnsi="Courier New" w:cs="Courier New" w:hint="default"/>
+      </w:rPr>
+    </w:lvl>
+    <w:lvl w:ilvl="8" w:tplc="04090005" w:tentative="1">
+      <w:start w:val="1"/>
+      <w:numFmt w:val="bullet"/>
+      <w:lvlText w:val=""/>
+      <w:lvlJc w:val="left"/>
+      <w:pPr>
+        <w:ind w:left="6480" w:hanging="360"/>
+      </w:pPr>
+      <w:rPr>
+        <w:rFonts w:ascii="Wingdings" w:hAnsi="Wingdings" w:hint="default"/>
+      </w:rPr>
+    </w:lvl>
+  </w:abstractNum>
   <w:num w:numId="1">
+    <w:abstractNumId w:val="1"/>
+  </w:num>
+  <w:num w:numId="2">
     <w:abstractNumId w:val="0"/>
   </w:num>
 </w:numbering>
 </file>
 
 <file path=word/styles.xml><?xml version="1.0" encoding="utf-8"?>
-<w:styles xmlns:r="http://schemas.openxmlformats.org/officeDocument/2006/relationships" xmlns:w="http://schemas.openxmlformats.org/wordprocessingml/2006/main">
+<w:styles xmlns:mc="http://schemas.openxmlformats.org/markup-compatibility/2006" xmlns:r="http://schemas.openxmlformats.org/officeDocument/2006/relationships" xmlns:w="http://schemas.openxmlformats.org/wordprocessingml/2006/main" xmlns:w14="http://schemas.microsoft.com/office/word/2010/wordml" xmlns:w15="http://schemas.microsoft.com/office/word/2012/wordml" xmlns:w16se="http://schemas.microsoft.com/office/word/2015/wordml/symex" mc:Ignorable="w14 w15 w16se">
   <w:docDefaults>
     <w:rPrDefault>
       <w:rPr>
@@ -1198,155 +1334,389 @@
       </w:pPr>
     </w:pPrDefault>
   </w:docDefaults>
-  <w:latentStyles w:defLockedState="0" w:defUIPriority="99" w:defSemiHidden="1" w:defUnhideWhenUsed="1" w:defQFormat="0" w:count="267">
-    <w:lsdException w:name="Normal" w:semiHidden="0" w:uiPriority="0" w:unhideWhenUsed="0" w:qFormat="1"/>
-    <w:lsdException w:name="heading 1" w:semiHidden="0" w:uiPriority="9" w:unhideWhenUsed="0" w:qFormat="1"/>
-    <w:lsdException w:name="heading 2" w:uiPriority="9" w:qFormat="1"/>
-    <w:lsdException w:name="heading 3" w:uiPriority="9" w:qFormat="1"/>
-    <w:lsdException w:name="heading 4" w:uiPriority="9" w:qFormat="1"/>
-    <w:lsdException w:name="heading 5" w:uiPriority="9" w:qFormat="1"/>
-    <w:lsdException w:name="heading 6" w:uiPriority="9" w:qFormat="1"/>
-    <w:lsdException w:name="heading 7" w:uiPriority="9" w:qFormat="1"/>
-    <w:lsdException w:name="heading 8" w:uiPriority="9" w:qFormat="1"/>
-    <w:lsdException w:name="heading 9" w:uiPriority="9" w:qFormat="1"/>
-    <w:lsdException w:name="toc 1" w:uiPriority="39"/>
-    <w:lsdException w:name="toc 2" w:uiPriority="39"/>
-    <w:lsdException w:name="toc 3" w:uiPriority="39"/>
-    <w:lsdException w:name="toc 4" w:uiPriority="39"/>
-    <w:lsdException w:name="toc 5" w:uiPriority="39"/>
-    <w:lsdException w:name="toc 6" w:uiPriority="39"/>
-    <w:lsdException w:name="toc 7" w:uiPriority="39"/>
-    <w:lsdException w:name="toc 8" w:uiPriority="39"/>
-    <w:lsdException w:name="toc 9" w:uiPriority="39"/>
-    <w:lsdException w:name="caption" w:uiPriority="35" w:qFormat="1"/>
-    <w:lsdException w:name="Title" w:semiHidden="0" w:uiPriority="10" w:unhideWhenUsed="0" w:qFormat="1"/>
-    <w:lsdException w:name="Default Paragraph Font" w:uiPriority="1"/>
-    <w:lsdException w:name="Subtitle" w:semiHidden="0" w:uiPriority="11" w:unhideWhenUsed="0" w:qFormat="1"/>
-    <w:lsdException w:name="Strong" w:semiHidden="0" w:uiPriority="22" w:unhideWhenUsed="0" w:qFormat="1"/>
-    <w:lsdException w:name="Emphasis" w:semiHidden="0" w:uiPriority="20" w:unhideWhenUsed="0" w:qFormat="1"/>
-    <w:lsdException w:name="Table Grid" w:semiHidden="0" w:uiPriority="59" w:unhideWhenUsed="0"/>
-    <w:lsdException w:name="Placeholder Text" w:unhideWhenUsed="0"/>
-    <w:lsdException w:name="No Spacing" w:semiHidden="0" w:uiPriority="1" w:unhideWhenUsed="0" w:qFormat="1"/>
-    <w:lsdException w:name="Light Shading" w:semiHidden="0" w:uiPriority="60" w:unhideWhenUsed="0"/>
-    <w:lsdException w:name="Light List" w:semiHidden="0" w:uiPriority="61" w:unhideWhenUsed="0"/>
-    <w:lsdException w:name="Light Grid" w:semiHidden="0" w:uiPriority="62" w:unhideWhenUsed="0"/>
-    <w:lsdException w:name="Medium Shading 1" w:semiHidden="0" w:uiPriority="63" w:unhideWhenUsed="0"/>
-    <w:lsdException w:name="Medium Shading 2" w:semiHidden="0" w:uiPriority="64" w:unhideWhenUsed="0"/>
-    <w:lsdException w:name="Medium List 1" w:semiHidden="0" w:uiPriority="65" w:unhideWhenUsed="0"/>
-    <w:lsdException w:name="Medium List 2" w:semiHidden="0" w:uiPriority="66" w:unhideWhenUsed="0"/>
-    <w:lsdException w:name="Medium Grid 1" w:semiHidden="0" w:uiPriority="67" w:unhideWhenUsed="0"/>
-    <w:lsdException w:name="Medium Grid 2" w:semiHidden="0" w:uiPriority="68" w:unhideWhenUsed="0"/>
-    <w:lsdException w:name="Medium Grid 3" w:semiHidden="0" w:uiPriority="69" w:unhideWhenUsed="0"/>
-    <w:lsdException w:name="Dark List" w:semiHidden="0" w:uiPriority="70" w:unhideWhenUsed="0"/>
-    <w:lsdException w:name="Colorful Shading" w:semiHidden="0" w:uiPriority="71" w:unhideWhenUsed="0"/>
-    <w:lsdException w:name="Colorful List" w:semiHidden="0" w:uiPriority="72" w:unhideWhenUsed="0"/>
-    <w:lsdException w:name="Colorful Grid" w:semiHidden="0" w:uiPriority="73" w:unhideWhenUsed="0"/>
-    <w:lsdException w:name="Light Shading Accent 1" w:semiHidden="0" w:uiPriority="60" w:unhideWhenUsed="0"/>
-    <w:lsdException w:name="Light List Accent 1" w:semiHidden="0" w:uiPriority="61" w:unhideWhenUsed="0"/>
-    <w:lsdException w:name="Light Grid Accent 1" w:semiHidden="0" w:uiPriority="62" w:unhideWhenUsed="0"/>
-    <w:lsdException w:name="Medium Shading 1 Accent 1" w:semiHidden="0" w:uiPriority="63" w:unhideWhenUsed="0"/>
-    <w:lsdException w:name="Medium Shading 2 Accent 1" w:semiHidden="0" w:uiPriority="64" w:unhideWhenUsed="0"/>
-    <w:lsdException w:name="Medium List 1 Accent 1" w:semiHidden="0" w:uiPriority="65" w:unhideWhenUsed="0"/>
-    <w:lsdException w:name="Revision" w:unhideWhenUsed="0"/>
-    <w:lsdException w:name="List Paragraph" w:semiHidden="0" w:uiPriority="34" w:unhideWhenUsed="0" w:qFormat="1"/>
-    <w:lsdException w:name="Quote" w:semiHidden="0" w:uiPriority="29" w:unhideWhenUsed="0" w:qFormat="1"/>
-    <w:lsdException w:name="Intense Quote" w:semiHidden="0" w:uiPriority="30" w:unhideWhenUsed="0" w:qFormat="1"/>
-    <w:lsdException w:name="Medium List 2 Accent 1" w:semiHidden="0" w:uiPriority="66" w:unhideWhenUsed="0"/>
-    <w:lsdException w:name="Medium Grid 1 Accent 1" w:semiHidden="0" w:uiPriority="67" w:unhideWhenUsed="0"/>
-    <w:lsdException w:name="Medium Grid 2 Accent 1" w:semiHidden="0" w:uiPriority="68" w:unhideWhenUsed="0"/>
-    <w:lsdException w:name="Medium Grid 3 Accent 1" w:semiHidden="0" w:uiPriority="69" w:unhideWhenUsed="0"/>
-    <w:lsdException w:name="Dark List Accent 1" w:semiHidden="0" w:uiPriority="70" w:unhideWhenUsed="0"/>
-    <w:lsdException w:name="Colorful Shading Accent 1" w:semiHidden="0" w:uiPriority="71" w:unhideWhenUsed="0"/>
-    <w:lsdException w:name="Colorful List Accent 1" w:semiHidden="0" w:uiPriority="72" w:unhideWhenUsed="0"/>
-    <w:lsdException w:name="Colorful Grid Accent 1" w:semiHidden="0" w:uiPriority="73" w:unhideWhenUsed="0"/>
-    <w:lsdException w:name="Light Shading Accent 2" w:semiHidden="0" w:uiPriority="60" w:unhideWhenUsed="0"/>
-    <w:lsdException w:name="Light List Accent 2" w:semiHidden="0" w:uiPriority="61" w:unhideWhenUsed="0"/>
-    <w:lsdException w:name="Light Grid Accent 2" w:semiHidden="0" w:uiPriority="62" w:unhideWhenUsed="0"/>
-    <w:lsdException w:name="Medium Shading 1 Accent 2" w:semiHidden="0" w:uiPriority="63" w:unhideWhenUsed="0"/>
-    <w:lsdException w:name="Medium Shading 2 Accent 2" w:semiHidden="0" w:uiPriority="64" w:unhideWhenUsed="0"/>
-    <w:lsdException w:name="Medium List 1 Accent 2" w:semiHidden="0" w:uiPriority="65" w:unhideWhenUsed="0"/>
-    <w:lsdException w:name="Medium List 2 Accent 2" w:semiHidden="0" w:uiPriority="66" w:unhideWhenUsed="0"/>
-    <w:lsdException w:name="Medium Grid 1 Accent 2" w:semiHidden="0" w:uiPriority="67" w:unhideWhenUsed="0"/>
-    <w:lsdException w:name="Medium Grid 2 Accent 2" w:semiHidden="0" w:uiPriority="68" w:unhideWhenUsed="0"/>
-    <w:lsdException w:name="Medium Grid 3 Accent 2" w:semiHidden="0" w:uiPriority="69" w:unhideWhenUsed="0"/>
-    <w:lsdException w:name="Dark List Accent 2" w:semiHidden="0" w:uiPriority="70" w:unhideWhenUsed="0"/>
-    <w:lsdException w:name="Colorful Shading Accent 2" w:semiHidden="0" w:uiPriority="71" w:unhideWhenUsed="0"/>
-    <w:lsdException w:name="Colorful List Accent 2" w:semiHidden="0" w:uiPriority="72" w:unhideWhenUsed="0"/>
-    <w:lsdException w:name="Colorful Grid Accent 2" w:semiHidden="0" w:uiPriority="73" w:unhideWhenUsed="0"/>
-    <w:lsdException w:name="Light Shading Accent 3" w:semiHidden="0" w:uiPriority="60" w:unhideWhenUsed="0"/>
-    <w:lsdException w:name="Light List Accent 3" w:semiHidden="0" w:uiPriority="61" w:unhideWhenUsed="0"/>
-    <w:lsdException w:name="Light Grid Accent 3" w:semiHidden="0" w:uiPriority="62" w:unhideWhenUsed="0"/>
-    <w:lsdException w:name="Medium Shading 1 Accent 3" w:semiHidden="0" w:uiPriority="63" w:unhideWhenUsed="0"/>
-    <w:lsdException w:name="Medium Shading 2 Accent 3" w:semiHidden="0" w:uiPriority="64" w:unhideWhenUsed="0"/>
-    <w:lsdException w:name="Medium List 1 Accent 3" w:semiHidden="0" w:uiPriority="65" w:unhideWhenUsed="0"/>
-    <w:lsdException w:name="Medium List 2 Accent 3" w:semiHidden="0" w:uiPriority="66" w:unhideWhenUsed="0"/>
-    <w:lsdException w:name="Medium Grid 1 Accent 3" w:semiHidden="0" w:uiPriority="67" w:unhideWhenUsed="0"/>
-    <w:lsdException w:name="Medium Grid 2 Accent 3" w:semiHidden="0" w:uiPriority="68" w:unhideWhenUsed="0"/>
-    <w:lsdException w:name="Medium Grid 3 Accent 3" w:semiHidden="0" w:uiPriority="69" w:unhideWhenUsed="0"/>
-    <w:lsdException w:name="Dark List Accent 3" w:semiHidden="0" w:uiPriority="70" w:unhideWhenUsed="0"/>
-    <w:lsdException w:name="Colorful Shading Accent 3" w:semiHidden="0" w:uiPriority="71" w:unhideWhenUsed="0"/>
-    <w:lsdException w:name="Colorful List Accent 3" w:semiHidden="0" w:uiPriority="72" w:unhideWhenUsed="0"/>
-    <w:lsdException w:name="Colorful Grid Accent 3" w:semiHidden="0" w:uiPriority="73" w:unhideWhenUsed="0"/>
-    <w:lsdException w:name="Light Shading Accent 4" w:semiHidden="0" w:uiPriority="60" w:unhideWhenUsed="0"/>
-    <w:lsdException w:name="Light List Accent 4" w:semiHidden="0" w:uiPriority="61" w:unhideWhenUsed="0"/>
-    <w:lsdException w:name="Light Grid Accent 4" w:semiHidden="0" w:uiPriority="62" w:unhideWhenUsed="0"/>
-    <w:lsdException w:name="Medium Shading 1 Accent 4" w:semiHidden="0" w:uiPriority="63" w:unhideWhenUsed="0"/>
-    <w:lsdException w:name="Medium Shading 2 Accent 4" w:semiHidden="0" w:uiPriority="64" w:unhideWhenUsed="0"/>
-    <w:lsdException w:name="Medium List 1 Accent 4" w:semiHidden="0" w:uiPriority="65" w:unhideWhenUsed="0"/>
-    <w:lsdException w:name="Medium List 2 Accent 4" w:semiHidden="0" w:uiPriority="66" w:unhideWhenUsed="0"/>
-    <w:lsdException w:name="Medium Grid 1 Accent 4" w:semiHidden="0" w:uiPriority="67" w:unhideWhenUsed="0"/>
-    <w:lsdException w:name="Medium Grid 2 Accent 4" w:semiHidden="0" w:uiPriority="68" w:unhideWhenUsed="0"/>
-    <w:lsdException w:name="Medium Grid 3 Accent 4" w:semiHidden="0" w:uiPriority="69" w:unhideWhenUsed="0"/>
-    <w:lsdException w:name="Dark List Accent 4" w:semiHidden="0" w:uiPriority="70" w:unhideWhenUsed="0"/>
-    <w:lsdException w:name="Colorful Shading Accent 4" w:semiHidden="0" w:uiPriority="71" w:unhideWhenUsed="0"/>
-    <w:lsdException w:name="Colorful List Accent 4" w:semiHidden="0" w:uiPriority="72" w:unhideWhenUsed="0"/>
-    <w:lsdException w:name="Colorful Grid Accent 4" w:semiHidden="0" w:uiPriority="73" w:unhideWhenUsed="0"/>
-    <w:lsdException w:name="Light Shading Accent 5" w:semiHidden="0" w:uiPriority="60" w:unhideWhenUsed="0"/>
-    <w:lsdException w:name="Light List Accent 5" w:semiHidden="0" w:uiPriority="61" w:unhideWhenUsed="0"/>
-    <w:lsdException w:name="Light Grid Accent 5" w:semiHidden="0" w:uiPriority="62" w:unhideWhenUsed="0"/>
-    <w:lsdException w:name="Medium Shading 1 Accent 5" w:semiHidden="0" w:uiPriority="63" w:unhideWhenUsed="0"/>
-    <w:lsdException w:name="Medium Shading 2 Accent 5" w:semiHidden="0" w:uiPriority="64" w:unhideWhenUsed="0"/>
-    <w:lsdException w:name="Medium List 1 Accent 5" w:semiHidden="0" w:uiPriority="65" w:unhideWhenUsed="0"/>
-    <w:lsdException w:name="Medium List 2 Accent 5" w:semiHidden="0" w:uiPriority="66" w:unhideWhenUsed="0"/>
-    <w:lsdException w:name="Medium Grid 1 Accent 5" w:semiHidden="0" w:uiPriority="67" w:unhideWhenUsed="0"/>
-    <w:lsdException w:name="Medium Grid 2 Accent 5" w:semiHidden="0" w:uiPriority="68" w:unhideWhenUsed="0"/>
-    <w:lsdException w:name="Medium Grid 3 Accent 5" w:semiHidden="0" w:uiPriority="69" w:unhideWhenUsed="0"/>
-    <w:lsdException w:name="Dark List Accent 5" w:semiHidden="0" w:uiPriority="70" w:unhideWhenUsed="0"/>
-    <w:lsdException w:name="Colorful Shading Accent 5" w:semiHidden="0" w:uiPriority="71" w:unhideWhenUsed="0"/>
-    <w:lsdException w:name="Colorful List Accent 5" w:semiHidden="0" w:uiPriority="72" w:unhideWhenUsed="0"/>
-    <w:lsdException w:name="Colorful Grid Accent 5" w:semiHidden="0" w:uiPriority="73" w:unhideWhenUsed="0"/>
-    <w:lsdException w:name="Light Shading Accent 6" w:semiHidden="0" w:uiPriority="60" w:unhideWhenUsed="0"/>
-    <w:lsdException w:name="Light List Accent 6" w:semiHidden="0" w:uiPriority="61" w:unhideWhenUsed="0"/>
-    <w:lsdException w:name="Light Grid Accent 6" w:semiHidden="0" w:uiPriority="62" w:unhideWhenUsed="0"/>
-    <w:lsdException w:name="Medium Shading 1 Accent 6" w:semiHidden="0" w:uiPriority="63" w:unhideWhenUsed="0"/>
-    <w:lsdException w:name="Medium Shading 2 Accent 6" w:semiHidden="0" w:uiPriority="64" w:unhideWhenUsed="0"/>
-    <w:lsdException w:name="Medium List 1 Accent 6" w:semiHidden="0" w:uiPriority="65" w:unhideWhenUsed="0"/>
-    <w:lsdException w:name="Medium List 2 Accent 6" w:semiHidden="0" w:uiPriority="66" w:unhideWhenUsed="0"/>
-    <w:lsdException w:name="Medium Grid 1 Accent 6" w:semiHidden="0" w:uiPriority="67" w:unhideWhenUsed="0"/>
-    <w:lsdException w:name="Medium Grid 2 Accent 6" w:semiHidden="0" w:uiPriority="68" w:unhideWhenUsed="0"/>
-    <w:lsdException w:name="Medium Grid 3 Accent 6" w:semiHidden="0" w:uiPriority="69" w:unhideWhenUsed="0"/>
-    <w:lsdException w:name="Dark List Accent 6" w:semiHidden="0" w:uiPriority="70" w:unhideWhenUsed="0"/>
-    <w:lsdException w:name="Colorful Shading Accent 6" w:semiHidden="0" w:uiPriority="71" w:unhideWhenUsed="0"/>
-    <w:lsdException w:name="Colorful List Accent 6" w:semiHidden="0" w:uiPriority="72" w:unhideWhenUsed="0"/>
-    <w:lsdException w:name="Colorful Grid Accent 6" w:semiHidden="0" w:uiPriority="73" w:unhideWhenUsed="0"/>
-    <w:lsdException w:name="Subtle Emphasis" w:semiHidden="0" w:uiPriority="19" w:unhideWhenUsed="0" w:qFormat="1"/>
-    <w:lsdException w:name="Intense Emphasis" w:semiHidden="0" w:uiPriority="21" w:unhideWhenUsed="0" w:qFormat="1"/>
-    <w:lsdException w:name="Subtle Reference" w:semiHidden="0" w:uiPriority="31" w:unhideWhenUsed="0" w:qFormat="1"/>
-    <w:lsdException w:name="Intense Reference" w:semiHidden="0" w:uiPriority="32" w:unhideWhenUsed="0" w:qFormat="1"/>
-    <w:lsdException w:name="Book Title" w:semiHidden="0" w:uiPriority="33" w:unhideWhenUsed="0" w:qFormat="1"/>
-    <w:lsdException w:name="Bibliography" w:uiPriority="37"/>
-    <w:lsdException w:name="TOC Heading" w:uiPriority="39" w:qFormat="1"/>
+  <w:latentStyles w:defLockedState="0" w:defUIPriority="99" w:defSemiHidden="0" w:defUnhideWhenUsed="0" w:defQFormat="0" w:count="371">
+    <w:lsdException w:name="Normal" w:uiPriority="0" w:qFormat="1"/>
+    <w:lsdException w:name="heading 1" w:uiPriority="9" w:qFormat="1"/>
+    <w:lsdException w:name="heading 2" w:semiHidden="1" w:uiPriority="9" w:unhideWhenUsed="1" w:qFormat="1"/>
+    <w:lsdException w:name="heading 3" w:semiHidden="1" w:uiPriority="9" w:unhideWhenUsed="1" w:qFormat="1"/>
+    <w:lsdException w:name="heading 4" w:semiHidden="1" w:uiPriority="9" w:unhideWhenUsed="1" w:qFormat="1"/>
+    <w:lsdException w:name="heading 5" w:semiHidden="1" w:uiPriority="9" w:unhideWhenUsed="1" w:qFormat="1"/>
+    <w:lsdException w:name="heading 6" w:semiHidden="1" w:uiPriority="9" w:unhideWhenUsed="1" w:qFormat="1"/>
+    <w:lsdException w:name="heading 7" w:semiHidden="1" w:uiPriority="9" w:unhideWhenUsed="1" w:qFormat="1"/>
+    <w:lsdException w:name="heading 8" w:semiHidden="1" w:uiPriority="9" w:unhideWhenUsed="1" w:qFormat="1"/>
+    <w:lsdException w:name="heading 9" w:semiHidden="1" w:uiPriority="9" w:unhideWhenUsed="1" w:qFormat="1"/>
+    <w:lsdException w:name="index 1" w:semiHidden="1" w:unhideWhenUsed="1"/>
+    <w:lsdException w:name="index 2" w:semiHidden="1" w:unhideWhenUsed="1"/>
+    <w:lsdException w:name="index 3" w:semiHidden="1" w:unhideWhenUsed="1"/>
+    <w:lsdException w:name="index 4" w:semiHidden="1" w:unhideWhenUsed="1"/>
+    <w:lsdException w:name="index 5" w:semiHidden="1" w:unhideWhenUsed="1"/>
+    <w:lsdException w:name="index 6" w:semiHidden="1" w:unhideWhenUsed="1"/>
+    <w:lsdException w:name="index 7" w:semiHidden="1" w:unhideWhenUsed="1"/>
+    <w:lsdException w:name="index 8" w:semiHidden="1" w:unhideWhenUsed="1"/>
+    <w:lsdException w:name="index 9" w:semiHidden="1" w:unhideWhenUsed="1"/>
+    <w:lsdException w:name="toc 1" w:semiHidden="1" w:uiPriority="39" w:unhideWhenUsed="1"/>
+    <w:lsdException w:name="toc 2" w:semiHidden="1" w:uiPriority="39" w:unhideWhenUsed="1"/>
+    <w:lsdException w:name="toc 3" w:semiHidden="1" w:uiPriority="39" w:unhideWhenUsed="1"/>
+    <w:lsdException w:name="toc 4" w:semiHidden="1" w:uiPriority="39" w:unhideWhenUsed="1"/>
+    <w:lsdException w:name="toc 5" w:semiHidden="1" w:uiPriority="39" w:unhideWhenUsed="1"/>
+    <w:lsdException w:name="toc 6" w:semiHidden="1" w:uiPriority="39" w:unhideWhenUsed="1"/>
+    <w:lsdException w:name="toc 7" w:semiHidden="1" w:uiPriority="39" w:unhideWhenUsed="1"/>
+    <w:lsdException w:name="toc 8" w:semiHidden="1" w:uiPriority="39" w:unhideWhenUsed="1"/>
+    <w:lsdException w:name="toc 9" w:semiHidden="1" w:uiPriority="39" w:unhideWhenUsed="1"/>
+    <w:lsdException w:name="Normal Indent" w:semiHidden="1" w:unhideWhenUsed="1"/>
+    <w:lsdException w:name="footnote text" w:semiHidden="1" w:unhideWhenUsed="1"/>
+    <w:lsdException w:name="annotation text" w:semiHidden="1" w:unhideWhenUsed="1"/>
+    <w:lsdException w:name="header" w:semiHidden="1" w:unhideWhenUsed="1"/>
+    <w:lsdException w:name="footer" w:semiHidden="1" w:unhideWhenUsed="1"/>
+    <w:lsdException w:name="index heading" w:semiHidden="1" w:unhideWhenUsed="1"/>
+    <w:lsdException w:name="caption" w:semiHidden="1" w:uiPriority="35" w:unhideWhenUsed="1" w:qFormat="1"/>
+    <w:lsdException w:name="table of figures" w:semiHidden="1" w:unhideWhenUsed="1"/>
+    <w:lsdException w:name="envelope address" w:semiHidden="1" w:unhideWhenUsed="1"/>
+    <w:lsdException w:name="envelope return" w:semiHidden="1" w:unhideWhenUsed="1"/>
+    <w:lsdException w:name="footnote reference" w:semiHidden="1" w:unhideWhenUsed="1"/>
+    <w:lsdException w:name="annotation reference" w:semiHidden="1" w:unhideWhenUsed="1"/>
+    <w:lsdException w:name="line number" w:semiHidden="1" w:unhideWhenUsed="1"/>
+    <w:lsdException w:name="page number" w:semiHidden="1" w:unhideWhenUsed="1"/>
+    <w:lsdException w:name="endnote reference" w:semiHidden="1" w:unhideWhenUsed="1"/>
+    <w:lsdException w:name="endnote text" w:semiHidden="1" w:unhideWhenUsed="1"/>
+    <w:lsdException w:name="table of authorities" w:semiHidden="1" w:unhideWhenUsed="1"/>
+    <w:lsdException w:name="macro" w:semiHidden="1" w:unhideWhenUsed="1"/>
+    <w:lsdException w:name="toa heading" w:semiHidden="1" w:unhideWhenUsed="1"/>
+    <w:lsdException w:name="List" w:semiHidden="1" w:unhideWhenUsed="1"/>
+    <w:lsdException w:name="List Bullet" w:semiHidden="1" w:unhideWhenUsed="1"/>
+    <w:lsdException w:name="List Number" w:semiHidden="1" w:unhideWhenUsed="1"/>
+    <w:lsdException w:name="List 2" w:semiHidden="1" w:unhideWhenUsed="1"/>
+    <w:lsdException w:name="List 3" w:semiHidden="1" w:unhideWhenUsed="1"/>
+    <w:lsdException w:name="List 4" w:semiHidden="1" w:unhideWhenUsed="1"/>
+    <w:lsdException w:name="List 5" w:semiHidden="1" w:unhideWhenUsed="1"/>
+    <w:lsdException w:name="List Bullet 2" w:semiHidden="1" w:unhideWhenUsed="1"/>
+    <w:lsdException w:name="List Bullet 3" w:semiHidden="1" w:unhideWhenUsed="1"/>
+    <w:lsdException w:name="List Bullet 4" w:semiHidden="1" w:unhideWhenUsed="1"/>
+    <w:lsdException w:name="List Bullet 5" w:semiHidden="1" w:unhideWhenUsed="1"/>
+    <w:lsdException w:name="List Number 2" w:semiHidden="1" w:unhideWhenUsed="1"/>
+    <w:lsdException w:name="List Number 3" w:semiHidden="1" w:unhideWhenUsed="1"/>
+    <w:lsdException w:name="List Number 4" w:semiHidden="1" w:unhideWhenUsed="1"/>
+    <w:lsdException w:name="List Number 5" w:semiHidden="1" w:unhideWhenUsed="1"/>
+    <w:lsdException w:name="Title" w:uiPriority="10" w:qFormat="1"/>
+    <w:lsdException w:name="Closing" w:semiHidden="1" w:unhideWhenUsed="1"/>
+    <w:lsdException w:name="Signature" w:semiHidden="1" w:unhideWhenUsed="1"/>
+    <w:lsdException w:name="Default Paragraph Font" w:semiHidden="1" w:uiPriority="1" w:unhideWhenUsed="1"/>
+    <w:lsdException w:name="Body Text" w:semiHidden="1" w:unhideWhenUsed="1"/>
+    <w:lsdException w:name="Body Text Indent" w:semiHidden="1" w:unhideWhenUsed="1"/>
+    <w:lsdException w:name="List Continue" w:semiHidden="1" w:unhideWhenUsed="1"/>
+    <w:lsdException w:name="List Continue 2" w:semiHidden="1" w:unhideWhenUsed="1"/>
+    <w:lsdException w:name="List Continue 3" w:semiHidden="1" w:unhideWhenUsed="1"/>
+    <w:lsdException w:name="List Continue 4" w:semiHidden="1" w:unhideWhenUsed="1"/>
+    <w:lsdException w:name="List Continue 5" w:semiHidden="1" w:unhideWhenUsed="1"/>
+    <w:lsdException w:name="Message Header" w:semiHidden="1" w:unhideWhenUsed="1"/>
+    <w:lsdException w:name="Subtitle" w:uiPriority="11" w:qFormat="1"/>
+    <w:lsdException w:name="Salutation" w:semiHidden="1" w:unhideWhenUsed="1"/>
+    <w:lsdException w:name="Date" w:semiHidden="1" w:unhideWhenUsed="1"/>
+    <w:lsdException w:name="Body Text First Indent" w:semiHidden="1" w:unhideWhenUsed="1"/>
+    <w:lsdException w:name="Body Text First Indent 2" w:semiHidden="1" w:unhideWhenUsed="1"/>
+    <w:lsdException w:name="Note Heading" w:semiHidden="1" w:unhideWhenUsed="1"/>
+    <w:lsdException w:name="Body Text 2" w:semiHidden="1" w:unhideWhenUsed="1"/>
+    <w:lsdException w:name="Body Text 3" w:semiHidden="1" w:unhideWhenUsed="1"/>
+    <w:lsdException w:name="Body Text Indent 2" w:semiHidden="1" w:unhideWhenUsed="1"/>
+    <w:lsdException w:name="Body Text Indent 3" w:semiHidden="1" w:unhideWhenUsed="1"/>
+    <w:lsdException w:name="Block Text" w:semiHidden="1" w:unhideWhenUsed="1"/>
+    <w:lsdException w:name="Hyperlink" w:semiHidden="1" w:unhideWhenUsed="1"/>
+    <w:lsdException w:name="FollowedHyperlink" w:semiHidden="1" w:unhideWhenUsed="1"/>
+    <w:lsdException w:name="Strong" w:uiPriority="22" w:qFormat="1"/>
+    <w:lsdException w:name="Emphasis" w:uiPriority="20" w:qFormat="1"/>
+    <w:lsdException w:name="Document Map" w:semiHidden="1" w:unhideWhenUsed="1"/>
+    <w:lsdException w:name="Plain Text" w:semiHidden="1" w:unhideWhenUsed="1"/>
+    <w:lsdException w:name="E-mail Signature" w:semiHidden="1" w:unhideWhenUsed="1"/>
+    <w:lsdException w:name="HTML Top of Form" w:semiHidden="1" w:unhideWhenUsed="1"/>
+    <w:lsdException w:name="HTML Bottom of Form" w:semiHidden="1" w:unhideWhenUsed="1"/>
+    <w:lsdException w:name="Normal (Web)" w:semiHidden="1" w:unhideWhenUsed="1"/>
+    <w:lsdException w:name="HTML Acronym" w:semiHidden="1" w:unhideWhenUsed="1"/>
+    <w:lsdException w:name="HTML Address" w:semiHidden="1" w:unhideWhenUsed="1"/>
+    <w:lsdException w:name="HTML Cite" w:semiHidden="1" w:unhideWhenUsed="1"/>
+    <w:lsdException w:name="HTML Code" w:semiHidden="1" w:unhideWhenUsed="1"/>
+    <w:lsdException w:name="HTML Definition" w:semiHidden="1" w:unhideWhenUsed="1"/>
+    <w:lsdException w:name="HTML Keyboard" w:semiHidden="1" w:unhideWhenUsed="1"/>
+    <w:lsdException w:name="HTML Preformatted" w:semiHidden="1" w:unhideWhenUsed="1"/>
+    <w:lsdException w:name="HTML Sample" w:semiHidden="1" w:unhideWhenUsed="1"/>
+    <w:lsdException w:name="HTML Typewriter" w:semiHidden="1" w:unhideWhenUsed="1"/>
+    <w:lsdException w:name="HTML Variable" w:semiHidden="1" w:unhideWhenUsed="1"/>
+    <w:lsdException w:name="Normal Table" w:semiHidden="1" w:unhideWhenUsed="1"/>
+    <w:lsdException w:name="annotation subject" w:semiHidden="1" w:unhideWhenUsed="1"/>
+    <w:lsdException w:name="No List" w:semiHidden="1" w:unhideWhenUsed="1"/>
+    <w:lsdException w:name="Outline List 1" w:semiHidden="1" w:unhideWhenUsed="1"/>
+    <w:lsdException w:name="Outline List 2" w:semiHidden="1" w:unhideWhenUsed="1"/>
+    <w:lsdException w:name="Outline List 3" w:semiHidden="1" w:unhideWhenUsed="1"/>
+    <w:lsdException w:name="Table Simple 1" w:semiHidden="1" w:unhideWhenUsed="1"/>
+    <w:lsdException w:name="Table Simple 2" w:semiHidden="1" w:unhideWhenUsed="1"/>
+    <w:lsdException w:name="Table Simple 3" w:semiHidden="1" w:unhideWhenUsed="1"/>
+    <w:lsdException w:name="Table Classic 1" w:semiHidden="1" w:unhideWhenUsed="1"/>
+    <w:lsdException w:name="Table Classic 2" w:semiHidden="1" w:unhideWhenUsed="1"/>
+    <w:lsdException w:name="Table Classic 3" w:semiHidden="1" w:unhideWhenUsed="1"/>
+    <w:lsdException w:name="Table Classic 4" w:semiHidden="1" w:unhideWhenUsed="1"/>
+    <w:lsdException w:name="Table Colorful 1" w:semiHidden="1" w:unhideWhenUsed="1"/>
+    <w:lsdException w:name="Table Colorful 2" w:semiHidden="1" w:unhideWhenUsed="1"/>
+    <w:lsdException w:name="Table Colorful 3" w:semiHidden="1" w:unhideWhenUsed="1"/>
+    <w:lsdException w:name="Table Columns 1" w:semiHidden="1" w:unhideWhenUsed="1"/>
+    <w:lsdException w:name="Table Columns 2" w:semiHidden="1" w:unhideWhenUsed="1"/>
+    <w:lsdException w:name="Table Columns 3" w:semiHidden="1" w:unhideWhenUsed="1"/>
+    <w:lsdException w:name="Table Columns 4" w:semiHidden="1" w:unhideWhenUsed="1"/>
+    <w:lsdException w:name="Table Columns 5" w:semiHidden="1" w:unhideWhenUsed="1"/>
+    <w:lsdException w:name="Table Grid 1" w:semiHidden="1" w:unhideWhenUsed="1"/>
+    <w:lsdException w:name="Table Grid 2" w:semiHidden="1" w:unhideWhenUsed="1"/>
+    <w:lsdException w:name="Table Grid 3" w:semiHidden="1" w:unhideWhenUsed="1"/>
+    <w:lsdException w:name="Table Grid 4" w:semiHidden="1" w:unhideWhenUsed="1"/>
+    <w:lsdException w:name="Table Grid 5" w:semiHidden="1" w:unhideWhenUsed="1"/>
+    <w:lsdException w:name="Table Grid 6" w:semiHidden="1" w:unhideWhenUsed="1"/>
+    <w:lsdException w:name="Table Grid 7" w:semiHidden="1" w:unhideWhenUsed="1"/>
+    <w:lsdException w:name="Table Grid 8" w:semiHidden="1" w:unhideWhenUsed="1"/>
+    <w:lsdException w:name="Table List 1" w:semiHidden="1" w:unhideWhenUsed="1"/>
+    <w:lsdException w:name="Table List 2" w:semiHidden="1" w:unhideWhenUsed="1"/>
+    <w:lsdException w:name="Table List 3" w:semiHidden="1" w:unhideWhenUsed="1"/>
+    <w:lsdException w:name="Table List 4" w:semiHidden="1" w:unhideWhenUsed="1"/>
+    <w:lsdException w:name="Table List 5" w:semiHidden="1" w:unhideWhenUsed="1"/>
+    <w:lsdException w:name="Table List 6" w:semiHidden="1" w:unhideWhenUsed="1"/>
+    <w:lsdException w:name="Table List 7" w:semiHidden="1" w:unhideWhenUsed="1"/>
+    <w:lsdException w:name="Table List 8" w:semiHidden="1" w:unhideWhenUsed="1"/>
+    <w:lsdException w:name="Table 3D effects 1" w:semiHidden="1" w:unhideWhenUsed="1"/>
+    <w:lsdException w:name="Table 3D effects 2" w:semiHidden="1" w:unhideWhenUsed="1"/>
+    <w:lsdException w:name="Table 3D effects 3" w:semiHidden="1" w:unhideWhenUsed="1"/>
+    <w:lsdException w:name="Table Contemporary" w:semiHidden="1" w:unhideWhenUsed="1"/>
+    <w:lsdException w:name="Table Elegant" w:semiHidden="1" w:unhideWhenUsed="1"/>
+    <w:lsdException w:name="Table Professional" w:semiHidden="1" w:unhideWhenUsed="1"/>
+    <w:lsdException w:name="Table Subtle 1" w:semiHidden="1" w:unhideWhenUsed="1"/>
+    <w:lsdException w:name="Table Subtle 2" w:semiHidden="1" w:unhideWhenUsed="1"/>
+    <w:lsdException w:name="Table Web 1" w:semiHidden="1" w:unhideWhenUsed="1"/>
+    <w:lsdException w:name="Table Web 2" w:semiHidden="1" w:unhideWhenUsed="1"/>
+    <w:lsdException w:name="Table Web 3" w:semiHidden="1" w:unhideWhenUsed="1"/>
+    <w:lsdException w:name="Balloon Text" w:semiHidden="1" w:unhideWhenUsed="1"/>
+    <w:lsdException w:name="Table Grid" w:uiPriority="59"/>
+    <w:lsdException w:name="Table Theme" w:semiHidden="1" w:unhideWhenUsed="1"/>
+    <w:lsdException w:name="Placeholder Text" w:semiHidden="1"/>
+    <w:lsdException w:name="No Spacing" w:uiPriority="1" w:qFormat="1"/>
+    <w:lsdException w:name="Light Shading" w:uiPriority="60"/>
+    <w:lsdException w:name="Light List" w:uiPriority="61"/>
+    <w:lsdException w:name="Light Grid" w:uiPriority="62"/>
+    <w:lsdException w:name="Medium Shading 1" w:uiPriority="63"/>
+    <w:lsdException w:name="Medium Shading 2" w:uiPriority="64"/>
+    <w:lsdException w:name="Medium List 1" w:uiPriority="65"/>
+    <w:lsdException w:name="Medium List 2" w:uiPriority="66"/>
+    <w:lsdException w:name="Medium Grid 1" w:uiPriority="67"/>
+    <w:lsdException w:name="Medium Grid 2" w:uiPriority="68"/>
+    <w:lsdException w:name="Medium Grid 3" w:uiPriority="69"/>
+    <w:lsdException w:name="Dark List" w:uiPriority="70"/>
+    <w:lsdException w:name="Colorful Shading" w:uiPriority="71"/>
+    <w:lsdException w:name="Colorful List" w:uiPriority="72"/>
+    <w:lsdException w:name="Colorful Grid" w:uiPriority="73"/>
+    <w:lsdException w:name="Light Shading Accent 1" w:uiPriority="60"/>
+    <w:lsdException w:name="Light List Accent 1" w:uiPriority="61"/>
+    <w:lsdException w:name="Light Grid Accent 1" w:uiPriority="62"/>
+    <w:lsdException w:name="Medium Shading 1 Accent 1" w:uiPriority="63"/>
+    <w:lsdException w:name="Medium Shading 2 Accent 1" w:uiPriority="64"/>
+    <w:lsdException w:name="Medium List 1 Accent 1" w:uiPriority="65"/>
+    <w:lsdException w:name="Revision" w:semiHidden="1"/>
+    <w:lsdException w:name="List Paragraph" w:uiPriority="34" w:qFormat="1"/>
+    <w:lsdException w:name="Quote" w:uiPriority="29" w:qFormat="1"/>
+    <w:lsdException w:name="Intense Quote" w:uiPriority="30" w:qFormat="1"/>
+    <w:lsdException w:name="Medium List 2 Accent 1" w:uiPriority="66"/>
+    <w:lsdException w:name="Medium Grid 1 Accent 1" w:uiPriority="67"/>
+    <w:lsdException w:name="Medium Grid 2 Accent 1" w:uiPriority="68"/>
+    <w:lsdException w:name="Medium Grid 3 Accent 1" w:uiPriority="69"/>
+    <w:lsdException w:name="Dark List Accent 1" w:uiPriority="70"/>
+    <w:lsdException w:name="Colorful Shading Accent 1" w:uiPriority="71"/>
+    <w:lsdException w:name="Colorful List Accent 1" w:uiPriority="72"/>
+    <w:lsdException w:name="Colorful Grid Accent 1" w:uiPriority="73"/>
+    <w:lsdException w:name="Light Shading Accent 2" w:uiPriority="60"/>
+    <w:lsdException w:name="Light List Accent 2" w:uiPriority="61"/>
+    <w:lsdException w:name="Light Grid Accent 2" w:uiPriority="62"/>
+    <w:lsdException w:name="Medium Shading 1 Accent 2" w:uiPriority="63"/>
+    <w:lsdException w:name="Medium Shading 2 Accent 2" w:uiPriority="64"/>
+    <w:lsdException w:name="Medium List 1 Accent 2" w:uiPriority="65"/>
+    <w:lsdException w:name="Medium List 2 Accent 2" w:uiPriority="66"/>
+    <w:lsdException w:name="Medium Grid 1 Accent 2" w:uiPriority="67"/>
+    <w:lsdException w:name="Medium Grid 2 Accent 2" w:uiPriority="68"/>
+    <w:lsdException w:name="Medium Grid 3 Accent 2" w:uiPriority="69"/>
+    <w:lsdException w:name="Dark List Accent 2" w:uiPriority="70"/>
+    <w:lsdException w:name="Colorful Shading Accent 2" w:uiPriority="71"/>
+    <w:lsdException w:name="Colorful List Accent 2" w:uiPriority="72"/>
+    <w:lsdException w:name="Colorful Grid Accent 2" w:uiPriority="73"/>
+    <w:lsdException w:name="Light Shading Accent 3" w:uiPriority="60"/>
+    <w:lsdException w:name="Light List Accent 3" w:uiPriority="61"/>
+    <w:lsdException w:name="Light Grid Accent 3" w:uiPriority="62"/>
+    <w:lsdException w:name="Medium Shading 1 Accent 3" w:uiPriority="63"/>
+    <w:lsdException w:name="Medium Shading 2 Accent 3" w:uiPriority="64"/>
+    <w:lsdException w:name="Medium List 1 Accent 3" w:uiPriority="65"/>
+    <w:lsdException w:name="Medium List 2 Accent 3" w:uiPriority="66"/>
+    <w:lsdException w:name="Medium Grid 1 Accent 3" w:uiPriority="67"/>
+    <w:lsdException w:name="Medium Grid 2 Accent 3" w:uiPriority="68"/>
+    <w:lsdException w:name="Medium Grid 3 Accent 3" w:uiPriority="69"/>
+    <w:lsdException w:name="Dark List Accent 3" w:uiPriority="70"/>
+    <w:lsdException w:name="Colorful Shading Accent 3" w:uiPriority="71"/>
+    <w:lsdException w:name="Colorful List Accent 3" w:uiPriority="72"/>
+    <w:lsdException w:name="Colorful Grid Accent 3" w:uiPriority="73"/>
+    <w:lsdException w:name="Light Shading Accent 4" w:uiPriority="60"/>
+    <w:lsdException w:name="Light List Accent 4" w:uiPriority="61"/>
+    <w:lsdException w:name="Light Grid Accent 4" w:uiPriority="62"/>
+    <w:lsdException w:name="Medium Shading 1 Accent 4" w:uiPriority="63"/>
+    <w:lsdException w:name="Medium Shading 2 Accent 4" w:uiPriority="64"/>
+    <w:lsdException w:name="Medium List 1 Accent 4" w:uiPriority="65"/>
+    <w:lsdException w:name="Medium List 2 Accent 4" w:uiPriority="66"/>
+    <w:lsdException w:name="Medium Grid 1 Accent 4" w:uiPriority="67"/>
+    <w:lsdException w:name="Medium Grid 2 Accent 4" w:uiPriority="68"/>
+    <w:lsdException w:name="Medium Grid 3 Accent 4" w:uiPriority="69"/>
+    <w:lsdException w:name="Dark List Accent 4" w:uiPriority="70"/>
+    <w:lsdException w:name="Colorful Shading Accent 4" w:uiPriority="71"/>
+    <w:lsdException w:name="Colorful List Accent 4" w:uiPriority="72"/>
+    <w:lsdException w:name="Colorful Grid Accent 4" w:uiPriority="73"/>
+    <w:lsdException w:name="Light Shading Accent 5" w:uiPriority="60"/>
+    <w:lsdException w:name="Light List Accent 5" w:uiPriority="61"/>
+    <w:lsdException w:name="Light Grid Accent 5" w:uiPriority="62"/>
+    <w:lsdException w:name="Medium Shading 1 Accent 5" w:uiPriority="63"/>
+    <w:lsdException w:name="Medium Shading 2 Accent 5" w:uiPriority="64"/>
+    <w:lsdException w:name="Medium List 1 Accent 5" w:uiPriority="65"/>
+    <w:lsdException w:name="Medium List 2 Accent 5" w:uiPriority="66"/>
+    <w:lsdException w:name="Medium Grid 1 Accent 5" w:uiPriority="67"/>
+    <w:lsdException w:name="Medium Grid 2 Accent 5" w:uiPriority="68"/>
+    <w:lsdException w:name="Medium Grid 3 Accent 5" w:uiPriority="69"/>
+    <w:lsdException w:name="Dark List Accent 5" w:uiPriority="70"/>
+    <w:lsdException w:name="Colorful Shading Accent 5" w:uiPriority="71"/>
+    <w:lsdException w:name="Colorful List Accent 5" w:uiPriority="72"/>
+    <w:lsdException w:name="Colorful Grid Accent 5" w:uiPriority="73"/>
+    <w:lsdException w:name="Light Shading Accent 6" w:uiPriority="60"/>
+    <w:lsdException w:name="Light List Accent 6" w:uiPriority="61"/>
+    <w:lsdException w:name="Light Grid Accent 6" w:uiPriority="62"/>
+    <w:lsdException w:name="Medium Shading 1 Accent 6" w:uiPriority="63"/>
+    <w:lsdException w:name="Medium Shading 2 Accent 6" w:uiPriority="64"/>
+    <w:lsdException w:name="Medium List 1 Accent 6" w:uiPriority="65"/>
+    <w:lsdException w:name="Medium List 2 Accent 6" w:uiPriority="66"/>
+    <w:lsdException w:name="Medium Grid 1 Accent 6" w:uiPriority="67"/>
+    <w:lsdException w:name="Medium Grid 2 Accent 6" w:uiPriority="68"/>
+    <w:lsdException w:name="Medium Grid 3 Accent 6" w:uiPriority="69"/>
+    <w:lsdException w:name="Dark List Accent 6" w:uiPriority="70"/>
+    <w:lsdException w:name="Colorful Shading Accent 6" w:uiPriority="71"/>
+    <w:lsdException w:name="Colorful List Accent 6" w:uiPriority="72"/>
+    <w:lsdException w:name="Colorful Grid Accent 6" w:uiPriority="73"/>
+    <w:lsdException w:name="Subtle Emphasis" w:uiPriority="19" w:qFormat="1"/>
+    <w:lsdException w:name="Intense Emphasis" w:uiPriority="21" w:qFormat="1"/>
+    <w:lsdException w:name="Subtle Reference" w:uiPriority="31" w:qFormat="1"/>
+    <w:lsdException w:name="Intense Reference" w:uiPriority="32" w:qFormat="1"/>
+    <w:lsdException w:name="Book Title" w:uiPriority="33" w:qFormat="1"/>
+    <w:lsdException w:name="Bibliography" w:semiHidden="1" w:uiPriority="37" w:unhideWhenUsed="1"/>
+    <w:lsdException w:name="TOC Heading" w:semiHidden="1" w:uiPriority="39" w:unhideWhenUsed="1" w:qFormat="1"/>
+    <w:lsdException w:name="Plain Table 1" w:uiPriority="41"/>
+    <w:lsdException w:name="Plain Table 2" w:uiPriority="42"/>
+    <w:lsdException w:name="Plain Table 3" w:uiPriority="43"/>
+    <w:lsdException w:name="Plain Table 4" w:uiPriority="44"/>
+    <w:lsdException w:name="Plain Table 5" w:uiPriority="45"/>
+    <w:lsdException w:name="Grid Table Light" w:uiPriority="40"/>
+    <w:lsdException w:name="Grid Table 1 Light" w:uiPriority="46"/>
+    <w:lsdException w:name="Grid Table 2" w:uiPriority="47"/>
+    <w:lsdException w:name="Grid Table 3" w:uiPriority="48"/>
+    <w:lsdException w:name="Grid Table 4" w:uiPriority="49"/>
+    <w:lsdException w:name="Grid Table 5 Dark" w:uiPriority="50"/>
+    <w:lsdException w:name="Grid Table 6 Colorful" w:uiPriority="51"/>
+    <w:lsdException w:name="Grid Table 7 Colorful" w:uiPriority="52"/>
+    <w:lsdException w:name="Grid Table 1 Light Accent 1" w:uiPriority="46"/>
+    <w:lsdException w:name="Grid Table 2 Accent 1" w:uiPriority="47"/>
+    <w:lsdException w:name="Grid Table 3 Accent 1" w:uiPriority="48"/>
+    <w:lsdException w:name="Grid Table 4 Accent 1" w:uiPriority="49"/>
+    <w:lsdException w:name="Grid Table 5 Dark Accent 1" w:uiPriority="50"/>
+    <w:lsdException w:name="Grid Table 6 Colorful Accent 1" w:uiPriority="51"/>
+    <w:lsdException w:name="Grid Table 7 Colorful Accent 1" w:uiPriority="52"/>
+    <w:lsdException w:name="Grid Table 1 Light Accent 2" w:uiPriority="46"/>
+    <w:lsdException w:name="Grid Table 2 Accent 2" w:uiPriority="47"/>
+    <w:lsdException w:name="Grid Table 3 Accent 2" w:uiPriority="48"/>
+    <w:lsdException w:name="Grid Table 4 Accent 2" w:uiPriority="49"/>
+    <w:lsdException w:name="Grid Table 5 Dark Accent 2" w:uiPriority="50"/>
+    <w:lsdException w:name="Grid Table 6 Colorful Accent 2" w:uiPriority="51"/>
+    <w:lsdException w:name="Grid Table 7 Colorful Accent 2" w:uiPriority="52"/>
+    <w:lsdException w:name="Grid Table 1 Light Accent 3" w:uiPriority="46"/>
+    <w:lsdException w:name="Grid Table 2 Accent 3" w:uiPriority="47"/>
+    <w:lsdException w:name="Grid Table 3 Accent 3" w:uiPriority="48"/>
+    <w:lsdException w:name="Grid Table 4 Accent 3" w:uiPriority="49"/>
+    <w:lsdException w:name="Grid Table 5 Dark Accent 3" w:uiPriority="50"/>
+    <w:lsdException w:name="Grid Table 6 Colorful Accent 3" w:uiPriority="51"/>
+    <w:lsdException w:name="Grid Table 7 Colorful Accent 3" w:uiPriority="52"/>
+    <w:lsdException w:name="Grid Table 1 Light Accent 4" w:uiPriority="46"/>
+    <w:lsdException w:name="Grid Table 2 Accent 4" w:uiPriority="47"/>
+    <w:lsdException w:name="Grid Table 3 Accent 4" w:uiPriority="48"/>
+    <w:lsdException w:name="Grid Table 4 Accent 4" w:uiPriority="49"/>
+    <w:lsdException w:name="Grid Table 5 Dark Accent 4" w:uiPriority="50"/>
+    <w:lsdException w:name="Grid Table 6 Colorful Accent 4" w:uiPriority="51"/>
+    <w:lsdException w:name="Grid Table 7 Colorful Accent 4" w:uiPriority="52"/>
+    <w:lsdException w:name="Grid Table 1 Light Accent 5" w:uiPriority="46"/>
+    <w:lsdException w:name="Grid Table 2 Accent 5" w:uiPriority="47"/>
+    <w:lsdException w:name="Grid Table 3 Accent 5" w:uiPriority="48"/>
+    <w:lsdException w:name="Grid Table 4 Accent 5" w:uiPriority="49"/>
+    <w:lsdException w:name="Grid Table 5 Dark Accent 5" w:uiPriority="50"/>
+    <w:lsdException w:name="Grid Table 6 Colorful Accent 5" w:uiPriority="51"/>
+    <w:lsdException w:name="Grid Table 7 Colorful Accent 5" w:uiPriority="52"/>
+    <w:lsdException w:name="Grid Table 1 Light Accent 6" w:uiPriority="46"/>
+    <w:lsdException w:name="Grid Table 2 Accent 6" w:uiPriority="47"/>
+    <w:lsdException w:name="Grid Table 3 Accent 6" w:uiPriority="48"/>
+    <w:lsdException w:name="Grid Table 4 Accent 6" w:uiPriority="49"/>
+    <w:lsdException w:name="Grid Table 5 Dark Accent 6" w:uiPriority="50"/>
+    <w:lsdException w:name="Grid Table 6 Colorful Accent 6" w:uiPriority="51"/>
+    <w:lsdException w:name="Grid Table 7 Colorful Accent 6" w:uiPriority="52"/>
+    <w:lsdException w:name="List Table 1 Light" w:uiPriority="46"/>
+    <w:lsdException w:name="List Table 2" w:uiPriority="47"/>
+    <w:lsdException w:name="List Table 3" w:uiPriority="48"/>
+    <w:lsdException w:name="List Table 4" w:uiPriority="49"/>
+    <w:lsdException w:name="List Table 5 Dark" w:uiPriority="50"/>
+    <w:lsdException w:name="List Table 6 Colorful" w:uiPriority="51"/>
+    <w:lsdException w:name="List Table 7 Colorful" w:uiPriority="52"/>
+    <w:lsdException w:name="List Table 1 Light Accent 1" w:uiPriority="46"/>
+    <w:lsdException w:name="List Table 2 Accent 1" w:uiPriority="47"/>
+    <w:lsdException w:name="List Table 3 Accent 1" w:uiPriority="48"/>
+    <w:lsdException w:name="List Table 4 Accent 1" w:uiPriority="49"/>
+    <w:lsdException w:name="List Table 5 Dark Accent 1" w:uiPriority="50"/>
+    <w:lsdException w:name="List Table 6 Colorful Accent 1" w:uiPriority="51"/>
+    <w:lsdException w:name="List Table 7 Colorful Accent 1" w:uiPriority="52"/>
+    <w:lsdException w:name="List Table 1 Light Accent 2" w:uiPriority="46"/>
+    <w:lsdException w:name="List Table 2 Accent 2" w:uiPriority="47"/>
+    <w:lsdException w:name="List Table 3 Accent 2" w:uiPriority="48"/>
+    <w:lsdException w:name="List Table 4 Accent 2" w:uiPriority="49"/>
+    <w:lsdException w:name="List Table 5 Dark Accent 2" w:uiPriority="50"/>
+    <w:lsdException w:name="List Table 6 Colorful Accent 2" w:uiPriority="51"/>
+    <w:lsdException w:name="List Table 7 Colorful Accent 2" w:uiPriority="52"/>
+    <w:lsdException w:name="List Table 1 Light Accent 3" w:uiPriority="46"/>
+    <w:lsdException w:name="List Table 2 Accent 3" w:uiPriority="47"/>
+    <w:lsdException w:name="List Table 3 Accent 3" w:uiPriority="48"/>
+    <w:lsdException w:name="List Table 4 Accent 3" w:uiPriority="49"/>
+    <w:lsdException w:name="List Table 5 Dark Accent 3" w:uiPriority="50"/>
+    <w:lsdException w:name="List Table 6 Colorful Accent 3" w:uiPriority="51"/>
+    <w:lsdException w:name="List Table 7 Colorful Accent 3" w:uiPriority="52"/>
+    <w:lsdException w:name="List Table 1 Light Accent 4" w:uiPriority="46"/>
+    <w:lsdException w:name="List Table 2 Accent 4" w:uiPriority="47"/>
+    <w:lsdException w:name="List Table 3 Accent 4" w:uiPriority="48"/>
+    <w:lsdException w:name="List Table 4 Accent 4" w:uiPriority="49"/>
+    <w:lsdException w:name="List Table 5 Dark Accent 4" w:uiPriority="50"/>
+    <w:lsdException w:name="List Table 6 Colorful Accent 4" w:uiPriority="51"/>
+    <w:lsdException w:name="List Table 7 Colorful Accent 4" w:uiPriority="52"/>
+    <w:lsdException w:name="List Table 1 Light Accent 5" w:uiPriority="46"/>
+    <w:lsdException w:name="List Table 2 Accent 5" w:uiPriority="47"/>
+    <w:lsdException w:name="List Table 3 Accent 5" w:uiPriority="48"/>
+    <w:lsdException w:name="List Table 4 Accent 5" w:uiPriority="49"/>
+    <w:lsdException w:name="List Table 5 Dark Accent 5" w:uiPriority="50"/>
+    <w:lsdException w:name="List Table 6 Colorful Accent 5" w:uiPriority="51"/>
+    <w:lsdException w:name="List Table 7 Colorful Accent 5" w:uiPriority="52"/>
+    <w:lsdException w:name="List Table 1 Light Accent 6" w:uiPriority="46"/>
+    <w:lsdException w:name="List Table 2 Accent 6" w:uiPriority="47"/>
+    <w:lsdException w:name="List Table 3 Accent 6" w:uiPriority="48"/>
+    <w:lsdException w:name="List Table 4 Accent 6" w:uiPriority="49"/>
+    <w:lsdException w:name="List Table 5 Dark Accent 6" w:uiPriority="50"/>
+    <w:lsdException w:name="List Table 6 Colorful Accent 6" w:uiPriority="51"/>
+    <w:lsdException w:name="List Table 7 Colorful Accent 6" w:uiPriority="52"/>
   </w:latentStyles>
   <w:style w:type="paragraph" w:default="1" w:styleId="Normal">
     <w:name w:val="Normal"/>
     <w:qFormat/>
     <w:rsid w:val="007927BE"/>
   </w:style>
-  <w:style w:type="paragraph" w:styleId="Heading1">
+  <w:style w:type="paragraph" w:styleId="Overskrift1">
     <w:name w:val="heading 1"/>
     <w:basedOn w:val="Normal"/>
     <w:next w:val="Normal"/>
-    <w:link w:val="Heading1Char"/>
+    <w:link w:val="Overskrift1Tegn"/>
     <w:uiPriority w:val="9"/>
     <w:qFormat/>
     <w:rsid w:val="00D011A0"/>
@@ -1365,18 +1735,17 @@
       <w:szCs w:val="28"/>
     </w:rPr>
   </w:style>
-  <w:style w:type="character" w:default="1" w:styleId="DefaultParagraphFont">
+  <w:style w:type="character" w:default="1" w:styleId="Standardskrifttypeiafsnit">
     <w:name w:val="Default Paragraph Font"/>
     <w:uiPriority w:val="1"/>
     <w:semiHidden/>
     <w:unhideWhenUsed/>
   </w:style>
-  <w:style w:type="table" w:default="1" w:styleId="TableNormal">
+  <w:style w:type="table" w:default="1" w:styleId="Tabel-Normal">
     <w:name w:val="Normal Table"/>
     <w:uiPriority w:val="99"/>
     <w:semiHidden/>
     <w:unhideWhenUsed/>
-    <w:qFormat/>
     <w:tblPr>
       <w:tblInd w:w="0" w:type="dxa"/>
       <w:tblCellMar>
@@ -1387,16 +1756,16 @@
       </w:tblCellMar>
     </w:tblPr>
   </w:style>
-  <w:style w:type="numbering" w:default="1" w:styleId="NoList">
+  <w:style w:type="numbering" w:default="1" w:styleId="Ingenoversigt">
     <w:name w:val="No List"/>
     <w:uiPriority w:val="99"/>
     <w:semiHidden/>
     <w:unhideWhenUsed/>
   </w:style>
-  <w:style w:type="paragraph" w:styleId="Header">
+  <w:style w:type="paragraph" w:styleId="Sidehoved">
     <w:name w:val="header"/>
     <w:basedOn w:val="Normal"/>
-    <w:link w:val="HeaderChar"/>
+    <w:link w:val="SidehovedTegn"/>
     <w:uiPriority w:val="99"/>
     <w:semiHidden/>
     <w:unhideWhenUsed/>
@@ -1409,18 +1778,18 @@
       <w:spacing w:after="0" w:line="240" w:lineRule="auto"/>
     </w:pPr>
   </w:style>
-  <w:style w:type="character" w:customStyle="1" w:styleId="HeaderChar">
-    <w:name w:val="Header Char"/>
-    <w:basedOn w:val="DefaultParagraphFont"/>
-    <w:link w:val="Header"/>
+  <w:style w:type="character" w:customStyle="1" w:styleId="SidehovedTegn">
+    <w:name w:val="Sidehoved Tegn"/>
+    <w:basedOn w:val="Standardskrifttypeiafsnit"/>
+    <w:link w:val="Sidehoved"/>
     <w:uiPriority w:val="99"/>
     <w:semiHidden/>
     <w:rsid w:val="00D011A0"/>
   </w:style>
-  <w:style w:type="paragraph" w:styleId="Footer">
+  <w:style w:type="paragraph" w:styleId="Sidefod">
     <w:name w:val="footer"/>
     <w:basedOn w:val="Normal"/>
-    <w:link w:val="FooterChar"/>
+    <w:link w:val="SidefodTegn"/>
     <w:uiPriority w:val="99"/>
     <w:semiHidden/>
     <w:unhideWhenUsed/>
@@ -1433,18 +1802,18 @@
       <w:spacing w:after="0" w:line="240" w:lineRule="auto"/>
     </w:pPr>
   </w:style>
-  <w:style w:type="character" w:customStyle="1" w:styleId="FooterChar">
-    <w:name w:val="Footer Char"/>
-    <w:basedOn w:val="DefaultParagraphFont"/>
-    <w:link w:val="Footer"/>
+  <w:style w:type="character" w:customStyle="1" w:styleId="SidefodTegn">
+    <w:name w:val="Sidefod Tegn"/>
+    <w:basedOn w:val="Standardskrifttypeiafsnit"/>
+    <w:link w:val="Sidefod"/>
     <w:uiPriority w:val="99"/>
     <w:semiHidden/>
     <w:rsid w:val="00D011A0"/>
   </w:style>
-  <w:style w:type="character" w:customStyle="1" w:styleId="Heading1Char">
-    <w:name w:val="Heading 1 Char"/>
-    <w:basedOn w:val="DefaultParagraphFont"/>
-    <w:link w:val="Heading1"/>
+  <w:style w:type="character" w:customStyle="1" w:styleId="Overskrift1Tegn">
+    <w:name w:val="Overskrift 1 Tegn"/>
+    <w:basedOn w:val="Standardskrifttypeiafsnit"/>
+    <w:link w:val="Overskrift1"/>
     <w:uiPriority w:val="9"/>
     <w:rsid w:val="00D011A0"/>
     <w:rPr>
@@ -1456,7 +1825,7 @@
       <w:szCs w:val="28"/>
     </w:rPr>
   </w:style>
-  <w:style w:type="paragraph" w:styleId="ListParagraph">
+  <w:style w:type="paragraph" w:styleId="Listeafsnit">
     <w:name w:val="List Paragraph"/>
     <w:basedOn w:val="Normal"/>
     <w:uiPriority w:val="34"/>

</xml_diff>

<commit_message>
corrected man hour calculation
</commit_message>
<xml_diff>
--- a/Documentation/Project brief.docx
+++ b/Documentation/Project brief.docx
@@ -475,8 +475,6 @@
               </w:rPr>
               <w:t>Added further objectives in that section.</w:t>
             </w:r>
-            <w:bookmarkStart w:id="0" w:name="_GoBack"/>
-            <w:bookmarkEnd w:id="0"/>
           </w:p>
         </w:tc>
       </w:tr>
@@ -661,12 +659,12 @@
     </w:tbl>
     <w:p>
       <w:pPr>
-        <w:pStyle w:val="Overskrift1"/>
-      </w:pPr>
-    </w:p>
-    <w:p>
-      <w:pPr>
-        <w:pStyle w:val="Overskrift1"/>
+        <w:pStyle w:val="Heading1"/>
+      </w:pPr>
+    </w:p>
+    <w:p>
+      <w:pPr>
+        <w:pStyle w:val="Heading1"/>
       </w:pPr>
       <w:r>
         <w:t>Introduction</w:t>
@@ -680,7 +678,7 @@
     </w:p>
     <w:p>
       <w:pPr>
-        <w:pStyle w:val="Overskrift1"/>
+        <w:pStyle w:val="Heading1"/>
       </w:pPr>
       <w:r>
         <w:t>Objective</w:t>
@@ -692,7 +690,7 @@
     <w:p/>
     <w:p>
       <w:pPr>
-        <w:pStyle w:val="Listeafsnit"/>
+        <w:pStyle w:val="ListParagraph"/>
         <w:numPr>
           <w:ilvl w:val="0"/>
           <w:numId w:val="2"/>
@@ -718,7 +716,7 @@
     </w:p>
     <w:p>
       <w:pPr>
-        <w:pStyle w:val="Listeafsnit"/>
+        <w:pStyle w:val="ListParagraph"/>
         <w:numPr>
           <w:ilvl w:val="0"/>
           <w:numId w:val="2"/>
@@ -733,18 +731,75 @@
           <w:b/>
           <w:highlight w:val="yellow"/>
         </w:rPr>
-        <w:t xml:space="preserve">The budget is 1722 man hours. </w:t>
-      </w:r>
-      <w:r>
-        <w:rPr>
-          <w:highlight w:val="yellow"/>
-        </w:rPr>
-        <w:t>The project delivery day gives 14 ½ weeks. This time-span includes six holidays. That gives us 66 working days for the project. We calculate with 7h/day. Given we divide a day 50/50 between courses and project up until 06/05/16 we have 16 full time days and 50 half time days. That gives 16*7 + 50*3.5 hours per person = 287h/person. A project group of six persons gives a budget of 1722 man hours.</w:t>
-      </w:r>
-    </w:p>
-    <w:p>
-      <w:pPr>
-        <w:pStyle w:val="Listeafsnit"/>
+        <w:t>The budget is 1060</w:t>
+      </w:r>
+      <w:r>
+        <w:rPr>
+          <w:b/>
+          <w:highlight w:val="yellow"/>
+        </w:rPr>
+        <w:t xml:space="preserve"> man hours. </w:t>
+      </w:r>
+      <w:r>
+        <w:rPr>
+          <w:highlight w:val="yellow"/>
+        </w:rPr>
+        <w:t>The project delivery day gives 14 ½ weeks. This time-span includes six holidays. That gives us 66 working days for the project. We calculate with 7h/</w:t>
+      </w:r>
+      <w:r>
+        <w:rPr>
+          <w:highlight w:val="yellow"/>
+        </w:rPr>
+        <w:t xml:space="preserve">day. Given we divide a day 2 </w:t>
+      </w:r>
+      <w:bookmarkStart w:id="0" w:name="_GoBack"/>
+      <w:bookmarkEnd w:id="0"/>
+      <w:r>
+        <w:rPr>
+          <w:highlight w:val="yellow"/>
+        </w:rPr>
+        <w:t>hours’</w:t>
+      </w:r>
+      <w:r>
+        <w:rPr>
+          <w:highlight w:val="yellow"/>
+        </w:rPr>
+        <w:t xml:space="preserve"> project time and 5 hours spent on courses </w:t>
+      </w:r>
+      <w:r>
+        <w:rPr>
+          <w:highlight w:val="yellow"/>
+        </w:rPr>
+        <w:t>up until 06/05/16 we have 16</w:t>
+      </w:r>
+      <w:r>
+        <w:rPr>
+          <w:highlight w:val="yellow"/>
+        </w:rPr>
+        <w:t xml:space="preserve"> full time days and 50 * 2h/day. That gives 16*7 + 50*2 hours per person = 212</w:t>
+      </w:r>
+      <w:r>
+        <w:rPr>
+          <w:highlight w:val="yellow"/>
+        </w:rPr>
+        <w:t>h/person. A project group of si</w:t>
+      </w:r>
+      <w:r>
+        <w:rPr>
+          <w:highlight w:val="yellow"/>
+        </w:rPr>
+        <w:t>x persons gives a budget of 1060</w:t>
+      </w:r>
+      <w:r>
+        <w:rPr>
+          <w:highlight w:val="yellow"/>
+        </w:rPr>
+        <w:t xml:space="preserve"> man hours.</w:t>
+      </w:r>
+    </w:p>
+    <w:p>
+      <w:pPr>
+        <w:pStyle w:val="ListParagraph"/>
         <w:numPr>
           <w:ilvl w:val="0"/>
           <w:numId w:val="2"/>
@@ -770,7 +825,7 @@
     </w:p>
     <w:p>
       <w:pPr>
-        <w:pStyle w:val="Listeafsnit"/>
+        <w:pStyle w:val="ListParagraph"/>
         <w:numPr>
           <w:ilvl w:val="0"/>
           <w:numId w:val="2"/>
@@ -790,7 +845,7 @@
     </w:p>
     <w:p>
       <w:pPr>
-        <w:pStyle w:val="Listeafsnit"/>
+        <w:pStyle w:val="ListParagraph"/>
         <w:numPr>
           <w:ilvl w:val="0"/>
           <w:numId w:val="2"/>
@@ -833,7 +888,7 @@
     </w:p>
     <w:p>
       <w:pPr>
-        <w:pStyle w:val="Overskrift1"/>
+        <w:pStyle w:val="Heading1"/>
       </w:pPr>
       <w:r>
         <w:t xml:space="preserve">Scope and interfaces </w:t>
@@ -853,7 +908,7 @@
     <w:p/>
     <w:p>
       <w:pPr>
-        <w:pStyle w:val="Overskrift1"/>
+        <w:pStyle w:val="Heading1"/>
       </w:pPr>
       <w:r>
         <w:t xml:space="preserve">Outline deliverable </w:t>
@@ -862,7 +917,7 @@
     <w:p/>
     <w:p>
       <w:pPr>
-        <w:pStyle w:val="Listeafsnit"/>
+        <w:pStyle w:val="ListParagraph"/>
         <w:numPr>
           <w:ilvl w:val="0"/>
           <w:numId w:val="1"/>
@@ -874,7 +929,7 @@
     </w:p>
     <w:p>
       <w:pPr>
-        <w:pStyle w:val="Listeafsnit"/>
+        <w:pStyle w:val="ListParagraph"/>
         <w:numPr>
           <w:ilvl w:val="0"/>
           <w:numId w:val="1"/>
@@ -886,7 +941,7 @@
     </w:p>
     <w:p>
       <w:pPr>
-        <w:pStyle w:val="Listeafsnit"/>
+        <w:pStyle w:val="ListParagraph"/>
         <w:numPr>
           <w:ilvl w:val="0"/>
           <w:numId w:val="1"/>
@@ -898,7 +953,7 @@
     </w:p>
     <w:p>
       <w:pPr>
-        <w:pStyle w:val="Listeafsnit"/>
+        <w:pStyle w:val="ListParagraph"/>
         <w:numPr>
           <w:ilvl w:val="0"/>
           <w:numId w:val="1"/>
@@ -910,7 +965,7 @@
     </w:p>
     <w:p>
       <w:pPr>
-        <w:pStyle w:val="Listeafsnit"/>
+        <w:pStyle w:val="ListParagraph"/>
         <w:numPr>
           <w:ilvl w:val="0"/>
           <w:numId w:val="1"/>
@@ -922,22 +977,22 @@
     </w:p>
     <w:p>
       <w:pPr>
-        <w:pStyle w:val="Listeafsnit"/>
-      </w:pPr>
-    </w:p>
-    <w:p>
-      <w:pPr>
-        <w:pStyle w:val="Listeafsnit"/>
-      </w:pPr>
-    </w:p>
-    <w:p>
-      <w:pPr>
-        <w:pStyle w:val="Listeafsnit"/>
-      </w:pPr>
-    </w:p>
-    <w:p>
-      <w:pPr>
-        <w:pStyle w:val="Overskrift1"/>
+        <w:pStyle w:val="ListParagraph"/>
+      </w:pPr>
+    </w:p>
+    <w:p>
+      <w:pPr>
+        <w:pStyle w:val="ListParagraph"/>
+      </w:pPr>
+    </w:p>
+    <w:p>
+      <w:pPr>
+        <w:pStyle w:val="ListParagraph"/>
+      </w:pPr>
+    </w:p>
+    <w:p>
+      <w:pPr>
+        <w:pStyle w:val="Heading1"/>
       </w:pPr>
       <w:r>
         <w:t xml:space="preserve">Constraints </w:t>
@@ -950,7 +1005,7 @@
     </w:p>
     <w:p>
       <w:pPr>
-        <w:pStyle w:val="Overskrift1"/>
+        <w:pStyle w:val="Heading1"/>
       </w:pPr>
       <w:r>
         <w:t xml:space="preserve">Risk assessment </w:t>
@@ -968,7 +1023,7 @@
     <w:p/>
     <w:p>
       <w:pPr>
-        <w:pStyle w:val="Overskrift1"/>
+        <w:pStyle w:val="Heading1"/>
       </w:pPr>
       <w:r>
         <w:lastRenderedPageBreak/>
@@ -984,7 +1039,7 @@
     <w:p/>
     <w:p>
       <w:pPr>
-        <w:pStyle w:val="Overskrift1"/>
+        <w:pStyle w:val="Heading1"/>
       </w:pPr>
       <w:r>
         <w:t>Project Product Description</w:t>
@@ -999,7 +1054,7 @@
     <w:p/>
     <w:p>
       <w:pPr>
-        <w:pStyle w:val="Overskrift1"/>
+        <w:pStyle w:val="Heading1"/>
       </w:pPr>
       <w:r>
         <w:t xml:space="preserve">Project plan </w:t>
@@ -1007,7 +1062,7 @@
     </w:p>
     <w:p>
       <w:pPr>
-        <w:pStyle w:val="Overskrift1"/>
+        <w:pStyle w:val="Heading1"/>
       </w:pPr>
       <w:r>
         <w:t>Timing</w:t>
@@ -1017,7 +1072,7 @@
     <w:p/>
     <w:p>
       <w:pPr>
-        <w:pStyle w:val="Overskrift1"/>
+        <w:pStyle w:val="Heading1"/>
       </w:pPr>
     </w:p>
     <w:sectPr>
@@ -1712,11 +1767,11 @@
     <w:qFormat/>
     <w:rsid w:val="007927BE"/>
   </w:style>
-  <w:style w:type="paragraph" w:styleId="Overskrift1">
+  <w:style w:type="paragraph" w:styleId="Heading1">
     <w:name w:val="heading 1"/>
     <w:basedOn w:val="Normal"/>
     <w:next w:val="Normal"/>
-    <w:link w:val="Overskrift1Tegn"/>
+    <w:link w:val="Heading1Char"/>
     <w:uiPriority w:val="9"/>
     <w:qFormat/>
     <w:rsid w:val="00D011A0"/>
@@ -1735,13 +1790,13 @@
       <w:szCs w:val="28"/>
     </w:rPr>
   </w:style>
-  <w:style w:type="character" w:default="1" w:styleId="Standardskrifttypeiafsnit">
+  <w:style w:type="character" w:default="1" w:styleId="DefaultParagraphFont">
     <w:name w:val="Default Paragraph Font"/>
     <w:uiPriority w:val="1"/>
     <w:semiHidden/>
     <w:unhideWhenUsed/>
   </w:style>
-  <w:style w:type="table" w:default="1" w:styleId="Tabel-Normal">
+  <w:style w:type="table" w:default="1" w:styleId="TableNormal">
     <w:name w:val="Normal Table"/>
     <w:uiPriority w:val="99"/>
     <w:semiHidden/>
@@ -1756,16 +1811,16 @@
       </w:tblCellMar>
     </w:tblPr>
   </w:style>
-  <w:style w:type="numbering" w:default="1" w:styleId="Ingenoversigt">
+  <w:style w:type="numbering" w:default="1" w:styleId="NoList">
     <w:name w:val="No List"/>
     <w:uiPriority w:val="99"/>
     <w:semiHidden/>
     <w:unhideWhenUsed/>
   </w:style>
-  <w:style w:type="paragraph" w:styleId="Sidehoved">
+  <w:style w:type="paragraph" w:styleId="Header">
     <w:name w:val="header"/>
     <w:basedOn w:val="Normal"/>
-    <w:link w:val="SidehovedTegn"/>
+    <w:link w:val="HeaderChar"/>
     <w:uiPriority w:val="99"/>
     <w:semiHidden/>
     <w:unhideWhenUsed/>
@@ -1778,18 +1833,18 @@
       <w:spacing w:after="0" w:line="240" w:lineRule="auto"/>
     </w:pPr>
   </w:style>
-  <w:style w:type="character" w:customStyle="1" w:styleId="SidehovedTegn">
-    <w:name w:val="Sidehoved Tegn"/>
-    <w:basedOn w:val="Standardskrifttypeiafsnit"/>
-    <w:link w:val="Sidehoved"/>
+  <w:style w:type="character" w:customStyle="1" w:styleId="HeaderChar">
+    <w:name w:val="Header Char"/>
+    <w:basedOn w:val="DefaultParagraphFont"/>
+    <w:link w:val="Header"/>
     <w:uiPriority w:val="99"/>
     <w:semiHidden/>
     <w:rsid w:val="00D011A0"/>
   </w:style>
-  <w:style w:type="paragraph" w:styleId="Sidefod">
+  <w:style w:type="paragraph" w:styleId="Footer">
     <w:name w:val="footer"/>
     <w:basedOn w:val="Normal"/>
-    <w:link w:val="SidefodTegn"/>
+    <w:link w:val="FooterChar"/>
     <w:uiPriority w:val="99"/>
     <w:semiHidden/>
     <w:unhideWhenUsed/>
@@ -1802,18 +1857,18 @@
       <w:spacing w:after="0" w:line="240" w:lineRule="auto"/>
     </w:pPr>
   </w:style>
-  <w:style w:type="character" w:customStyle="1" w:styleId="SidefodTegn">
-    <w:name w:val="Sidefod Tegn"/>
-    <w:basedOn w:val="Standardskrifttypeiafsnit"/>
-    <w:link w:val="Sidefod"/>
+  <w:style w:type="character" w:customStyle="1" w:styleId="FooterChar">
+    <w:name w:val="Footer Char"/>
+    <w:basedOn w:val="DefaultParagraphFont"/>
+    <w:link w:val="Footer"/>
     <w:uiPriority w:val="99"/>
     <w:semiHidden/>
     <w:rsid w:val="00D011A0"/>
   </w:style>
-  <w:style w:type="character" w:customStyle="1" w:styleId="Overskrift1Tegn">
-    <w:name w:val="Overskrift 1 Tegn"/>
-    <w:basedOn w:val="Standardskrifttypeiafsnit"/>
-    <w:link w:val="Overskrift1"/>
+  <w:style w:type="character" w:customStyle="1" w:styleId="Heading1Char">
+    <w:name w:val="Heading 1 Char"/>
+    <w:basedOn w:val="DefaultParagraphFont"/>
+    <w:link w:val="Heading1"/>
     <w:uiPriority w:val="9"/>
     <w:rsid w:val="00D011A0"/>
     <w:rPr>
@@ -1825,7 +1880,7 @@
       <w:szCs w:val="28"/>
     </w:rPr>
   </w:style>
-  <w:style w:type="paragraph" w:styleId="Listeafsnit">
+  <w:style w:type="paragraph" w:styleId="ListParagraph">
     <w:name w:val="List Paragraph"/>
     <w:basedOn w:val="Normal"/>
     <w:uiPriority w:val="34"/>

</xml_diff>

<commit_message>
removed the yellow markings for changes
</commit_message>
<xml_diff>
--- a/Documentation/Project brief.docx
+++ b/Documentation/Project brief.docx
@@ -315,10 +315,8 @@
             <w:r>
               <w:rPr>
                 <w:rFonts w:ascii="Times New Roman" w:hAnsi="Times New Roman"/>
-                <w:i/>
-                <w:color w:val="0000FF"/>
-              </w:rPr>
-              <w:t>&lt;name&gt;</w:t>
+              </w:rPr>
+              <w:t>Åsa Wegelius</w:t>
             </w:r>
           </w:p>
         </w:tc>
@@ -328,18 +326,19 @@
           </w:tcPr>
           <w:p>
             <w:pPr>
-              <w:pStyle w:val="Tabletext"/>
-              <w:rPr>
-                <w:rFonts w:ascii="Times New Roman" w:hAnsi="Times New Roman"/>
+              <w:rPr>
+                <w:rFonts w:ascii="Times New Roman" w:hAnsi="Times New Roman" w:cs="Times New Roman"/>
+                <w:sz w:val="20"/>
+                <w:szCs w:val="20"/>
               </w:rPr>
             </w:pPr>
             <w:r>
               <w:rPr>
-                <w:rFonts w:ascii="Times New Roman" w:hAnsi="Times New Roman"/>
-                <w:i/>
-                <w:color w:val="0000FF"/>
-              </w:rPr>
-              <w:t>&lt;mm/dd/yy&gt;</w:t>
+                <w:rFonts w:ascii="Times New Roman" w:hAnsi="Times New Roman" w:cs="Times New Roman"/>
+                <w:sz w:val="20"/>
+                <w:szCs w:val="20"/>
+              </w:rPr>
+              <w:t>18/02/16</w:t>
             </w:r>
           </w:p>
         </w:tc>
@@ -349,18 +348,19 @@
           </w:tcPr>
           <w:p>
             <w:pPr>
-              <w:pStyle w:val="Tabletext"/>
-              <w:rPr>
-                <w:rFonts w:ascii="Times New Roman" w:hAnsi="Times New Roman"/>
+              <w:rPr>
+                <w:rFonts w:ascii="Times New Roman" w:hAnsi="Times New Roman" w:cs="Times New Roman"/>
+                <w:sz w:val="20"/>
+                <w:szCs w:val="20"/>
               </w:rPr>
             </w:pPr>
             <w:r>
               <w:rPr>
-                <w:rFonts w:ascii="Times New Roman" w:hAnsi="Times New Roman"/>
-                <w:i/>
-                <w:color w:val="0000FF"/>
-              </w:rPr>
-              <w:t>&lt;reason&gt;</w:t>
+                <w:rFonts w:ascii="Times New Roman" w:hAnsi="Times New Roman" w:cs="Times New Roman"/>
+                <w:sz w:val="20"/>
+                <w:szCs w:val="20"/>
+              </w:rPr>
+              <w:t>First draft</w:t>
             </w:r>
           </w:p>
         </w:tc>
@@ -697,20 +697,17 @@
         </w:numPr>
         <w:rPr>
           <w:b/>
-          <w:highlight w:val="yellow"/>
         </w:rPr>
       </w:pPr>
+      <w:bookmarkStart w:id="0" w:name="_GoBack"/>
+      <w:bookmarkEnd w:id="0"/>
       <w:r>
         <w:rPr>
           <w:b/>
-          <w:highlight w:val="yellow"/>
         </w:rPr>
         <w:t>The project shall be completed in 01/06/16.</w:t>
       </w:r>
       <w:r>
-        <w:rPr>
-          <w:highlight w:val="yellow"/>
-        </w:rPr>
         <w:t xml:space="preserve"> It is the last delivery day on Fronter so it is a hard deadline. </w:t>
       </w:r>
     </w:p>
@@ -723,77 +720,45 @@
         </w:numPr>
         <w:rPr>
           <w:b/>
-          <w:highlight w:val="yellow"/>
         </w:rPr>
       </w:pPr>
       <w:r>
         <w:rPr>
           <w:b/>
-          <w:highlight w:val="yellow"/>
         </w:rPr>
         <w:t>The budget is 1060</w:t>
       </w:r>
       <w:r>
         <w:rPr>
           <w:b/>
-          <w:highlight w:val="yellow"/>
         </w:rPr>
         <w:t xml:space="preserve"> man hours. </w:t>
       </w:r>
       <w:r>
-        <w:rPr>
-          <w:highlight w:val="yellow"/>
-        </w:rPr>
         <w:t>The project delivery day gives 14 ½ weeks. This time-span includes six holidays. That gives us 66 working days for the project. We calculate with 7h/</w:t>
       </w:r>
       <w:r>
-        <w:rPr>
-          <w:highlight w:val="yellow"/>
-        </w:rPr>
         <w:t xml:space="preserve">day. Given we divide a day 2 </w:t>
       </w:r>
-      <w:bookmarkStart w:id="0" w:name="_GoBack"/>
-      <w:bookmarkEnd w:id="0"/>
-      <w:r>
-        <w:rPr>
-          <w:highlight w:val="yellow"/>
-        </w:rPr>
+      <w:r>
         <w:t>hours’</w:t>
       </w:r>
       <w:r>
-        <w:rPr>
-          <w:highlight w:val="yellow"/>
-        </w:rPr>
         <w:t xml:space="preserve"> project time and 5 hours spent on courses </w:t>
       </w:r>
       <w:r>
-        <w:rPr>
-          <w:highlight w:val="yellow"/>
-        </w:rPr>
         <w:t>up until 06/05/16 we have 16</w:t>
       </w:r>
       <w:r>
-        <w:rPr>
-          <w:highlight w:val="yellow"/>
-        </w:rPr>
         <w:t xml:space="preserve"> full time days and 50 * 2h/day. That gives 16*7 + 50*2 hours per person = 212</w:t>
       </w:r>
       <w:r>
-        <w:rPr>
-          <w:highlight w:val="yellow"/>
-        </w:rPr>
         <w:t>h/person. A project group of si</w:t>
       </w:r>
       <w:r>
-        <w:rPr>
-          <w:highlight w:val="yellow"/>
-        </w:rPr>
         <w:t>x persons gives a budget of 1060</w:t>
       </w:r>
       <w:r>
-        <w:rPr>
-          <w:highlight w:val="yellow"/>
-        </w:rPr>
         <w:t xml:space="preserve"> man hours.</w:t>
       </w:r>
     </w:p>
@@ -806,20 +771,15 @@
         </w:numPr>
         <w:rPr>
           <w:b/>
-          <w:highlight w:val="yellow"/>
         </w:rPr>
       </w:pPr>
       <w:r>
         <w:rPr>
           <w:b/>
-          <w:highlight w:val="yellow"/>
         </w:rPr>
         <w:t>The outcome shall be an online learning platform.</w:t>
       </w:r>
       <w:r>
-        <w:rPr>
-          <w:highlight w:val="yellow"/>
-        </w:rPr>
         <w:t xml:space="preserve"> The aim is to develop a learning platform directed to Arabic audiences allowing students, ordinary people to learn and test their abilities on the subjects provided by the platform. Not only will the normal people learn and develop skills through this platform but the universities and schools will have the benefit of variety in learning methods for their students, giving them the advantage of going through study materials on their own pace and time.</w:t>
       </w:r>
     </w:p>
@@ -832,13 +792,11 @@
         </w:numPr>
         <w:rPr>
           <w:b/>
-          <w:highlight w:val="yellow"/>
         </w:rPr>
       </w:pPr>
       <w:r>
         <w:rPr>
           <w:b/>
-          <w:highlight w:val="yellow"/>
         </w:rPr>
         <w:t xml:space="preserve">The project shall be managed according to Prince2. </w:t>
       </w:r>
@@ -852,45 +810,29 @@
         </w:numPr>
         <w:rPr>
           <w:b/>
-          <w:highlight w:val="yellow"/>
         </w:rPr>
       </w:pPr>
       <w:r>
+        <w:rPr>
+          <w:b/>
+        </w:rPr>
+        <w:t xml:space="preserve">The development team shall follow the Scrum methodology. </w:t>
+      </w:r>
+    </w:p>
+    <w:p>
+      <w:pPr>
         <w:rPr>
           <w:b/>
           <w:highlight w:val="yellow"/>
         </w:rPr>
-        <w:t xml:space="preserve">The development team shall follow the Scrum methodology. </w:t>
-      </w:r>
-    </w:p>
-    <w:p>
-      <w:pPr>
-        <w:rPr>
-          <w:b/>
-          <w:highlight w:val="yellow"/>
-        </w:rPr>
-      </w:pPr>
-    </w:p>
-    <w:p>
-      <w:pPr>
-        <w:pBdr>
-          <w:top w:val="dotted" w:sz="24" w:space="1" w:color="auto"/>
-          <w:bottom w:val="dotted" w:sz="24" w:space="1" w:color="auto"/>
-        </w:pBdr>
-      </w:pPr>
-      <w:r>
-        <w:rPr>
-          <w:highlight w:val="yellow"/>
-        </w:rPr>
+      </w:pPr>
+    </w:p>
+    <w:p>
+      <w:pPr>
+        <w:pStyle w:val="Heading1"/>
+      </w:pPr>
+      <w:r>
         <w:lastRenderedPageBreak/>
-        <w:t>Delete this explanation and the dots surrounding it after approving or disapproving on the changes. Objectives have many different meanings and in a project brief it has a rather specific meaning. What we had before was one overall objective for the whole project.  What you usually put down in a project brief are the objectives all can agree on regarding time, cost, quality, scope, risk and benefit performance. What we had before was the benefit part. I added time (the deadline), cost (the man-hours) and prince2 + scrum which we can say we choose to aim quality and risk control.</w:t>
-      </w:r>
-    </w:p>
-    <w:p>
-      <w:pPr>
-        <w:pStyle w:val="Heading1"/>
-      </w:pPr>
-      <w:r>
         <w:t xml:space="preserve">Scope and interfaces </w:t>
       </w:r>
     </w:p>
@@ -1026,7 +968,6 @@
         <w:pStyle w:val="Heading1"/>
       </w:pPr>
       <w:r>
-        <w:lastRenderedPageBreak/>
         <w:t>Business Case</w:t>
       </w:r>
     </w:p>

</xml_diff>

<commit_message>
added Scope and exclusions, Project Product Description in project brief
</commit_message>
<xml_diff>
--- a/Documentation/Project brief.docx
+++ b/Documentation/Project brief.docx
@@ -1,10 +1,10 @@
 
 <file path=word/document.xml><?xml version="1.0" encoding="utf-8"?>
-<w:document xmlns:ve="http://schemas.openxmlformats.org/markup-compatibility/2006" xmlns:o="urn:schemas-microsoft-com:office:office" xmlns:r="http://schemas.openxmlformats.org/officeDocument/2006/relationships" xmlns:m="http://schemas.openxmlformats.org/officeDocument/2006/math" xmlns:v="urn:schemas-microsoft-com:vml" xmlns:wp="http://schemas.openxmlformats.org/drawingml/2006/wordprocessingDrawing" xmlns:w10="urn:schemas-microsoft-com:office:word" xmlns:w="http://schemas.openxmlformats.org/wordprocessingml/2006/main" xmlns:wne="http://schemas.microsoft.com/office/word/2006/wordml">
+<w:document xmlns:wpc="http://schemas.microsoft.com/office/word/2010/wordprocessingCanvas" xmlns:cx="http://schemas.microsoft.com/office/drawing/2014/chartex" xmlns:cx1="http://schemas.microsoft.com/office/drawing/2015/9/8/chartex" xmlns:mc="http://schemas.openxmlformats.org/markup-compatibility/2006" xmlns:o="urn:schemas-microsoft-com:office:office" xmlns:r="http://schemas.openxmlformats.org/officeDocument/2006/relationships" xmlns:m="http://schemas.openxmlformats.org/officeDocument/2006/math" xmlns:v="urn:schemas-microsoft-com:vml" xmlns:wp14="http://schemas.microsoft.com/office/word/2010/wordprocessingDrawing" xmlns:wp="http://schemas.openxmlformats.org/drawingml/2006/wordprocessingDrawing" xmlns:w10="urn:schemas-microsoft-com:office:word" xmlns:w="http://schemas.openxmlformats.org/wordprocessingml/2006/main" xmlns:w14="http://schemas.microsoft.com/office/word/2010/wordml" xmlns:w15="http://schemas.microsoft.com/office/word/2012/wordml" xmlns:w16se="http://schemas.microsoft.com/office/word/2015/wordml/symex" xmlns:wpg="http://schemas.microsoft.com/office/word/2010/wordprocessingGroup" xmlns:wpi="http://schemas.microsoft.com/office/word/2010/wordprocessingInk" xmlns:wne="http://schemas.microsoft.com/office/word/2006/wordml" xmlns:wps="http://schemas.microsoft.com/office/word/2010/wordprocessingShape" mc:Ignorable="w14 w15 w16se wp14">
   <w:body>
     <w:tbl>
       <w:tblPr>
-        <w:tblW w:w="9306" w:type="dxa"/>
+        <w:tblW w:w="9300" w:type="dxa"/>
         <w:tblBorders>
           <w:top w:val="single" w:sz="4" w:space="0" w:color="auto"/>
           <w:left w:val="single" w:sz="4" w:space="0" w:color="auto"/>
@@ -14,15 +14,15 @@
           <w:insideV w:val="single" w:sz="4" w:space="0" w:color="auto"/>
         </w:tblBorders>
         <w:tblLayout w:type="fixed"/>
-        <w:tblLook w:val="0000"/>
+        <w:tblLook w:val="04A0" w:firstRow="1" w:lastRow="0" w:firstColumn="1" w:lastColumn="0" w:noHBand="0" w:noVBand="1"/>
       </w:tblPr>
       <w:tblGrid>
         <w:gridCol w:w="946"/>
-        <w:gridCol w:w="1682"/>
-        <w:gridCol w:w="1344"/>
-        <w:gridCol w:w="1324"/>
-        <w:gridCol w:w="1513"/>
-        <w:gridCol w:w="2497"/>
+        <w:gridCol w:w="1681"/>
+        <w:gridCol w:w="1343"/>
+        <w:gridCol w:w="1323"/>
+        <w:gridCol w:w="1512"/>
+        <w:gridCol w:w="2495"/>
       </w:tblGrid>
       <w:tr>
         <w:trPr>
@@ -31,11 +31,19 @@
         <w:tc>
           <w:tcPr>
             <w:tcW w:w="946" w:type="dxa"/>
+            <w:tcBorders>
+              <w:top w:val="single" w:sz="4" w:space="0" w:color="auto"/>
+              <w:left w:val="single" w:sz="4" w:space="0" w:color="auto"/>
+              <w:bottom w:val="single" w:sz="4" w:space="0" w:color="auto"/>
+              <w:right w:val="single" w:sz="4" w:space="0" w:color="auto"/>
+            </w:tcBorders>
             <w:shd w:val="clear" w:color="auto" w:fill="D9D9D9"/>
+            <w:hideMark/>
           </w:tcPr>
           <w:p>
             <w:pPr>
               <w:pStyle w:val="tabletxt"/>
+              <w:spacing w:line="276" w:lineRule="auto"/>
               <w:jc w:val="center"/>
               <w:rPr>
                 <w:b/>
@@ -54,11 +62,19 @@
         <w:tc>
           <w:tcPr>
             <w:tcW w:w="1682" w:type="dxa"/>
+            <w:tcBorders>
+              <w:top w:val="single" w:sz="4" w:space="0" w:color="auto"/>
+              <w:left w:val="single" w:sz="4" w:space="0" w:color="auto"/>
+              <w:bottom w:val="single" w:sz="4" w:space="0" w:color="auto"/>
+              <w:right w:val="single" w:sz="4" w:space="0" w:color="auto"/>
+            </w:tcBorders>
             <w:shd w:val="clear" w:color="auto" w:fill="D9D9D9"/>
+            <w:hideMark/>
           </w:tcPr>
           <w:p>
             <w:pPr>
               <w:pStyle w:val="tabletxt"/>
+              <w:spacing w:line="276" w:lineRule="auto"/>
               <w:jc w:val="center"/>
               <w:rPr>
                 <w:b/>
@@ -76,6 +92,7 @@
           <w:p>
             <w:pPr>
               <w:pStyle w:val="tabletxt"/>
+              <w:spacing w:line="276" w:lineRule="auto"/>
               <w:jc w:val="center"/>
               <w:rPr>
                 <w:b/>
@@ -94,11 +111,19 @@
         <w:tc>
           <w:tcPr>
             <w:tcW w:w="1344" w:type="dxa"/>
+            <w:tcBorders>
+              <w:top w:val="single" w:sz="4" w:space="0" w:color="auto"/>
+              <w:left w:val="single" w:sz="4" w:space="0" w:color="auto"/>
+              <w:bottom w:val="single" w:sz="4" w:space="0" w:color="auto"/>
+              <w:right w:val="single" w:sz="4" w:space="0" w:color="auto"/>
+            </w:tcBorders>
             <w:shd w:val="clear" w:color="auto" w:fill="D9D9D9"/>
+            <w:hideMark/>
           </w:tcPr>
           <w:p>
             <w:pPr>
               <w:pStyle w:val="tabletxt"/>
+              <w:spacing w:line="276" w:lineRule="auto"/>
               <w:jc w:val="center"/>
               <w:rPr>
                 <w:b/>
@@ -116,6 +141,7 @@
           <w:p>
             <w:pPr>
               <w:pStyle w:val="tabletxt"/>
+              <w:spacing w:line="276" w:lineRule="auto"/>
               <w:jc w:val="center"/>
               <w:rPr>
                 <w:b/>
@@ -134,11 +160,19 @@
         <w:tc>
           <w:tcPr>
             <w:tcW w:w="1324" w:type="dxa"/>
+            <w:tcBorders>
+              <w:top w:val="single" w:sz="4" w:space="0" w:color="auto"/>
+              <w:left w:val="single" w:sz="4" w:space="0" w:color="auto"/>
+              <w:bottom w:val="single" w:sz="4" w:space="0" w:color="auto"/>
+              <w:right w:val="single" w:sz="4" w:space="0" w:color="auto"/>
+            </w:tcBorders>
             <w:shd w:val="clear" w:color="auto" w:fill="D9D9D9"/>
+            <w:hideMark/>
           </w:tcPr>
           <w:p>
             <w:pPr>
               <w:pStyle w:val="tabletxt"/>
+              <w:spacing w:line="276" w:lineRule="auto"/>
               <w:jc w:val="center"/>
               <w:rPr>
                 <w:b/>
@@ -156,6 +190,7 @@
           <w:p>
             <w:pPr>
               <w:pStyle w:val="tabletxt"/>
+              <w:spacing w:line="276" w:lineRule="auto"/>
               <w:jc w:val="center"/>
               <w:rPr>
                 <w:b/>
@@ -174,11 +209,19 @@
         <w:tc>
           <w:tcPr>
             <w:tcW w:w="1513" w:type="dxa"/>
+            <w:tcBorders>
+              <w:top w:val="single" w:sz="4" w:space="0" w:color="auto"/>
+              <w:left w:val="single" w:sz="4" w:space="0" w:color="auto"/>
+              <w:bottom w:val="single" w:sz="4" w:space="0" w:color="auto"/>
+              <w:right w:val="single" w:sz="4" w:space="0" w:color="auto"/>
+            </w:tcBorders>
             <w:shd w:val="clear" w:color="auto" w:fill="D9D9D9"/>
+            <w:hideMark/>
           </w:tcPr>
           <w:p>
             <w:pPr>
               <w:pStyle w:val="tabletxt"/>
+              <w:spacing w:line="276" w:lineRule="auto"/>
               <w:jc w:val="center"/>
               <w:rPr>
                 <w:b/>
@@ -196,6 +239,7 @@
           <w:p>
             <w:pPr>
               <w:pStyle w:val="tabletxt"/>
+              <w:spacing w:line="276" w:lineRule="auto"/>
               <w:jc w:val="center"/>
               <w:rPr>
                 <w:b/>
@@ -214,11 +258,19 @@
         <w:tc>
           <w:tcPr>
             <w:tcW w:w="2497" w:type="dxa"/>
+            <w:tcBorders>
+              <w:top w:val="single" w:sz="4" w:space="0" w:color="auto"/>
+              <w:left w:val="single" w:sz="4" w:space="0" w:color="auto"/>
+              <w:bottom w:val="single" w:sz="4" w:space="0" w:color="auto"/>
+              <w:right w:val="single" w:sz="4" w:space="0" w:color="auto"/>
+            </w:tcBorders>
             <w:shd w:val="clear" w:color="auto" w:fill="D9D9D9"/>
+            <w:hideMark/>
           </w:tcPr>
           <w:p>
             <w:pPr>
               <w:pStyle w:val="tabletxt"/>
+              <w:spacing w:line="276" w:lineRule="auto"/>
               <w:jc w:val="center"/>
               <w:rPr>
                 <w:b/>
@@ -242,6 +294,13 @@
         <w:tc>
           <w:tcPr>
             <w:tcW w:w="946" w:type="dxa"/>
+            <w:tcBorders>
+              <w:top w:val="single" w:sz="4" w:space="0" w:color="auto"/>
+              <w:left w:val="single" w:sz="4" w:space="0" w:color="auto"/>
+              <w:bottom w:val="single" w:sz="4" w:space="0" w:color="auto"/>
+              <w:right w:val="single" w:sz="4" w:space="0" w:color="auto"/>
+            </w:tcBorders>
+            <w:hideMark/>
           </w:tcPr>
           <w:p>
             <w:pPr>
@@ -262,6 +321,13 @@
         <w:tc>
           <w:tcPr>
             <w:tcW w:w="1682" w:type="dxa"/>
+            <w:tcBorders>
+              <w:top w:val="single" w:sz="4" w:space="0" w:color="auto"/>
+              <w:left w:val="single" w:sz="4" w:space="0" w:color="auto"/>
+              <w:bottom w:val="single" w:sz="4" w:space="0" w:color="auto"/>
+              <w:right w:val="single" w:sz="4" w:space="0" w:color="auto"/>
+            </w:tcBorders>
+            <w:hideMark/>
           </w:tcPr>
           <w:p>
             <w:pPr>
@@ -270,39 +336,54 @@
                 <w:rFonts w:ascii="Times New Roman" w:hAnsi="Times New Roman"/>
               </w:rPr>
             </w:pPr>
-            <w:proofErr w:type="spellStart"/>
             <w:r>
               <w:rPr>
                 <w:rFonts w:ascii="Times New Roman" w:hAnsi="Times New Roman"/>
                 <w:i/>
                 <w:color w:val="0000FF"/>
               </w:rPr>
-              <w:t>Youssef</w:t>
-            </w:r>
-            <w:proofErr w:type="spellEnd"/>
+              <w:t>Youssef alamood</w:t>
+            </w:r>
+          </w:p>
+        </w:tc>
+        <w:tc>
+          <w:tcPr>
+            <w:tcW w:w="1344" w:type="dxa"/>
+            <w:tcBorders>
+              <w:top w:val="single" w:sz="4" w:space="0" w:color="auto"/>
+              <w:left w:val="single" w:sz="4" w:space="0" w:color="auto"/>
+              <w:bottom w:val="single" w:sz="4" w:space="0" w:color="auto"/>
+              <w:right w:val="single" w:sz="4" w:space="0" w:color="auto"/>
+            </w:tcBorders>
+            <w:hideMark/>
+          </w:tcPr>
+          <w:p>
+            <w:pPr>
+              <w:pStyle w:val="Tabletext"/>
+              <w:rPr>
+                <w:rFonts w:ascii="Times New Roman" w:hAnsi="Times New Roman"/>
+              </w:rPr>
+            </w:pPr>
             <w:r>
               <w:rPr>
                 <w:rFonts w:ascii="Times New Roman" w:hAnsi="Times New Roman"/>
                 <w:i/>
                 <w:color w:val="0000FF"/>
               </w:rPr>
-              <w:t xml:space="preserve"> </w:t>
-            </w:r>
-            <w:proofErr w:type="spellStart"/>
-            <w:r>
-              <w:rPr>
-                <w:rFonts w:ascii="Times New Roman" w:hAnsi="Times New Roman"/>
-                <w:i/>
-                <w:color w:val="0000FF"/>
-              </w:rPr>
-              <w:t>alamood</w:t>
-            </w:r>
-            <w:proofErr w:type="spellEnd"/>
-          </w:p>
-        </w:tc>
-        <w:tc>
-          <w:tcPr>
-            <w:tcW w:w="1344" w:type="dxa"/>
+              <w:t>&lt;mm/dd/yy&gt;</w:t>
+            </w:r>
+          </w:p>
+        </w:tc>
+        <w:tc>
+          <w:tcPr>
+            <w:tcW w:w="1324" w:type="dxa"/>
+            <w:tcBorders>
+              <w:top w:val="single" w:sz="4" w:space="0" w:color="auto"/>
+              <w:left w:val="single" w:sz="4" w:space="0" w:color="auto"/>
+              <w:bottom w:val="single" w:sz="4" w:space="0" w:color="auto"/>
+              <w:right w:val="single" w:sz="4" w:space="0" w:color="auto"/>
+            </w:tcBorders>
+            <w:hideMark/>
           </w:tcPr>
           <w:p>
             <w:pPr>
@@ -314,87 +395,21 @@
             <w:r>
               <w:rPr>
                 <w:rFonts w:ascii="Times New Roman" w:hAnsi="Times New Roman"/>
-                <w:i/>
-                <w:color w:val="0000FF"/>
-              </w:rPr>
-              <w:t>&lt;mm/</w:t>
-            </w:r>
-            <w:proofErr w:type="spellStart"/>
-            <w:r>
-              <w:rPr>
-                <w:rFonts w:ascii="Times New Roman" w:hAnsi="Times New Roman"/>
-                <w:i/>
-                <w:color w:val="0000FF"/>
-              </w:rPr>
-              <w:t>dd</w:t>
-            </w:r>
-            <w:proofErr w:type="spellEnd"/>
-            <w:r>
-              <w:rPr>
-                <w:rFonts w:ascii="Times New Roman" w:hAnsi="Times New Roman"/>
-                <w:i/>
-                <w:color w:val="0000FF"/>
-              </w:rPr>
-              <w:t>/</w:t>
-            </w:r>
-            <w:proofErr w:type="spellStart"/>
-            <w:r>
-              <w:rPr>
-                <w:rFonts w:ascii="Times New Roman" w:hAnsi="Times New Roman"/>
-                <w:i/>
-                <w:color w:val="0000FF"/>
-              </w:rPr>
-              <w:t>yy</w:t>
-            </w:r>
-            <w:proofErr w:type="spellEnd"/>
-            <w:r>
-              <w:rPr>
-                <w:rFonts w:ascii="Times New Roman" w:hAnsi="Times New Roman"/>
-                <w:i/>
-                <w:color w:val="0000FF"/>
-              </w:rPr>
-              <w:t>&gt;</w:t>
-            </w:r>
-          </w:p>
-        </w:tc>
-        <w:tc>
-          <w:tcPr>
-            <w:tcW w:w="1324" w:type="dxa"/>
-          </w:tcPr>
-          <w:p>
-            <w:pPr>
-              <w:pStyle w:val="Tabletext"/>
-              <w:rPr>
-                <w:rFonts w:ascii="Times New Roman" w:hAnsi="Times New Roman"/>
-              </w:rPr>
-            </w:pPr>
-            <w:proofErr w:type="spellStart"/>
-            <w:r>
-              <w:rPr>
-                <w:rFonts w:ascii="Times New Roman" w:hAnsi="Times New Roman"/>
-              </w:rPr>
-              <w:t>Åsa</w:t>
-            </w:r>
-            <w:proofErr w:type="spellEnd"/>
-            <w:r>
-              <w:rPr>
-                <w:rFonts w:ascii="Times New Roman" w:hAnsi="Times New Roman"/>
-              </w:rPr>
-              <w:t xml:space="preserve"> </w:t>
-            </w:r>
-            <w:proofErr w:type="spellStart"/>
-            <w:r>
-              <w:rPr>
-                <w:rFonts w:ascii="Times New Roman" w:hAnsi="Times New Roman"/>
-              </w:rPr>
-              <w:t>Wegelius</w:t>
-            </w:r>
-            <w:proofErr w:type="spellEnd"/>
+              </w:rPr>
+              <w:t>Åsa Wegelius</w:t>
+            </w:r>
           </w:p>
         </w:tc>
         <w:tc>
           <w:tcPr>
             <w:tcW w:w="1513" w:type="dxa"/>
+            <w:tcBorders>
+              <w:top w:val="single" w:sz="4" w:space="0" w:color="auto"/>
+              <w:left w:val="single" w:sz="4" w:space="0" w:color="auto"/>
+              <w:bottom w:val="single" w:sz="4" w:space="0" w:color="auto"/>
+              <w:right w:val="single" w:sz="4" w:space="0" w:color="auto"/>
+            </w:tcBorders>
+            <w:hideMark/>
           </w:tcPr>
           <w:p>
             <w:pPr>
@@ -417,6 +432,13 @@
         <w:tc>
           <w:tcPr>
             <w:tcW w:w="2497" w:type="dxa"/>
+            <w:tcBorders>
+              <w:top w:val="single" w:sz="4" w:space="0" w:color="auto"/>
+              <w:left w:val="single" w:sz="4" w:space="0" w:color="auto"/>
+              <w:bottom w:val="single" w:sz="4" w:space="0" w:color="auto"/>
+              <w:right w:val="single" w:sz="4" w:space="0" w:color="auto"/>
+            </w:tcBorders>
+            <w:hideMark/>
           </w:tcPr>
           <w:p>
             <w:pPr>
@@ -444,6 +466,13 @@
         <w:tc>
           <w:tcPr>
             <w:tcW w:w="946" w:type="dxa"/>
+            <w:tcBorders>
+              <w:top w:val="single" w:sz="4" w:space="0" w:color="auto"/>
+              <w:left w:val="single" w:sz="4" w:space="0" w:color="auto"/>
+              <w:bottom w:val="single" w:sz="4" w:space="0" w:color="auto"/>
+              <w:right w:val="single" w:sz="4" w:space="0" w:color="auto"/>
+            </w:tcBorders>
+            <w:hideMark/>
           </w:tcPr>
           <w:p>
             <w:pPr>
@@ -464,6 +493,13 @@
         <w:tc>
           <w:tcPr>
             <w:tcW w:w="1682" w:type="dxa"/>
+            <w:tcBorders>
+              <w:top w:val="single" w:sz="4" w:space="0" w:color="auto"/>
+              <w:left w:val="single" w:sz="4" w:space="0" w:color="auto"/>
+              <w:bottom w:val="single" w:sz="4" w:space="0" w:color="auto"/>
+              <w:right w:val="single" w:sz="4" w:space="0" w:color="auto"/>
+            </w:tcBorders>
+            <w:hideMark/>
           </w:tcPr>
           <w:p>
             <w:pPr>
@@ -473,33 +509,24 @@
                 <w:rFonts w:ascii="Times New Roman" w:hAnsi="Times New Roman"/>
               </w:rPr>
             </w:pPr>
-            <w:proofErr w:type="spellStart"/>
             <w:r>
               <w:rPr>
                 <w:rFonts w:ascii="Times New Roman" w:hAnsi="Times New Roman"/>
               </w:rPr>
-              <w:t>Åsa</w:t>
-            </w:r>
-            <w:proofErr w:type="spellEnd"/>
-            <w:r>
-              <w:rPr>
-                <w:rFonts w:ascii="Times New Roman" w:hAnsi="Times New Roman"/>
-              </w:rPr>
-              <w:t xml:space="preserve"> </w:t>
-            </w:r>
-            <w:proofErr w:type="spellStart"/>
-            <w:r>
-              <w:rPr>
-                <w:rFonts w:ascii="Times New Roman" w:hAnsi="Times New Roman"/>
-              </w:rPr>
-              <w:t>Wegelius</w:t>
-            </w:r>
-            <w:proofErr w:type="spellEnd"/>
+              <w:t>Åsa Wegelius</w:t>
+            </w:r>
           </w:p>
         </w:tc>
         <w:tc>
           <w:tcPr>
             <w:tcW w:w="1344" w:type="dxa"/>
+            <w:tcBorders>
+              <w:top w:val="single" w:sz="4" w:space="0" w:color="auto"/>
+              <w:left w:val="single" w:sz="4" w:space="0" w:color="auto"/>
+              <w:bottom w:val="single" w:sz="4" w:space="0" w:color="auto"/>
+              <w:right w:val="single" w:sz="4" w:space="0" w:color="auto"/>
+            </w:tcBorders>
+            <w:hideMark/>
           </w:tcPr>
           <w:p>
             <w:pPr>
@@ -520,6 +547,12 @@
         <w:tc>
           <w:tcPr>
             <w:tcW w:w="1324" w:type="dxa"/>
+            <w:tcBorders>
+              <w:top w:val="single" w:sz="4" w:space="0" w:color="auto"/>
+              <w:left w:val="single" w:sz="4" w:space="0" w:color="auto"/>
+              <w:bottom w:val="single" w:sz="4" w:space="0" w:color="auto"/>
+              <w:right w:val="single" w:sz="4" w:space="0" w:color="auto"/>
+            </w:tcBorders>
           </w:tcPr>
           <w:p>
             <w:pPr>
@@ -534,6 +567,12 @@
         <w:tc>
           <w:tcPr>
             <w:tcW w:w="1513" w:type="dxa"/>
+            <w:tcBorders>
+              <w:top w:val="single" w:sz="4" w:space="0" w:color="auto"/>
+              <w:left w:val="single" w:sz="4" w:space="0" w:color="auto"/>
+              <w:bottom w:val="single" w:sz="4" w:space="0" w:color="auto"/>
+              <w:right w:val="single" w:sz="4" w:space="0" w:color="auto"/>
+            </w:tcBorders>
           </w:tcPr>
           <w:p>
             <w:pPr>
@@ -548,6 +587,13 @@
         <w:tc>
           <w:tcPr>
             <w:tcW w:w="2497" w:type="dxa"/>
+            <w:tcBorders>
+              <w:top w:val="single" w:sz="4" w:space="0" w:color="auto"/>
+              <w:left w:val="single" w:sz="4" w:space="0" w:color="auto"/>
+              <w:bottom w:val="single" w:sz="4" w:space="0" w:color="auto"/>
+              <w:right w:val="single" w:sz="4" w:space="0" w:color="auto"/>
+            </w:tcBorders>
+            <w:hideMark/>
           </w:tcPr>
           <w:p>
             <w:pPr>
@@ -573,6 +619,12 @@
         <w:tc>
           <w:tcPr>
             <w:tcW w:w="946" w:type="dxa"/>
+            <w:tcBorders>
+              <w:top w:val="single" w:sz="4" w:space="0" w:color="auto"/>
+              <w:left w:val="single" w:sz="4" w:space="0" w:color="auto"/>
+              <w:bottom w:val="single" w:sz="4" w:space="0" w:color="auto"/>
+              <w:right w:val="single" w:sz="4" w:space="0" w:color="auto"/>
+            </w:tcBorders>
           </w:tcPr>
           <w:p>
             <w:pPr>
@@ -593,6 +645,12 @@
         <w:tc>
           <w:tcPr>
             <w:tcW w:w="1682" w:type="dxa"/>
+            <w:tcBorders>
+              <w:top w:val="single" w:sz="4" w:space="0" w:color="auto"/>
+              <w:left w:val="single" w:sz="4" w:space="0" w:color="auto"/>
+              <w:bottom w:val="single" w:sz="4" w:space="0" w:color="auto"/>
+              <w:right w:val="single" w:sz="4" w:space="0" w:color="auto"/>
+            </w:tcBorders>
           </w:tcPr>
           <w:p>
             <w:pPr>
@@ -606,13 +664,19 @@
               <w:rPr>
                 <w:rFonts w:ascii="Times New Roman" w:hAnsi="Times New Roman"/>
               </w:rPr>
-              <w:t>Adrian Holm</w:t>
+              <w:t>åsa wegelius</w:t>
             </w:r>
           </w:p>
         </w:tc>
         <w:tc>
           <w:tcPr>
             <w:tcW w:w="1344" w:type="dxa"/>
+            <w:tcBorders>
+              <w:top w:val="single" w:sz="4" w:space="0" w:color="auto"/>
+              <w:left w:val="single" w:sz="4" w:space="0" w:color="auto"/>
+              <w:bottom w:val="single" w:sz="4" w:space="0" w:color="auto"/>
+              <w:right w:val="single" w:sz="4" w:space="0" w:color="auto"/>
+            </w:tcBorders>
           </w:tcPr>
           <w:p>
             <w:pPr>
@@ -626,13 +690,19 @@
               <w:rPr>
                 <w:rFonts w:ascii="Times New Roman" w:hAnsi="Times New Roman"/>
               </w:rPr>
-              <w:t>21/02/16</w:t>
+              <w:t>22/02/16</w:t>
             </w:r>
           </w:p>
         </w:tc>
         <w:tc>
           <w:tcPr>
             <w:tcW w:w="1324" w:type="dxa"/>
+            <w:tcBorders>
+              <w:top w:val="single" w:sz="4" w:space="0" w:color="auto"/>
+              <w:left w:val="single" w:sz="4" w:space="0" w:color="auto"/>
+              <w:bottom w:val="single" w:sz="4" w:space="0" w:color="auto"/>
+              <w:right w:val="single" w:sz="4" w:space="0" w:color="auto"/>
+            </w:tcBorders>
           </w:tcPr>
           <w:p>
             <w:pPr>
@@ -647,6 +717,12 @@
         <w:tc>
           <w:tcPr>
             <w:tcW w:w="1513" w:type="dxa"/>
+            <w:tcBorders>
+              <w:top w:val="single" w:sz="4" w:space="0" w:color="auto"/>
+              <w:left w:val="single" w:sz="4" w:space="0" w:color="auto"/>
+              <w:bottom w:val="single" w:sz="4" w:space="0" w:color="auto"/>
+              <w:right w:val="single" w:sz="4" w:space="0" w:color="auto"/>
+            </w:tcBorders>
           </w:tcPr>
           <w:p>
             <w:pPr>
@@ -661,6 +737,12 @@
         <w:tc>
           <w:tcPr>
             <w:tcW w:w="2497" w:type="dxa"/>
+            <w:tcBorders>
+              <w:top w:val="single" w:sz="4" w:space="0" w:color="auto"/>
+              <w:left w:val="single" w:sz="4" w:space="0" w:color="auto"/>
+              <w:bottom w:val="single" w:sz="4" w:space="0" w:color="auto"/>
+              <w:right w:val="single" w:sz="4" w:space="0" w:color="auto"/>
+            </w:tcBorders>
           </w:tcPr>
           <w:p>
             <w:pPr>
@@ -674,8 +756,10 @@
               <w:rPr>
                 <w:rFonts w:ascii="Times New Roman" w:hAnsi="Times New Roman"/>
               </w:rPr>
-              <w:t>Added on business case</w:t>
-            </w:r>
+              <w:t>Added scope &amp; exclusions, Project Product Description</w:t>
+            </w:r>
+            <w:bookmarkStart w:id="0" w:name="_GoBack"/>
+            <w:bookmarkEnd w:id="0"/>
           </w:p>
         </w:tc>
       </w:tr>
@@ -686,6 +770,12 @@
         <w:tc>
           <w:tcPr>
             <w:tcW w:w="946" w:type="dxa"/>
+            <w:tcBorders>
+              <w:top w:val="single" w:sz="4" w:space="0" w:color="auto"/>
+              <w:left w:val="single" w:sz="4" w:space="0" w:color="auto"/>
+              <w:bottom w:val="single" w:sz="4" w:space="0" w:color="auto"/>
+              <w:right w:val="single" w:sz="4" w:space="0" w:color="auto"/>
+            </w:tcBorders>
           </w:tcPr>
           <w:p>
             <w:pPr>
@@ -700,6 +790,12 @@
         <w:tc>
           <w:tcPr>
             <w:tcW w:w="1682" w:type="dxa"/>
+            <w:tcBorders>
+              <w:top w:val="single" w:sz="4" w:space="0" w:color="auto"/>
+              <w:left w:val="single" w:sz="4" w:space="0" w:color="auto"/>
+              <w:bottom w:val="single" w:sz="4" w:space="0" w:color="auto"/>
+              <w:right w:val="single" w:sz="4" w:space="0" w:color="auto"/>
+            </w:tcBorders>
           </w:tcPr>
           <w:p>
             <w:pPr>
@@ -714,6 +810,12 @@
         <w:tc>
           <w:tcPr>
             <w:tcW w:w="1344" w:type="dxa"/>
+            <w:tcBorders>
+              <w:top w:val="single" w:sz="4" w:space="0" w:color="auto"/>
+              <w:left w:val="single" w:sz="4" w:space="0" w:color="auto"/>
+              <w:bottom w:val="single" w:sz="4" w:space="0" w:color="auto"/>
+              <w:right w:val="single" w:sz="4" w:space="0" w:color="auto"/>
+            </w:tcBorders>
           </w:tcPr>
           <w:p>
             <w:pPr>
@@ -728,6 +830,12 @@
         <w:tc>
           <w:tcPr>
             <w:tcW w:w="1324" w:type="dxa"/>
+            <w:tcBorders>
+              <w:top w:val="single" w:sz="4" w:space="0" w:color="auto"/>
+              <w:left w:val="single" w:sz="4" w:space="0" w:color="auto"/>
+              <w:bottom w:val="single" w:sz="4" w:space="0" w:color="auto"/>
+              <w:right w:val="single" w:sz="4" w:space="0" w:color="auto"/>
+            </w:tcBorders>
           </w:tcPr>
           <w:p>
             <w:pPr>
@@ -742,6 +850,12 @@
         <w:tc>
           <w:tcPr>
             <w:tcW w:w="1513" w:type="dxa"/>
+            <w:tcBorders>
+              <w:top w:val="single" w:sz="4" w:space="0" w:color="auto"/>
+              <w:left w:val="single" w:sz="4" w:space="0" w:color="auto"/>
+              <w:bottom w:val="single" w:sz="4" w:space="0" w:color="auto"/>
+              <w:right w:val="single" w:sz="4" w:space="0" w:color="auto"/>
+            </w:tcBorders>
           </w:tcPr>
           <w:p>
             <w:pPr>
@@ -756,6 +870,12 @@
         <w:tc>
           <w:tcPr>
             <w:tcW w:w="2497" w:type="dxa"/>
+            <w:tcBorders>
+              <w:top w:val="single" w:sz="4" w:space="0" w:color="auto"/>
+              <w:left w:val="single" w:sz="4" w:space="0" w:color="auto"/>
+              <w:bottom w:val="single" w:sz="4" w:space="0" w:color="auto"/>
+              <w:right w:val="single" w:sz="4" w:space="0" w:color="auto"/>
+            </w:tcBorders>
           </w:tcPr>
           <w:p>
             <w:pPr>
@@ -771,12 +891,12 @@
     </w:tbl>
     <w:p>
       <w:pPr>
-        <w:pStyle w:val="Heading1"/>
-      </w:pPr>
-    </w:p>
-    <w:p>
-      <w:pPr>
-        <w:pStyle w:val="Heading1"/>
+        <w:pStyle w:val="Overskrift1"/>
+      </w:pPr>
+    </w:p>
+    <w:p>
+      <w:pPr>
+        <w:pStyle w:val="Overskrift1"/>
       </w:pPr>
       <w:r>
         <w:t>Introduction</w:t>
@@ -785,34 +905,40 @@
     <w:p/>
     <w:p>
       <w:r>
-        <w:t>The physical classroom is losing its monopoly as the only learning method, since the arrival of world wide web students can access information and learn from everywhere they are in the world just by having an internet connection and a online learning platform that help them learn long variety of subjects from economic to programming languages to philosophy and literature.  With online learning platform students can learn and implement their learning on their own pace and time.</w:t>
-      </w:r>
-    </w:p>
-    <w:p>
-      <w:pPr>
-        <w:pStyle w:val="Heading1"/>
-      </w:pPr>
-      <w:r>
-        <w:t>Objective</w:t>
-      </w:r>
-      <w:r>
-        <w:t>s</w:t>
+        <w:t>The physical classroom is losing its monopoly as the only learning method, since the arrival of world wide web students can access information and learn from everywhere they are in the world just by having an internet connection and a</w:t>
+      </w:r>
+      <w:r>
+        <w:t>n</w:t>
+      </w:r>
+      <w:r>
+        <w:t xml:space="preserve"> online learning platform that help them learn long variety of subjects from economic to programming languages to philosophy and literature.  With online learning platform students can learn and implement their learning on their own pace and time.</w:t>
+      </w:r>
+    </w:p>
+    <w:p>
+      <w:r>
+        <w:t xml:space="preserve">In this project we will develop the backbone of an online education platform. </w:t>
+      </w:r>
+    </w:p>
+    <w:p>
+      <w:pPr>
+        <w:pStyle w:val="Overskrift1"/>
+      </w:pPr>
+      <w:r>
+        <w:t>Objectives</w:t>
       </w:r>
     </w:p>
     <w:p/>
     <w:p>
       <w:pPr>
-        <w:pStyle w:val="ListParagraph"/>
+        <w:pStyle w:val="Listeafsnit"/>
         <w:numPr>
           <w:ilvl w:val="0"/>
-          <w:numId w:val="2"/>
+          <w:numId w:val="3"/>
         </w:numPr>
         <w:rPr>
           <w:b/>
         </w:rPr>
       </w:pPr>
-      <w:bookmarkStart w:id="0" w:name="_GoBack"/>
-      <w:bookmarkEnd w:id="0"/>
       <w:r>
         <w:rPr>
           <w:b/>
@@ -820,23 +946,15 @@
         <w:t>The project shall be completed in 01/06/16.</w:t>
       </w:r>
       <w:r>
-        <w:t xml:space="preserve"> It is the last delivery day on </w:t>
-      </w:r>
-      <w:proofErr w:type="spellStart"/>
-      <w:r>
-        <w:t>Fronter</w:t>
-      </w:r>
-      <w:proofErr w:type="spellEnd"/>
-      <w:r>
-        <w:t xml:space="preserve"> so it is a hard deadline. </w:t>
-      </w:r>
-    </w:p>
-    <w:p>
-      <w:pPr>
-        <w:pStyle w:val="ListParagraph"/>
+        <w:t xml:space="preserve"> It is the last delivery day on Fronter so it is a hard deadline. </w:t>
+      </w:r>
+    </w:p>
+    <w:p>
+      <w:pPr>
+        <w:pStyle w:val="Listeafsnit"/>
         <w:numPr>
           <w:ilvl w:val="0"/>
-          <w:numId w:val="2"/>
+          <w:numId w:val="3"/>
         </w:numPr>
         <w:rPr>
           <w:b/>
@@ -846,7 +964,13 @@
         <w:rPr>
           <w:b/>
         </w:rPr>
-        <w:t>The budget is 1060</w:t>
+        <w:t xml:space="preserve">The budget is </w:t>
+      </w:r>
+      <w:r>
+        <w:rPr>
+          <w:b/>
+        </w:rPr>
+        <w:t>810</w:t>
       </w:r>
       <w:r>
         <w:rPr>
@@ -855,28 +979,31 @@
         <w:t xml:space="preserve"> man hours. </w:t>
       </w:r>
       <w:r>
-        <w:t>The project delivery day gives 14 ½ weeks. This time-span includes six holidays. That gives us 66 working days for the project. We calculate with 7h/</w:t>
-      </w:r>
-      <w:r>
-        <w:t xml:space="preserve">day. Given we divide a day 2 </w:t>
-      </w:r>
-      <w:r>
-        <w:t>hours’</w:t>
-      </w:r>
-      <w:r>
-        <w:t xml:space="preserve"> project time and 5 hours spent on courses </w:t>
-      </w:r>
-      <w:r>
-        <w:t>up until 06/05/16 we have 16</w:t>
-      </w:r>
-      <w:r>
-        <w:t xml:space="preserve"> full time days and 50 * 2h/day. That gives 16*7 + 50*2 hours per person = 212</w:t>
-      </w:r>
-      <w:r>
-        <w:t>h/person. A project group of si</w:t>
-      </w:r>
-      <w:r>
-        <w:t>x persons gives a budget of 1060</w:t>
+        <w:t>The project delivery day gives 14 ½ weeks. This time-span includes six holidays. That gives us 66 working days for the project. We calculate with 7h/day. Given we divide a day</w:t>
+      </w:r>
+      <w:r>
+        <w:t xml:space="preserve"> between </w:t>
+      </w:r>
+      <w:r>
+        <w:t>one-hour</w:t>
+      </w:r>
+      <w:r>
+        <w:t xml:space="preserve"> project time and six</w:t>
+      </w:r>
+      <w:r>
+        <w:t xml:space="preserve"> hours spent on courses up until 06/05/16 we h</w:t>
+      </w:r>
+      <w:r>
+        <w:t>ave 16 full time days and 50 * 1</w:t>
+      </w:r>
+      <w:r>
+        <w:t>h/day. That gives 16*7 + 50*1 hours per person = 162h/person. A project group of five</w:t>
+      </w:r>
+      <w:r>
+        <w:t xml:space="preserve"> persons gives a budget of </w:t>
+      </w:r>
+      <w:r>
+        <w:t>810</w:t>
       </w:r>
       <w:r>
         <w:t xml:space="preserve"> man hours.</w:t>
@@ -884,10 +1011,10 @@
     </w:p>
     <w:p>
       <w:pPr>
-        <w:pStyle w:val="ListParagraph"/>
+        <w:pStyle w:val="Listeafsnit"/>
         <w:numPr>
           <w:ilvl w:val="0"/>
-          <w:numId w:val="2"/>
+          <w:numId w:val="3"/>
         </w:numPr>
         <w:rPr>
           <w:b/>
@@ -905,10 +1032,10 @@
     </w:p>
     <w:p>
       <w:pPr>
-        <w:pStyle w:val="ListParagraph"/>
+        <w:pStyle w:val="Listeafsnit"/>
         <w:numPr>
           <w:ilvl w:val="0"/>
-          <w:numId w:val="2"/>
+          <w:numId w:val="3"/>
         </w:numPr>
         <w:rPr>
           <w:b/>
@@ -923,10 +1050,10 @@
     </w:p>
     <w:p>
       <w:pPr>
-        <w:pStyle w:val="ListParagraph"/>
+        <w:pStyle w:val="Listeafsnit"/>
         <w:numPr>
           <w:ilvl w:val="0"/>
-          <w:numId w:val="2"/>
+          <w:numId w:val="3"/>
         </w:numPr>
         <w:rPr>
           <w:b/>
@@ -949,120 +1076,159 @@
     </w:p>
     <w:p>
       <w:pPr>
-        <w:pStyle w:val="Heading1"/>
-      </w:pPr>
-      <w:r>
-        <w:lastRenderedPageBreak/>
-        <w:t xml:space="preserve">Scope and interfaces </w:t>
+        <w:pStyle w:val="Overskrift1"/>
+      </w:pPr>
+      <w:r>
+        <w:t xml:space="preserve">Scope and exclusions </w:t>
       </w:r>
     </w:p>
     <w:p/>
     <w:p>
       <w:r>
-        <w:t xml:space="preserve">The platform will be an online site with access to variation of courses on subjects which are introduced by experts in those areas. </w:t>
-      </w:r>
-      <w:proofErr w:type="gramStart"/>
-      <w:r>
-        <w:t>After going through each part of the course the student can review and exam himself or herself on the learning by going through multiple choice tests and small exams.</w:t>
-      </w:r>
-      <w:proofErr w:type="gramEnd"/>
-      <w:r>
-        <w:t xml:space="preserve">  </w:t>
-      </w:r>
-    </w:p>
-    <w:p>
-      <w:r>
-        <w:t xml:space="preserve">People and enterprises interested in using the platform are paying a subscription per user which is going to be specified later on.  </w:t>
-      </w:r>
-    </w:p>
-    <w:p/>
-    <w:p>
-      <w:pPr>
-        <w:pStyle w:val="Heading1"/>
-      </w:pPr>
-      <w:r>
-        <w:t xml:space="preserve">Outline deliverable </w:t>
-      </w:r>
-    </w:p>
-    <w:p/>
-    <w:p>
-      <w:pPr>
-        <w:pStyle w:val="ListParagraph"/>
+        <w:t>Scope:</w:t>
+      </w:r>
+    </w:p>
+    <w:p>
+      <w:pPr>
+        <w:pStyle w:val="Listeafsnit"/>
         <w:numPr>
           <w:ilvl w:val="0"/>
-          <w:numId w:val="1"/>
+          <w:numId w:val="4"/>
         </w:numPr>
       </w:pPr>
       <w:r>
-        <w:t>Online Subscription for single users and payment process</w:t>
-      </w:r>
-    </w:p>
-    <w:p>
-      <w:pPr>
-        <w:pStyle w:val="ListParagraph"/>
+        <w:t>A database</w:t>
+      </w:r>
+    </w:p>
+    <w:p>
+      <w:pPr>
+        <w:pStyle w:val="Listeafsnit"/>
         <w:numPr>
           <w:ilvl w:val="0"/>
-          <w:numId w:val="1"/>
+          <w:numId w:val="4"/>
         </w:numPr>
       </w:pPr>
       <w:r>
-        <w:t xml:space="preserve">Online Courses including video content and multiple choice exams and materials </w:t>
-      </w:r>
-    </w:p>
-    <w:p>
-      <w:pPr>
-        <w:pStyle w:val="ListParagraph"/>
+        <w:t>The user interface (JSP) for students</w:t>
+      </w:r>
+    </w:p>
+    <w:p>
+      <w:pPr>
+        <w:pStyle w:val="Listeafsnit"/>
         <w:numPr>
           <w:ilvl w:val="0"/>
-          <w:numId w:val="1"/>
+          <w:numId w:val="4"/>
         </w:numPr>
       </w:pPr>
       <w:r>
-        <w:t>A scalable application to handle big data.</w:t>
-      </w:r>
-    </w:p>
-    <w:p>
-      <w:pPr>
-        <w:pStyle w:val="ListParagraph"/>
+        <w:t>The user interface (JSP) for teachers</w:t>
+      </w:r>
+    </w:p>
+    <w:p>
+      <w:pPr>
+        <w:pStyle w:val="Listeafsnit"/>
         <w:numPr>
           <w:ilvl w:val="0"/>
-          <w:numId w:val="1"/>
+          <w:numId w:val="4"/>
         </w:numPr>
       </w:pPr>
       <w:r>
-        <w:t>Imbedded security to prevent hacking and cyber attacks</w:t>
-      </w:r>
-    </w:p>
-    <w:p>
-      <w:pPr>
-        <w:pStyle w:val="ListParagraph"/>
+        <w:t>The user interface (JSP) for administrators</w:t>
+      </w:r>
+    </w:p>
+    <w:p>
+      <w:pPr>
+        <w:pStyle w:val="Listeafsnit"/>
         <w:numPr>
           <w:ilvl w:val="0"/>
-          <w:numId w:val="1"/>
+          <w:numId w:val="4"/>
         </w:numPr>
       </w:pPr>
       <w:r>
-        <w:t>User friendly online interface for the users , administrators and course providers</w:t>
-      </w:r>
-    </w:p>
-    <w:p>
-      <w:pPr>
-        <w:pStyle w:val="ListParagraph"/>
-      </w:pPr>
-    </w:p>
-    <w:p>
-      <w:pPr>
-        <w:pStyle w:val="ListParagraph"/>
-      </w:pPr>
-    </w:p>
-    <w:p>
-      <w:pPr>
-        <w:pStyle w:val="ListParagraph"/>
-      </w:pPr>
-    </w:p>
-    <w:p>
-      <w:pPr>
-        <w:pStyle w:val="Heading1"/>
+        <w:t>The database access objects</w:t>
+      </w:r>
+    </w:p>
+    <w:p>
+      <w:pPr>
+        <w:pStyle w:val="Listeafsnit"/>
+        <w:numPr>
+          <w:ilvl w:val="0"/>
+          <w:numId w:val="4"/>
+        </w:numPr>
+      </w:pPr>
+      <w:r>
+        <w:t>Servlets</w:t>
+      </w:r>
+    </w:p>
+    <w:p>
+      <w:pPr>
+        <w:pStyle w:val="Listeafsnit"/>
+        <w:numPr>
+          <w:ilvl w:val="0"/>
+          <w:numId w:val="4"/>
+        </w:numPr>
+      </w:pPr>
+      <w:r>
+        <w:t>Login service</w:t>
+      </w:r>
+    </w:p>
+    <w:p>
+      <w:r>
+        <w:t>Exclusions:</w:t>
+      </w:r>
+    </w:p>
+    <w:p>
+      <w:pPr>
+        <w:pStyle w:val="Listeafsnit"/>
+        <w:numPr>
+          <w:ilvl w:val="0"/>
+          <w:numId w:val="5"/>
+        </w:numPr>
+      </w:pPr>
+      <w:r>
+        <w:t>Course videos</w:t>
+      </w:r>
+    </w:p>
+    <w:p>
+      <w:pPr>
+        <w:pStyle w:val="Listeafsnit"/>
+        <w:numPr>
+          <w:ilvl w:val="0"/>
+          <w:numId w:val="5"/>
+        </w:numPr>
+      </w:pPr>
+      <w:r>
+        <w:t>Course tests</w:t>
+      </w:r>
+    </w:p>
+    <w:p>
+      <w:pPr>
+        <w:pStyle w:val="Listeafsnit"/>
+        <w:numPr>
+          <w:ilvl w:val="0"/>
+          <w:numId w:val="5"/>
+        </w:numPr>
+      </w:pPr>
+      <w:r>
+        <w:t>Payment service</w:t>
+      </w:r>
+    </w:p>
+    <w:p>
+      <w:pPr>
+        <w:pStyle w:val="Overskrift1"/>
+      </w:pPr>
+      <w:r>
+        <w:t>Interfaces</w:t>
+      </w:r>
+    </w:p>
+    <w:p>
+      <w:r>
+        <w:t>The platform is dependent on having a teacher base that delivers courses.</w:t>
+      </w:r>
+    </w:p>
+    <w:p>
+      <w:pPr>
+        <w:pStyle w:val="Overskrift1"/>
       </w:pPr>
       <w:r>
         <w:t xml:space="preserve">Constraints </w:t>
@@ -1070,12 +1236,12 @@
     </w:p>
     <w:p>
       <w:r>
-        <w:t xml:space="preserve">The initial timing for development and project initiation is 2 month.  </w:t>
-      </w:r>
-    </w:p>
-    <w:p>
-      <w:pPr>
-        <w:pStyle w:val="Heading1"/>
+        <w:t xml:space="preserve">The initial timing for development and project initiation is 2 months.  </w:t>
+      </w:r>
+    </w:p>
+    <w:p>
+      <w:pPr>
+        <w:pStyle w:val="Overskrift1"/>
       </w:pPr>
       <w:r>
         <w:t xml:space="preserve">Risk assessment </w:t>
@@ -1084,16 +1250,13 @@
     <w:p/>
     <w:p>
       <w:r>
-        <w:t xml:space="preserve">There are a number of perceived risks with this project which are </w:t>
-      </w:r>
-      <w:r>
-        <w:t>reviewed on risk log.</w:t>
+        <w:t>There are a number of perceived risks with this project which are reviewed on risk log.</w:t>
       </w:r>
     </w:p>
     <w:p/>
     <w:p>
       <w:pPr>
-        <w:pStyle w:val="Heading1"/>
+        <w:pStyle w:val="Overskrift1"/>
       </w:pPr>
       <w:r>
         <w:t>Business Case</w:t>
@@ -1102,45 +1265,1178 @@
     <w:p/>
     <w:p>
       <w:r>
-        <w:t xml:space="preserve">The business case for this project is very compelling since there are around half billion Arabic speaking people in the world and many universities and schools are missing on use of technology which gives us the opportunity to expand fast through this market with both enterprise users and single users who wants to learn on subjects. In the Arabic world exist today over 900 universities that day by day are </w:t>
+        <w:t xml:space="preserve">The business case for this project is very compelling since there are around half billion Arabic speaking people in the world and many universities and schools are missing on use of technology which gives us </w:t>
       </w:r>
       <w:r>
         <w:lastRenderedPageBreak/>
-        <w:t xml:space="preserve">getting more and more digitalized and students are in need to keep up with all new trends and technologies. But students are not the only ones that need to learn and here we can add a lot off business that need to train their personnel in order to stay competitive and the list continues.  </w:t>
-      </w:r>
-      <w:proofErr w:type="gramStart"/>
-      <w:r>
-        <w:t>Nowadays e-learning started being used at a very large scale and all because of the mass digitalization process.</w:t>
-      </w:r>
-      <w:proofErr w:type="gramEnd"/>
-      <w:r>
-        <w:t xml:space="preserve"> It is very easy today to find online materials about almost everything but most of the materials are in English because it is the international language and this can be very frustrating for many Arabic speaking people. </w:t>
-      </w:r>
-      <w:proofErr w:type="gramStart"/>
-      <w:r>
-        <w:t>Providing a solution to this problem will definitely going to be a success.</w:t>
-      </w:r>
-      <w:proofErr w:type="gramEnd"/>
+        <w:t>the opportunity to expand fast through this market with both enterprise users and single users who wants to learn on subjects.</w:t>
+      </w:r>
     </w:p>
     <w:p/>
     <w:p>
       <w:pPr>
-        <w:pStyle w:val="Heading1"/>
+        <w:pStyle w:val="Overskrift1"/>
       </w:pPr>
       <w:r>
         <w:t>Project Product Description</w:t>
       </w:r>
     </w:p>
+    <w:p>
+      <w:pPr>
+        <w:pStyle w:val="Overskrift2"/>
+      </w:pPr>
+      <w:r>
+        <w:t>Purpose</w:t>
+      </w:r>
+    </w:p>
+    <w:p>
+      <w:r>
+        <w:t xml:space="preserve">The purpose of the project is to provide a platform that facilitates both teachers that wish to publish their courses online </w:t>
+      </w:r>
+      <w:r>
+        <w:t>and students that wish to increase</w:t>
+      </w:r>
+      <w:r>
+        <w:t xml:space="preserve"> their </w:t>
+      </w:r>
+      <w:r>
+        <w:t>knowledge</w:t>
+      </w:r>
+      <w:r>
+        <w:t>.</w:t>
+      </w:r>
+    </w:p>
+    <w:p>
+      <w:pPr>
+        <w:pStyle w:val="Overskrift2"/>
+      </w:pPr>
+      <w:r>
+        <w:t>Composition</w:t>
+      </w:r>
+    </w:p>
+    <w:p>
+      <w:pPr>
+        <w:pStyle w:val="Listeafsnit"/>
+        <w:numPr>
+          <w:ilvl w:val="0"/>
+          <w:numId w:val="8"/>
+        </w:numPr>
+      </w:pPr>
+      <w:r>
+        <w:t>MySQL database</w:t>
+      </w:r>
+    </w:p>
+    <w:p>
+      <w:pPr>
+        <w:pStyle w:val="Listeafsnit"/>
+        <w:numPr>
+          <w:ilvl w:val="0"/>
+          <w:numId w:val="8"/>
+        </w:numPr>
+      </w:pPr>
+      <w:r>
+        <w:t>Servlets</w:t>
+      </w:r>
+    </w:p>
+    <w:p>
+      <w:pPr>
+        <w:pStyle w:val="Listeafsnit"/>
+        <w:numPr>
+          <w:ilvl w:val="0"/>
+          <w:numId w:val="8"/>
+        </w:numPr>
+      </w:pPr>
+      <w:r>
+        <w:t>Browser Interface</w:t>
+      </w:r>
+    </w:p>
+    <w:p>
+      <w:pPr>
+        <w:pStyle w:val="Overskrift2"/>
+      </w:pPr>
+      <w:r>
+        <w:t>Derivation</w:t>
+      </w:r>
+    </w:p>
+    <w:p>
+      <w:r>
+        <w:t>A teacher base that develops courses for the platform</w:t>
+      </w:r>
+    </w:p>
+    <w:p>
+      <w:pPr>
+        <w:pStyle w:val="Overskrift2"/>
+      </w:pPr>
+      <w:r>
+        <w:t>Development skills required</w:t>
+      </w:r>
+    </w:p>
+    <w:p>
+      <w:pPr>
+        <w:pStyle w:val="Listeafsnit"/>
+        <w:numPr>
+          <w:ilvl w:val="0"/>
+          <w:numId w:val="6"/>
+        </w:numPr>
+      </w:pPr>
+      <w:r>
+        <w:t>HTML5</w:t>
+      </w:r>
+    </w:p>
+    <w:p>
+      <w:pPr>
+        <w:pStyle w:val="Listeafsnit"/>
+        <w:numPr>
+          <w:ilvl w:val="0"/>
+          <w:numId w:val="6"/>
+        </w:numPr>
+      </w:pPr>
+      <w:r>
+        <w:t>MySQL</w:t>
+      </w:r>
+    </w:p>
+    <w:p>
+      <w:pPr>
+        <w:pStyle w:val="Listeafsnit"/>
+        <w:numPr>
+          <w:ilvl w:val="0"/>
+          <w:numId w:val="6"/>
+        </w:numPr>
+      </w:pPr>
+      <w:r>
+        <w:t>Hibernate</w:t>
+      </w:r>
+    </w:p>
+    <w:p>
+      <w:pPr>
+        <w:pStyle w:val="Listeafsnit"/>
+        <w:numPr>
+          <w:ilvl w:val="0"/>
+          <w:numId w:val="6"/>
+        </w:numPr>
+      </w:pPr>
+      <w:r>
+        <w:t>Java</w:t>
+      </w:r>
+    </w:p>
+    <w:p>
+      <w:pPr>
+        <w:pStyle w:val="Listeafsnit"/>
+        <w:numPr>
+          <w:ilvl w:val="0"/>
+          <w:numId w:val="6"/>
+        </w:numPr>
+      </w:pPr>
+      <w:r>
+        <w:t>JSP</w:t>
+      </w:r>
+    </w:p>
+    <w:p>
+      <w:pPr>
+        <w:pStyle w:val="Listeafsnit"/>
+        <w:numPr>
+          <w:ilvl w:val="0"/>
+          <w:numId w:val="6"/>
+        </w:numPr>
+      </w:pPr>
+      <w:r>
+        <w:t>JavaScript</w:t>
+      </w:r>
+    </w:p>
+    <w:p>
+      <w:pPr>
+        <w:pStyle w:val="Listeafsnit"/>
+        <w:numPr>
+          <w:ilvl w:val="0"/>
+          <w:numId w:val="6"/>
+        </w:numPr>
+      </w:pPr>
+      <w:r>
+        <w:t>CSS</w:t>
+      </w:r>
+    </w:p>
+    <w:p>
+      <w:pPr>
+        <w:pStyle w:val="Listeafsnit"/>
+        <w:numPr>
+          <w:ilvl w:val="0"/>
+          <w:numId w:val="6"/>
+        </w:numPr>
+      </w:pPr>
+      <w:r>
+        <w:t>Json</w:t>
+      </w:r>
+    </w:p>
+    <w:p>
+      <w:pPr>
+        <w:pStyle w:val="Overskrift2"/>
+      </w:pPr>
+      <w:r>
+        <w:t>Quality criteria</w:t>
+      </w:r>
+    </w:p>
     <w:p/>
-    <w:p>
-      <w:r>
-        <w:t>The users are subscribers by monthly or enterprise based to use the platform from people who wants to learn a specific subject or universities that want to provide the students with learning platform.</w:t>
-      </w:r>
-    </w:p>
+    <w:tbl>
+      <w:tblPr>
+        <w:tblStyle w:val="Tabel-Gitter"/>
+        <w:tblW w:w="0" w:type="auto"/>
+        <w:tblLook w:val="04A0" w:firstRow="1" w:lastRow="0" w:firstColumn="1" w:lastColumn="0" w:noHBand="0" w:noVBand="1"/>
+      </w:tblPr>
+      <w:tblGrid>
+        <w:gridCol w:w="3936"/>
+        <w:gridCol w:w="3402"/>
+        <w:gridCol w:w="1134"/>
+        <w:gridCol w:w="1028"/>
+      </w:tblGrid>
+      <w:tr>
+        <w:tc>
+          <w:tcPr>
+            <w:tcW w:w="3936" w:type="dxa"/>
+          </w:tcPr>
+          <w:p>
+            <w:r>
+              <w:t>Quality Expectations</w:t>
+            </w:r>
+          </w:p>
+        </w:tc>
+        <w:tc>
+          <w:tcPr>
+            <w:tcW w:w="3402" w:type="dxa"/>
+          </w:tcPr>
+          <w:p>
+            <w:r>
+              <w:t>DB portability</w:t>
+            </w:r>
+          </w:p>
+        </w:tc>
+        <w:tc>
+          <w:tcPr>
+            <w:tcW w:w="1134" w:type="dxa"/>
+          </w:tcPr>
+          <w:p>
+            <w:r>
+              <w:t>Priority</w:t>
+            </w:r>
+          </w:p>
+        </w:tc>
+        <w:tc>
+          <w:tcPr>
+            <w:tcW w:w="1028" w:type="dxa"/>
+          </w:tcPr>
+          <w:p>
+            <w:r>
+              <w:t>H</w:t>
+            </w:r>
+          </w:p>
+        </w:tc>
+      </w:tr>
+      <w:tr>
+        <w:tc>
+          <w:tcPr>
+            <w:tcW w:w="3936" w:type="dxa"/>
+          </w:tcPr>
+          <w:p>
+            <w:r>
+              <w:t>Acceptance Method</w:t>
+            </w:r>
+          </w:p>
+        </w:tc>
+        <w:tc>
+          <w:tcPr>
+            <w:tcW w:w="5564" w:type="dxa"/>
+            <w:gridSpan w:val="3"/>
+          </w:tcPr>
+          <w:p>
+            <w:r>
+              <w:t>Use of a ORM (Hibernate)</w:t>
+            </w:r>
+          </w:p>
+        </w:tc>
+      </w:tr>
+      <w:tr>
+        <w:tc>
+          <w:tcPr>
+            <w:tcW w:w="3936" w:type="dxa"/>
+          </w:tcPr>
+          <w:p>
+            <w:r>
+              <w:t xml:space="preserve">Tolerance </w:t>
+            </w:r>
+          </w:p>
+        </w:tc>
+        <w:tc>
+          <w:tcPr>
+            <w:tcW w:w="5564" w:type="dxa"/>
+            <w:gridSpan w:val="3"/>
+          </w:tcPr>
+          <w:p>
+            <w:r>
+              <w:t>none</w:t>
+            </w:r>
+          </w:p>
+        </w:tc>
+      </w:tr>
+      <w:tr>
+        <w:tc>
+          <w:tcPr>
+            <w:tcW w:w="3936" w:type="dxa"/>
+          </w:tcPr>
+          <w:p>
+            <w:r>
+              <w:t xml:space="preserve">Acceptance </w:t>
+            </w:r>
+            <w:r>
+              <w:t>Responsible</w:t>
+            </w:r>
+          </w:p>
+        </w:tc>
+        <w:tc>
+          <w:tcPr>
+            <w:tcW w:w="5564" w:type="dxa"/>
+            <w:gridSpan w:val="3"/>
+          </w:tcPr>
+          <w:p/>
+        </w:tc>
+      </w:tr>
+    </w:tbl>
     <w:p/>
-    <w:p>
-      <w:pPr>
-        <w:pStyle w:val="Heading1"/>
+    <w:tbl>
+      <w:tblPr>
+        <w:tblStyle w:val="Tabel-Gitter"/>
+        <w:tblW w:w="0" w:type="auto"/>
+        <w:tblLook w:val="04A0" w:firstRow="1" w:lastRow="0" w:firstColumn="1" w:lastColumn="0" w:noHBand="0" w:noVBand="1"/>
+      </w:tblPr>
+      <w:tblGrid>
+        <w:gridCol w:w="3936"/>
+        <w:gridCol w:w="3402"/>
+        <w:gridCol w:w="1134"/>
+        <w:gridCol w:w="1028"/>
+      </w:tblGrid>
+      <w:tr>
+        <w:tc>
+          <w:tcPr>
+            <w:tcW w:w="3936" w:type="dxa"/>
+          </w:tcPr>
+          <w:p>
+            <w:r>
+              <w:t>Quality Expectations</w:t>
+            </w:r>
+          </w:p>
+        </w:tc>
+        <w:tc>
+          <w:tcPr>
+            <w:tcW w:w="3402" w:type="dxa"/>
+          </w:tcPr>
+          <w:p>
+            <w:r>
+              <w:t>P</w:t>
+            </w:r>
+            <w:r>
+              <w:t>ortability</w:t>
+            </w:r>
+          </w:p>
+        </w:tc>
+        <w:tc>
+          <w:tcPr>
+            <w:tcW w:w="1134" w:type="dxa"/>
+          </w:tcPr>
+          <w:p>
+            <w:r>
+              <w:t>Priority</w:t>
+            </w:r>
+          </w:p>
+        </w:tc>
+        <w:tc>
+          <w:tcPr>
+            <w:tcW w:w="1028" w:type="dxa"/>
+          </w:tcPr>
+          <w:p>
+            <w:r>
+              <w:t>H</w:t>
+            </w:r>
+          </w:p>
+        </w:tc>
+      </w:tr>
+      <w:tr>
+        <w:tc>
+          <w:tcPr>
+            <w:tcW w:w="3936" w:type="dxa"/>
+          </w:tcPr>
+          <w:p>
+            <w:r>
+              <w:t>Acceptance Method</w:t>
+            </w:r>
+          </w:p>
+        </w:tc>
+        <w:tc>
+          <w:tcPr>
+            <w:tcW w:w="5564" w:type="dxa"/>
+            <w:gridSpan w:val="3"/>
+          </w:tcPr>
+          <w:p>
+            <w:r>
+              <w:t xml:space="preserve">Java + </w:t>
+            </w:r>
+            <w:r>
+              <w:t>JRE</w:t>
+            </w:r>
+            <w:r>
+              <w:t xml:space="preserve"> runs on any operating system that supports the Java standard</w:t>
+            </w:r>
+          </w:p>
+        </w:tc>
+      </w:tr>
+      <w:tr>
+        <w:tc>
+          <w:tcPr>
+            <w:tcW w:w="3936" w:type="dxa"/>
+          </w:tcPr>
+          <w:p>
+            <w:r>
+              <w:t xml:space="preserve">Tolerance </w:t>
+            </w:r>
+          </w:p>
+        </w:tc>
+        <w:tc>
+          <w:tcPr>
+            <w:tcW w:w="5564" w:type="dxa"/>
+            <w:gridSpan w:val="3"/>
+          </w:tcPr>
+          <w:p/>
+        </w:tc>
+      </w:tr>
+      <w:tr>
+        <w:tc>
+          <w:tcPr>
+            <w:tcW w:w="3936" w:type="dxa"/>
+          </w:tcPr>
+          <w:p>
+            <w:r>
+              <w:t>Acceptance Responsible</w:t>
+            </w:r>
+          </w:p>
+        </w:tc>
+        <w:tc>
+          <w:tcPr>
+            <w:tcW w:w="5564" w:type="dxa"/>
+            <w:gridSpan w:val="3"/>
+          </w:tcPr>
+          <w:p/>
+        </w:tc>
+      </w:tr>
+    </w:tbl>
+    <w:p/>
+    <w:tbl>
+      <w:tblPr>
+        <w:tblStyle w:val="Tabel-Gitter"/>
+        <w:tblW w:w="0" w:type="auto"/>
+        <w:tblLook w:val="04A0" w:firstRow="1" w:lastRow="0" w:firstColumn="1" w:lastColumn="0" w:noHBand="0" w:noVBand="1"/>
+      </w:tblPr>
+      <w:tblGrid>
+        <w:gridCol w:w="3936"/>
+        <w:gridCol w:w="3402"/>
+        <w:gridCol w:w="1134"/>
+        <w:gridCol w:w="1028"/>
+      </w:tblGrid>
+      <w:tr>
+        <w:tc>
+          <w:tcPr>
+            <w:tcW w:w="3936" w:type="dxa"/>
+          </w:tcPr>
+          <w:p>
+            <w:r>
+              <w:lastRenderedPageBreak/>
+              <w:t>Quality Expectations</w:t>
+            </w:r>
+          </w:p>
+        </w:tc>
+        <w:tc>
+          <w:tcPr>
+            <w:tcW w:w="3402" w:type="dxa"/>
+          </w:tcPr>
+          <w:p>
+            <w:r>
+              <w:t>Browser portability</w:t>
+            </w:r>
+          </w:p>
+        </w:tc>
+        <w:tc>
+          <w:tcPr>
+            <w:tcW w:w="1134" w:type="dxa"/>
+          </w:tcPr>
+          <w:p>
+            <w:r>
+              <w:t>Priority</w:t>
+            </w:r>
+          </w:p>
+        </w:tc>
+        <w:tc>
+          <w:tcPr>
+            <w:tcW w:w="1028" w:type="dxa"/>
+          </w:tcPr>
+          <w:p>
+            <w:r>
+              <w:t>H</w:t>
+            </w:r>
+          </w:p>
+        </w:tc>
+      </w:tr>
+      <w:tr>
+        <w:tc>
+          <w:tcPr>
+            <w:tcW w:w="3936" w:type="dxa"/>
+          </w:tcPr>
+          <w:p>
+            <w:r>
+              <w:t>Acceptance Method</w:t>
+            </w:r>
+          </w:p>
+        </w:tc>
+        <w:tc>
+          <w:tcPr>
+            <w:tcW w:w="5564" w:type="dxa"/>
+            <w:gridSpan w:val="3"/>
+          </w:tcPr>
+          <w:p>
+            <w:r>
+              <w:t>Runs on Explorer, Safari, Firefox, Chrome</w:t>
+            </w:r>
+          </w:p>
+        </w:tc>
+      </w:tr>
+      <w:tr>
+        <w:tc>
+          <w:tcPr>
+            <w:tcW w:w="3936" w:type="dxa"/>
+          </w:tcPr>
+          <w:p>
+            <w:r>
+              <w:t xml:space="preserve">Tolerance </w:t>
+            </w:r>
+          </w:p>
+        </w:tc>
+        <w:tc>
+          <w:tcPr>
+            <w:tcW w:w="5564" w:type="dxa"/>
+            <w:gridSpan w:val="3"/>
+          </w:tcPr>
+          <w:p/>
+        </w:tc>
+      </w:tr>
+      <w:tr>
+        <w:tc>
+          <w:tcPr>
+            <w:tcW w:w="3936" w:type="dxa"/>
+          </w:tcPr>
+          <w:p>
+            <w:r>
+              <w:t>Acceptance Responsible</w:t>
+            </w:r>
+          </w:p>
+        </w:tc>
+        <w:tc>
+          <w:tcPr>
+            <w:tcW w:w="5564" w:type="dxa"/>
+            <w:gridSpan w:val="3"/>
+          </w:tcPr>
+          <w:p/>
+        </w:tc>
+      </w:tr>
+    </w:tbl>
+    <w:p/>
+    <w:tbl>
+      <w:tblPr>
+        <w:tblStyle w:val="Tabel-Gitter"/>
+        <w:tblW w:w="0" w:type="auto"/>
+        <w:tblLook w:val="04A0" w:firstRow="1" w:lastRow="0" w:firstColumn="1" w:lastColumn="0" w:noHBand="0" w:noVBand="1"/>
+      </w:tblPr>
+      <w:tblGrid>
+        <w:gridCol w:w="3936"/>
+        <w:gridCol w:w="3402"/>
+        <w:gridCol w:w="1134"/>
+        <w:gridCol w:w="1028"/>
+      </w:tblGrid>
+      <w:tr>
+        <w:tc>
+          <w:tcPr>
+            <w:tcW w:w="3936" w:type="dxa"/>
+          </w:tcPr>
+          <w:p>
+            <w:r>
+              <w:t>Quality Expectations</w:t>
+            </w:r>
+          </w:p>
+        </w:tc>
+        <w:tc>
+          <w:tcPr>
+            <w:tcW w:w="3402" w:type="dxa"/>
+          </w:tcPr>
+          <w:p>
+            <w:r>
+              <w:t>Easy to maintain</w:t>
+            </w:r>
+          </w:p>
+        </w:tc>
+        <w:tc>
+          <w:tcPr>
+            <w:tcW w:w="1134" w:type="dxa"/>
+          </w:tcPr>
+          <w:p>
+            <w:r>
+              <w:t>Priority</w:t>
+            </w:r>
+          </w:p>
+        </w:tc>
+        <w:tc>
+          <w:tcPr>
+            <w:tcW w:w="1028" w:type="dxa"/>
+          </w:tcPr>
+          <w:p>
+            <w:r>
+              <w:t>H</w:t>
+            </w:r>
+          </w:p>
+        </w:tc>
+      </w:tr>
+      <w:tr>
+        <w:tc>
+          <w:tcPr>
+            <w:tcW w:w="3936" w:type="dxa"/>
+          </w:tcPr>
+          <w:p>
+            <w:r>
+              <w:t>Acceptance Method</w:t>
+            </w:r>
+          </w:p>
+        </w:tc>
+        <w:tc>
+          <w:tcPr>
+            <w:tcW w:w="5564" w:type="dxa"/>
+            <w:gridSpan w:val="3"/>
+          </w:tcPr>
+          <w:p>
+            <w:r>
+              <w:t>Separation of Concern</w:t>
+            </w:r>
+            <w:r>
+              <w:t>, Folder structure match Content structure</w:t>
+            </w:r>
+            <w:r>
+              <w:t>, follow coding</w:t>
+            </w:r>
+            <w:r>
+              <w:t xml:space="preserve"> and folder</w:t>
+            </w:r>
+            <w:r>
+              <w:t xml:space="preserve"> conventions</w:t>
+            </w:r>
+            <w:r>
+              <w:t xml:space="preserve">, code is either self-explainable or </w:t>
+            </w:r>
+            <w:r>
+              <w:t>commented, low</w:t>
+            </w:r>
+            <w:r>
+              <w:t xml:space="preserve"> coupling – high coherence</w:t>
+            </w:r>
+          </w:p>
+        </w:tc>
+      </w:tr>
+      <w:tr>
+        <w:tc>
+          <w:tcPr>
+            <w:tcW w:w="3936" w:type="dxa"/>
+          </w:tcPr>
+          <w:p>
+            <w:r>
+              <w:t xml:space="preserve">Tolerance </w:t>
+            </w:r>
+          </w:p>
+        </w:tc>
+        <w:tc>
+          <w:tcPr>
+            <w:tcW w:w="5564" w:type="dxa"/>
+            <w:gridSpan w:val="3"/>
+          </w:tcPr>
+          <w:p>
+            <w:r>
+              <w:t>none</w:t>
+            </w:r>
+          </w:p>
+        </w:tc>
+      </w:tr>
+      <w:tr>
+        <w:tc>
+          <w:tcPr>
+            <w:tcW w:w="3936" w:type="dxa"/>
+          </w:tcPr>
+          <w:p>
+            <w:r>
+              <w:t>Acceptance Responsible</w:t>
+            </w:r>
+          </w:p>
+        </w:tc>
+        <w:tc>
+          <w:tcPr>
+            <w:tcW w:w="5564" w:type="dxa"/>
+            <w:gridSpan w:val="3"/>
+          </w:tcPr>
+          <w:p/>
+        </w:tc>
+      </w:tr>
+    </w:tbl>
+    <w:p/>
+    <w:tbl>
+      <w:tblPr>
+        <w:tblStyle w:val="Tabel-Gitter"/>
+        <w:tblW w:w="0" w:type="auto"/>
+        <w:tblLook w:val="04A0" w:firstRow="1" w:lastRow="0" w:firstColumn="1" w:lastColumn="0" w:noHBand="0" w:noVBand="1"/>
+      </w:tblPr>
+      <w:tblGrid>
+        <w:gridCol w:w="3936"/>
+        <w:gridCol w:w="3402"/>
+        <w:gridCol w:w="1134"/>
+        <w:gridCol w:w="1028"/>
+      </w:tblGrid>
+      <w:tr>
+        <w:tc>
+          <w:tcPr>
+            <w:tcW w:w="3936" w:type="dxa"/>
+          </w:tcPr>
+          <w:p>
+            <w:r>
+              <w:t>Quality Expectations</w:t>
+            </w:r>
+          </w:p>
+        </w:tc>
+        <w:tc>
+          <w:tcPr>
+            <w:tcW w:w="3402" w:type="dxa"/>
+          </w:tcPr>
+          <w:p>
+            <w:r>
+              <w:t>Installability</w:t>
+            </w:r>
+          </w:p>
+        </w:tc>
+        <w:tc>
+          <w:tcPr>
+            <w:tcW w:w="1134" w:type="dxa"/>
+          </w:tcPr>
+          <w:p>
+            <w:r>
+              <w:t>Priority</w:t>
+            </w:r>
+          </w:p>
+        </w:tc>
+        <w:tc>
+          <w:tcPr>
+            <w:tcW w:w="1028" w:type="dxa"/>
+          </w:tcPr>
+          <w:p>
+            <w:r>
+              <w:t>H</w:t>
+            </w:r>
+          </w:p>
+        </w:tc>
+      </w:tr>
+      <w:tr>
+        <w:tc>
+          <w:tcPr>
+            <w:tcW w:w="3936" w:type="dxa"/>
+          </w:tcPr>
+          <w:p>
+            <w:r>
+              <w:t>Acceptance Method</w:t>
+            </w:r>
+          </w:p>
+        </w:tc>
+        <w:tc>
+          <w:tcPr>
+            <w:tcW w:w="5564" w:type="dxa"/>
+            <w:gridSpan w:val="3"/>
+          </w:tcPr>
+          <w:p>
+            <w:r>
+              <w:t>Use of Maven</w:t>
+            </w:r>
+          </w:p>
+        </w:tc>
+      </w:tr>
+      <w:tr>
+        <w:tc>
+          <w:tcPr>
+            <w:tcW w:w="3936" w:type="dxa"/>
+          </w:tcPr>
+          <w:p>
+            <w:r>
+              <w:t xml:space="preserve">Tolerance </w:t>
+            </w:r>
+          </w:p>
+        </w:tc>
+        <w:tc>
+          <w:tcPr>
+            <w:tcW w:w="5564" w:type="dxa"/>
+            <w:gridSpan w:val="3"/>
+          </w:tcPr>
+          <w:p/>
+        </w:tc>
+      </w:tr>
+      <w:tr>
+        <w:tc>
+          <w:tcPr>
+            <w:tcW w:w="3936" w:type="dxa"/>
+          </w:tcPr>
+          <w:p>
+            <w:r>
+              <w:t>Acceptance Responsible</w:t>
+            </w:r>
+          </w:p>
+        </w:tc>
+        <w:tc>
+          <w:tcPr>
+            <w:tcW w:w="5564" w:type="dxa"/>
+            <w:gridSpan w:val="3"/>
+          </w:tcPr>
+          <w:p/>
+        </w:tc>
+      </w:tr>
+    </w:tbl>
+    <w:p/>
+    <w:tbl>
+      <w:tblPr>
+        <w:tblStyle w:val="Tabel-Gitter"/>
+        <w:tblW w:w="0" w:type="auto"/>
+        <w:tblLook w:val="04A0" w:firstRow="1" w:lastRow="0" w:firstColumn="1" w:lastColumn="0" w:noHBand="0" w:noVBand="1"/>
+      </w:tblPr>
+      <w:tblGrid>
+        <w:gridCol w:w="3936"/>
+        <w:gridCol w:w="3402"/>
+        <w:gridCol w:w="1134"/>
+        <w:gridCol w:w="1028"/>
+      </w:tblGrid>
+      <w:tr>
+        <w:tc>
+          <w:tcPr>
+            <w:tcW w:w="3936" w:type="dxa"/>
+          </w:tcPr>
+          <w:p>
+            <w:r>
+              <w:t>Quality Expectations</w:t>
+            </w:r>
+          </w:p>
+        </w:tc>
+        <w:tc>
+          <w:tcPr>
+            <w:tcW w:w="3402" w:type="dxa"/>
+          </w:tcPr>
+          <w:p>
+            <w:r>
+              <w:t>Findability</w:t>
+            </w:r>
+          </w:p>
+        </w:tc>
+        <w:tc>
+          <w:tcPr>
+            <w:tcW w:w="1134" w:type="dxa"/>
+          </w:tcPr>
+          <w:p>
+            <w:r>
+              <w:t>Priority</w:t>
+            </w:r>
+          </w:p>
+        </w:tc>
+        <w:tc>
+          <w:tcPr>
+            <w:tcW w:w="1028" w:type="dxa"/>
+          </w:tcPr>
+          <w:p/>
+        </w:tc>
+      </w:tr>
+      <w:tr>
+        <w:tc>
+          <w:tcPr>
+            <w:tcW w:w="3936" w:type="dxa"/>
+          </w:tcPr>
+          <w:p>
+            <w:r>
+              <w:t>Acceptance Method</w:t>
+            </w:r>
+          </w:p>
+        </w:tc>
+        <w:tc>
+          <w:tcPr>
+            <w:tcW w:w="5564" w:type="dxa"/>
+            <w:gridSpan w:val="3"/>
+          </w:tcPr>
+          <w:p>
+            <w:r>
+              <w:t>Search engine optimization</w:t>
+            </w:r>
+          </w:p>
+        </w:tc>
+      </w:tr>
+      <w:tr>
+        <w:tc>
+          <w:tcPr>
+            <w:tcW w:w="3936" w:type="dxa"/>
+          </w:tcPr>
+          <w:p>
+            <w:r>
+              <w:t xml:space="preserve">Tolerance </w:t>
+            </w:r>
+          </w:p>
+        </w:tc>
+        <w:tc>
+          <w:tcPr>
+            <w:tcW w:w="5564" w:type="dxa"/>
+            <w:gridSpan w:val="3"/>
+          </w:tcPr>
+          <w:p/>
+        </w:tc>
+      </w:tr>
+      <w:tr>
+        <w:tc>
+          <w:tcPr>
+            <w:tcW w:w="3936" w:type="dxa"/>
+          </w:tcPr>
+          <w:p>
+            <w:r>
+              <w:t>Acceptance Responsible</w:t>
+            </w:r>
+          </w:p>
+        </w:tc>
+        <w:tc>
+          <w:tcPr>
+            <w:tcW w:w="5564" w:type="dxa"/>
+            <w:gridSpan w:val="3"/>
+          </w:tcPr>
+          <w:p/>
+        </w:tc>
+      </w:tr>
+    </w:tbl>
+    <w:p/>
+    <w:tbl>
+      <w:tblPr>
+        <w:tblStyle w:val="Tabel-Gitter"/>
+        <w:tblW w:w="0" w:type="auto"/>
+        <w:tblLook w:val="04A0" w:firstRow="1" w:lastRow="0" w:firstColumn="1" w:lastColumn="0" w:noHBand="0" w:noVBand="1"/>
+      </w:tblPr>
+      <w:tblGrid>
+        <w:gridCol w:w="3936"/>
+        <w:gridCol w:w="3402"/>
+        <w:gridCol w:w="1134"/>
+        <w:gridCol w:w="1028"/>
+      </w:tblGrid>
+      <w:tr>
+        <w:tc>
+          <w:tcPr>
+            <w:tcW w:w="3936" w:type="dxa"/>
+          </w:tcPr>
+          <w:p>
+            <w:r>
+              <w:t>Quality Expectations</w:t>
+            </w:r>
+          </w:p>
+        </w:tc>
+        <w:tc>
+          <w:tcPr>
+            <w:tcW w:w="3402" w:type="dxa"/>
+          </w:tcPr>
+          <w:p>
+            <w:r>
+              <w:t>Download speed</w:t>
+            </w:r>
+          </w:p>
+        </w:tc>
+        <w:tc>
+          <w:tcPr>
+            <w:tcW w:w="1134" w:type="dxa"/>
+          </w:tcPr>
+          <w:p>
+            <w:r>
+              <w:t>Priority</w:t>
+            </w:r>
+          </w:p>
+        </w:tc>
+        <w:tc>
+          <w:tcPr>
+            <w:tcW w:w="1028" w:type="dxa"/>
+          </w:tcPr>
+          <w:p/>
+        </w:tc>
+      </w:tr>
+      <w:tr>
+        <w:tc>
+          <w:tcPr>
+            <w:tcW w:w="3936" w:type="dxa"/>
+          </w:tcPr>
+          <w:p>
+            <w:r>
+              <w:t>Acceptance Method</w:t>
+            </w:r>
+          </w:p>
+        </w:tc>
+        <w:tc>
+          <w:tcPr>
+            <w:tcW w:w="5564" w:type="dxa"/>
+            <w:gridSpan w:val="3"/>
+          </w:tcPr>
+          <w:p>
+            <w:r>
+              <w:t>Minimize HTTP requests, reduce server response time, optimize images</w:t>
+            </w:r>
+          </w:p>
+        </w:tc>
+      </w:tr>
+      <w:tr>
+        <w:tc>
+          <w:tcPr>
+            <w:tcW w:w="3936" w:type="dxa"/>
+          </w:tcPr>
+          <w:p>
+            <w:r>
+              <w:t xml:space="preserve">Tolerance </w:t>
+            </w:r>
+          </w:p>
+        </w:tc>
+        <w:tc>
+          <w:tcPr>
+            <w:tcW w:w="5564" w:type="dxa"/>
+            <w:gridSpan w:val="3"/>
+          </w:tcPr>
+          <w:p/>
+        </w:tc>
+      </w:tr>
+      <w:tr>
+        <w:tc>
+          <w:tcPr>
+            <w:tcW w:w="3936" w:type="dxa"/>
+          </w:tcPr>
+          <w:p>
+            <w:r>
+              <w:t>Acceptance Responsible</w:t>
+            </w:r>
+          </w:p>
+        </w:tc>
+        <w:tc>
+          <w:tcPr>
+            <w:tcW w:w="5564" w:type="dxa"/>
+            <w:gridSpan w:val="3"/>
+          </w:tcPr>
+          <w:p/>
+        </w:tc>
+      </w:tr>
+    </w:tbl>
+    <w:p/>
+    <w:tbl>
+      <w:tblPr>
+        <w:tblStyle w:val="Tabel-Gitter"/>
+        <w:tblW w:w="0" w:type="auto"/>
+        <w:tblLook w:val="04A0" w:firstRow="1" w:lastRow="0" w:firstColumn="1" w:lastColumn="0" w:noHBand="0" w:noVBand="1"/>
+      </w:tblPr>
+      <w:tblGrid>
+        <w:gridCol w:w="3936"/>
+        <w:gridCol w:w="3402"/>
+        <w:gridCol w:w="1134"/>
+        <w:gridCol w:w="1028"/>
+      </w:tblGrid>
+      <w:tr>
+        <w:tc>
+          <w:tcPr>
+            <w:tcW w:w="3936" w:type="dxa"/>
+          </w:tcPr>
+          <w:p>
+            <w:r>
+              <w:t>Quality Expectations</w:t>
+            </w:r>
+          </w:p>
+        </w:tc>
+        <w:tc>
+          <w:tcPr>
+            <w:tcW w:w="3402" w:type="dxa"/>
+          </w:tcPr>
+          <w:p/>
+        </w:tc>
+        <w:tc>
+          <w:tcPr>
+            <w:tcW w:w="1134" w:type="dxa"/>
+          </w:tcPr>
+          <w:p>
+            <w:r>
+              <w:t>Priority</w:t>
+            </w:r>
+          </w:p>
+        </w:tc>
+        <w:tc>
+          <w:tcPr>
+            <w:tcW w:w="1028" w:type="dxa"/>
+          </w:tcPr>
+          <w:p/>
+        </w:tc>
+      </w:tr>
+      <w:tr>
+        <w:tc>
+          <w:tcPr>
+            <w:tcW w:w="3936" w:type="dxa"/>
+          </w:tcPr>
+          <w:p>
+            <w:r>
+              <w:t>Acceptance Method</w:t>
+            </w:r>
+          </w:p>
+        </w:tc>
+        <w:tc>
+          <w:tcPr>
+            <w:tcW w:w="5564" w:type="dxa"/>
+            <w:gridSpan w:val="3"/>
+          </w:tcPr>
+          <w:p/>
+        </w:tc>
+      </w:tr>
+      <w:tr>
+        <w:tc>
+          <w:tcPr>
+            <w:tcW w:w="3936" w:type="dxa"/>
+          </w:tcPr>
+          <w:p>
+            <w:r>
+              <w:t xml:space="preserve">Tolerance </w:t>
+            </w:r>
+          </w:p>
+        </w:tc>
+        <w:tc>
+          <w:tcPr>
+            <w:tcW w:w="5564" w:type="dxa"/>
+            <w:gridSpan w:val="3"/>
+          </w:tcPr>
+          <w:p/>
+        </w:tc>
+      </w:tr>
+      <w:tr>
+        <w:tc>
+          <w:tcPr>
+            <w:tcW w:w="3936" w:type="dxa"/>
+          </w:tcPr>
+          <w:p>
+            <w:r>
+              <w:t>Acceptance Responsible</w:t>
+            </w:r>
+          </w:p>
+        </w:tc>
+        <w:tc>
+          <w:tcPr>
+            <w:tcW w:w="5564" w:type="dxa"/>
+            <w:gridSpan w:val="3"/>
+          </w:tcPr>
+          <w:p/>
+        </w:tc>
+      </w:tr>
+    </w:tbl>
+    <w:p/>
+    <w:p>
+      <w:pPr>
+        <w:pStyle w:val="Overskrift1"/>
       </w:pPr>
       <w:r>
         <w:t xml:space="preserve">Project plan </w:t>
@@ -1148,7 +2444,7 @@
     </w:p>
     <w:p>
       <w:pPr>
-        <w:pStyle w:val="Heading1"/>
+        <w:pStyle w:val="Overskrift1"/>
       </w:pPr>
       <w:r>
         <w:t>Timing</w:t>
@@ -1158,9 +2454,10 @@
     <w:p/>
     <w:p>
       <w:pPr>
-        <w:pStyle w:val="Heading1"/>
-      </w:pPr>
-    </w:p>
+        <w:pStyle w:val="Overskrift1"/>
+      </w:pPr>
+    </w:p>
+    <w:p/>
     <w:sectPr>
       <w:pgSz w:w="12240" w:h="15840"/>
       <w:pgMar w:top="1440" w:right="1440" w:bottom="1440" w:left="1440" w:header="720" w:footer="720" w:gutter="0"/>
@@ -1172,7 +2469,7 @@
 </file>
 
 <file path=word/endnotes.xml><?xml version="1.0" encoding="utf-8"?>
-<w:endnotes xmlns:ve="http://schemas.openxmlformats.org/markup-compatibility/2006" xmlns:o="urn:schemas-microsoft-com:office:office" xmlns:r="http://schemas.openxmlformats.org/officeDocument/2006/relationships" xmlns:m="http://schemas.openxmlformats.org/officeDocument/2006/math" xmlns:v="urn:schemas-microsoft-com:vml" xmlns:wp="http://schemas.openxmlformats.org/drawingml/2006/wordprocessingDrawing" xmlns:w10="urn:schemas-microsoft-com:office:word" xmlns:w="http://schemas.openxmlformats.org/wordprocessingml/2006/main" xmlns:wne="http://schemas.microsoft.com/office/word/2006/wordml">
+<w:endnotes xmlns:wpc="http://schemas.microsoft.com/office/word/2010/wordprocessingCanvas" xmlns:cx="http://schemas.microsoft.com/office/drawing/2014/chartex" xmlns:cx1="http://schemas.microsoft.com/office/drawing/2015/9/8/chartex" xmlns:mc="http://schemas.openxmlformats.org/markup-compatibility/2006" xmlns:o="urn:schemas-microsoft-com:office:office" xmlns:r="http://schemas.openxmlformats.org/officeDocument/2006/relationships" xmlns:m="http://schemas.openxmlformats.org/officeDocument/2006/math" xmlns:v="urn:schemas-microsoft-com:vml" xmlns:wp14="http://schemas.microsoft.com/office/word/2010/wordprocessingDrawing" xmlns:wp="http://schemas.openxmlformats.org/drawingml/2006/wordprocessingDrawing" xmlns:w10="urn:schemas-microsoft-com:office:word" xmlns:w="http://schemas.openxmlformats.org/wordprocessingml/2006/main" xmlns:w14="http://schemas.microsoft.com/office/word/2010/wordml" xmlns:w15="http://schemas.microsoft.com/office/word/2012/wordml" xmlns:w16se="http://schemas.microsoft.com/office/word/2015/wordml/symex" xmlns:wpg="http://schemas.microsoft.com/office/word/2010/wordprocessingGroup" xmlns:wpi="http://schemas.microsoft.com/office/word/2010/wordprocessingInk" xmlns:wne="http://schemas.microsoft.com/office/word/2006/wordml" xmlns:wps="http://schemas.microsoft.com/office/word/2010/wordprocessingShape" mc:Ignorable="w14 w15 w16se wp14">
   <w:endnote w:type="separator" w:id="-1">
     <w:p>
       <w:pPr>
@@ -1197,7 +2494,7 @@
 </file>
 
 <file path=word/footnotes.xml><?xml version="1.0" encoding="utf-8"?>
-<w:footnotes xmlns:ve="http://schemas.openxmlformats.org/markup-compatibility/2006" xmlns:o="urn:schemas-microsoft-com:office:office" xmlns:r="http://schemas.openxmlformats.org/officeDocument/2006/relationships" xmlns:m="http://schemas.openxmlformats.org/officeDocument/2006/math" xmlns:v="urn:schemas-microsoft-com:vml" xmlns:wp="http://schemas.openxmlformats.org/drawingml/2006/wordprocessingDrawing" xmlns:w10="urn:schemas-microsoft-com:office:word" xmlns:w="http://schemas.openxmlformats.org/wordprocessingml/2006/main" xmlns:wne="http://schemas.microsoft.com/office/word/2006/wordml">
+<w:footnotes xmlns:wpc="http://schemas.microsoft.com/office/word/2010/wordprocessingCanvas" xmlns:cx="http://schemas.microsoft.com/office/drawing/2014/chartex" xmlns:cx1="http://schemas.microsoft.com/office/drawing/2015/9/8/chartex" xmlns:mc="http://schemas.openxmlformats.org/markup-compatibility/2006" xmlns:o="urn:schemas-microsoft-com:office:office" xmlns:r="http://schemas.openxmlformats.org/officeDocument/2006/relationships" xmlns:m="http://schemas.openxmlformats.org/officeDocument/2006/math" xmlns:v="urn:schemas-microsoft-com:vml" xmlns:wp14="http://schemas.microsoft.com/office/word/2010/wordprocessingDrawing" xmlns:wp="http://schemas.openxmlformats.org/drawingml/2006/wordprocessingDrawing" xmlns:w10="urn:schemas-microsoft-com:office:word" xmlns:w="http://schemas.openxmlformats.org/wordprocessingml/2006/main" xmlns:w14="http://schemas.microsoft.com/office/word/2010/wordml" xmlns:w15="http://schemas.microsoft.com/office/word/2012/wordml" xmlns:w16se="http://schemas.microsoft.com/office/word/2015/wordml/symex" xmlns:wpg="http://schemas.microsoft.com/office/word/2010/wordprocessingGroup" xmlns:wpi="http://schemas.microsoft.com/office/word/2010/wordprocessingInk" xmlns:wne="http://schemas.microsoft.com/office/word/2006/wordml" xmlns:wps="http://schemas.microsoft.com/office/word/2010/wordprocessingShape" mc:Ignorable="w14 w15 w16se wp14">
   <w:footnote w:type="separator" w:id="-1">
     <w:p>
       <w:pPr>
@@ -1222,8 +2519,234 @@
 </file>
 
 <file path=word/numbering.xml><?xml version="1.0" encoding="utf-8"?>
-<w:numbering xmlns:ve="http://schemas.openxmlformats.org/markup-compatibility/2006" xmlns:o="urn:schemas-microsoft-com:office:office" xmlns:r="http://schemas.openxmlformats.org/officeDocument/2006/relationships" xmlns:m="http://schemas.openxmlformats.org/officeDocument/2006/math" xmlns:v="urn:schemas-microsoft-com:vml" xmlns:wp="http://schemas.openxmlformats.org/drawingml/2006/wordprocessingDrawing" xmlns:w10="urn:schemas-microsoft-com:office:word" xmlns:w="http://schemas.openxmlformats.org/wordprocessingml/2006/main" xmlns:wne="http://schemas.microsoft.com/office/word/2006/wordml">
-  <w:abstractNum w:abstractNumId="0">
+<w:numbering xmlns:wpc="http://schemas.microsoft.com/office/word/2010/wordprocessingCanvas" xmlns:cx="http://schemas.microsoft.com/office/drawing/2014/chartex" xmlns:cx1="http://schemas.microsoft.com/office/drawing/2015/9/8/chartex" xmlns:mc="http://schemas.openxmlformats.org/markup-compatibility/2006" xmlns:o="urn:schemas-microsoft-com:office:office" xmlns:r="http://schemas.openxmlformats.org/officeDocument/2006/relationships" xmlns:m="http://schemas.openxmlformats.org/officeDocument/2006/math" xmlns:v="urn:schemas-microsoft-com:vml" xmlns:wp14="http://schemas.microsoft.com/office/word/2010/wordprocessingDrawing" xmlns:wp="http://schemas.openxmlformats.org/drawingml/2006/wordprocessingDrawing" xmlns:w10="urn:schemas-microsoft-com:office:word" xmlns:w="http://schemas.openxmlformats.org/wordprocessingml/2006/main" xmlns:w14="http://schemas.microsoft.com/office/word/2010/wordml" xmlns:w15="http://schemas.microsoft.com/office/word/2012/wordml" xmlns:w16se="http://schemas.microsoft.com/office/word/2015/wordml/symex" xmlns:wpg="http://schemas.microsoft.com/office/word/2010/wordprocessingGroup" xmlns:wpi="http://schemas.microsoft.com/office/word/2010/wordprocessingInk" xmlns:wne="http://schemas.microsoft.com/office/word/2006/wordml" xmlns:wps="http://schemas.microsoft.com/office/word/2010/wordprocessingShape" mc:Ignorable="w14 w15 w16se wp14">
+  <w:abstractNum w:abstractNumId="0" w15:restartNumberingAfterBreak="0">
+    <w:nsid w:val="02B872D1"/>
+    <w:multiLevelType w:val="hybridMultilevel"/>
+    <w:tmpl w:val="128A754E"/>
+    <w:lvl w:ilvl="0" w:tplc="04060001">
+      <w:start w:val="1"/>
+      <w:numFmt w:val="bullet"/>
+      <w:lvlText w:val=""/>
+      <w:lvlJc w:val="left"/>
+      <w:pPr>
+        <w:ind w:left="720" w:hanging="360"/>
+      </w:pPr>
+      <w:rPr>
+        <w:rFonts w:ascii="Symbol" w:hAnsi="Symbol" w:hint="default"/>
+      </w:rPr>
+    </w:lvl>
+    <w:lvl w:ilvl="1" w:tplc="04060003">
+      <w:start w:val="1"/>
+      <w:numFmt w:val="bullet"/>
+      <w:lvlText w:val="o"/>
+      <w:lvlJc w:val="left"/>
+      <w:pPr>
+        <w:ind w:left="1440" w:hanging="360"/>
+      </w:pPr>
+      <w:rPr>
+        <w:rFonts w:ascii="Courier New" w:hAnsi="Courier New" w:cs="Courier New" w:hint="default"/>
+      </w:rPr>
+    </w:lvl>
+    <w:lvl w:ilvl="2" w:tplc="04060005">
+      <w:start w:val="1"/>
+      <w:numFmt w:val="bullet"/>
+      <w:lvlText w:val=""/>
+      <w:lvlJc w:val="left"/>
+      <w:pPr>
+        <w:ind w:left="2160" w:hanging="360"/>
+      </w:pPr>
+      <w:rPr>
+        <w:rFonts w:ascii="Wingdings" w:hAnsi="Wingdings" w:hint="default"/>
+      </w:rPr>
+    </w:lvl>
+    <w:lvl w:ilvl="3" w:tplc="04060001">
+      <w:start w:val="1"/>
+      <w:numFmt w:val="bullet"/>
+      <w:lvlText w:val=""/>
+      <w:lvlJc w:val="left"/>
+      <w:pPr>
+        <w:ind w:left="2880" w:hanging="360"/>
+      </w:pPr>
+      <w:rPr>
+        <w:rFonts w:ascii="Symbol" w:hAnsi="Symbol" w:hint="default"/>
+      </w:rPr>
+    </w:lvl>
+    <w:lvl w:ilvl="4" w:tplc="04060003">
+      <w:start w:val="1"/>
+      <w:numFmt w:val="bullet"/>
+      <w:lvlText w:val="o"/>
+      <w:lvlJc w:val="left"/>
+      <w:pPr>
+        <w:ind w:left="3600" w:hanging="360"/>
+      </w:pPr>
+      <w:rPr>
+        <w:rFonts w:ascii="Courier New" w:hAnsi="Courier New" w:cs="Courier New" w:hint="default"/>
+      </w:rPr>
+    </w:lvl>
+    <w:lvl w:ilvl="5" w:tplc="04060005">
+      <w:start w:val="1"/>
+      <w:numFmt w:val="bullet"/>
+      <w:lvlText w:val=""/>
+      <w:lvlJc w:val="left"/>
+      <w:pPr>
+        <w:ind w:left="4320" w:hanging="360"/>
+      </w:pPr>
+      <w:rPr>
+        <w:rFonts w:ascii="Wingdings" w:hAnsi="Wingdings" w:hint="default"/>
+      </w:rPr>
+    </w:lvl>
+    <w:lvl w:ilvl="6" w:tplc="04060001">
+      <w:start w:val="1"/>
+      <w:numFmt w:val="bullet"/>
+      <w:lvlText w:val=""/>
+      <w:lvlJc w:val="left"/>
+      <w:pPr>
+        <w:ind w:left="5040" w:hanging="360"/>
+      </w:pPr>
+      <w:rPr>
+        <w:rFonts w:ascii="Symbol" w:hAnsi="Symbol" w:hint="default"/>
+      </w:rPr>
+    </w:lvl>
+    <w:lvl w:ilvl="7" w:tplc="04060003">
+      <w:start w:val="1"/>
+      <w:numFmt w:val="bullet"/>
+      <w:lvlText w:val="o"/>
+      <w:lvlJc w:val="left"/>
+      <w:pPr>
+        <w:ind w:left="5760" w:hanging="360"/>
+      </w:pPr>
+      <w:rPr>
+        <w:rFonts w:ascii="Courier New" w:hAnsi="Courier New" w:cs="Courier New" w:hint="default"/>
+      </w:rPr>
+    </w:lvl>
+    <w:lvl w:ilvl="8" w:tplc="04060005">
+      <w:start w:val="1"/>
+      <w:numFmt w:val="bullet"/>
+      <w:lvlText w:val=""/>
+      <w:lvlJc w:val="left"/>
+      <w:pPr>
+        <w:ind w:left="6480" w:hanging="360"/>
+      </w:pPr>
+      <w:rPr>
+        <w:rFonts w:ascii="Wingdings" w:hAnsi="Wingdings" w:hint="default"/>
+      </w:rPr>
+    </w:lvl>
+  </w:abstractNum>
+  <w:abstractNum w:abstractNumId="1" w15:restartNumberingAfterBreak="0">
+    <w:nsid w:val="13D21540"/>
+    <w:multiLevelType w:val="hybridMultilevel"/>
+    <w:tmpl w:val="D6CE2AE8"/>
+    <w:lvl w:ilvl="0" w:tplc="041D0001">
+      <w:start w:val="1"/>
+      <w:numFmt w:val="bullet"/>
+      <w:lvlText w:val=""/>
+      <w:lvlJc w:val="left"/>
+      <w:pPr>
+        <w:ind w:left="720" w:hanging="360"/>
+      </w:pPr>
+      <w:rPr>
+        <w:rFonts w:ascii="Symbol" w:hAnsi="Symbol" w:hint="default"/>
+      </w:rPr>
+    </w:lvl>
+    <w:lvl w:ilvl="1" w:tplc="041D0003" w:tentative="1">
+      <w:start w:val="1"/>
+      <w:numFmt w:val="bullet"/>
+      <w:lvlText w:val="o"/>
+      <w:lvlJc w:val="left"/>
+      <w:pPr>
+        <w:ind w:left="1440" w:hanging="360"/>
+      </w:pPr>
+      <w:rPr>
+        <w:rFonts w:ascii="Courier New" w:hAnsi="Courier New" w:cs="Courier New" w:hint="default"/>
+      </w:rPr>
+    </w:lvl>
+    <w:lvl w:ilvl="2" w:tplc="041D0005" w:tentative="1">
+      <w:start w:val="1"/>
+      <w:numFmt w:val="bullet"/>
+      <w:lvlText w:val=""/>
+      <w:lvlJc w:val="left"/>
+      <w:pPr>
+        <w:ind w:left="2160" w:hanging="360"/>
+      </w:pPr>
+      <w:rPr>
+        <w:rFonts w:ascii="Wingdings" w:hAnsi="Wingdings" w:hint="default"/>
+      </w:rPr>
+    </w:lvl>
+    <w:lvl w:ilvl="3" w:tplc="041D0001" w:tentative="1">
+      <w:start w:val="1"/>
+      <w:numFmt w:val="bullet"/>
+      <w:lvlText w:val=""/>
+      <w:lvlJc w:val="left"/>
+      <w:pPr>
+        <w:ind w:left="2880" w:hanging="360"/>
+      </w:pPr>
+      <w:rPr>
+        <w:rFonts w:ascii="Symbol" w:hAnsi="Symbol" w:hint="default"/>
+      </w:rPr>
+    </w:lvl>
+    <w:lvl w:ilvl="4" w:tplc="041D0003" w:tentative="1">
+      <w:start w:val="1"/>
+      <w:numFmt w:val="bullet"/>
+      <w:lvlText w:val="o"/>
+      <w:lvlJc w:val="left"/>
+      <w:pPr>
+        <w:ind w:left="3600" w:hanging="360"/>
+      </w:pPr>
+      <w:rPr>
+        <w:rFonts w:ascii="Courier New" w:hAnsi="Courier New" w:cs="Courier New" w:hint="default"/>
+      </w:rPr>
+    </w:lvl>
+    <w:lvl w:ilvl="5" w:tplc="041D0005" w:tentative="1">
+      <w:start w:val="1"/>
+      <w:numFmt w:val="bullet"/>
+      <w:lvlText w:val=""/>
+      <w:lvlJc w:val="left"/>
+      <w:pPr>
+        <w:ind w:left="4320" w:hanging="360"/>
+      </w:pPr>
+      <w:rPr>
+        <w:rFonts w:ascii="Wingdings" w:hAnsi="Wingdings" w:hint="default"/>
+      </w:rPr>
+    </w:lvl>
+    <w:lvl w:ilvl="6" w:tplc="041D0001" w:tentative="1">
+      <w:start w:val="1"/>
+      <w:numFmt w:val="bullet"/>
+      <w:lvlText w:val=""/>
+      <w:lvlJc w:val="left"/>
+      <w:pPr>
+        <w:ind w:left="5040" w:hanging="360"/>
+      </w:pPr>
+      <w:rPr>
+        <w:rFonts w:ascii="Symbol" w:hAnsi="Symbol" w:hint="default"/>
+      </w:rPr>
+    </w:lvl>
+    <w:lvl w:ilvl="7" w:tplc="041D0003" w:tentative="1">
+      <w:start w:val="1"/>
+      <w:numFmt w:val="bullet"/>
+      <w:lvlText w:val="o"/>
+      <w:lvlJc w:val="left"/>
+      <w:pPr>
+        <w:ind w:left="5760" w:hanging="360"/>
+      </w:pPr>
+      <w:rPr>
+        <w:rFonts w:ascii="Courier New" w:hAnsi="Courier New" w:cs="Courier New" w:hint="default"/>
+      </w:rPr>
+    </w:lvl>
+    <w:lvl w:ilvl="8" w:tplc="041D0005" w:tentative="1">
+      <w:start w:val="1"/>
+      <w:numFmt w:val="bullet"/>
+      <w:lvlText w:val=""/>
+      <w:lvlJc w:val="left"/>
+      <w:pPr>
+        <w:ind w:left="6480" w:hanging="360"/>
+      </w:pPr>
+      <w:rPr>
+        <w:rFonts w:ascii="Wingdings" w:hAnsi="Wingdings" w:hint="default"/>
+      </w:rPr>
+    </w:lvl>
+  </w:abstractNum>
+  <w:abstractNum w:abstractNumId="2" w15:restartNumberingAfterBreak="0">
     <w:nsid w:val="19CE328B"/>
     <w:multiLevelType w:val="hybridMultilevel"/>
     <w:tmpl w:val="6E0E6D8E"/>
@@ -1336,7 +2859,346 @@
       </w:rPr>
     </w:lvl>
   </w:abstractNum>
-  <w:abstractNum w:abstractNumId="1">
+  <w:abstractNum w:abstractNumId="3" w15:restartNumberingAfterBreak="0">
+    <w:nsid w:val="1A0C7A05"/>
+    <w:multiLevelType w:val="hybridMultilevel"/>
+    <w:tmpl w:val="C5B2E304"/>
+    <w:lvl w:ilvl="0" w:tplc="041D0001">
+      <w:start w:val="1"/>
+      <w:numFmt w:val="bullet"/>
+      <w:lvlText w:val=""/>
+      <w:lvlJc w:val="left"/>
+      <w:pPr>
+        <w:ind w:left="720" w:hanging="360"/>
+      </w:pPr>
+      <w:rPr>
+        <w:rFonts w:ascii="Symbol" w:hAnsi="Symbol" w:hint="default"/>
+      </w:rPr>
+    </w:lvl>
+    <w:lvl w:ilvl="1" w:tplc="041D0003" w:tentative="1">
+      <w:start w:val="1"/>
+      <w:numFmt w:val="bullet"/>
+      <w:lvlText w:val="o"/>
+      <w:lvlJc w:val="left"/>
+      <w:pPr>
+        <w:ind w:left="1440" w:hanging="360"/>
+      </w:pPr>
+      <w:rPr>
+        <w:rFonts w:ascii="Courier New" w:hAnsi="Courier New" w:cs="Courier New" w:hint="default"/>
+      </w:rPr>
+    </w:lvl>
+    <w:lvl w:ilvl="2" w:tplc="041D0005" w:tentative="1">
+      <w:start w:val="1"/>
+      <w:numFmt w:val="bullet"/>
+      <w:lvlText w:val=""/>
+      <w:lvlJc w:val="left"/>
+      <w:pPr>
+        <w:ind w:left="2160" w:hanging="360"/>
+      </w:pPr>
+      <w:rPr>
+        <w:rFonts w:ascii="Wingdings" w:hAnsi="Wingdings" w:hint="default"/>
+      </w:rPr>
+    </w:lvl>
+    <w:lvl w:ilvl="3" w:tplc="041D0001" w:tentative="1">
+      <w:start w:val="1"/>
+      <w:numFmt w:val="bullet"/>
+      <w:lvlText w:val=""/>
+      <w:lvlJc w:val="left"/>
+      <w:pPr>
+        <w:ind w:left="2880" w:hanging="360"/>
+      </w:pPr>
+      <w:rPr>
+        <w:rFonts w:ascii="Symbol" w:hAnsi="Symbol" w:hint="default"/>
+      </w:rPr>
+    </w:lvl>
+    <w:lvl w:ilvl="4" w:tplc="041D0003" w:tentative="1">
+      <w:start w:val="1"/>
+      <w:numFmt w:val="bullet"/>
+      <w:lvlText w:val="o"/>
+      <w:lvlJc w:val="left"/>
+      <w:pPr>
+        <w:ind w:left="3600" w:hanging="360"/>
+      </w:pPr>
+      <w:rPr>
+        <w:rFonts w:ascii="Courier New" w:hAnsi="Courier New" w:cs="Courier New" w:hint="default"/>
+      </w:rPr>
+    </w:lvl>
+    <w:lvl w:ilvl="5" w:tplc="041D0005" w:tentative="1">
+      <w:start w:val="1"/>
+      <w:numFmt w:val="bullet"/>
+      <w:lvlText w:val=""/>
+      <w:lvlJc w:val="left"/>
+      <w:pPr>
+        <w:ind w:left="4320" w:hanging="360"/>
+      </w:pPr>
+      <w:rPr>
+        <w:rFonts w:ascii="Wingdings" w:hAnsi="Wingdings" w:hint="default"/>
+      </w:rPr>
+    </w:lvl>
+    <w:lvl w:ilvl="6" w:tplc="041D0001" w:tentative="1">
+      <w:start w:val="1"/>
+      <w:numFmt w:val="bullet"/>
+      <w:lvlText w:val=""/>
+      <w:lvlJc w:val="left"/>
+      <w:pPr>
+        <w:ind w:left="5040" w:hanging="360"/>
+      </w:pPr>
+      <w:rPr>
+        <w:rFonts w:ascii="Symbol" w:hAnsi="Symbol" w:hint="default"/>
+      </w:rPr>
+    </w:lvl>
+    <w:lvl w:ilvl="7" w:tplc="041D0003" w:tentative="1">
+      <w:start w:val="1"/>
+      <w:numFmt w:val="bullet"/>
+      <w:lvlText w:val="o"/>
+      <w:lvlJc w:val="left"/>
+      <w:pPr>
+        <w:ind w:left="5760" w:hanging="360"/>
+      </w:pPr>
+      <w:rPr>
+        <w:rFonts w:ascii="Courier New" w:hAnsi="Courier New" w:cs="Courier New" w:hint="default"/>
+      </w:rPr>
+    </w:lvl>
+    <w:lvl w:ilvl="8" w:tplc="041D0005" w:tentative="1">
+      <w:start w:val="1"/>
+      <w:numFmt w:val="bullet"/>
+      <w:lvlText w:val=""/>
+      <w:lvlJc w:val="left"/>
+      <w:pPr>
+        <w:ind w:left="6480" w:hanging="360"/>
+      </w:pPr>
+      <w:rPr>
+        <w:rFonts w:ascii="Wingdings" w:hAnsi="Wingdings" w:hint="default"/>
+      </w:rPr>
+    </w:lvl>
+  </w:abstractNum>
+  <w:abstractNum w:abstractNumId="4" w15:restartNumberingAfterBreak="0">
+    <w:nsid w:val="44C27BE3"/>
+    <w:multiLevelType w:val="hybridMultilevel"/>
+    <w:tmpl w:val="FEC43CF2"/>
+    <w:lvl w:ilvl="0" w:tplc="041D0001">
+      <w:start w:val="1"/>
+      <w:numFmt w:val="bullet"/>
+      <w:lvlText w:val=""/>
+      <w:lvlJc w:val="left"/>
+      <w:pPr>
+        <w:ind w:left="720" w:hanging="360"/>
+      </w:pPr>
+      <w:rPr>
+        <w:rFonts w:ascii="Symbol" w:hAnsi="Symbol" w:hint="default"/>
+      </w:rPr>
+    </w:lvl>
+    <w:lvl w:ilvl="1" w:tplc="041D0003" w:tentative="1">
+      <w:start w:val="1"/>
+      <w:numFmt w:val="bullet"/>
+      <w:lvlText w:val="o"/>
+      <w:lvlJc w:val="left"/>
+      <w:pPr>
+        <w:ind w:left="1440" w:hanging="360"/>
+      </w:pPr>
+      <w:rPr>
+        <w:rFonts w:ascii="Courier New" w:hAnsi="Courier New" w:cs="Courier New" w:hint="default"/>
+      </w:rPr>
+    </w:lvl>
+    <w:lvl w:ilvl="2" w:tplc="041D0005" w:tentative="1">
+      <w:start w:val="1"/>
+      <w:numFmt w:val="bullet"/>
+      <w:lvlText w:val=""/>
+      <w:lvlJc w:val="left"/>
+      <w:pPr>
+        <w:ind w:left="2160" w:hanging="360"/>
+      </w:pPr>
+      <w:rPr>
+        <w:rFonts w:ascii="Wingdings" w:hAnsi="Wingdings" w:hint="default"/>
+      </w:rPr>
+    </w:lvl>
+    <w:lvl w:ilvl="3" w:tplc="041D0001" w:tentative="1">
+      <w:start w:val="1"/>
+      <w:numFmt w:val="bullet"/>
+      <w:lvlText w:val=""/>
+      <w:lvlJc w:val="left"/>
+      <w:pPr>
+        <w:ind w:left="2880" w:hanging="360"/>
+      </w:pPr>
+      <w:rPr>
+        <w:rFonts w:ascii="Symbol" w:hAnsi="Symbol" w:hint="default"/>
+      </w:rPr>
+    </w:lvl>
+    <w:lvl w:ilvl="4" w:tplc="041D0003" w:tentative="1">
+      <w:start w:val="1"/>
+      <w:numFmt w:val="bullet"/>
+      <w:lvlText w:val="o"/>
+      <w:lvlJc w:val="left"/>
+      <w:pPr>
+        <w:ind w:left="3600" w:hanging="360"/>
+      </w:pPr>
+      <w:rPr>
+        <w:rFonts w:ascii="Courier New" w:hAnsi="Courier New" w:cs="Courier New" w:hint="default"/>
+      </w:rPr>
+    </w:lvl>
+    <w:lvl w:ilvl="5" w:tplc="041D0005" w:tentative="1">
+      <w:start w:val="1"/>
+      <w:numFmt w:val="bullet"/>
+      <w:lvlText w:val=""/>
+      <w:lvlJc w:val="left"/>
+      <w:pPr>
+        <w:ind w:left="4320" w:hanging="360"/>
+      </w:pPr>
+      <w:rPr>
+        <w:rFonts w:ascii="Wingdings" w:hAnsi="Wingdings" w:hint="default"/>
+      </w:rPr>
+    </w:lvl>
+    <w:lvl w:ilvl="6" w:tplc="041D0001" w:tentative="1">
+      <w:start w:val="1"/>
+      <w:numFmt w:val="bullet"/>
+      <w:lvlText w:val=""/>
+      <w:lvlJc w:val="left"/>
+      <w:pPr>
+        <w:ind w:left="5040" w:hanging="360"/>
+      </w:pPr>
+      <w:rPr>
+        <w:rFonts w:ascii="Symbol" w:hAnsi="Symbol" w:hint="default"/>
+      </w:rPr>
+    </w:lvl>
+    <w:lvl w:ilvl="7" w:tplc="041D0003" w:tentative="1">
+      <w:start w:val="1"/>
+      <w:numFmt w:val="bullet"/>
+      <w:lvlText w:val="o"/>
+      <w:lvlJc w:val="left"/>
+      <w:pPr>
+        <w:ind w:left="5760" w:hanging="360"/>
+      </w:pPr>
+      <w:rPr>
+        <w:rFonts w:ascii="Courier New" w:hAnsi="Courier New" w:cs="Courier New" w:hint="default"/>
+      </w:rPr>
+    </w:lvl>
+    <w:lvl w:ilvl="8" w:tplc="041D0005" w:tentative="1">
+      <w:start w:val="1"/>
+      <w:numFmt w:val="bullet"/>
+      <w:lvlText w:val=""/>
+      <w:lvlJc w:val="left"/>
+      <w:pPr>
+        <w:ind w:left="6480" w:hanging="360"/>
+      </w:pPr>
+      <w:rPr>
+        <w:rFonts w:ascii="Wingdings" w:hAnsi="Wingdings" w:hint="default"/>
+      </w:rPr>
+    </w:lvl>
+  </w:abstractNum>
+  <w:abstractNum w:abstractNumId="5" w15:restartNumberingAfterBreak="0">
+    <w:nsid w:val="49AF7E31"/>
+    <w:multiLevelType w:val="hybridMultilevel"/>
+    <w:tmpl w:val="DDA46A54"/>
+    <w:lvl w:ilvl="0" w:tplc="04060001">
+      <w:start w:val="1"/>
+      <w:numFmt w:val="bullet"/>
+      <w:lvlText w:val=""/>
+      <w:lvlJc w:val="left"/>
+      <w:pPr>
+        <w:ind w:left="720" w:hanging="360"/>
+      </w:pPr>
+      <w:rPr>
+        <w:rFonts w:ascii="Symbol" w:hAnsi="Symbol" w:hint="default"/>
+      </w:rPr>
+    </w:lvl>
+    <w:lvl w:ilvl="1" w:tplc="04060003">
+      <w:start w:val="1"/>
+      <w:numFmt w:val="bullet"/>
+      <w:lvlText w:val="o"/>
+      <w:lvlJc w:val="left"/>
+      <w:pPr>
+        <w:ind w:left="1440" w:hanging="360"/>
+      </w:pPr>
+      <w:rPr>
+        <w:rFonts w:ascii="Courier New" w:hAnsi="Courier New" w:cs="Courier New" w:hint="default"/>
+      </w:rPr>
+    </w:lvl>
+    <w:lvl w:ilvl="2" w:tplc="04060005">
+      <w:start w:val="1"/>
+      <w:numFmt w:val="bullet"/>
+      <w:lvlText w:val=""/>
+      <w:lvlJc w:val="left"/>
+      <w:pPr>
+        <w:ind w:left="2160" w:hanging="360"/>
+      </w:pPr>
+      <w:rPr>
+        <w:rFonts w:ascii="Wingdings" w:hAnsi="Wingdings" w:hint="default"/>
+      </w:rPr>
+    </w:lvl>
+    <w:lvl w:ilvl="3" w:tplc="04060001">
+      <w:start w:val="1"/>
+      <w:numFmt w:val="bullet"/>
+      <w:lvlText w:val=""/>
+      <w:lvlJc w:val="left"/>
+      <w:pPr>
+        <w:ind w:left="2880" w:hanging="360"/>
+      </w:pPr>
+      <w:rPr>
+        <w:rFonts w:ascii="Symbol" w:hAnsi="Symbol" w:hint="default"/>
+      </w:rPr>
+    </w:lvl>
+    <w:lvl w:ilvl="4" w:tplc="04060003">
+      <w:start w:val="1"/>
+      <w:numFmt w:val="bullet"/>
+      <w:lvlText w:val="o"/>
+      <w:lvlJc w:val="left"/>
+      <w:pPr>
+        <w:ind w:left="3600" w:hanging="360"/>
+      </w:pPr>
+      <w:rPr>
+        <w:rFonts w:ascii="Courier New" w:hAnsi="Courier New" w:cs="Courier New" w:hint="default"/>
+      </w:rPr>
+    </w:lvl>
+    <w:lvl w:ilvl="5" w:tplc="04060005">
+      <w:start w:val="1"/>
+      <w:numFmt w:val="bullet"/>
+      <w:lvlText w:val=""/>
+      <w:lvlJc w:val="left"/>
+      <w:pPr>
+        <w:ind w:left="4320" w:hanging="360"/>
+      </w:pPr>
+      <w:rPr>
+        <w:rFonts w:ascii="Wingdings" w:hAnsi="Wingdings" w:hint="default"/>
+      </w:rPr>
+    </w:lvl>
+    <w:lvl w:ilvl="6" w:tplc="04060001">
+      <w:start w:val="1"/>
+      <w:numFmt w:val="bullet"/>
+      <w:lvlText w:val=""/>
+      <w:lvlJc w:val="left"/>
+      <w:pPr>
+        <w:ind w:left="5040" w:hanging="360"/>
+      </w:pPr>
+      <w:rPr>
+        <w:rFonts w:ascii="Symbol" w:hAnsi="Symbol" w:hint="default"/>
+      </w:rPr>
+    </w:lvl>
+    <w:lvl w:ilvl="7" w:tplc="04060003">
+      <w:start w:val="1"/>
+      <w:numFmt w:val="bullet"/>
+      <w:lvlText w:val="o"/>
+      <w:lvlJc w:val="left"/>
+      <w:pPr>
+        <w:ind w:left="5760" w:hanging="360"/>
+      </w:pPr>
+      <w:rPr>
+        <w:rFonts w:ascii="Courier New" w:hAnsi="Courier New" w:cs="Courier New" w:hint="default"/>
+      </w:rPr>
+    </w:lvl>
+    <w:lvl w:ilvl="8" w:tplc="04060005">
+      <w:start w:val="1"/>
+      <w:numFmt w:val="bullet"/>
+      <w:lvlText w:val=""/>
+      <w:lvlJc w:val="left"/>
+      <w:pPr>
+        <w:ind w:left="6480" w:hanging="360"/>
+      </w:pPr>
+      <w:rPr>
+        <w:rFonts w:ascii="Wingdings" w:hAnsi="Wingdings" w:hint="default"/>
+      </w:rPr>
+    </w:lvl>
+  </w:abstractNum>
+  <w:abstractNum w:abstractNumId="6" w15:restartNumberingAfterBreak="0">
     <w:nsid w:val="5E260FDA"/>
     <w:multiLevelType w:val="hybridMultilevel"/>
     <w:tmpl w:val="7DE08A1E"/>
@@ -1450,16 +3312,61 @@
     </w:lvl>
   </w:abstractNum>
   <w:num w:numId="1">
+    <w:abstractNumId w:val="6"/>
+  </w:num>
+  <w:num w:numId="2">
+    <w:abstractNumId w:val="2"/>
+  </w:num>
+  <w:num w:numId="3">
+    <w:abstractNumId w:val="2"/>
+    <w:lvlOverride w:ilvl="0"/>
+    <w:lvlOverride w:ilvl="1"/>
+    <w:lvlOverride w:ilvl="2"/>
+    <w:lvlOverride w:ilvl="3"/>
+    <w:lvlOverride w:ilvl="4"/>
+    <w:lvlOverride w:ilvl="5"/>
+    <w:lvlOverride w:ilvl="6"/>
+    <w:lvlOverride w:ilvl="7"/>
+    <w:lvlOverride w:ilvl="8"/>
+  </w:num>
+  <w:num w:numId="4">
+    <w:abstractNumId w:val="5"/>
+    <w:lvlOverride w:ilvl="0"/>
+    <w:lvlOverride w:ilvl="1"/>
+    <w:lvlOverride w:ilvl="2"/>
+    <w:lvlOverride w:ilvl="3"/>
+    <w:lvlOverride w:ilvl="4"/>
+    <w:lvlOverride w:ilvl="5"/>
+    <w:lvlOverride w:ilvl="6"/>
+    <w:lvlOverride w:ilvl="7"/>
+    <w:lvlOverride w:ilvl="8"/>
+  </w:num>
+  <w:num w:numId="5">
+    <w:abstractNumId w:val="0"/>
+    <w:lvlOverride w:ilvl="0"/>
+    <w:lvlOverride w:ilvl="1"/>
+    <w:lvlOverride w:ilvl="2"/>
+    <w:lvlOverride w:ilvl="3"/>
+    <w:lvlOverride w:ilvl="4"/>
+    <w:lvlOverride w:ilvl="5"/>
+    <w:lvlOverride w:ilvl="6"/>
+    <w:lvlOverride w:ilvl="7"/>
+    <w:lvlOverride w:ilvl="8"/>
+  </w:num>
+  <w:num w:numId="6">
+    <w:abstractNumId w:val="4"/>
+  </w:num>
+  <w:num w:numId="7">
     <w:abstractNumId w:val="1"/>
   </w:num>
-  <w:num w:numId="2">
-    <w:abstractNumId w:val="0"/>
+  <w:num w:numId="8">
+    <w:abstractNumId w:val="3"/>
   </w:num>
 </w:numbering>
 </file>
 
 <file path=word/styles.xml><?xml version="1.0" encoding="utf-8"?>
-<w:styles xmlns:r="http://schemas.openxmlformats.org/officeDocument/2006/relationships" xmlns:w="http://schemas.openxmlformats.org/wordprocessingml/2006/main">
+<w:styles xmlns:mc="http://schemas.openxmlformats.org/markup-compatibility/2006" xmlns:r="http://schemas.openxmlformats.org/officeDocument/2006/relationships" xmlns:w="http://schemas.openxmlformats.org/wordprocessingml/2006/main" xmlns:w14="http://schemas.microsoft.com/office/word/2010/wordml" xmlns:w15="http://schemas.microsoft.com/office/word/2012/wordml" xmlns:w16se="http://schemas.microsoft.com/office/word/2015/wordml/symex" mc:Ignorable="w14 w15 w16se">
   <w:docDefaults>
     <w:rPrDefault>
       <w:rPr>
@@ -1475,155 +3382,389 @@
       </w:pPr>
     </w:pPrDefault>
   </w:docDefaults>
-  <w:latentStyles w:defLockedState="0" w:defUIPriority="99" w:defSemiHidden="1" w:defUnhideWhenUsed="1" w:defQFormat="0" w:count="267">
-    <w:lsdException w:name="Normal" w:semiHidden="0" w:uiPriority="0" w:unhideWhenUsed="0" w:qFormat="1"/>
-    <w:lsdException w:name="heading 1" w:semiHidden="0" w:uiPriority="9" w:unhideWhenUsed="0" w:qFormat="1"/>
-    <w:lsdException w:name="heading 2" w:uiPriority="9" w:qFormat="1"/>
-    <w:lsdException w:name="heading 3" w:uiPriority="9" w:qFormat="1"/>
-    <w:lsdException w:name="heading 4" w:uiPriority="9" w:qFormat="1"/>
-    <w:lsdException w:name="heading 5" w:uiPriority="9" w:qFormat="1"/>
-    <w:lsdException w:name="heading 6" w:uiPriority="9" w:qFormat="1"/>
-    <w:lsdException w:name="heading 7" w:uiPriority="9" w:qFormat="1"/>
-    <w:lsdException w:name="heading 8" w:uiPriority="9" w:qFormat="1"/>
-    <w:lsdException w:name="heading 9" w:uiPriority="9" w:qFormat="1"/>
-    <w:lsdException w:name="toc 1" w:uiPriority="39"/>
-    <w:lsdException w:name="toc 2" w:uiPriority="39"/>
-    <w:lsdException w:name="toc 3" w:uiPriority="39"/>
-    <w:lsdException w:name="toc 4" w:uiPriority="39"/>
-    <w:lsdException w:name="toc 5" w:uiPriority="39"/>
-    <w:lsdException w:name="toc 6" w:uiPriority="39"/>
-    <w:lsdException w:name="toc 7" w:uiPriority="39"/>
-    <w:lsdException w:name="toc 8" w:uiPriority="39"/>
-    <w:lsdException w:name="toc 9" w:uiPriority="39"/>
-    <w:lsdException w:name="caption" w:uiPriority="35" w:qFormat="1"/>
-    <w:lsdException w:name="Title" w:semiHidden="0" w:uiPriority="10" w:unhideWhenUsed="0" w:qFormat="1"/>
-    <w:lsdException w:name="Default Paragraph Font" w:uiPriority="1"/>
-    <w:lsdException w:name="Subtitle" w:semiHidden="0" w:uiPriority="11" w:unhideWhenUsed="0" w:qFormat="1"/>
-    <w:lsdException w:name="Strong" w:semiHidden="0" w:uiPriority="22" w:unhideWhenUsed="0" w:qFormat="1"/>
-    <w:lsdException w:name="Emphasis" w:semiHidden="0" w:uiPriority="20" w:unhideWhenUsed="0" w:qFormat="1"/>
-    <w:lsdException w:name="Table Grid" w:semiHidden="0" w:uiPriority="59" w:unhideWhenUsed="0"/>
-    <w:lsdException w:name="Placeholder Text" w:unhideWhenUsed="0"/>
-    <w:lsdException w:name="No Spacing" w:semiHidden="0" w:uiPriority="1" w:unhideWhenUsed="0" w:qFormat="1"/>
-    <w:lsdException w:name="Light Shading" w:semiHidden="0" w:uiPriority="60" w:unhideWhenUsed="0"/>
-    <w:lsdException w:name="Light List" w:semiHidden="0" w:uiPriority="61" w:unhideWhenUsed="0"/>
-    <w:lsdException w:name="Light Grid" w:semiHidden="0" w:uiPriority="62" w:unhideWhenUsed="0"/>
-    <w:lsdException w:name="Medium Shading 1" w:semiHidden="0" w:uiPriority="63" w:unhideWhenUsed="0"/>
-    <w:lsdException w:name="Medium Shading 2" w:semiHidden="0" w:uiPriority="64" w:unhideWhenUsed="0"/>
-    <w:lsdException w:name="Medium List 1" w:semiHidden="0" w:uiPriority="65" w:unhideWhenUsed="0"/>
-    <w:lsdException w:name="Medium List 2" w:semiHidden="0" w:uiPriority="66" w:unhideWhenUsed="0"/>
-    <w:lsdException w:name="Medium Grid 1" w:semiHidden="0" w:uiPriority="67" w:unhideWhenUsed="0"/>
-    <w:lsdException w:name="Medium Grid 2" w:semiHidden="0" w:uiPriority="68" w:unhideWhenUsed="0"/>
-    <w:lsdException w:name="Medium Grid 3" w:semiHidden="0" w:uiPriority="69" w:unhideWhenUsed="0"/>
-    <w:lsdException w:name="Dark List" w:semiHidden="0" w:uiPriority="70" w:unhideWhenUsed="0"/>
-    <w:lsdException w:name="Colorful Shading" w:semiHidden="0" w:uiPriority="71" w:unhideWhenUsed="0"/>
-    <w:lsdException w:name="Colorful List" w:semiHidden="0" w:uiPriority="72" w:unhideWhenUsed="0"/>
-    <w:lsdException w:name="Colorful Grid" w:semiHidden="0" w:uiPriority="73" w:unhideWhenUsed="0"/>
-    <w:lsdException w:name="Light Shading Accent 1" w:semiHidden="0" w:uiPriority="60" w:unhideWhenUsed="0"/>
-    <w:lsdException w:name="Light List Accent 1" w:semiHidden="0" w:uiPriority="61" w:unhideWhenUsed="0"/>
-    <w:lsdException w:name="Light Grid Accent 1" w:semiHidden="0" w:uiPriority="62" w:unhideWhenUsed="0"/>
-    <w:lsdException w:name="Medium Shading 1 Accent 1" w:semiHidden="0" w:uiPriority="63" w:unhideWhenUsed="0"/>
-    <w:lsdException w:name="Medium Shading 2 Accent 1" w:semiHidden="0" w:uiPriority="64" w:unhideWhenUsed="0"/>
-    <w:lsdException w:name="Medium List 1 Accent 1" w:semiHidden="0" w:uiPriority="65" w:unhideWhenUsed="0"/>
-    <w:lsdException w:name="Revision" w:unhideWhenUsed="0"/>
-    <w:lsdException w:name="List Paragraph" w:semiHidden="0" w:uiPriority="34" w:unhideWhenUsed="0" w:qFormat="1"/>
-    <w:lsdException w:name="Quote" w:semiHidden="0" w:uiPriority="29" w:unhideWhenUsed="0" w:qFormat="1"/>
-    <w:lsdException w:name="Intense Quote" w:semiHidden="0" w:uiPriority="30" w:unhideWhenUsed="0" w:qFormat="1"/>
-    <w:lsdException w:name="Medium List 2 Accent 1" w:semiHidden="0" w:uiPriority="66" w:unhideWhenUsed="0"/>
-    <w:lsdException w:name="Medium Grid 1 Accent 1" w:semiHidden="0" w:uiPriority="67" w:unhideWhenUsed="0"/>
-    <w:lsdException w:name="Medium Grid 2 Accent 1" w:semiHidden="0" w:uiPriority="68" w:unhideWhenUsed="0"/>
-    <w:lsdException w:name="Medium Grid 3 Accent 1" w:semiHidden="0" w:uiPriority="69" w:unhideWhenUsed="0"/>
-    <w:lsdException w:name="Dark List Accent 1" w:semiHidden="0" w:uiPriority="70" w:unhideWhenUsed="0"/>
-    <w:lsdException w:name="Colorful Shading Accent 1" w:semiHidden="0" w:uiPriority="71" w:unhideWhenUsed="0"/>
-    <w:lsdException w:name="Colorful List Accent 1" w:semiHidden="0" w:uiPriority="72" w:unhideWhenUsed="0"/>
-    <w:lsdException w:name="Colorful Grid Accent 1" w:semiHidden="0" w:uiPriority="73" w:unhideWhenUsed="0"/>
-    <w:lsdException w:name="Light Shading Accent 2" w:semiHidden="0" w:uiPriority="60" w:unhideWhenUsed="0"/>
-    <w:lsdException w:name="Light List Accent 2" w:semiHidden="0" w:uiPriority="61" w:unhideWhenUsed="0"/>
-    <w:lsdException w:name="Light Grid Accent 2" w:semiHidden="0" w:uiPriority="62" w:unhideWhenUsed="0"/>
-    <w:lsdException w:name="Medium Shading 1 Accent 2" w:semiHidden="0" w:uiPriority="63" w:unhideWhenUsed="0"/>
-    <w:lsdException w:name="Medium Shading 2 Accent 2" w:semiHidden="0" w:uiPriority="64" w:unhideWhenUsed="0"/>
-    <w:lsdException w:name="Medium List 1 Accent 2" w:semiHidden="0" w:uiPriority="65" w:unhideWhenUsed="0"/>
-    <w:lsdException w:name="Medium List 2 Accent 2" w:semiHidden="0" w:uiPriority="66" w:unhideWhenUsed="0"/>
-    <w:lsdException w:name="Medium Grid 1 Accent 2" w:semiHidden="0" w:uiPriority="67" w:unhideWhenUsed="0"/>
-    <w:lsdException w:name="Medium Grid 2 Accent 2" w:semiHidden="0" w:uiPriority="68" w:unhideWhenUsed="0"/>
-    <w:lsdException w:name="Medium Grid 3 Accent 2" w:semiHidden="0" w:uiPriority="69" w:unhideWhenUsed="0"/>
-    <w:lsdException w:name="Dark List Accent 2" w:semiHidden="0" w:uiPriority="70" w:unhideWhenUsed="0"/>
-    <w:lsdException w:name="Colorful Shading Accent 2" w:semiHidden="0" w:uiPriority="71" w:unhideWhenUsed="0"/>
-    <w:lsdException w:name="Colorful List Accent 2" w:semiHidden="0" w:uiPriority="72" w:unhideWhenUsed="0"/>
-    <w:lsdException w:name="Colorful Grid Accent 2" w:semiHidden="0" w:uiPriority="73" w:unhideWhenUsed="0"/>
-    <w:lsdException w:name="Light Shading Accent 3" w:semiHidden="0" w:uiPriority="60" w:unhideWhenUsed="0"/>
-    <w:lsdException w:name="Light List Accent 3" w:semiHidden="0" w:uiPriority="61" w:unhideWhenUsed="0"/>
-    <w:lsdException w:name="Light Grid Accent 3" w:semiHidden="0" w:uiPriority="62" w:unhideWhenUsed="0"/>
-    <w:lsdException w:name="Medium Shading 1 Accent 3" w:semiHidden="0" w:uiPriority="63" w:unhideWhenUsed="0"/>
-    <w:lsdException w:name="Medium Shading 2 Accent 3" w:semiHidden="0" w:uiPriority="64" w:unhideWhenUsed="0"/>
-    <w:lsdException w:name="Medium List 1 Accent 3" w:semiHidden="0" w:uiPriority="65" w:unhideWhenUsed="0"/>
-    <w:lsdException w:name="Medium List 2 Accent 3" w:semiHidden="0" w:uiPriority="66" w:unhideWhenUsed="0"/>
-    <w:lsdException w:name="Medium Grid 1 Accent 3" w:semiHidden="0" w:uiPriority="67" w:unhideWhenUsed="0"/>
-    <w:lsdException w:name="Medium Grid 2 Accent 3" w:semiHidden="0" w:uiPriority="68" w:unhideWhenUsed="0"/>
-    <w:lsdException w:name="Medium Grid 3 Accent 3" w:semiHidden="0" w:uiPriority="69" w:unhideWhenUsed="0"/>
-    <w:lsdException w:name="Dark List Accent 3" w:semiHidden="0" w:uiPriority="70" w:unhideWhenUsed="0"/>
-    <w:lsdException w:name="Colorful Shading Accent 3" w:semiHidden="0" w:uiPriority="71" w:unhideWhenUsed="0"/>
-    <w:lsdException w:name="Colorful List Accent 3" w:semiHidden="0" w:uiPriority="72" w:unhideWhenUsed="0"/>
-    <w:lsdException w:name="Colorful Grid Accent 3" w:semiHidden="0" w:uiPriority="73" w:unhideWhenUsed="0"/>
-    <w:lsdException w:name="Light Shading Accent 4" w:semiHidden="0" w:uiPriority="60" w:unhideWhenUsed="0"/>
-    <w:lsdException w:name="Light List Accent 4" w:semiHidden="0" w:uiPriority="61" w:unhideWhenUsed="0"/>
-    <w:lsdException w:name="Light Grid Accent 4" w:semiHidden="0" w:uiPriority="62" w:unhideWhenUsed="0"/>
-    <w:lsdException w:name="Medium Shading 1 Accent 4" w:semiHidden="0" w:uiPriority="63" w:unhideWhenUsed="0"/>
-    <w:lsdException w:name="Medium Shading 2 Accent 4" w:semiHidden="0" w:uiPriority="64" w:unhideWhenUsed="0"/>
-    <w:lsdException w:name="Medium List 1 Accent 4" w:semiHidden="0" w:uiPriority="65" w:unhideWhenUsed="0"/>
-    <w:lsdException w:name="Medium List 2 Accent 4" w:semiHidden="0" w:uiPriority="66" w:unhideWhenUsed="0"/>
-    <w:lsdException w:name="Medium Grid 1 Accent 4" w:semiHidden="0" w:uiPriority="67" w:unhideWhenUsed="0"/>
-    <w:lsdException w:name="Medium Grid 2 Accent 4" w:semiHidden="0" w:uiPriority="68" w:unhideWhenUsed="0"/>
-    <w:lsdException w:name="Medium Grid 3 Accent 4" w:semiHidden="0" w:uiPriority="69" w:unhideWhenUsed="0"/>
-    <w:lsdException w:name="Dark List Accent 4" w:semiHidden="0" w:uiPriority="70" w:unhideWhenUsed="0"/>
-    <w:lsdException w:name="Colorful Shading Accent 4" w:semiHidden="0" w:uiPriority="71" w:unhideWhenUsed="0"/>
-    <w:lsdException w:name="Colorful List Accent 4" w:semiHidden="0" w:uiPriority="72" w:unhideWhenUsed="0"/>
-    <w:lsdException w:name="Colorful Grid Accent 4" w:semiHidden="0" w:uiPriority="73" w:unhideWhenUsed="0"/>
-    <w:lsdException w:name="Light Shading Accent 5" w:semiHidden="0" w:uiPriority="60" w:unhideWhenUsed="0"/>
-    <w:lsdException w:name="Light List Accent 5" w:semiHidden="0" w:uiPriority="61" w:unhideWhenUsed="0"/>
-    <w:lsdException w:name="Light Grid Accent 5" w:semiHidden="0" w:uiPriority="62" w:unhideWhenUsed="0"/>
-    <w:lsdException w:name="Medium Shading 1 Accent 5" w:semiHidden="0" w:uiPriority="63" w:unhideWhenUsed="0"/>
-    <w:lsdException w:name="Medium Shading 2 Accent 5" w:semiHidden="0" w:uiPriority="64" w:unhideWhenUsed="0"/>
-    <w:lsdException w:name="Medium List 1 Accent 5" w:semiHidden="0" w:uiPriority="65" w:unhideWhenUsed="0"/>
-    <w:lsdException w:name="Medium List 2 Accent 5" w:semiHidden="0" w:uiPriority="66" w:unhideWhenUsed="0"/>
-    <w:lsdException w:name="Medium Grid 1 Accent 5" w:semiHidden="0" w:uiPriority="67" w:unhideWhenUsed="0"/>
-    <w:lsdException w:name="Medium Grid 2 Accent 5" w:semiHidden="0" w:uiPriority="68" w:unhideWhenUsed="0"/>
-    <w:lsdException w:name="Medium Grid 3 Accent 5" w:semiHidden="0" w:uiPriority="69" w:unhideWhenUsed="0"/>
-    <w:lsdException w:name="Dark List Accent 5" w:semiHidden="0" w:uiPriority="70" w:unhideWhenUsed="0"/>
-    <w:lsdException w:name="Colorful Shading Accent 5" w:semiHidden="0" w:uiPriority="71" w:unhideWhenUsed="0"/>
-    <w:lsdException w:name="Colorful List Accent 5" w:semiHidden="0" w:uiPriority="72" w:unhideWhenUsed="0"/>
-    <w:lsdException w:name="Colorful Grid Accent 5" w:semiHidden="0" w:uiPriority="73" w:unhideWhenUsed="0"/>
-    <w:lsdException w:name="Light Shading Accent 6" w:semiHidden="0" w:uiPriority="60" w:unhideWhenUsed="0"/>
-    <w:lsdException w:name="Light List Accent 6" w:semiHidden="0" w:uiPriority="61" w:unhideWhenUsed="0"/>
-    <w:lsdException w:name="Light Grid Accent 6" w:semiHidden="0" w:uiPriority="62" w:unhideWhenUsed="0"/>
-    <w:lsdException w:name="Medium Shading 1 Accent 6" w:semiHidden="0" w:uiPriority="63" w:unhideWhenUsed="0"/>
-    <w:lsdException w:name="Medium Shading 2 Accent 6" w:semiHidden="0" w:uiPriority="64" w:unhideWhenUsed="0"/>
-    <w:lsdException w:name="Medium List 1 Accent 6" w:semiHidden="0" w:uiPriority="65" w:unhideWhenUsed="0"/>
-    <w:lsdException w:name="Medium List 2 Accent 6" w:semiHidden="0" w:uiPriority="66" w:unhideWhenUsed="0"/>
-    <w:lsdException w:name="Medium Grid 1 Accent 6" w:semiHidden="0" w:uiPriority="67" w:unhideWhenUsed="0"/>
-    <w:lsdException w:name="Medium Grid 2 Accent 6" w:semiHidden="0" w:uiPriority="68" w:unhideWhenUsed="0"/>
-    <w:lsdException w:name="Medium Grid 3 Accent 6" w:semiHidden="0" w:uiPriority="69" w:unhideWhenUsed="0"/>
-    <w:lsdException w:name="Dark List Accent 6" w:semiHidden="0" w:uiPriority="70" w:unhideWhenUsed="0"/>
-    <w:lsdException w:name="Colorful Shading Accent 6" w:semiHidden="0" w:uiPriority="71" w:unhideWhenUsed="0"/>
-    <w:lsdException w:name="Colorful List Accent 6" w:semiHidden="0" w:uiPriority="72" w:unhideWhenUsed="0"/>
-    <w:lsdException w:name="Colorful Grid Accent 6" w:semiHidden="0" w:uiPriority="73" w:unhideWhenUsed="0"/>
-    <w:lsdException w:name="Subtle Emphasis" w:semiHidden="0" w:uiPriority="19" w:unhideWhenUsed="0" w:qFormat="1"/>
-    <w:lsdException w:name="Intense Emphasis" w:semiHidden="0" w:uiPriority="21" w:unhideWhenUsed="0" w:qFormat="1"/>
-    <w:lsdException w:name="Subtle Reference" w:semiHidden="0" w:uiPriority="31" w:unhideWhenUsed="0" w:qFormat="1"/>
-    <w:lsdException w:name="Intense Reference" w:semiHidden="0" w:uiPriority="32" w:unhideWhenUsed="0" w:qFormat="1"/>
-    <w:lsdException w:name="Book Title" w:semiHidden="0" w:uiPriority="33" w:unhideWhenUsed="0" w:qFormat="1"/>
-    <w:lsdException w:name="Bibliography" w:uiPriority="37"/>
-    <w:lsdException w:name="TOC Heading" w:uiPriority="39" w:qFormat="1"/>
+  <w:latentStyles w:defLockedState="0" w:defUIPriority="99" w:defSemiHidden="0" w:defUnhideWhenUsed="0" w:defQFormat="0" w:count="371">
+    <w:lsdException w:name="Normal" w:uiPriority="0" w:qFormat="1"/>
+    <w:lsdException w:name="heading 1" w:uiPriority="9" w:qFormat="1"/>
+    <w:lsdException w:name="heading 2" w:semiHidden="1" w:uiPriority="9" w:unhideWhenUsed="1" w:qFormat="1"/>
+    <w:lsdException w:name="heading 3" w:semiHidden="1" w:uiPriority="9" w:unhideWhenUsed="1" w:qFormat="1"/>
+    <w:lsdException w:name="heading 4" w:semiHidden="1" w:uiPriority="9" w:unhideWhenUsed="1" w:qFormat="1"/>
+    <w:lsdException w:name="heading 5" w:semiHidden="1" w:uiPriority="9" w:unhideWhenUsed="1" w:qFormat="1"/>
+    <w:lsdException w:name="heading 6" w:semiHidden="1" w:uiPriority="9" w:unhideWhenUsed="1" w:qFormat="1"/>
+    <w:lsdException w:name="heading 7" w:semiHidden="1" w:uiPriority="9" w:unhideWhenUsed="1" w:qFormat="1"/>
+    <w:lsdException w:name="heading 8" w:semiHidden="1" w:uiPriority="9" w:unhideWhenUsed="1" w:qFormat="1"/>
+    <w:lsdException w:name="heading 9" w:semiHidden="1" w:uiPriority="9" w:unhideWhenUsed="1" w:qFormat="1"/>
+    <w:lsdException w:name="index 1" w:semiHidden="1" w:unhideWhenUsed="1"/>
+    <w:lsdException w:name="index 2" w:semiHidden="1" w:unhideWhenUsed="1"/>
+    <w:lsdException w:name="index 3" w:semiHidden="1" w:unhideWhenUsed="1"/>
+    <w:lsdException w:name="index 4" w:semiHidden="1" w:unhideWhenUsed="1"/>
+    <w:lsdException w:name="index 5" w:semiHidden="1" w:unhideWhenUsed="1"/>
+    <w:lsdException w:name="index 6" w:semiHidden="1" w:unhideWhenUsed="1"/>
+    <w:lsdException w:name="index 7" w:semiHidden="1" w:unhideWhenUsed="1"/>
+    <w:lsdException w:name="index 8" w:semiHidden="1" w:unhideWhenUsed="1"/>
+    <w:lsdException w:name="index 9" w:semiHidden="1" w:unhideWhenUsed="1"/>
+    <w:lsdException w:name="toc 1" w:semiHidden="1" w:uiPriority="39" w:unhideWhenUsed="1"/>
+    <w:lsdException w:name="toc 2" w:semiHidden="1" w:uiPriority="39" w:unhideWhenUsed="1"/>
+    <w:lsdException w:name="toc 3" w:semiHidden="1" w:uiPriority="39" w:unhideWhenUsed="1"/>
+    <w:lsdException w:name="toc 4" w:semiHidden="1" w:uiPriority="39" w:unhideWhenUsed="1"/>
+    <w:lsdException w:name="toc 5" w:semiHidden="1" w:uiPriority="39" w:unhideWhenUsed="1"/>
+    <w:lsdException w:name="toc 6" w:semiHidden="1" w:uiPriority="39" w:unhideWhenUsed="1"/>
+    <w:lsdException w:name="toc 7" w:semiHidden="1" w:uiPriority="39" w:unhideWhenUsed="1"/>
+    <w:lsdException w:name="toc 8" w:semiHidden="1" w:uiPriority="39" w:unhideWhenUsed="1"/>
+    <w:lsdException w:name="toc 9" w:semiHidden="1" w:uiPriority="39" w:unhideWhenUsed="1"/>
+    <w:lsdException w:name="Normal Indent" w:semiHidden="1" w:unhideWhenUsed="1"/>
+    <w:lsdException w:name="footnote text" w:semiHidden="1" w:unhideWhenUsed="1"/>
+    <w:lsdException w:name="annotation text" w:semiHidden="1" w:unhideWhenUsed="1"/>
+    <w:lsdException w:name="header" w:semiHidden="1" w:unhideWhenUsed="1"/>
+    <w:lsdException w:name="footer" w:semiHidden="1" w:unhideWhenUsed="1"/>
+    <w:lsdException w:name="index heading" w:semiHidden="1" w:unhideWhenUsed="1"/>
+    <w:lsdException w:name="caption" w:semiHidden="1" w:uiPriority="35" w:unhideWhenUsed="1" w:qFormat="1"/>
+    <w:lsdException w:name="table of figures" w:semiHidden="1" w:unhideWhenUsed="1"/>
+    <w:lsdException w:name="envelope address" w:semiHidden="1" w:unhideWhenUsed="1"/>
+    <w:lsdException w:name="envelope return" w:semiHidden="1" w:unhideWhenUsed="1"/>
+    <w:lsdException w:name="footnote reference" w:semiHidden="1" w:unhideWhenUsed="1"/>
+    <w:lsdException w:name="annotation reference" w:semiHidden="1" w:unhideWhenUsed="1"/>
+    <w:lsdException w:name="line number" w:semiHidden="1" w:unhideWhenUsed="1"/>
+    <w:lsdException w:name="page number" w:semiHidden="1" w:unhideWhenUsed="1"/>
+    <w:lsdException w:name="endnote reference" w:semiHidden="1" w:unhideWhenUsed="1"/>
+    <w:lsdException w:name="endnote text" w:semiHidden="1" w:unhideWhenUsed="1"/>
+    <w:lsdException w:name="table of authorities" w:semiHidden="1" w:unhideWhenUsed="1"/>
+    <w:lsdException w:name="macro" w:semiHidden="1" w:unhideWhenUsed="1"/>
+    <w:lsdException w:name="toa heading" w:semiHidden="1" w:unhideWhenUsed="1"/>
+    <w:lsdException w:name="List" w:semiHidden="1" w:unhideWhenUsed="1"/>
+    <w:lsdException w:name="List Bullet" w:semiHidden="1" w:unhideWhenUsed="1"/>
+    <w:lsdException w:name="List Number" w:semiHidden="1" w:unhideWhenUsed="1"/>
+    <w:lsdException w:name="List 2" w:semiHidden="1" w:unhideWhenUsed="1"/>
+    <w:lsdException w:name="List 3" w:semiHidden="1" w:unhideWhenUsed="1"/>
+    <w:lsdException w:name="List 4" w:semiHidden="1" w:unhideWhenUsed="1"/>
+    <w:lsdException w:name="List 5" w:semiHidden="1" w:unhideWhenUsed="1"/>
+    <w:lsdException w:name="List Bullet 2" w:semiHidden="1" w:unhideWhenUsed="1"/>
+    <w:lsdException w:name="List Bullet 3" w:semiHidden="1" w:unhideWhenUsed="1"/>
+    <w:lsdException w:name="List Bullet 4" w:semiHidden="1" w:unhideWhenUsed="1"/>
+    <w:lsdException w:name="List Bullet 5" w:semiHidden="1" w:unhideWhenUsed="1"/>
+    <w:lsdException w:name="List Number 2" w:semiHidden="1" w:unhideWhenUsed="1"/>
+    <w:lsdException w:name="List Number 3" w:semiHidden="1" w:unhideWhenUsed="1"/>
+    <w:lsdException w:name="List Number 4" w:semiHidden="1" w:unhideWhenUsed="1"/>
+    <w:lsdException w:name="List Number 5" w:semiHidden="1" w:unhideWhenUsed="1"/>
+    <w:lsdException w:name="Title" w:uiPriority="10" w:qFormat="1"/>
+    <w:lsdException w:name="Closing" w:semiHidden="1" w:unhideWhenUsed="1"/>
+    <w:lsdException w:name="Signature" w:semiHidden="1" w:unhideWhenUsed="1"/>
+    <w:lsdException w:name="Default Paragraph Font" w:semiHidden="1" w:uiPriority="1" w:unhideWhenUsed="1"/>
+    <w:lsdException w:name="Body Text" w:semiHidden="1" w:unhideWhenUsed="1"/>
+    <w:lsdException w:name="Body Text Indent" w:semiHidden="1" w:unhideWhenUsed="1"/>
+    <w:lsdException w:name="List Continue" w:semiHidden="1" w:unhideWhenUsed="1"/>
+    <w:lsdException w:name="List Continue 2" w:semiHidden="1" w:unhideWhenUsed="1"/>
+    <w:lsdException w:name="List Continue 3" w:semiHidden="1" w:unhideWhenUsed="1"/>
+    <w:lsdException w:name="List Continue 4" w:semiHidden="1" w:unhideWhenUsed="1"/>
+    <w:lsdException w:name="List Continue 5" w:semiHidden="1" w:unhideWhenUsed="1"/>
+    <w:lsdException w:name="Message Header" w:semiHidden="1" w:unhideWhenUsed="1"/>
+    <w:lsdException w:name="Subtitle" w:uiPriority="11" w:qFormat="1"/>
+    <w:lsdException w:name="Salutation" w:semiHidden="1" w:unhideWhenUsed="1"/>
+    <w:lsdException w:name="Date" w:semiHidden="1" w:unhideWhenUsed="1"/>
+    <w:lsdException w:name="Body Text First Indent" w:semiHidden="1" w:unhideWhenUsed="1"/>
+    <w:lsdException w:name="Body Text First Indent 2" w:semiHidden="1" w:unhideWhenUsed="1"/>
+    <w:lsdException w:name="Note Heading" w:semiHidden="1" w:unhideWhenUsed="1"/>
+    <w:lsdException w:name="Body Text 2" w:semiHidden="1" w:unhideWhenUsed="1"/>
+    <w:lsdException w:name="Body Text 3" w:semiHidden="1" w:unhideWhenUsed="1"/>
+    <w:lsdException w:name="Body Text Indent 2" w:semiHidden="1" w:unhideWhenUsed="1"/>
+    <w:lsdException w:name="Body Text Indent 3" w:semiHidden="1" w:unhideWhenUsed="1"/>
+    <w:lsdException w:name="Block Text" w:semiHidden="1" w:unhideWhenUsed="1"/>
+    <w:lsdException w:name="Hyperlink" w:semiHidden="1" w:unhideWhenUsed="1"/>
+    <w:lsdException w:name="FollowedHyperlink" w:semiHidden="1" w:unhideWhenUsed="1"/>
+    <w:lsdException w:name="Strong" w:uiPriority="22" w:qFormat="1"/>
+    <w:lsdException w:name="Emphasis" w:uiPriority="20" w:qFormat="1"/>
+    <w:lsdException w:name="Document Map" w:semiHidden="1" w:unhideWhenUsed="1"/>
+    <w:lsdException w:name="Plain Text" w:semiHidden="1" w:unhideWhenUsed="1"/>
+    <w:lsdException w:name="E-mail Signature" w:semiHidden="1" w:unhideWhenUsed="1"/>
+    <w:lsdException w:name="HTML Top of Form" w:semiHidden="1" w:unhideWhenUsed="1"/>
+    <w:lsdException w:name="HTML Bottom of Form" w:semiHidden="1" w:unhideWhenUsed="1"/>
+    <w:lsdException w:name="Normal (Web)" w:semiHidden="1" w:unhideWhenUsed="1"/>
+    <w:lsdException w:name="HTML Acronym" w:semiHidden="1" w:unhideWhenUsed="1"/>
+    <w:lsdException w:name="HTML Address" w:semiHidden="1" w:unhideWhenUsed="1"/>
+    <w:lsdException w:name="HTML Cite" w:semiHidden="1" w:unhideWhenUsed="1"/>
+    <w:lsdException w:name="HTML Code" w:semiHidden="1" w:unhideWhenUsed="1"/>
+    <w:lsdException w:name="HTML Definition" w:semiHidden="1" w:unhideWhenUsed="1"/>
+    <w:lsdException w:name="HTML Keyboard" w:semiHidden="1" w:unhideWhenUsed="1"/>
+    <w:lsdException w:name="HTML Preformatted" w:semiHidden="1" w:unhideWhenUsed="1"/>
+    <w:lsdException w:name="HTML Sample" w:semiHidden="1" w:unhideWhenUsed="1"/>
+    <w:lsdException w:name="HTML Typewriter" w:semiHidden="1" w:unhideWhenUsed="1"/>
+    <w:lsdException w:name="HTML Variable" w:semiHidden="1" w:unhideWhenUsed="1"/>
+    <w:lsdException w:name="Normal Table" w:semiHidden="1" w:unhideWhenUsed="1"/>
+    <w:lsdException w:name="annotation subject" w:semiHidden="1" w:unhideWhenUsed="1"/>
+    <w:lsdException w:name="No List" w:semiHidden="1" w:unhideWhenUsed="1"/>
+    <w:lsdException w:name="Outline List 1" w:semiHidden="1" w:unhideWhenUsed="1"/>
+    <w:lsdException w:name="Outline List 2" w:semiHidden="1" w:unhideWhenUsed="1"/>
+    <w:lsdException w:name="Outline List 3" w:semiHidden="1" w:unhideWhenUsed="1"/>
+    <w:lsdException w:name="Table Simple 1" w:semiHidden="1" w:unhideWhenUsed="1"/>
+    <w:lsdException w:name="Table Simple 2" w:semiHidden="1" w:unhideWhenUsed="1"/>
+    <w:lsdException w:name="Table Simple 3" w:semiHidden="1" w:unhideWhenUsed="1"/>
+    <w:lsdException w:name="Table Classic 1" w:semiHidden="1" w:unhideWhenUsed="1"/>
+    <w:lsdException w:name="Table Classic 2" w:semiHidden="1" w:unhideWhenUsed="1"/>
+    <w:lsdException w:name="Table Classic 3" w:semiHidden="1" w:unhideWhenUsed="1"/>
+    <w:lsdException w:name="Table Classic 4" w:semiHidden="1" w:unhideWhenUsed="1"/>
+    <w:lsdException w:name="Table Colorful 1" w:semiHidden="1" w:unhideWhenUsed="1"/>
+    <w:lsdException w:name="Table Colorful 2" w:semiHidden="1" w:unhideWhenUsed="1"/>
+    <w:lsdException w:name="Table Colorful 3" w:semiHidden="1" w:unhideWhenUsed="1"/>
+    <w:lsdException w:name="Table Columns 1" w:semiHidden="1" w:unhideWhenUsed="1"/>
+    <w:lsdException w:name="Table Columns 2" w:semiHidden="1" w:unhideWhenUsed="1"/>
+    <w:lsdException w:name="Table Columns 3" w:semiHidden="1" w:unhideWhenUsed="1"/>
+    <w:lsdException w:name="Table Columns 4" w:semiHidden="1" w:unhideWhenUsed="1"/>
+    <w:lsdException w:name="Table Columns 5" w:semiHidden="1" w:unhideWhenUsed="1"/>
+    <w:lsdException w:name="Table Grid 1" w:semiHidden="1" w:unhideWhenUsed="1"/>
+    <w:lsdException w:name="Table Grid 2" w:semiHidden="1" w:unhideWhenUsed="1"/>
+    <w:lsdException w:name="Table Grid 3" w:semiHidden="1" w:unhideWhenUsed="1"/>
+    <w:lsdException w:name="Table Grid 4" w:semiHidden="1" w:unhideWhenUsed="1"/>
+    <w:lsdException w:name="Table Grid 5" w:semiHidden="1" w:unhideWhenUsed="1"/>
+    <w:lsdException w:name="Table Grid 6" w:semiHidden="1" w:unhideWhenUsed="1"/>
+    <w:lsdException w:name="Table Grid 7" w:semiHidden="1" w:unhideWhenUsed="1"/>
+    <w:lsdException w:name="Table Grid 8" w:semiHidden="1" w:unhideWhenUsed="1"/>
+    <w:lsdException w:name="Table List 1" w:semiHidden="1" w:unhideWhenUsed="1"/>
+    <w:lsdException w:name="Table List 2" w:semiHidden="1" w:unhideWhenUsed="1"/>
+    <w:lsdException w:name="Table List 3" w:semiHidden="1" w:unhideWhenUsed="1"/>
+    <w:lsdException w:name="Table List 4" w:semiHidden="1" w:unhideWhenUsed="1"/>
+    <w:lsdException w:name="Table List 5" w:semiHidden="1" w:unhideWhenUsed="1"/>
+    <w:lsdException w:name="Table List 6" w:semiHidden="1" w:unhideWhenUsed="1"/>
+    <w:lsdException w:name="Table List 7" w:semiHidden="1" w:unhideWhenUsed="1"/>
+    <w:lsdException w:name="Table List 8" w:semiHidden="1" w:unhideWhenUsed="1"/>
+    <w:lsdException w:name="Table 3D effects 1" w:semiHidden="1" w:unhideWhenUsed="1"/>
+    <w:lsdException w:name="Table 3D effects 2" w:semiHidden="1" w:unhideWhenUsed="1"/>
+    <w:lsdException w:name="Table 3D effects 3" w:semiHidden="1" w:unhideWhenUsed="1"/>
+    <w:lsdException w:name="Table Contemporary" w:semiHidden="1" w:unhideWhenUsed="1"/>
+    <w:lsdException w:name="Table Elegant" w:semiHidden="1" w:unhideWhenUsed="1"/>
+    <w:lsdException w:name="Table Professional" w:semiHidden="1" w:unhideWhenUsed="1"/>
+    <w:lsdException w:name="Table Subtle 1" w:semiHidden="1" w:unhideWhenUsed="1"/>
+    <w:lsdException w:name="Table Subtle 2" w:semiHidden="1" w:unhideWhenUsed="1"/>
+    <w:lsdException w:name="Table Web 1" w:semiHidden="1" w:unhideWhenUsed="1"/>
+    <w:lsdException w:name="Table Web 2" w:semiHidden="1" w:unhideWhenUsed="1"/>
+    <w:lsdException w:name="Table Web 3" w:semiHidden="1" w:unhideWhenUsed="1"/>
+    <w:lsdException w:name="Balloon Text" w:semiHidden="1" w:unhideWhenUsed="1"/>
+    <w:lsdException w:name="Table Grid" w:uiPriority="59"/>
+    <w:lsdException w:name="Table Theme" w:semiHidden="1" w:unhideWhenUsed="1"/>
+    <w:lsdException w:name="Placeholder Text" w:semiHidden="1"/>
+    <w:lsdException w:name="No Spacing" w:uiPriority="1" w:qFormat="1"/>
+    <w:lsdException w:name="Light Shading" w:uiPriority="60"/>
+    <w:lsdException w:name="Light List" w:uiPriority="61"/>
+    <w:lsdException w:name="Light Grid" w:uiPriority="62"/>
+    <w:lsdException w:name="Medium Shading 1" w:uiPriority="63"/>
+    <w:lsdException w:name="Medium Shading 2" w:uiPriority="64"/>
+    <w:lsdException w:name="Medium List 1" w:uiPriority="65"/>
+    <w:lsdException w:name="Medium List 2" w:uiPriority="66"/>
+    <w:lsdException w:name="Medium Grid 1" w:uiPriority="67"/>
+    <w:lsdException w:name="Medium Grid 2" w:uiPriority="68"/>
+    <w:lsdException w:name="Medium Grid 3" w:uiPriority="69"/>
+    <w:lsdException w:name="Dark List" w:uiPriority="70"/>
+    <w:lsdException w:name="Colorful Shading" w:uiPriority="71"/>
+    <w:lsdException w:name="Colorful List" w:uiPriority="72"/>
+    <w:lsdException w:name="Colorful Grid" w:uiPriority="73"/>
+    <w:lsdException w:name="Light Shading Accent 1" w:uiPriority="60"/>
+    <w:lsdException w:name="Light List Accent 1" w:uiPriority="61"/>
+    <w:lsdException w:name="Light Grid Accent 1" w:uiPriority="62"/>
+    <w:lsdException w:name="Medium Shading 1 Accent 1" w:uiPriority="63"/>
+    <w:lsdException w:name="Medium Shading 2 Accent 1" w:uiPriority="64"/>
+    <w:lsdException w:name="Medium List 1 Accent 1" w:uiPriority="65"/>
+    <w:lsdException w:name="Revision" w:semiHidden="1"/>
+    <w:lsdException w:name="List Paragraph" w:uiPriority="34" w:qFormat="1"/>
+    <w:lsdException w:name="Quote" w:uiPriority="29" w:qFormat="1"/>
+    <w:lsdException w:name="Intense Quote" w:uiPriority="30" w:qFormat="1"/>
+    <w:lsdException w:name="Medium List 2 Accent 1" w:uiPriority="66"/>
+    <w:lsdException w:name="Medium Grid 1 Accent 1" w:uiPriority="67"/>
+    <w:lsdException w:name="Medium Grid 2 Accent 1" w:uiPriority="68"/>
+    <w:lsdException w:name="Medium Grid 3 Accent 1" w:uiPriority="69"/>
+    <w:lsdException w:name="Dark List Accent 1" w:uiPriority="70"/>
+    <w:lsdException w:name="Colorful Shading Accent 1" w:uiPriority="71"/>
+    <w:lsdException w:name="Colorful List Accent 1" w:uiPriority="72"/>
+    <w:lsdException w:name="Colorful Grid Accent 1" w:uiPriority="73"/>
+    <w:lsdException w:name="Light Shading Accent 2" w:uiPriority="60"/>
+    <w:lsdException w:name="Light List Accent 2" w:uiPriority="61"/>
+    <w:lsdException w:name="Light Grid Accent 2" w:uiPriority="62"/>
+    <w:lsdException w:name="Medium Shading 1 Accent 2" w:uiPriority="63"/>
+    <w:lsdException w:name="Medium Shading 2 Accent 2" w:uiPriority="64"/>
+    <w:lsdException w:name="Medium List 1 Accent 2" w:uiPriority="65"/>
+    <w:lsdException w:name="Medium List 2 Accent 2" w:uiPriority="66"/>
+    <w:lsdException w:name="Medium Grid 1 Accent 2" w:uiPriority="67"/>
+    <w:lsdException w:name="Medium Grid 2 Accent 2" w:uiPriority="68"/>
+    <w:lsdException w:name="Medium Grid 3 Accent 2" w:uiPriority="69"/>
+    <w:lsdException w:name="Dark List Accent 2" w:uiPriority="70"/>
+    <w:lsdException w:name="Colorful Shading Accent 2" w:uiPriority="71"/>
+    <w:lsdException w:name="Colorful List Accent 2" w:uiPriority="72"/>
+    <w:lsdException w:name="Colorful Grid Accent 2" w:uiPriority="73"/>
+    <w:lsdException w:name="Light Shading Accent 3" w:uiPriority="60"/>
+    <w:lsdException w:name="Light List Accent 3" w:uiPriority="61"/>
+    <w:lsdException w:name="Light Grid Accent 3" w:uiPriority="62"/>
+    <w:lsdException w:name="Medium Shading 1 Accent 3" w:uiPriority="63"/>
+    <w:lsdException w:name="Medium Shading 2 Accent 3" w:uiPriority="64"/>
+    <w:lsdException w:name="Medium List 1 Accent 3" w:uiPriority="65"/>
+    <w:lsdException w:name="Medium List 2 Accent 3" w:uiPriority="66"/>
+    <w:lsdException w:name="Medium Grid 1 Accent 3" w:uiPriority="67"/>
+    <w:lsdException w:name="Medium Grid 2 Accent 3" w:uiPriority="68"/>
+    <w:lsdException w:name="Medium Grid 3 Accent 3" w:uiPriority="69"/>
+    <w:lsdException w:name="Dark List Accent 3" w:uiPriority="70"/>
+    <w:lsdException w:name="Colorful Shading Accent 3" w:uiPriority="71"/>
+    <w:lsdException w:name="Colorful List Accent 3" w:uiPriority="72"/>
+    <w:lsdException w:name="Colorful Grid Accent 3" w:uiPriority="73"/>
+    <w:lsdException w:name="Light Shading Accent 4" w:uiPriority="60"/>
+    <w:lsdException w:name="Light List Accent 4" w:uiPriority="61"/>
+    <w:lsdException w:name="Light Grid Accent 4" w:uiPriority="62"/>
+    <w:lsdException w:name="Medium Shading 1 Accent 4" w:uiPriority="63"/>
+    <w:lsdException w:name="Medium Shading 2 Accent 4" w:uiPriority="64"/>
+    <w:lsdException w:name="Medium List 1 Accent 4" w:uiPriority="65"/>
+    <w:lsdException w:name="Medium List 2 Accent 4" w:uiPriority="66"/>
+    <w:lsdException w:name="Medium Grid 1 Accent 4" w:uiPriority="67"/>
+    <w:lsdException w:name="Medium Grid 2 Accent 4" w:uiPriority="68"/>
+    <w:lsdException w:name="Medium Grid 3 Accent 4" w:uiPriority="69"/>
+    <w:lsdException w:name="Dark List Accent 4" w:uiPriority="70"/>
+    <w:lsdException w:name="Colorful Shading Accent 4" w:uiPriority="71"/>
+    <w:lsdException w:name="Colorful List Accent 4" w:uiPriority="72"/>
+    <w:lsdException w:name="Colorful Grid Accent 4" w:uiPriority="73"/>
+    <w:lsdException w:name="Light Shading Accent 5" w:uiPriority="60"/>
+    <w:lsdException w:name="Light List Accent 5" w:uiPriority="61"/>
+    <w:lsdException w:name="Light Grid Accent 5" w:uiPriority="62"/>
+    <w:lsdException w:name="Medium Shading 1 Accent 5" w:uiPriority="63"/>
+    <w:lsdException w:name="Medium Shading 2 Accent 5" w:uiPriority="64"/>
+    <w:lsdException w:name="Medium List 1 Accent 5" w:uiPriority="65"/>
+    <w:lsdException w:name="Medium List 2 Accent 5" w:uiPriority="66"/>
+    <w:lsdException w:name="Medium Grid 1 Accent 5" w:uiPriority="67"/>
+    <w:lsdException w:name="Medium Grid 2 Accent 5" w:uiPriority="68"/>
+    <w:lsdException w:name="Medium Grid 3 Accent 5" w:uiPriority="69"/>
+    <w:lsdException w:name="Dark List Accent 5" w:uiPriority="70"/>
+    <w:lsdException w:name="Colorful Shading Accent 5" w:uiPriority="71"/>
+    <w:lsdException w:name="Colorful List Accent 5" w:uiPriority="72"/>
+    <w:lsdException w:name="Colorful Grid Accent 5" w:uiPriority="73"/>
+    <w:lsdException w:name="Light Shading Accent 6" w:uiPriority="60"/>
+    <w:lsdException w:name="Light List Accent 6" w:uiPriority="61"/>
+    <w:lsdException w:name="Light Grid Accent 6" w:uiPriority="62"/>
+    <w:lsdException w:name="Medium Shading 1 Accent 6" w:uiPriority="63"/>
+    <w:lsdException w:name="Medium Shading 2 Accent 6" w:uiPriority="64"/>
+    <w:lsdException w:name="Medium List 1 Accent 6" w:uiPriority="65"/>
+    <w:lsdException w:name="Medium List 2 Accent 6" w:uiPriority="66"/>
+    <w:lsdException w:name="Medium Grid 1 Accent 6" w:uiPriority="67"/>
+    <w:lsdException w:name="Medium Grid 2 Accent 6" w:uiPriority="68"/>
+    <w:lsdException w:name="Medium Grid 3 Accent 6" w:uiPriority="69"/>
+    <w:lsdException w:name="Dark List Accent 6" w:uiPriority="70"/>
+    <w:lsdException w:name="Colorful Shading Accent 6" w:uiPriority="71"/>
+    <w:lsdException w:name="Colorful List Accent 6" w:uiPriority="72"/>
+    <w:lsdException w:name="Colorful Grid Accent 6" w:uiPriority="73"/>
+    <w:lsdException w:name="Subtle Emphasis" w:uiPriority="19" w:qFormat="1"/>
+    <w:lsdException w:name="Intense Emphasis" w:uiPriority="21" w:qFormat="1"/>
+    <w:lsdException w:name="Subtle Reference" w:uiPriority="31" w:qFormat="1"/>
+    <w:lsdException w:name="Intense Reference" w:uiPriority="32" w:qFormat="1"/>
+    <w:lsdException w:name="Book Title" w:uiPriority="33" w:qFormat="1"/>
+    <w:lsdException w:name="Bibliography" w:semiHidden="1" w:uiPriority="37" w:unhideWhenUsed="1"/>
+    <w:lsdException w:name="TOC Heading" w:semiHidden="1" w:uiPriority="39" w:unhideWhenUsed="1" w:qFormat="1"/>
+    <w:lsdException w:name="Plain Table 1" w:uiPriority="41"/>
+    <w:lsdException w:name="Plain Table 2" w:uiPriority="42"/>
+    <w:lsdException w:name="Plain Table 3" w:uiPriority="43"/>
+    <w:lsdException w:name="Plain Table 4" w:uiPriority="44"/>
+    <w:lsdException w:name="Plain Table 5" w:uiPriority="45"/>
+    <w:lsdException w:name="Grid Table Light" w:uiPriority="40"/>
+    <w:lsdException w:name="Grid Table 1 Light" w:uiPriority="46"/>
+    <w:lsdException w:name="Grid Table 2" w:uiPriority="47"/>
+    <w:lsdException w:name="Grid Table 3" w:uiPriority="48"/>
+    <w:lsdException w:name="Grid Table 4" w:uiPriority="49"/>
+    <w:lsdException w:name="Grid Table 5 Dark" w:uiPriority="50"/>
+    <w:lsdException w:name="Grid Table 6 Colorful" w:uiPriority="51"/>
+    <w:lsdException w:name="Grid Table 7 Colorful" w:uiPriority="52"/>
+    <w:lsdException w:name="Grid Table 1 Light Accent 1" w:uiPriority="46"/>
+    <w:lsdException w:name="Grid Table 2 Accent 1" w:uiPriority="47"/>
+    <w:lsdException w:name="Grid Table 3 Accent 1" w:uiPriority="48"/>
+    <w:lsdException w:name="Grid Table 4 Accent 1" w:uiPriority="49"/>
+    <w:lsdException w:name="Grid Table 5 Dark Accent 1" w:uiPriority="50"/>
+    <w:lsdException w:name="Grid Table 6 Colorful Accent 1" w:uiPriority="51"/>
+    <w:lsdException w:name="Grid Table 7 Colorful Accent 1" w:uiPriority="52"/>
+    <w:lsdException w:name="Grid Table 1 Light Accent 2" w:uiPriority="46"/>
+    <w:lsdException w:name="Grid Table 2 Accent 2" w:uiPriority="47"/>
+    <w:lsdException w:name="Grid Table 3 Accent 2" w:uiPriority="48"/>
+    <w:lsdException w:name="Grid Table 4 Accent 2" w:uiPriority="49"/>
+    <w:lsdException w:name="Grid Table 5 Dark Accent 2" w:uiPriority="50"/>
+    <w:lsdException w:name="Grid Table 6 Colorful Accent 2" w:uiPriority="51"/>
+    <w:lsdException w:name="Grid Table 7 Colorful Accent 2" w:uiPriority="52"/>
+    <w:lsdException w:name="Grid Table 1 Light Accent 3" w:uiPriority="46"/>
+    <w:lsdException w:name="Grid Table 2 Accent 3" w:uiPriority="47"/>
+    <w:lsdException w:name="Grid Table 3 Accent 3" w:uiPriority="48"/>
+    <w:lsdException w:name="Grid Table 4 Accent 3" w:uiPriority="49"/>
+    <w:lsdException w:name="Grid Table 5 Dark Accent 3" w:uiPriority="50"/>
+    <w:lsdException w:name="Grid Table 6 Colorful Accent 3" w:uiPriority="51"/>
+    <w:lsdException w:name="Grid Table 7 Colorful Accent 3" w:uiPriority="52"/>
+    <w:lsdException w:name="Grid Table 1 Light Accent 4" w:uiPriority="46"/>
+    <w:lsdException w:name="Grid Table 2 Accent 4" w:uiPriority="47"/>
+    <w:lsdException w:name="Grid Table 3 Accent 4" w:uiPriority="48"/>
+    <w:lsdException w:name="Grid Table 4 Accent 4" w:uiPriority="49"/>
+    <w:lsdException w:name="Grid Table 5 Dark Accent 4" w:uiPriority="50"/>
+    <w:lsdException w:name="Grid Table 6 Colorful Accent 4" w:uiPriority="51"/>
+    <w:lsdException w:name="Grid Table 7 Colorful Accent 4" w:uiPriority="52"/>
+    <w:lsdException w:name="Grid Table 1 Light Accent 5" w:uiPriority="46"/>
+    <w:lsdException w:name="Grid Table 2 Accent 5" w:uiPriority="47"/>
+    <w:lsdException w:name="Grid Table 3 Accent 5" w:uiPriority="48"/>
+    <w:lsdException w:name="Grid Table 4 Accent 5" w:uiPriority="49"/>
+    <w:lsdException w:name="Grid Table 5 Dark Accent 5" w:uiPriority="50"/>
+    <w:lsdException w:name="Grid Table 6 Colorful Accent 5" w:uiPriority="51"/>
+    <w:lsdException w:name="Grid Table 7 Colorful Accent 5" w:uiPriority="52"/>
+    <w:lsdException w:name="Grid Table 1 Light Accent 6" w:uiPriority="46"/>
+    <w:lsdException w:name="Grid Table 2 Accent 6" w:uiPriority="47"/>
+    <w:lsdException w:name="Grid Table 3 Accent 6" w:uiPriority="48"/>
+    <w:lsdException w:name="Grid Table 4 Accent 6" w:uiPriority="49"/>
+    <w:lsdException w:name="Grid Table 5 Dark Accent 6" w:uiPriority="50"/>
+    <w:lsdException w:name="Grid Table 6 Colorful Accent 6" w:uiPriority="51"/>
+    <w:lsdException w:name="Grid Table 7 Colorful Accent 6" w:uiPriority="52"/>
+    <w:lsdException w:name="List Table 1 Light" w:uiPriority="46"/>
+    <w:lsdException w:name="List Table 2" w:uiPriority="47"/>
+    <w:lsdException w:name="List Table 3" w:uiPriority="48"/>
+    <w:lsdException w:name="List Table 4" w:uiPriority="49"/>
+    <w:lsdException w:name="List Table 5 Dark" w:uiPriority="50"/>
+    <w:lsdException w:name="List Table 6 Colorful" w:uiPriority="51"/>
+    <w:lsdException w:name="List Table 7 Colorful" w:uiPriority="52"/>
+    <w:lsdException w:name="List Table 1 Light Accent 1" w:uiPriority="46"/>
+    <w:lsdException w:name="List Table 2 Accent 1" w:uiPriority="47"/>
+    <w:lsdException w:name="List Table 3 Accent 1" w:uiPriority="48"/>
+    <w:lsdException w:name="List Table 4 Accent 1" w:uiPriority="49"/>
+    <w:lsdException w:name="List Table 5 Dark Accent 1" w:uiPriority="50"/>
+    <w:lsdException w:name="List Table 6 Colorful Accent 1" w:uiPriority="51"/>
+    <w:lsdException w:name="List Table 7 Colorful Accent 1" w:uiPriority="52"/>
+    <w:lsdException w:name="List Table 1 Light Accent 2" w:uiPriority="46"/>
+    <w:lsdException w:name="List Table 2 Accent 2" w:uiPriority="47"/>
+    <w:lsdException w:name="List Table 3 Accent 2" w:uiPriority="48"/>
+    <w:lsdException w:name="List Table 4 Accent 2" w:uiPriority="49"/>
+    <w:lsdException w:name="List Table 5 Dark Accent 2" w:uiPriority="50"/>
+    <w:lsdException w:name="List Table 6 Colorful Accent 2" w:uiPriority="51"/>
+    <w:lsdException w:name="List Table 7 Colorful Accent 2" w:uiPriority="52"/>
+    <w:lsdException w:name="List Table 1 Light Accent 3" w:uiPriority="46"/>
+    <w:lsdException w:name="List Table 2 Accent 3" w:uiPriority="47"/>
+    <w:lsdException w:name="List Table 3 Accent 3" w:uiPriority="48"/>
+    <w:lsdException w:name="List Table 4 Accent 3" w:uiPriority="49"/>
+    <w:lsdException w:name="List Table 5 Dark Accent 3" w:uiPriority="50"/>
+    <w:lsdException w:name="List Table 6 Colorful Accent 3" w:uiPriority="51"/>
+    <w:lsdException w:name="List Table 7 Colorful Accent 3" w:uiPriority="52"/>
+    <w:lsdException w:name="List Table 1 Light Accent 4" w:uiPriority="46"/>
+    <w:lsdException w:name="List Table 2 Accent 4" w:uiPriority="47"/>
+    <w:lsdException w:name="List Table 3 Accent 4" w:uiPriority="48"/>
+    <w:lsdException w:name="List Table 4 Accent 4" w:uiPriority="49"/>
+    <w:lsdException w:name="List Table 5 Dark Accent 4" w:uiPriority="50"/>
+    <w:lsdException w:name="List Table 6 Colorful Accent 4" w:uiPriority="51"/>
+    <w:lsdException w:name="List Table 7 Colorful Accent 4" w:uiPriority="52"/>
+    <w:lsdException w:name="List Table 1 Light Accent 5" w:uiPriority="46"/>
+    <w:lsdException w:name="List Table 2 Accent 5" w:uiPriority="47"/>
+    <w:lsdException w:name="List Table 3 Accent 5" w:uiPriority="48"/>
+    <w:lsdException w:name="List Table 4 Accent 5" w:uiPriority="49"/>
+    <w:lsdException w:name="List Table 5 Dark Accent 5" w:uiPriority="50"/>
+    <w:lsdException w:name="List Table 6 Colorful Accent 5" w:uiPriority="51"/>
+    <w:lsdException w:name="List Table 7 Colorful Accent 5" w:uiPriority="52"/>
+    <w:lsdException w:name="List Table 1 Light Accent 6" w:uiPriority="46"/>
+    <w:lsdException w:name="List Table 2 Accent 6" w:uiPriority="47"/>
+    <w:lsdException w:name="List Table 3 Accent 6" w:uiPriority="48"/>
+    <w:lsdException w:name="List Table 4 Accent 6" w:uiPriority="49"/>
+    <w:lsdException w:name="List Table 5 Dark Accent 6" w:uiPriority="50"/>
+    <w:lsdException w:name="List Table 6 Colorful Accent 6" w:uiPriority="51"/>
+    <w:lsdException w:name="List Table 7 Colorful Accent 6" w:uiPriority="52"/>
   </w:latentStyles>
   <w:style w:type="paragraph" w:default="1" w:styleId="Normal">
     <w:name w:val="Normal"/>
     <w:qFormat/>
     <w:rsid w:val="007927BE"/>
   </w:style>
-  <w:style w:type="paragraph" w:styleId="Heading1">
+  <w:style w:type="paragraph" w:styleId="Overskrift1">
     <w:name w:val="heading 1"/>
     <w:basedOn w:val="Normal"/>
     <w:next w:val="Normal"/>
-    <w:link w:val="Heading1Char"/>
+    <w:link w:val="Overskrift1Tegn"/>
     <w:uiPriority w:val="9"/>
     <w:qFormat/>
     <w:rsid w:val="00D011A0"/>
@@ -1642,18 +3783,39 @@
       <w:szCs w:val="28"/>
     </w:rPr>
   </w:style>
-  <w:style w:type="character" w:default="1" w:styleId="DefaultParagraphFont">
+  <w:style w:type="paragraph" w:styleId="Overskrift2">
+    <w:name w:val="heading 2"/>
+    <w:basedOn w:val="Normal"/>
+    <w:next w:val="Normal"/>
+    <w:link w:val="Overskrift2Tegn"/>
+    <w:uiPriority w:val="9"/>
+    <w:unhideWhenUsed/>
+    <w:qFormat/>
+    <w:rsid w:val="002D7F05"/>
+    <w:pPr>
+      <w:keepNext/>
+      <w:keepLines/>
+      <w:spacing w:before="40" w:after="0"/>
+      <w:outlineLvl w:val="1"/>
+    </w:pPr>
+    <w:rPr>
+      <w:rFonts w:asciiTheme="majorHAnsi" w:eastAsiaTheme="majorEastAsia" w:hAnsiTheme="majorHAnsi" w:cstheme="majorBidi"/>
+      <w:color w:val="365F91" w:themeColor="accent1" w:themeShade="BF"/>
+      <w:sz w:val="26"/>
+      <w:szCs w:val="26"/>
+    </w:rPr>
+  </w:style>
+  <w:style w:type="character" w:default="1" w:styleId="Standardskrifttypeiafsnit">
     <w:name w:val="Default Paragraph Font"/>
     <w:uiPriority w:val="1"/>
     <w:semiHidden/>
     <w:unhideWhenUsed/>
   </w:style>
-  <w:style w:type="table" w:default="1" w:styleId="TableNormal">
+  <w:style w:type="table" w:default="1" w:styleId="Tabel-Normal">
     <w:name w:val="Normal Table"/>
     <w:uiPriority w:val="99"/>
     <w:semiHidden/>
     <w:unhideWhenUsed/>
-    <w:qFormat/>
     <w:tblPr>
       <w:tblInd w:w="0" w:type="dxa"/>
       <w:tblCellMar>
@@ -1664,16 +3826,16 @@
       </w:tblCellMar>
     </w:tblPr>
   </w:style>
-  <w:style w:type="numbering" w:default="1" w:styleId="NoList">
+  <w:style w:type="numbering" w:default="1" w:styleId="Ingenoversigt">
     <w:name w:val="No List"/>
     <w:uiPriority w:val="99"/>
     <w:semiHidden/>
     <w:unhideWhenUsed/>
   </w:style>
-  <w:style w:type="paragraph" w:styleId="Header">
+  <w:style w:type="paragraph" w:styleId="Sidehoved">
     <w:name w:val="header"/>
     <w:basedOn w:val="Normal"/>
-    <w:link w:val="HeaderChar"/>
+    <w:link w:val="SidehovedTegn"/>
     <w:uiPriority w:val="99"/>
     <w:semiHidden/>
     <w:unhideWhenUsed/>
@@ -1686,18 +3848,18 @@
       <w:spacing w:after="0" w:line="240" w:lineRule="auto"/>
     </w:pPr>
   </w:style>
-  <w:style w:type="character" w:customStyle="1" w:styleId="HeaderChar">
-    <w:name w:val="Header Char"/>
-    <w:basedOn w:val="DefaultParagraphFont"/>
-    <w:link w:val="Header"/>
+  <w:style w:type="character" w:customStyle="1" w:styleId="SidehovedTegn">
+    <w:name w:val="Sidehoved Tegn"/>
+    <w:basedOn w:val="Standardskrifttypeiafsnit"/>
+    <w:link w:val="Sidehoved"/>
     <w:uiPriority w:val="99"/>
     <w:semiHidden/>
     <w:rsid w:val="00D011A0"/>
   </w:style>
-  <w:style w:type="paragraph" w:styleId="Footer">
+  <w:style w:type="paragraph" w:styleId="Sidefod">
     <w:name w:val="footer"/>
     <w:basedOn w:val="Normal"/>
-    <w:link w:val="FooterChar"/>
+    <w:link w:val="SidefodTegn"/>
     <w:uiPriority w:val="99"/>
     <w:semiHidden/>
     <w:unhideWhenUsed/>
@@ -1710,18 +3872,18 @@
       <w:spacing w:after="0" w:line="240" w:lineRule="auto"/>
     </w:pPr>
   </w:style>
-  <w:style w:type="character" w:customStyle="1" w:styleId="FooterChar">
-    <w:name w:val="Footer Char"/>
-    <w:basedOn w:val="DefaultParagraphFont"/>
-    <w:link w:val="Footer"/>
+  <w:style w:type="character" w:customStyle="1" w:styleId="SidefodTegn">
+    <w:name w:val="Sidefod Tegn"/>
+    <w:basedOn w:val="Standardskrifttypeiafsnit"/>
+    <w:link w:val="Sidefod"/>
     <w:uiPriority w:val="99"/>
     <w:semiHidden/>
     <w:rsid w:val="00D011A0"/>
   </w:style>
-  <w:style w:type="character" w:customStyle="1" w:styleId="Heading1Char">
-    <w:name w:val="Heading 1 Char"/>
-    <w:basedOn w:val="DefaultParagraphFont"/>
-    <w:link w:val="Heading1"/>
+  <w:style w:type="character" w:customStyle="1" w:styleId="Overskrift1Tegn">
+    <w:name w:val="Overskrift 1 Tegn"/>
+    <w:basedOn w:val="Standardskrifttypeiafsnit"/>
+    <w:link w:val="Overskrift1"/>
     <w:uiPriority w:val="9"/>
     <w:rsid w:val="00D011A0"/>
     <w:rPr>
@@ -1733,7 +3895,7 @@
       <w:szCs w:val="28"/>
     </w:rPr>
   </w:style>
-  <w:style w:type="paragraph" w:styleId="ListParagraph">
+  <w:style w:type="paragraph" w:styleId="Listeafsnit">
     <w:name w:val="List Paragraph"/>
     <w:basedOn w:val="Normal"/>
     <w:uiPriority w:val="34"/>
@@ -1775,6 +3937,38 @@
       <w:sz w:val="20"/>
       <w:szCs w:val="20"/>
     </w:rPr>
+  </w:style>
+  <w:style w:type="character" w:customStyle="1" w:styleId="Overskrift2Tegn">
+    <w:name w:val="Overskrift 2 Tegn"/>
+    <w:basedOn w:val="Standardskrifttypeiafsnit"/>
+    <w:link w:val="Overskrift2"/>
+    <w:uiPriority w:val="9"/>
+    <w:rsid w:val="002D7F05"/>
+    <w:rPr>
+      <w:rFonts w:asciiTheme="majorHAnsi" w:eastAsiaTheme="majorEastAsia" w:hAnsiTheme="majorHAnsi" w:cstheme="majorBidi"/>
+      <w:color w:val="365F91" w:themeColor="accent1" w:themeShade="BF"/>
+      <w:sz w:val="26"/>
+      <w:szCs w:val="26"/>
+    </w:rPr>
+  </w:style>
+  <w:style w:type="table" w:styleId="Tabel-Gitter">
+    <w:name w:val="Table Grid"/>
+    <w:basedOn w:val="Tabel-Normal"/>
+    <w:uiPriority w:val="59"/>
+    <w:rsid w:val="00457D46"/>
+    <w:pPr>
+      <w:spacing w:after="0" w:line="240" w:lineRule="auto"/>
+    </w:pPr>
+    <w:tblPr>
+      <w:tblBorders>
+        <w:top w:val="single" w:sz="4" w:space="0" w:color="auto"/>
+        <w:left w:val="single" w:sz="4" w:space="0" w:color="auto"/>
+        <w:bottom w:val="single" w:sz="4" w:space="0" w:color="auto"/>
+        <w:right w:val="single" w:sz="4" w:space="0" w:color="auto"/>
+        <w:insideH w:val="single" w:sz="4" w:space="0" w:color="auto"/>
+        <w:insideV w:val="single" w:sz="4" w:space="0" w:color="auto"/>
+      </w:tblBorders>
+    </w:tblPr>
   </w:style>
 </w:styles>
 </file>

</xml_diff>

<commit_message>
added team definition and reference to project brief
</commit_message>
<xml_diff>
--- a/Documentation/Project brief.docx
+++ b/Documentation/Project brief.docx
@@ -1,6 +1,6 @@
 
 <file path=word/document.xml><?xml version="1.0" encoding="utf-8"?>
-<w:document xmlns:wpc="http://schemas.microsoft.com/office/word/2010/wordprocessingCanvas" xmlns:cx="http://schemas.microsoft.com/office/drawing/2014/chartex" xmlns:cx1="http://schemas.microsoft.com/office/drawing/2015/9/8/chartex" xmlns:mc="http://schemas.openxmlformats.org/markup-compatibility/2006" xmlns:o="urn:schemas-microsoft-com:office:office" xmlns:r="http://schemas.openxmlformats.org/officeDocument/2006/relationships" xmlns:m="http://schemas.openxmlformats.org/officeDocument/2006/math" xmlns:v="urn:schemas-microsoft-com:vml" xmlns:wp14="http://schemas.microsoft.com/office/word/2010/wordprocessingDrawing" xmlns:wp="http://schemas.openxmlformats.org/drawingml/2006/wordprocessingDrawing" xmlns:w10="urn:schemas-microsoft-com:office:word" xmlns:w="http://schemas.openxmlformats.org/wordprocessingml/2006/main" xmlns:w14="http://schemas.microsoft.com/office/word/2010/wordml" xmlns:w15="http://schemas.microsoft.com/office/word/2012/wordml" xmlns:w16se="http://schemas.microsoft.com/office/word/2015/wordml/symex" xmlns:wpg="http://schemas.microsoft.com/office/word/2010/wordprocessingGroup" xmlns:wpi="http://schemas.microsoft.com/office/word/2010/wordprocessingInk" xmlns:wne="http://schemas.microsoft.com/office/word/2006/wordml" xmlns:wps="http://schemas.microsoft.com/office/word/2010/wordprocessingShape" mc:Ignorable="w14 w15 w16se wp14">
+<w:document xmlns:wpc="http://schemas.microsoft.com/office/word/2010/wordprocessingCanvas" xmlns:cx="http://schemas.microsoft.com/office/drawing/2014/chartex" xmlns:cx1="http://schemas.microsoft.com/office/drawing/2015/9/8/chartex" xmlns:cx2="http://schemas.microsoft.com/office/drawing/2015/10/21/chartex" xmlns:mc="http://schemas.openxmlformats.org/markup-compatibility/2006" xmlns:o="urn:schemas-microsoft-com:office:office" xmlns:r="http://schemas.openxmlformats.org/officeDocument/2006/relationships" xmlns:m="http://schemas.openxmlformats.org/officeDocument/2006/math" xmlns:v="urn:schemas-microsoft-com:vml" xmlns:wp14="http://schemas.microsoft.com/office/word/2010/wordprocessingDrawing" xmlns:wp="http://schemas.openxmlformats.org/drawingml/2006/wordprocessingDrawing" xmlns:w10="urn:schemas-microsoft-com:office:word" xmlns:w="http://schemas.openxmlformats.org/wordprocessingml/2006/main" xmlns:w14="http://schemas.microsoft.com/office/word/2010/wordml" xmlns:w15="http://schemas.microsoft.com/office/word/2012/wordml" xmlns:w16se="http://schemas.microsoft.com/office/word/2015/wordml/symex" xmlns:wpg="http://schemas.microsoft.com/office/word/2010/wordprocessingGroup" xmlns:wpi="http://schemas.microsoft.com/office/word/2010/wordprocessingInk" xmlns:wne="http://schemas.microsoft.com/office/word/2006/wordml" xmlns:wps="http://schemas.microsoft.com/office/word/2010/wordprocessingShape" mc:Ignorable="w14 w15 w16se wp14">
   <w:body>
     <w:sdt>
       <w:sdtPr>
@@ -10,6 +10,7 @@
           <w:docPartUnique/>
         </w:docPartObj>
       </w:sdtPr>
+      <w:sdtEndPr/>
       <w:sdtContent>
         <w:p>
           <w:r>
@@ -133,6 +134,7 @@
                               <w:dataBinding w:prefixMappings="xmlns:ns0='http://purl.org/dc/elements/1.1/' xmlns:ns1='http://schemas.openxmlformats.org/package/2006/metadata/core-properties' " w:xpath="/ns1:coreProperties[1]/ns0:title[1]" w:storeItemID="{6C3C8BC8-F283-45AE-878A-BAB7291924A1}"/>
                               <w:text/>
                             </w:sdtPr>
+                            <w:sdtEndPr/>
                             <w:sdtContent>
                               <w:p>
                                 <w:pPr>
@@ -173,6 +175,7 @@
                               <w:dataBinding w:prefixMappings="xmlns:ns0='http://purl.org/dc/elements/1.1/' xmlns:ns1='http://schemas.openxmlformats.org/package/2006/metadata/core-properties' " w:xpath="/ns1:coreProperties[1]/ns0:subject[1]" w:storeItemID="{6C3C8BC8-F283-45AE-878A-BAB7291924A1}"/>
                               <w:text/>
                             </w:sdtPr>
+                            <w:sdtEndPr/>
                             <w:sdtContent>
                               <w:p>
                                 <w:pPr>
@@ -1274,6 +1277,157 @@
           </w:p>
         </w:tc>
       </w:tr>
+      <w:tr>
+        <w:trPr>
+          <w:trHeight w:val="248"/>
+        </w:trPr>
+        <w:tc>
+          <w:tcPr>
+            <w:tcW w:w="946" w:type="dxa"/>
+            <w:tcBorders>
+              <w:top w:val="single" w:sz="4" w:space="0" w:color="auto"/>
+              <w:left w:val="single" w:sz="4" w:space="0" w:color="auto"/>
+              <w:bottom w:val="single" w:sz="4" w:space="0" w:color="auto"/>
+              <w:right w:val="single" w:sz="4" w:space="0" w:color="auto"/>
+            </w:tcBorders>
+          </w:tcPr>
+          <w:p>
+            <w:pPr>
+              <w:pStyle w:val="Tabletext"/>
+              <w:jc w:val="center"/>
+              <w:rPr>
+                <w:rFonts w:ascii="Times New Roman" w:hAnsi="Times New Roman"/>
+              </w:rPr>
+            </w:pPr>
+            <w:r>
+              <w:rPr>
+                <w:rFonts w:ascii="Times New Roman" w:hAnsi="Times New Roman"/>
+              </w:rPr>
+              <w:t>1.0.4</w:t>
+            </w:r>
+          </w:p>
+        </w:tc>
+        <w:tc>
+          <w:tcPr>
+            <w:tcW w:w="1681" w:type="dxa"/>
+            <w:tcBorders>
+              <w:top w:val="single" w:sz="4" w:space="0" w:color="auto"/>
+              <w:left w:val="single" w:sz="4" w:space="0" w:color="auto"/>
+              <w:bottom w:val="single" w:sz="4" w:space="0" w:color="auto"/>
+              <w:right w:val="single" w:sz="4" w:space="0" w:color="auto"/>
+            </w:tcBorders>
+          </w:tcPr>
+          <w:p>
+            <w:pPr>
+              <w:pStyle w:val="Tabletext"/>
+              <w:jc w:val="center"/>
+              <w:rPr>
+                <w:rFonts w:ascii="Times New Roman" w:hAnsi="Times New Roman"/>
+              </w:rPr>
+            </w:pPr>
+            <w:r>
+              <w:rPr>
+                <w:rFonts w:ascii="Times New Roman" w:hAnsi="Times New Roman"/>
+              </w:rPr>
+              <w:t>Åsa Wegelius</w:t>
+            </w:r>
+          </w:p>
+        </w:tc>
+        <w:tc>
+          <w:tcPr>
+            <w:tcW w:w="1343" w:type="dxa"/>
+            <w:tcBorders>
+              <w:top w:val="single" w:sz="4" w:space="0" w:color="auto"/>
+              <w:left w:val="single" w:sz="4" w:space="0" w:color="auto"/>
+              <w:bottom w:val="single" w:sz="4" w:space="0" w:color="auto"/>
+              <w:right w:val="single" w:sz="4" w:space="0" w:color="auto"/>
+            </w:tcBorders>
+          </w:tcPr>
+          <w:p>
+            <w:pPr>
+              <w:pStyle w:val="Tabletext"/>
+              <w:jc w:val="center"/>
+              <w:rPr>
+                <w:rFonts w:ascii="Times New Roman" w:hAnsi="Times New Roman"/>
+              </w:rPr>
+            </w:pPr>
+            <w:r>
+              <w:rPr>
+                <w:rFonts w:ascii="Times New Roman" w:hAnsi="Times New Roman"/>
+              </w:rPr>
+              <w:t>23/02/16</w:t>
+            </w:r>
+          </w:p>
+        </w:tc>
+        <w:tc>
+          <w:tcPr>
+            <w:tcW w:w="1323" w:type="dxa"/>
+            <w:tcBorders>
+              <w:top w:val="single" w:sz="4" w:space="0" w:color="auto"/>
+              <w:left w:val="single" w:sz="4" w:space="0" w:color="auto"/>
+              <w:bottom w:val="single" w:sz="4" w:space="0" w:color="auto"/>
+              <w:right w:val="single" w:sz="4" w:space="0" w:color="auto"/>
+            </w:tcBorders>
+          </w:tcPr>
+          <w:p>
+            <w:pPr>
+              <w:pStyle w:val="Tabletext"/>
+              <w:jc w:val="center"/>
+              <w:rPr>
+                <w:rFonts w:ascii="Times New Roman" w:hAnsi="Times New Roman"/>
+              </w:rPr>
+            </w:pPr>
+          </w:p>
+        </w:tc>
+        <w:tc>
+          <w:tcPr>
+            <w:tcW w:w="1512" w:type="dxa"/>
+            <w:tcBorders>
+              <w:top w:val="single" w:sz="4" w:space="0" w:color="auto"/>
+              <w:left w:val="single" w:sz="4" w:space="0" w:color="auto"/>
+              <w:bottom w:val="single" w:sz="4" w:space="0" w:color="auto"/>
+              <w:right w:val="single" w:sz="4" w:space="0" w:color="auto"/>
+            </w:tcBorders>
+          </w:tcPr>
+          <w:p>
+            <w:pPr>
+              <w:pStyle w:val="Tabletext"/>
+              <w:jc w:val="center"/>
+              <w:rPr>
+                <w:rFonts w:ascii="Times New Roman" w:hAnsi="Times New Roman"/>
+              </w:rPr>
+            </w:pPr>
+          </w:p>
+        </w:tc>
+        <w:tc>
+          <w:tcPr>
+            <w:tcW w:w="2495" w:type="dxa"/>
+            <w:tcBorders>
+              <w:top w:val="single" w:sz="4" w:space="0" w:color="auto"/>
+              <w:left w:val="single" w:sz="4" w:space="0" w:color="auto"/>
+              <w:bottom w:val="single" w:sz="4" w:space="0" w:color="auto"/>
+              <w:right w:val="single" w:sz="4" w:space="0" w:color="auto"/>
+            </w:tcBorders>
+          </w:tcPr>
+          <w:p>
+            <w:pPr>
+              <w:pStyle w:val="Tabletext"/>
+              <w:jc w:val="center"/>
+              <w:rPr>
+                <w:rFonts w:ascii="Times New Roman" w:hAnsi="Times New Roman"/>
+              </w:rPr>
+            </w:pPr>
+            <w:r>
+              <w:rPr>
+                <w:rFonts w:ascii="Times New Roman" w:hAnsi="Times New Roman"/>
+              </w:rPr>
+              <w:t>Added Team Description and references</w:t>
+            </w:r>
+            <w:bookmarkStart w:id="0" w:name="_GoBack"/>
+            <w:bookmarkEnd w:id="0"/>
+          </w:p>
+        </w:tc>
+      </w:tr>
     </w:tbl>
     <w:p/>
     <w:p>
@@ -1296,6 +1450,7 @@
           <w:docPartUnique/>
         </w:docPartObj>
       </w:sdtPr>
+      <w:sdtEndPr/>
       <w:sdtContent>
         <w:p>
           <w:pPr>
@@ -2879,11 +3034,11 @@
       <w:pPr>
         <w:pStyle w:val="Heading1"/>
       </w:pPr>
-      <w:bookmarkStart w:id="0" w:name="_Toc443990216"/>
+      <w:bookmarkStart w:id="1" w:name="_Toc443990216"/>
       <w:r>
         <w:t>Introduction</w:t>
       </w:r>
-      <w:bookmarkEnd w:id="0"/>
+      <w:bookmarkEnd w:id="1"/>
     </w:p>
     <w:p/>
     <w:p>
@@ -2900,11 +3055,11 @@
       <w:pPr>
         <w:pStyle w:val="Heading1"/>
       </w:pPr>
-      <w:bookmarkStart w:id="1" w:name="_Toc443990217"/>
+      <w:bookmarkStart w:id="2" w:name="_Toc443990217"/>
       <w:r>
         <w:t>Objectives</w:t>
       </w:r>
-      <w:bookmarkEnd w:id="1"/>
+      <w:bookmarkEnd w:id="2"/>
     </w:p>
     <w:p/>
     <w:p>
@@ -3018,11 +3173,11 @@
       <w:pPr>
         <w:pStyle w:val="Heading1"/>
       </w:pPr>
-      <w:bookmarkStart w:id="2" w:name="_Toc443990218"/>
+      <w:bookmarkStart w:id="3" w:name="_Toc443990218"/>
       <w:r>
         <w:t>Scope and exclusions</w:t>
       </w:r>
-      <w:bookmarkEnd w:id="2"/>
+      <w:bookmarkEnd w:id="3"/>
       <w:r>
         <w:t xml:space="preserve"> </w:t>
       </w:r>
@@ -3163,11 +3318,11 @@
       <w:pPr>
         <w:pStyle w:val="Heading1"/>
       </w:pPr>
-      <w:bookmarkStart w:id="3" w:name="_Toc443990219"/>
+      <w:bookmarkStart w:id="4" w:name="_Toc443990219"/>
       <w:r>
         <w:t>Interfaces</w:t>
       </w:r>
-      <w:bookmarkEnd w:id="3"/>
+      <w:bookmarkEnd w:id="4"/>
     </w:p>
     <w:p>
       <w:r>
@@ -3178,11 +3333,11 @@
       <w:pPr>
         <w:pStyle w:val="Heading1"/>
       </w:pPr>
-      <w:bookmarkStart w:id="4" w:name="_Toc443990220"/>
+      <w:bookmarkStart w:id="5" w:name="_Toc443990220"/>
       <w:r>
         <w:t>Constraints</w:t>
       </w:r>
-      <w:bookmarkEnd w:id="4"/>
+      <w:bookmarkEnd w:id="5"/>
       <w:r>
         <w:t xml:space="preserve"> </w:t>
       </w:r>
@@ -3196,11 +3351,11 @@
       <w:pPr>
         <w:pStyle w:val="Heading1"/>
       </w:pPr>
-      <w:bookmarkStart w:id="5" w:name="_Toc443990221"/>
+      <w:bookmarkStart w:id="6" w:name="_Toc443990221"/>
       <w:r>
         <w:t>Business Case</w:t>
       </w:r>
-      <w:bookmarkEnd w:id="5"/>
+      <w:bookmarkEnd w:id="6"/>
     </w:p>
     <w:p/>
     <w:p>
@@ -3213,21 +3368,21 @@
       <w:pPr>
         <w:pStyle w:val="Heading1"/>
       </w:pPr>
-      <w:bookmarkStart w:id="6" w:name="_Toc443990222"/>
+      <w:bookmarkStart w:id="7" w:name="_Toc443990222"/>
       <w:r>
         <w:t>Project Product Description</w:t>
       </w:r>
-      <w:bookmarkEnd w:id="6"/>
+      <w:bookmarkEnd w:id="7"/>
     </w:p>
     <w:p>
       <w:pPr>
         <w:pStyle w:val="Heading2"/>
       </w:pPr>
-      <w:bookmarkStart w:id="7" w:name="_Toc443990223"/>
+      <w:bookmarkStart w:id="8" w:name="_Toc443990223"/>
       <w:r>
         <w:t>Purpose</w:t>
       </w:r>
-      <w:bookmarkEnd w:id="7"/>
+      <w:bookmarkEnd w:id="8"/>
     </w:p>
     <w:p>
       <w:r>
@@ -3238,11 +3393,11 @@
       <w:pPr>
         <w:pStyle w:val="Heading2"/>
       </w:pPr>
-      <w:bookmarkStart w:id="8" w:name="_Toc443990224"/>
+      <w:bookmarkStart w:id="9" w:name="_Toc443990224"/>
       <w:r>
         <w:t>Composition</w:t>
       </w:r>
-      <w:bookmarkEnd w:id="8"/>
+      <w:bookmarkEnd w:id="9"/>
     </w:p>
     <w:p>
       <w:pPr>
@@ -3284,12 +3439,12 @@
       <w:pPr>
         <w:pStyle w:val="Heading2"/>
       </w:pPr>
-      <w:bookmarkStart w:id="9" w:name="_Toc443990225"/>
+      <w:bookmarkStart w:id="10" w:name="_Toc443990225"/>
       <w:r>
         <w:lastRenderedPageBreak/>
         <w:t>Derivation</w:t>
       </w:r>
-      <w:bookmarkEnd w:id="9"/>
+      <w:bookmarkEnd w:id="10"/>
     </w:p>
     <w:p>
       <w:r>
@@ -3300,11 +3455,11 @@
       <w:pPr>
         <w:pStyle w:val="Heading2"/>
       </w:pPr>
-      <w:bookmarkStart w:id="10" w:name="_Toc443990226"/>
+      <w:bookmarkStart w:id="11" w:name="_Toc443990226"/>
       <w:r>
         <w:t>Development skills required</w:t>
       </w:r>
-      <w:bookmarkEnd w:id="10"/>
+      <w:bookmarkEnd w:id="11"/>
     </w:p>
     <w:p>
       <w:pPr>
@@ -3406,11 +3561,11 @@
       <w:pPr>
         <w:pStyle w:val="Heading2"/>
       </w:pPr>
-      <w:bookmarkStart w:id="11" w:name="_Toc443990227"/>
+      <w:bookmarkStart w:id="12" w:name="_Toc443990227"/>
       <w:r>
         <w:t>Quality criteria</w:t>
       </w:r>
-      <w:bookmarkEnd w:id="11"/>
+      <w:bookmarkEnd w:id="12"/>
     </w:p>
     <w:p/>
     <w:tbl>
@@ -4721,21 +4876,21 @@
       <w:pPr>
         <w:pStyle w:val="Heading1"/>
       </w:pPr>
-      <w:bookmarkStart w:id="12" w:name="_Toc443990228"/>
+      <w:bookmarkStart w:id="13" w:name="_Toc443990228"/>
       <w:r>
         <w:t>Project Approach</w:t>
       </w:r>
-      <w:bookmarkEnd w:id="12"/>
+      <w:bookmarkEnd w:id="13"/>
     </w:p>
     <w:p>
       <w:pPr>
         <w:pStyle w:val="Heading2"/>
       </w:pPr>
-      <w:bookmarkStart w:id="13" w:name="_Toc443990229"/>
+      <w:bookmarkStart w:id="14" w:name="_Toc443990229"/>
       <w:r>
         <w:t>Hardware constrains</w:t>
       </w:r>
-      <w:bookmarkEnd w:id="13"/>
+      <w:bookmarkEnd w:id="14"/>
     </w:p>
     <w:p>
       <w:r>
@@ -4769,11 +4924,11 @@
       <w:pPr>
         <w:pStyle w:val="Heading2"/>
       </w:pPr>
-      <w:bookmarkStart w:id="14" w:name="_Toc443990230"/>
+      <w:bookmarkStart w:id="15" w:name="_Toc443990230"/>
       <w:r>
         <w:t>Software constrains</w:t>
       </w:r>
-      <w:bookmarkEnd w:id="14"/>
+      <w:bookmarkEnd w:id="15"/>
     </w:p>
     <w:p>
       <w:r>
@@ -4842,11 +4997,11 @@
       <w:pPr>
         <w:pStyle w:val="Heading2"/>
       </w:pPr>
-      <w:bookmarkStart w:id="15" w:name="_Toc443990231"/>
+      <w:bookmarkStart w:id="16" w:name="_Toc443990231"/>
       <w:r>
         <w:t>Staff constrains</w:t>
       </w:r>
-      <w:bookmarkEnd w:id="15"/>
+      <w:bookmarkEnd w:id="16"/>
     </w:p>
     <w:p>
       <w:r>
@@ -4857,11 +5012,11 @@
       <w:pPr>
         <w:pStyle w:val="Heading1"/>
       </w:pPr>
-      <w:bookmarkStart w:id="16" w:name="_Toc443990232"/>
+      <w:bookmarkStart w:id="17" w:name="_Toc443990232"/>
       <w:r>
         <w:t>Project Management Team Structure</w:t>
       </w:r>
-      <w:bookmarkEnd w:id="16"/>
+      <w:bookmarkEnd w:id="17"/>
     </w:p>
     <w:p>
       <w:r>
@@ -4873,11 +5028,11 @@
                   <w:pPr>
                     <w:pStyle w:val="Heading2"/>
                   </w:pPr>
-                  <w:bookmarkStart w:id="17" w:name="_Toc443990233"/>
+                  <w:bookmarkStart w:id="18" w:name="_Toc443990233"/>
                   <w:r>
                     <w:t>Staff &amp; Job Titles</w:t>
                   </w:r>
-                  <w:bookmarkEnd w:id="17"/>
+                  <w:bookmarkEnd w:id="18"/>
                 </w:p>
                 <w:p>
                   <w:r>
@@ -4958,7 +5113,7 @@
         </w:rPr>
         <w:drawing>
           <wp:inline distT="0" distB="0" distL="0" distR="0">
-            <wp:extent cx="3143250" cy="2552700"/>
+            <wp:extent cx="3771900" cy="3168650"/>
             <wp:effectExtent l="0" t="0" r="0" b="0"/>
             <wp:docPr id="1" name="Picture 1"/>
             <wp:cNvGraphicFramePr>
@@ -4989,7 +5144,7 @@
                   <pic:spPr bwMode="auto">
                     <a:xfrm>
                       <a:off x="0" y="0"/>
-                      <a:ext cx="3143250" cy="2552700"/>
+                      <a:ext cx="3771900" cy="3168650"/>
                     </a:xfrm>
                     <a:prstGeom prst="rect">
                       <a:avLst/>
@@ -5009,43 +5164,693 @@
     <w:p>
       <w:pPr>
         <w:rPr>
+          <w:noProof/>
           <w:lang w:val="sv-SE" w:eastAsia="sv-SE"/>
         </w:rPr>
       </w:pPr>
     </w:p>
     <w:p>
       <w:pPr>
+        <w:rPr>
+          <w:lang w:val="sv-SE" w:eastAsia="sv-SE"/>
+        </w:rPr>
+      </w:pPr>
+    </w:p>
+    <w:p>
+      <w:pPr>
         <w:pStyle w:val="Heading1"/>
       </w:pPr>
-      <w:bookmarkStart w:id="18" w:name="_Toc443990234"/>
+      <w:bookmarkStart w:id="19" w:name="_Toc443990234"/>
       <w:r>
         <w:t>Role Description</w:t>
       </w:r>
-      <w:bookmarkEnd w:id="18"/>
-    </w:p>
-    <w:p/>
+      <w:bookmarkEnd w:id="19"/>
+    </w:p>
+    <w:p>
+      <w:r>
+        <w:t>The role descriptions below will be adjusted to fit Scrum roles when those have been distributed to the team members.</w:t>
+      </w:r>
+    </w:p>
+    <w:p>
+      <w:pPr>
+        <w:pStyle w:val="Heading2"/>
+      </w:pPr>
+      <w:r>
+        <w:t>The Executive</w:t>
+      </w:r>
+    </w:p>
+    <w:p>
+      <w:pPr>
+        <w:pStyle w:val="ListParagraph"/>
+        <w:numPr>
+          <w:ilvl w:val="0"/>
+          <w:numId w:val="11"/>
+        </w:numPr>
+      </w:pPr>
+      <w:r>
+        <w:t>Responsible for making sure the project is worth doing</w:t>
+      </w:r>
+    </w:p>
+    <w:p>
+      <w:pPr>
+        <w:pStyle w:val="ListParagraph"/>
+        <w:numPr>
+          <w:ilvl w:val="0"/>
+          <w:numId w:val="11"/>
+        </w:numPr>
+      </w:pPr>
+      <w:r>
+        <w:t>Owns the Business Case</w:t>
+      </w:r>
+    </w:p>
+    <w:p>
+      <w:pPr>
+        <w:pStyle w:val="ListParagraph"/>
+        <w:numPr>
+          <w:ilvl w:val="0"/>
+          <w:numId w:val="11"/>
+        </w:numPr>
+      </w:pPr>
+      <w:r>
+        <w:t>Examines risk</w:t>
+      </w:r>
+    </w:p>
+    <w:p>
+      <w:pPr>
+        <w:pStyle w:val="ListParagraph"/>
+        <w:numPr>
+          <w:ilvl w:val="0"/>
+          <w:numId w:val="11"/>
+        </w:numPr>
+      </w:pPr>
+      <w:r>
+        <w:t>Carries out business Assurance</w:t>
+      </w:r>
+    </w:p>
+    <w:p>
+      <w:pPr>
+        <w:pStyle w:val="Heading2"/>
+      </w:pPr>
+      <w:r>
+        <w:t>Senior User</w:t>
+      </w:r>
+    </w:p>
+    <w:p>
+      <w:pPr>
+        <w:pStyle w:val="ListParagraph"/>
+        <w:numPr>
+          <w:ilvl w:val="0"/>
+          <w:numId w:val="12"/>
+        </w:numPr>
+      </w:pPr>
+      <w:r>
+        <w:t xml:space="preserve">Makes sure the project delivers </w:t>
+      </w:r>
+      <w:r>
+        <w:rPr>
+          <w:i/>
+        </w:rPr>
+        <w:t>fit-for-purpose</w:t>
+      </w:r>
+      <w:r>
+        <w:t xml:space="preserve"> results</w:t>
+      </w:r>
+    </w:p>
+    <w:p>
+      <w:pPr>
+        <w:pStyle w:val="ListParagraph"/>
+        <w:numPr>
+          <w:ilvl w:val="0"/>
+          <w:numId w:val="12"/>
+        </w:numPr>
+      </w:pPr>
+      <w:r>
+        <w:t>Specifies and delivers business benefits that will result from the project</w:t>
+      </w:r>
+    </w:p>
+    <w:p>
+      <w:pPr>
+        <w:pStyle w:val="ListParagraph"/>
+        <w:numPr>
+          <w:ilvl w:val="0"/>
+          <w:numId w:val="12"/>
+        </w:numPr>
+      </w:pPr>
+      <w:r>
+        <w:t>Provides user staff resources</w:t>
+      </w:r>
+    </w:p>
+    <w:p>
+      <w:pPr>
+        <w:pStyle w:val="ListParagraph"/>
+        <w:numPr>
+          <w:ilvl w:val="0"/>
+          <w:numId w:val="12"/>
+        </w:numPr>
+      </w:pPr>
+      <w:r>
+        <w:t>Collaborate between user areas and the project</w:t>
+      </w:r>
+    </w:p>
+    <w:p>
+      <w:pPr>
+        <w:pStyle w:val="ListParagraph"/>
+        <w:numPr>
+          <w:ilvl w:val="0"/>
+          <w:numId w:val="12"/>
+        </w:numPr>
+      </w:pPr>
+      <w:r>
+        <w:lastRenderedPageBreak/>
+        <w:t>Carries out user Assurance</w:t>
+      </w:r>
+    </w:p>
+    <w:p>
+      <w:pPr>
+        <w:pStyle w:val="Heading2"/>
+      </w:pPr>
+      <w:r>
+        <w:t>Senior Supplier</w:t>
+      </w:r>
+    </w:p>
+    <w:p>
+      <w:pPr>
+        <w:pStyle w:val="ListParagraph"/>
+        <w:numPr>
+          <w:ilvl w:val="0"/>
+          <w:numId w:val="13"/>
+        </w:numPr>
+      </w:pPr>
+      <w:r>
+        <w:t>Makes sure the project delivers what was specified</w:t>
+      </w:r>
+    </w:p>
+    <w:p>
+      <w:pPr>
+        <w:pStyle w:val="ListParagraph"/>
+        <w:numPr>
+          <w:ilvl w:val="0"/>
+          <w:numId w:val="13"/>
+        </w:numPr>
+      </w:pPr>
+      <w:r>
+        <w:t>Checks the deliverables achieves the user objectives</w:t>
+      </w:r>
+    </w:p>
+    <w:p>
+      <w:pPr>
+        <w:pStyle w:val="ListParagraph"/>
+        <w:numPr>
+          <w:ilvl w:val="0"/>
+          <w:numId w:val="13"/>
+        </w:numPr>
+      </w:pPr>
+      <w:r>
+        <w:t>Makes sure the project meets technical and industry standards</w:t>
+      </w:r>
+    </w:p>
+    <w:p>
+      <w:pPr>
+        <w:pStyle w:val="ListParagraph"/>
+        <w:numPr>
+          <w:ilvl w:val="0"/>
+          <w:numId w:val="13"/>
+        </w:numPr>
+      </w:pPr>
+      <w:r>
+        <w:t>Carries out suppliers Assurance</w:t>
+      </w:r>
+    </w:p>
+    <w:p>
+      <w:pPr>
+        <w:pStyle w:val="ListParagraph"/>
+        <w:numPr>
+          <w:ilvl w:val="0"/>
+          <w:numId w:val="13"/>
+        </w:numPr>
+      </w:pPr>
+      <w:r>
+        <w:t>Provides staff resources for the team work</w:t>
+      </w:r>
+    </w:p>
+    <w:p>
+      <w:pPr>
+        <w:pStyle w:val="Heading2"/>
+      </w:pPr>
+      <w:r>
+        <w:t>Business Assurance</w:t>
+      </w:r>
+    </w:p>
+    <w:p>
+      <w:pPr>
+        <w:pStyle w:val="ListParagraph"/>
+        <w:numPr>
+          <w:ilvl w:val="0"/>
+          <w:numId w:val="14"/>
+        </w:numPr>
+      </w:pPr>
+      <w:r>
+        <w:t>Project process data is accurate</w:t>
+      </w:r>
+    </w:p>
+    <w:p>
+      <w:pPr>
+        <w:pStyle w:val="ListParagraph"/>
+        <w:numPr>
+          <w:ilvl w:val="0"/>
+          <w:numId w:val="14"/>
+        </w:numPr>
+      </w:pPr>
+      <w:r>
+        <w:t>Benefit projections are realistic and correct calculated</w:t>
+      </w:r>
+    </w:p>
+    <w:p>
+      <w:pPr>
+        <w:pStyle w:val="ListParagraph"/>
+        <w:numPr>
+          <w:ilvl w:val="0"/>
+          <w:numId w:val="14"/>
+        </w:numPr>
+      </w:pPr>
+      <w:r>
+        <w:t>Risk management actions are actually being taken, not just talked about</w:t>
+      </w:r>
+      <w:r>
+        <w:t>.</w:t>
+      </w:r>
+    </w:p>
+    <w:p>
+      <w:pPr>
+        <w:pStyle w:val="ListParagraph"/>
+        <w:numPr>
+          <w:ilvl w:val="0"/>
+          <w:numId w:val="14"/>
+        </w:numPr>
+      </w:pPr>
+      <w:r>
+        <w:t>Reassures change includes check on impact of the Business Case</w:t>
+      </w:r>
+    </w:p>
+    <w:p>
+      <w:pPr>
+        <w:pStyle w:val="Heading2"/>
+      </w:pPr>
+      <w:r>
+        <w:t>User Assurance</w:t>
+      </w:r>
+    </w:p>
+    <w:p>
+      <w:pPr>
+        <w:pStyle w:val="ListParagraph"/>
+        <w:numPr>
+          <w:ilvl w:val="0"/>
+          <w:numId w:val="15"/>
+        </w:numPr>
+      </w:pPr>
+      <w:r>
+        <w:t>The right user staff have been consulted about their requirements for the project.</w:t>
+      </w:r>
+    </w:p>
+    <w:p>
+      <w:pPr>
+        <w:pStyle w:val="ListParagraph"/>
+        <w:numPr>
+          <w:ilvl w:val="0"/>
+          <w:numId w:val="15"/>
+        </w:numPr>
+      </w:pPr>
+      <w:r>
+        <w:t>User staff resources set down in the plans are in line with what was committed.</w:t>
+      </w:r>
+    </w:p>
+    <w:p>
+      <w:pPr>
+        <w:pStyle w:val="ListParagraph"/>
+        <w:numPr>
+          <w:ilvl w:val="0"/>
+          <w:numId w:val="15"/>
+        </w:numPr>
+      </w:pPr>
+      <w:r>
+        <w:t>The right user staff tested project deliverables</w:t>
+      </w:r>
+    </w:p>
+    <w:p>
+      <w:pPr>
+        <w:pStyle w:val="ListParagraph"/>
+        <w:numPr>
+          <w:ilvl w:val="0"/>
+          <w:numId w:val="15"/>
+        </w:numPr>
+      </w:pPr>
+      <w:r>
+        <w:t>Reassures change includes check on impact of the Business Case</w:t>
+      </w:r>
+    </w:p>
+    <w:p>
+      <w:pPr>
+        <w:pStyle w:val="Heading2"/>
+      </w:pPr>
+      <w:r>
+        <w:t>Supplier Assurance</w:t>
+      </w:r>
+    </w:p>
+    <w:p>
+      <w:pPr>
+        <w:pStyle w:val="ListParagraph"/>
+        <w:numPr>
+          <w:ilvl w:val="0"/>
+          <w:numId w:val="16"/>
+        </w:numPr>
+      </w:pPr>
+      <w:r>
+        <w:t>Correct technical and industrial standards have been identified and is used.</w:t>
+      </w:r>
+    </w:p>
+    <w:p>
+      <w:pPr>
+        <w:pStyle w:val="ListParagraph"/>
+        <w:numPr>
+          <w:ilvl w:val="0"/>
+          <w:numId w:val="16"/>
+        </w:numPr>
+      </w:pPr>
+      <w:r>
+        <w:t>Project and Stage Plans are realistic in order to build products to the appropriate standard</w:t>
+      </w:r>
+    </w:p>
+    <w:p>
+      <w:pPr>
+        <w:pStyle w:val="ListParagraph"/>
+        <w:numPr>
+          <w:ilvl w:val="0"/>
+          <w:numId w:val="16"/>
+        </w:numPr>
+      </w:pPr>
+      <w:r>
+        <w:t>Suitable qualified staff have been allocated</w:t>
+      </w:r>
+    </w:p>
+    <w:p>
+      <w:pPr>
+        <w:pStyle w:val="ListParagraph"/>
+        <w:numPr>
+          <w:ilvl w:val="0"/>
+          <w:numId w:val="16"/>
+        </w:numPr>
+      </w:pPr>
+      <w:r>
+        <w:t>The correct staff have tested products, as set down on the plans.</w:t>
+      </w:r>
+    </w:p>
+    <w:p>
+      <w:pPr>
+        <w:pStyle w:val="ListParagraph"/>
+        <w:numPr>
+          <w:ilvl w:val="0"/>
+          <w:numId w:val="16"/>
+        </w:numPr>
+      </w:pPr>
+      <w:r>
+        <w:t>All tests have been performed and none are left out.</w:t>
+      </w:r>
+    </w:p>
+    <w:p>
+      <w:pPr>
+        <w:pStyle w:val="ListParagraph"/>
+        <w:numPr>
+          <w:ilvl w:val="0"/>
+          <w:numId w:val="16"/>
+        </w:numPr>
+      </w:pPr>
+      <w:r>
+        <w:t>Changes</w:t>
+      </w:r>
+      <w:r>
+        <w:t xml:space="preserve"> included checks for impact on the suppliers, notably impact on staff resources and product integrity</w:t>
+      </w:r>
+    </w:p>
+    <w:p>
+      <w:pPr>
+        <w:pStyle w:val="Heading2"/>
+      </w:pPr>
+      <w:r>
+        <w:t>Project Manager</w:t>
+      </w:r>
+    </w:p>
+    <w:p>
+      <w:pPr>
+        <w:pStyle w:val="ListParagraph"/>
+        <w:numPr>
+          <w:ilvl w:val="0"/>
+          <w:numId w:val="17"/>
+        </w:numPr>
+      </w:pPr>
+      <w:r>
+        <w:t>Planning the project and successive stages</w:t>
+      </w:r>
+    </w:p>
+    <w:p>
+      <w:pPr>
+        <w:pStyle w:val="ListParagraph"/>
+        <w:numPr>
+          <w:ilvl w:val="0"/>
+          <w:numId w:val="17"/>
+        </w:numPr>
+      </w:pPr>
+      <w:r>
+        <w:t>Giving out work assignments</w:t>
+      </w:r>
+    </w:p>
+    <w:p>
+      <w:pPr>
+        <w:pStyle w:val="ListParagraph"/>
+        <w:numPr>
+          <w:ilvl w:val="0"/>
+          <w:numId w:val="17"/>
+        </w:numPr>
+      </w:pPr>
+      <w:r>
+        <w:t>Monitoring progress and making adjustments to the running of stages as necessary.</w:t>
+      </w:r>
+    </w:p>
+    <w:p>
+      <w:pPr>
+        <w:pStyle w:val="ListParagraph"/>
+        <w:numPr>
+          <w:ilvl w:val="0"/>
+          <w:numId w:val="17"/>
+        </w:numPr>
+      </w:pPr>
+      <w:r>
+        <w:t>Warning the board if he projects that the stage or project will stray beyond set limits</w:t>
+      </w:r>
+    </w:p>
+    <w:p>
+      <w:pPr>
+        <w:pStyle w:val="Heading2"/>
+      </w:pPr>
+      <w:r>
+        <w:t>Project Support</w:t>
+      </w:r>
+    </w:p>
+    <w:p>
+      <w:pPr>
+        <w:pStyle w:val="ListParagraph"/>
+        <w:numPr>
+          <w:ilvl w:val="0"/>
+          <w:numId w:val="18"/>
+        </w:numPr>
+      </w:pPr>
+      <w:r>
+        <w:t>Assisting with project and stage planning.</w:t>
+      </w:r>
+    </w:p>
+    <w:p>
+      <w:pPr>
+        <w:pStyle w:val="ListParagraph"/>
+        <w:numPr>
+          <w:ilvl w:val="0"/>
+          <w:numId w:val="18"/>
+        </w:numPr>
+      </w:pPr>
+      <w:r>
+        <w:t>Updating plans with actuals (staff hours and spending).</w:t>
+      </w:r>
+    </w:p>
+    <w:p>
+      <w:pPr>
+        <w:pStyle w:val="ListParagraph"/>
+        <w:numPr>
+          <w:ilvl w:val="0"/>
+          <w:numId w:val="18"/>
+        </w:numPr>
+      </w:pPr>
+      <w:r>
+        <w:t>Preparing for meetings</w:t>
+      </w:r>
+    </w:p>
+    <w:p>
+      <w:pPr>
+        <w:pStyle w:val="ListParagraph"/>
+        <w:numPr>
+          <w:ilvl w:val="0"/>
+          <w:numId w:val="18"/>
+        </w:numPr>
+      </w:pPr>
+      <w:r>
+        <w:t>Taking meeting notes</w:t>
+      </w:r>
+    </w:p>
+    <w:p>
+      <w:pPr>
+        <w:pStyle w:val="ListParagraph"/>
+        <w:numPr>
+          <w:ilvl w:val="0"/>
+          <w:numId w:val="18"/>
+        </w:numPr>
+      </w:pPr>
+      <w:r>
+        <w:t>Helping prepare reports, then distribute them</w:t>
+      </w:r>
+    </w:p>
+    <w:p>
+      <w:pPr>
+        <w:pStyle w:val="ListParagraph"/>
+        <w:numPr>
+          <w:ilvl w:val="0"/>
+          <w:numId w:val="18"/>
+        </w:numPr>
+      </w:pPr>
+      <w:r>
+        <w:lastRenderedPageBreak/>
+        <w:t>Operating version control procedures.</w:t>
+      </w:r>
+    </w:p>
+    <w:p>
+      <w:pPr>
+        <w:pStyle w:val="ListParagraph"/>
+        <w:numPr>
+          <w:ilvl w:val="0"/>
+          <w:numId w:val="18"/>
+        </w:numPr>
+      </w:pPr>
+      <w:r>
+        <w:t>Advising on the use of administrative approaches and computer tools</w:t>
+      </w:r>
+    </w:p>
     <w:p>
       <w:pPr>
         <w:pStyle w:val="Heading1"/>
       </w:pPr>
-      <w:bookmarkStart w:id="19" w:name="_Toc443990235"/>
+      <w:bookmarkStart w:id="20" w:name="_Toc443990235"/>
       <w:r>
         <w:t>References</w:t>
       </w:r>
-      <w:bookmarkEnd w:id="19"/>
+      <w:bookmarkEnd w:id="20"/>
+    </w:p>
+    <w:p>
+      <w:pPr>
+        <w:rPr>
+          <w:lang w:eastAsia="da-DK"/>
+        </w:rPr>
+      </w:pPr>
+      <w:r>
+        <w:t>Jeffery K. Pinto</w:t>
+      </w:r>
+      <w:r>
+        <w:t xml:space="preserve"> (2015)</w:t>
+      </w:r>
+      <w:r>
+        <w:t xml:space="preserve">, </w:t>
+      </w:r>
+      <w:r>
+        <w:rPr>
+          <w:i/>
+        </w:rPr>
+        <w:t>Project Management, Achieving Competitive Advantage</w:t>
+      </w:r>
+      <w:r>
+        <w:t xml:space="preserve">, Global </w:t>
+      </w:r>
+      <w:r>
+        <w:t>Edition, 4/E, Pearson</w:t>
+      </w:r>
+    </w:p>
+    <w:p>
+      <w:r>
+        <w:t>Nick Graham</w:t>
+      </w:r>
+      <w:r>
+        <w:t xml:space="preserve"> (2010)</w:t>
+      </w:r>
+      <w:r>
+        <w:t xml:space="preserve">, </w:t>
+      </w:r>
+      <w:r>
+        <w:rPr>
+          <w:i/>
+        </w:rPr>
+        <w:t>PRINCE2 For Dummies</w:t>
+      </w:r>
+      <w:r>
+        <w:t>, PDF, Wiley</w:t>
+      </w:r>
+    </w:p>
+    <w:p>
+      <w:r>
+        <w:t xml:space="preserve">Doaa Nabil, Abeer Mosad, Hesham A. Hefny </w:t>
+      </w:r>
+      <w:r>
+        <w:t xml:space="preserve">(2011) </w:t>
+      </w:r>
+      <w:hyperlink r:id="rId31" w:history="1">
+        <w:r>
+          <w:rPr>
+            <w:rStyle w:val="Hyperlink"/>
+          </w:rPr>
+          <w:t>Web-Based Applications quality factors: A survey and a proposed conceptual model</w:t>
+        </w:r>
+      </w:hyperlink>
+    </w:p>
+    <w:p>
+      <w:r>
+        <w:t xml:space="preserve">Mike Gualtieri (2011), </w:t>
+      </w:r>
+      <w:hyperlink r:id="rId32" w:history="1">
+        <w:r>
+          <w:rPr>
+            <w:rStyle w:val="Hyperlink"/>
+          </w:rPr>
+          <w:t>Stop Wasting Money On WebLogic, WebSphere, And JBoss Application Servers</w:t>
+        </w:r>
+      </w:hyperlink>
     </w:p>
     <w:p/>
     <w:p/>
     <w:p>
       <w:pPr>
+        <w:spacing w:after="300" w:line="240" w:lineRule="auto"/>
+        <w:rPr>
+          <w:rFonts w:ascii="Tahoma" w:eastAsia="Times New Roman" w:hAnsi="Tahoma" w:cs="Tahoma"/>
+          <w:color w:val="3C3C3C"/>
+          <w:sz w:val="17"/>
+          <w:szCs w:val="17"/>
+          <w:lang w:eastAsia="da-DK"/>
+        </w:rPr>
+      </w:pPr>
+    </w:p>
+    <w:p/>
+    <w:p/>
+    <w:p/>
+    <w:p>
+      <w:pPr>
         <w:pStyle w:val="Heading1"/>
       </w:pPr>
     </w:p>
     <w:p/>
-    <w:p>
-      <w:bookmarkStart w:id="20" w:name="_GoBack"/>
-      <w:bookmarkEnd w:id="20"/>
-    </w:p>
+    <w:p/>
     <w:sectPr>
       <w:pgSz w:w="12240" w:h="15840"/>
       <w:pgMar w:top="1440" w:right="1440" w:bottom="1440" w:left="1440" w:header="720" w:footer="720" w:gutter="0"/>
@@ -5057,7 +5862,7 @@
 </file>
 
 <file path=word/endnotes.xml><?xml version="1.0" encoding="utf-8"?>
-<w:endnotes xmlns:wpc="http://schemas.microsoft.com/office/word/2010/wordprocessingCanvas" xmlns:cx="http://schemas.microsoft.com/office/drawing/2014/chartex" xmlns:cx1="http://schemas.microsoft.com/office/drawing/2015/9/8/chartex" xmlns:mc="http://schemas.openxmlformats.org/markup-compatibility/2006" xmlns:o="urn:schemas-microsoft-com:office:office" xmlns:r="http://schemas.openxmlformats.org/officeDocument/2006/relationships" xmlns:m="http://schemas.openxmlformats.org/officeDocument/2006/math" xmlns:v="urn:schemas-microsoft-com:vml" xmlns:wp14="http://schemas.microsoft.com/office/word/2010/wordprocessingDrawing" xmlns:wp="http://schemas.openxmlformats.org/drawingml/2006/wordprocessingDrawing" xmlns:w10="urn:schemas-microsoft-com:office:word" xmlns:w="http://schemas.openxmlformats.org/wordprocessingml/2006/main" xmlns:w14="http://schemas.microsoft.com/office/word/2010/wordml" xmlns:w15="http://schemas.microsoft.com/office/word/2012/wordml" xmlns:w16se="http://schemas.microsoft.com/office/word/2015/wordml/symex" xmlns:wpg="http://schemas.microsoft.com/office/word/2010/wordprocessingGroup" xmlns:wpi="http://schemas.microsoft.com/office/word/2010/wordprocessingInk" xmlns:wne="http://schemas.microsoft.com/office/word/2006/wordml" xmlns:wps="http://schemas.microsoft.com/office/word/2010/wordprocessingShape" mc:Ignorable="w14 w15 w16se wp14">
+<w:endnotes xmlns:wpc="http://schemas.microsoft.com/office/word/2010/wordprocessingCanvas" xmlns:cx="http://schemas.microsoft.com/office/drawing/2014/chartex" xmlns:cx1="http://schemas.microsoft.com/office/drawing/2015/9/8/chartex" xmlns:cx2="http://schemas.microsoft.com/office/drawing/2015/10/21/chartex" xmlns:mc="http://schemas.openxmlformats.org/markup-compatibility/2006" xmlns:o="urn:schemas-microsoft-com:office:office" xmlns:r="http://schemas.openxmlformats.org/officeDocument/2006/relationships" xmlns:m="http://schemas.openxmlformats.org/officeDocument/2006/math" xmlns:v="urn:schemas-microsoft-com:vml" xmlns:wp14="http://schemas.microsoft.com/office/word/2010/wordprocessingDrawing" xmlns:wp="http://schemas.openxmlformats.org/drawingml/2006/wordprocessingDrawing" xmlns:w10="urn:schemas-microsoft-com:office:word" xmlns:w="http://schemas.openxmlformats.org/wordprocessingml/2006/main" xmlns:w14="http://schemas.microsoft.com/office/word/2010/wordml" xmlns:w15="http://schemas.microsoft.com/office/word/2012/wordml" xmlns:w16se="http://schemas.microsoft.com/office/word/2015/wordml/symex" xmlns:wpg="http://schemas.microsoft.com/office/word/2010/wordprocessingGroup" xmlns:wpi="http://schemas.microsoft.com/office/word/2010/wordprocessingInk" xmlns:wne="http://schemas.microsoft.com/office/word/2006/wordml" xmlns:wps="http://schemas.microsoft.com/office/word/2010/wordprocessingShape" mc:Ignorable="w14 w15 w16se wp14">
   <w:endnote w:type="separator" w:id="-1">
     <w:p>
       <w:pPr>
@@ -5082,7 +5887,7 @@
 </file>
 
 <file path=word/footnotes.xml><?xml version="1.0" encoding="utf-8"?>
-<w:footnotes xmlns:wpc="http://schemas.microsoft.com/office/word/2010/wordprocessingCanvas" xmlns:cx="http://schemas.microsoft.com/office/drawing/2014/chartex" xmlns:cx1="http://schemas.microsoft.com/office/drawing/2015/9/8/chartex" xmlns:mc="http://schemas.openxmlformats.org/markup-compatibility/2006" xmlns:o="urn:schemas-microsoft-com:office:office" xmlns:r="http://schemas.openxmlformats.org/officeDocument/2006/relationships" xmlns:m="http://schemas.openxmlformats.org/officeDocument/2006/math" xmlns:v="urn:schemas-microsoft-com:vml" xmlns:wp14="http://schemas.microsoft.com/office/word/2010/wordprocessingDrawing" xmlns:wp="http://schemas.openxmlformats.org/drawingml/2006/wordprocessingDrawing" xmlns:w10="urn:schemas-microsoft-com:office:word" xmlns:w="http://schemas.openxmlformats.org/wordprocessingml/2006/main" xmlns:w14="http://schemas.microsoft.com/office/word/2010/wordml" xmlns:w15="http://schemas.microsoft.com/office/word/2012/wordml" xmlns:w16se="http://schemas.microsoft.com/office/word/2015/wordml/symex" xmlns:wpg="http://schemas.microsoft.com/office/word/2010/wordprocessingGroup" xmlns:wpi="http://schemas.microsoft.com/office/word/2010/wordprocessingInk" xmlns:wne="http://schemas.microsoft.com/office/word/2006/wordml" xmlns:wps="http://schemas.microsoft.com/office/word/2010/wordprocessingShape" mc:Ignorable="w14 w15 w16se wp14">
+<w:footnotes xmlns:wpc="http://schemas.microsoft.com/office/word/2010/wordprocessingCanvas" xmlns:cx="http://schemas.microsoft.com/office/drawing/2014/chartex" xmlns:cx1="http://schemas.microsoft.com/office/drawing/2015/9/8/chartex" xmlns:cx2="http://schemas.microsoft.com/office/drawing/2015/10/21/chartex" xmlns:mc="http://schemas.openxmlformats.org/markup-compatibility/2006" xmlns:o="urn:schemas-microsoft-com:office:office" xmlns:r="http://schemas.openxmlformats.org/officeDocument/2006/relationships" xmlns:m="http://schemas.openxmlformats.org/officeDocument/2006/math" xmlns:v="urn:schemas-microsoft-com:vml" xmlns:wp14="http://schemas.microsoft.com/office/word/2010/wordprocessingDrawing" xmlns:wp="http://schemas.openxmlformats.org/drawingml/2006/wordprocessingDrawing" xmlns:w10="urn:schemas-microsoft-com:office:word" xmlns:w="http://schemas.openxmlformats.org/wordprocessingml/2006/main" xmlns:w14="http://schemas.microsoft.com/office/word/2010/wordml" xmlns:w15="http://schemas.microsoft.com/office/word/2012/wordml" xmlns:w16se="http://schemas.microsoft.com/office/word/2015/wordml/symex" xmlns:wpg="http://schemas.microsoft.com/office/word/2010/wordprocessingGroup" xmlns:wpi="http://schemas.microsoft.com/office/word/2010/wordprocessingInk" xmlns:wne="http://schemas.microsoft.com/office/word/2006/wordml" xmlns:wps="http://schemas.microsoft.com/office/word/2010/wordprocessingShape" mc:Ignorable="w14 w15 w16se wp14">
   <w:footnote w:type="separator" w:id="-1">
     <w:p>
       <w:pPr>
@@ -5107,7 +5912,7 @@
 </file>
 
 <file path=word/numbering.xml><?xml version="1.0" encoding="utf-8"?>
-<w:numbering xmlns:wpc="http://schemas.microsoft.com/office/word/2010/wordprocessingCanvas" xmlns:cx="http://schemas.microsoft.com/office/drawing/2014/chartex" xmlns:cx1="http://schemas.microsoft.com/office/drawing/2015/9/8/chartex" xmlns:mc="http://schemas.openxmlformats.org/markup-compatibility/2006" xmlns:o="urn:schemas-microsoft-com:office:office" xmlns:r="http://schemas.openxmlformats.org/officeDocument/2006/relationships" xmlns:m="http://schemas.openxmlformats.org/officeDocument/2006/math" xmlns:v="urn:schemas-microsoft-com:vml" xmlns:wp14="http://schemas.microsoft.com/office/word/2010/wordprocessingDrawing" xmlns:wp="http://schemas.openxmlformats.org/drawingml/2006/wordprocessingDrawing" xmlns:w10="urn:schemas-microsoft-com:office:word" xmlns:w="http://schemas.openxmlformats.org/wordprocessingml/2006/main" xmlns:w14="http://schemas.microsoft.com/office/word/2010/wordml" xmlns:w15="http://schemas.microsoft.com/office/word/2012/wordml" xmlns:w16se="http://schemas.microsoft.com/office/word/2015/wordml/symex" xmlns:wpg="http://schemas.microsoft.com/office/word/2010/wordprocessingGroup" xmlns:wpi="http://schemas.microsoft.com/office/word/2010/wordprocessingInk" xmlns:wne="http://schemas.microsoft.com/office/word/2006/wordml" xmlns:wps="http://schemas.microsoft.com/office/word/2010/wordprocessingShape" mc:Ignorable="w14 w15 w16se wp14">
+<w:numbering xmlns:wpc="http://schemas.microsoft.com/office/word/2010/wordprocessingCanvas" xmlns:cx="http://schemas.microsoft.com/office/drawing/2014/chartex" xmlns:cx1="http://schemas.microsoft.com/office/drawing/2015/9/8/chartex" xmlns:cx2="http://schemas.microsoft.com/office/drawing/2015/10/21/chartex" xmlns:mc="http://schemas.openxmlformats.org/markup-compatibility/2006" xmlns:o="urn:schemas-microsoft-com:office:office" xmlns:r="http://schemas.openxmlformats.org/officeDocument/2006/relationships" xmlns:m="http://schemas.openxmlformats.org/officeDocument/2006/math" xmlns:v="urn:schemas-microsoft-com:vml" xmlns:wp14="http://schemas.microsoft.com/office/word/2010/wordprocessingDrawing" xmlns:wp="http://schemas.openxmlformats.org/drawingml/2006/wordprocessingDrawing" xmlns:w10="urn:schemas-microsoft-com:office:word" xmlns:w="http://schemas.openxmlformats.org/wordprocessingml/2006/main" xmlns:w14="http://schemas.microsoft.com/office/word/2010/wordml" xmlns:w15="http://schemas.microsoft.com/office/word/2012/wordml" xmlns:w16se="http://schemas.microsoft.com/office/word/2015/wordml/symex" xmlns:wpg="http://schemas.microsoft.com/office/word/2010/wordprocessingGroup" xmlns:wpi="http://schemas.microsoft.com/office/word/2010/wordprocessingInk" xmlns:wne="http://schemas.microsoft.com/office/word/2006/wordml" xmlns:wps="http://schemas.microsoft.com/office/word/2010/wordprocessingShape" mc:Ignorable="w14 w15 w16se wp14">
   <w:abstractNum w:abstractNumId="0" w15:restartNumberingAfterBreak="0">
     <w:nsid w:val="02B872D1"/>
     <w:multiLevelType w:val="hybridMultilevel"/>
@@ -5222,6 +6027,119 @@
     </w:lvl>
   </w:abstractNum>
   <w:abstractNum w:abstractNumId="1" w15:restartNumberingAfterBreak="0">
+    <w:nsid w:val="139C68F3"/>
+    <w:multiLevelType w:val="hybridMultilevel"/>
+    <w:tmpl w:val="DEE81A6E"/>
+    <w:lvl w:ilvl="0" w:tplc="04060001">
+      <w:start w:val="1"/>
+      <w:numFmt w:val="bullet"/>
+      <w:lvlText w:val=""/>
+      <w:lvlJc w:val="left"/>
+      <w:pPr>
+        <w:ind w:left="720" w:hanging="360"/>
+      </w:pPr>
+      <w:rPr>
+        <w:rFonts w:ascii="Symbol" w:hAnsi="Symbol" w:hint="default"/>
+      </w:rPr>
+    </w:lvl>
+    <w:lvl w:ilvl="1" w:tplc="04060003" w:tentative="1">
+      <w:start w:val="1"/>
+      <w:numFmt w:val="bullet"/>
+      <w:lvlText w:val="o"/>
+      <w:lvlJc w:val="left"/>
+      <w:pPr>
+        <w:ind w:left="1440" w:hanging="360"/>
+      </w:pPr>
+      <w:rPr>
+        <w:rFonts w:ascii="Courier New" w:hAnsi="Courier New" w:cs="Courier New" w:hint="default"/>
+      </w:rPr>
+    </w:lvl>
+    <w:lvl w:ilvl="2" w:tplc="04060005" w:tentative="1">
+      <w:start w:val="1"/>
+      <w:numFmt w:val="bullet"/>
+      <w:lvlText w:val=""/>
+      <w:lvlJc w:val="left"/>
+      <w:pPr>
+        <w:ind w:left="2160" w:hanging="360"/>
+      </w:pPr>
+      <w:rPr>
+        <w:rFonts w:ascii="Wingdings" w:hAnsi="Wingdings" w:hint="default"/>
+      </w:rPr>
+    </w:lvl>
+    <w:lvl w:ilvl="3" w:tplc="04060001" w:tentative="1">
+      <w:start w:val="1"/>
+      <w:numFmt w:val="bullet"/>
+      <w:lvlText w:val=""/>
+      <w:lvlJc w:val="left"/>
+      <w:pPr>
+        <w:ind w:left="2880" w:hanging="360"/>
+      </w:pPr>
+      <w:rPr>
+        <w:rFonts w:ascii="Symbol" w:hAnsi="Symbol" w:hint="default"/>
+      </w:rPr>
+    </w:lvl>
+    <w:lvl w:ilvl="4" w:tplc="04060003" w:tentative="1">
+      <w:start w:val="1"/>
+      <w:numFmt w:val="bullet"/>
+      <w:lvlText w:val="o"/>
+      <w:lvlJc w:val="left"/>
+      <w:pPr>
+        <w:ind w:left="3600" w:hanging="360"/>
+      </w:pPr>
+      <w:rPr>
+        <w:rFonts w:ascii="Courier New" w:hAnsi="Courier New" w:cs="Courier New" w:hint="default"/>
+      </w:rPr>
+    </w:lvl>
+    <w:lvl w:ilvl="5" w:tplc="04060005" w:tentative="1">
+      <w:start w:val="1"/>
+      <w:numFmt w:val="bullet"/>
+      <w:lvlText w:val=""/>
+      <w:lvlJc w:val="left"/>
+      <w:pPr>
+        <w:ind w:left="4320" w:hanging="360"/>
+      </w:pPr>
+      <w:rPr>
+        <w:rFonts w:ascii="Wingdings" w:hAnsi="Wingdings" w:hint="default"/>
+      </w:rPr>
+    </w:lvl>
+    <w:lvl w:ilvl="6" w:tplc="04060001" w:tentative="1">
+      <w:start w:val="1"/>
+      <w:numFmt w:val="bullet"/>
+      <w:lvlText w:val=""/>
+      <w:lvlJc w:val="left"/>
+      <w:pPr>
+        <w:ind w:left="5040" w:hanging="360"/>
+      </w:pPr>
+      <w:rPr>
+        <w:rFonts w:ascii="Symbol" w:hAnsi="Symbol" w:hint="default"/>
+      </w:rPr>
+    </w:lvl>
+    <w:lvl w:ilvl="7" w:tplc="04060003" w:tentative="1">
+      <w:start w:val="1"/>
+      <w:numFmt w:val="bullet"/>
+      <w:lvlText w:val="o"/>
+      <w:lvlJc w:val="left"/>
+      <w:pPr>
+        <w:ind w:left="5760" w:hanging="360"/>
+      </w:pPr>
+      <w:rPr>
+        <w:rFonts w:ascii="Courier New" w:hAnsi="Courier New" w:cs="Courier New" w:hint="default"/>
+      </w:rPr>
+    </w:lvl>
+    <w:lvl w:ilvl="8" w:tplc="04060005" w:tentative="1">
+      <w:start w:val="1"/>
+      <w:numFmt w:val="bullet"/>
+      <w:lvlText w:val=""/>
+      <w:lvlJc w:val="left"/>
+      <w:pPr>
+        <w:ind w:left="6480" w:hanging="360"/>
+      </w:pPr>
+      <w:rPr>
+        <w:rFonts w:ascii="Wingdings" w:hAnsi="Wingdings" w:hint="default"/>
+      </w:rPr>
+    </w:lvl>
+  </w:abstractNum>
+  <w:abstractNum w:abstractNumId="2" w15:restartNumberingAfterBreak="0">
     <w:nsid w:val="19CE328B"/>
     <w:multiLevelType w:val="hybridMultilevel"/>
     <w:tmpl w:val="6E0E6D8E"/>
@@ -5334,7 +6252,7 @@
       </w:rPr>
     </w:lvl>
   </w:abstractNum>
-  <w:abstractNum w:abstractNumId="2" w15:restartNumberingAfterBreak="0">
+  <w:abstractNum w:abstractNumId="3" w15:restartNumberingAfterBreak="0">
     <w:nsid w:val="1A0C7A05"/>
     <w:multiLevelType w:val="hybridMultilevel"/>
     <w:tmpl w:val="C5B2E304"/>
@@ -5447,7 +6365,572 @@
       </w:rPr>
     </w:lvl>
   </w:abstractNum>
-  <w:abstractNum w:abstractNumId="3" w15:restartNumberingAfterBreak="0">
+  <w:abstractNum w:abstractNumId="4" w15:restartNumberingAfterBreak="0">
+    <w:nsid w:val="1E914576"/>
+    <w:multiLevelType w:val="hybridMultilevel"/>
+    <w:tmpl w:val="2724F416"/>
+    <w:lvl w:ilvl="0" w:tplc="04060001">
+      <w:start w:val="1"/>
+      <w:numFmt w:val="bullet"/>
+      <w:lvlText w:val=""/>
+      <w:lvlJc w:val="left"/>
+      <w:pPr>
+        <w:ind w:left="720" w:hanging="360"/>
+      </w:pPr>
+      <w:rPr>
+        <w:rFonts w:ascii="Symbol" w:hAnsi="Symbol" w:hint="default"/>
+      </w:rPr>
+    </w:lvl>
+    <w:lvl w:ilvl="1" w:tplc="04060003" w:tentative="1">
+      <w:start w:val="1"/>
+      <w:numFmt w:val="bullet"/>
+      <w:lvlText w:val="o"/>
+      <w:lvlJc w:val="left"/>
+      <w:pPr>
+        <w:ind w:left="1440" w:hanging="360"/>
+      </w:pPr>
+      <w:rPr>
+        <w:rFonts w:ascii="Courier New" w:hAnsi="Courier New" w:cs="Courier New" w:hint="default"/>
+      </w:rPr>
+    </w:lvl>
+    <w:lvl w:ilvl="2" w:tplc="04060005" w:tentative="1">
+      <w:start w:val="1"/>
+      <w:numFmt w:val="bullet"/>
+      <w:lvlText w:val=""/>
+      <w:lvlJc w:val="left"/>
+      <w:pPr>
+        <w:ind w:left="2160" w:hanging="360"/>
+      </w:pPr>
+      <w:rPr>
+        <w:rFonts w:ascii="Wingdings" w:hAnsi="Wingdings" w:hint="default"/>
+      </w:rPr>
+    </w:lvl>
+    <w:lvl w:ilvl="3" w:tplc="04060001" w:tentative="1">
+      <w:start w:val="1"/>
+      <w:numFmt w:val="bullet"/>
+      <w:lvlText w:val=""/>
+      <w:lvlJc w:val="left"/>
+      <w:pPr>
+        <w:ind w:left="2880" w:hanging="360"/>
+      </w:pPr>
+      <w:rPr>
+        <w:rFonts w:ascii="Symbol" w:hAnsi="Symbol" w:hint="default"/>
+      </w:rPr>
+    </w:lvl>
+    <w:lvl w:ilvl="4" w:tplc="04060003" w:tentative="1">
+      <w:start w:val="1"/>
+      <w:numFmt w:val="bullet"/>
+      <w:lvlText w:val="o"/>
+      <w:lvlJc w:val="left"/>
+      <w:pPr>
+        <w:ind w:left="3600" w:hanging="360"/>
+      </w:pPr>
+      <w:rPr>
+        <w:rFonts w:ascii="Courier New" w:hAnsi="Courier New" w:cs="Courier New" w:hint="default"/>
+      </w:rPr>
+    </w:lvl>
+    <w:lvl w:ilvl="5" w:tplc="04060005" w:tentative="1">
+      <w:start w:val="1"/>
+      <w:numFmt w:val="bullet"/>
+      <w:lvlText w:val=""/>
+      <w:lvlJc w:val="left"/>
+      <w:pPr>
+        <w:ind w:left="4320" w:hanging="360"/>
+      </w:pPr>
+      <w:rPr>
+        <w:rFonts w:ascii="Wingdings" w:hAnsi="Wingdings" w:hint="default"/>
+      </w:rPr>
+    </w:lvl>
+    <w:lvl w:ilvl="6" w:tplc="04060001" w:tentative="1">
+      <w:start w:val="1"/>
+      <w:numFmt w:val="bullet"/>
+      <w:lvlText w:val=""/>
+      <w:lvlJc w:val="left"/>
+      <w:pPr>
+        <w:ind w:left="5040" w:hanging="360"/>
+      </w:pPr>
+      <w:rPr>
+        <w:rFonts w:ascii="Symbol" w:hAnsi="Symbol" w:hint="default"/>
+      </w:rPr>
+    </w:lvl>
+    <w:lvl w:ilvl="7" w:tplc="04060003" w:tentative="1">
+      <w:start w:val="1"/>
+      <w:numFmt w:val="bullet"/>
+      <w:lvlText w:val="o"/>
+      <w:lvlJc w:val="left"/>
+      <w:pPr>
+        <w:ind w:left="5760" w:hanging="360"/>
+      </w:pPr>
+      <w:rPr>
+        <w:rFonts w:ascii="Courier New" w:hAnsi="Courier New" w:cs="Courier New" w:hint="default"/>
+      </w:rPr>
+    </w:lvl>
+    <w:lvl w:ilvl="8" w:tplc="04060005" w:tentative="1">
+      <w:start w:val="1"/>
+      <w:numFmt w:val="bullet"/>
+      <w:lvlText w:val=""/>
+      <w:lvlJc w:val="left"/>
+      <w:pPr>
+        <w:ind w:left="6480" w:hanging="360"/>
+      </w:pPr>
+      <w:rPr>
+        <w:rFonts w:ascii="Wingdings" w:hAnsi="Wingdings" w:hint="default"/>
+      </w:rPr>
+    </w:lvl>
+  </w:abstractNum>
+  <w:abstractNum w:abstractNumId="5" w15:restartNumberingAfterBreak="0">
+    <w:nsid w:val="27AA6F90"/>
+    <w:multiLevelType w:val="hybridMultilevel"/>
+    <w:tmpl w:val="78FC0140"/>
+    <w:lvl w:ilvl="0" w:tplc="04060001">
+      <w:start w:val="1"/>
+      <w:numFmt w:val="bullet"/>
+      <w:lvlText w:val=""/>
+      <w:lvlJc w:val="left"/>
+      <w:pPr>
+        <w:ind w:left="720" w:hanging="360"/>
+      </w:pPr>
+      <w:rPr>
+        <w:rFonts w:ascii="Symbol" w:hAnsi="Symbol" w:hint="default"/>
+      </w:rPr>
+    </w:lvl>
+    <w:lvl w:ilvl="1" w:tplc="04060003" w:tentative="1">
+      <w:start w:val="1"/>
+      <w:numFmt w:val="bullet"/>
+      <w:lvlText w:val="o"/>
+      <w:lvlJc w:val="left"/>
+      <w:pPr>
+        <w:ind w:left="1440" w:hanging="360"/>
+      </w:pPr>
+      <w:rPr>
+        <w:rFonts w:ascii="Courier New" w:hAnsi="Courier New" w:cs="Courier New" w:hint="default"/>
+      </w:rPr>
+    </w:lvl>
+    <w:lvl w:ilvl="2" w:tplc="04060005" w:tentative="1">
+      <w:start w:val="1"/>
+      <w:numFmt w:val="bullet"/>
+      <w:lvlText w:val=""/>
+      <w:lvlJc w:val="left"/>
+      <w:pPr>
+        <w:ind w:left="2160" w:hanging="360"/>
+      </w:pPr>
+      <w:rPr>
+        <w:rFonts w:ascii="Wingdings" w:hAnsi="Wingdings" w:hint="default"/>
+      </w:rPr>
+    </w:lvl>
+    <w:lvl w:ilvl="3" w:tplc="04060001" w:tentative="1">
+      <w:start w:val="1"/>
+      <w:numFmt w:val="bullet"/>
+      <w:lvlText w:val=""/>
+      <w:lvlJc w:val="left"/>
+      <w:pPr>
+        <w:ind w:left="2880" w:hanging="360"/>
+      </w:pPr>
+      <w:rPr>
+        <w:rFonts w:ascii="Symbol" w:hAnsi="Symbol" w:hint="default"/>
+      </w:rPr>
+    </w:lvl>
+    <w:lvl w:ilvl="4" w:tplc="04060003" w:tentative="1">
+      <w:start w:val="1"/>
+      <w:numFmt w:val="bullet"/>
+      <w:lvlText w:val="o"/>
+      <w:lvlJc w:val="left"/>
+      <w:pPr>
+        <w:ind w:left="3600" w:hanging="360"/>
+      </w:pPr>
+      <w:rPr>
+        <w:rFonts w:ascii="Courier New" w:hAnsi="Courier New" w:cs="Courier New" w:hint="default"/>
+      </w:rPr>
+    </w:lvl>
+    <w:lvl w:ilvl="5" w:tplc="04060005" w:tentative="1">
+      <w:start w:val="1"/>
+      <w:numFmt w:val="bullet"/>
+      <w:lvlText w:val=""/>
+      <w:lvlJc w:val="left"/>
+      <w:pPr>
+        <w:ind w:left="4320" w:hanging="360"/>
+      </w:pPr>
+      <w:rPr>
+        <w:rFonts w:ascii="Wingdings" w:hAnsi="Wingdings" w:hint="default"/>
+      </w:rPr>
+    </w:lvl>
+    <w:lvl w:ilvl="6" w:tplc="04060001" w:tentative="1">
+      <w:start w:val="1"/>
+      <w:numFmt w:val="bullet"/>
+      <w:lvlText w:val=""/>
+      <w:lvlJc w:val="left"/>
+      <w:pPr>
+        <w:ind w:left="5040" w:hanging="360"/>
+      </w:pPr>
+      <w:rPr>
+        <w:rFonts w:ascii="Symbol" w:hAnsi="Symbol" w:hint="default"/>
+      </w:rPr>
+    </w:lvl>
+    <w:lvl w:ilvl="7" w:tplc="04060003" w:tentative="1">
+      <w:start w:val="1"/>
+      <w:numFmt w:val="bullet"/>
+      <w:lvlText w:val="o"/>
+      <w:lvlJc w:val="left"/>
+      <w:pPr>
+        <w:ind w:left="5760" w:hanging="360"/>
+      </w:pPr>
+      <w:rPr>
+        <w:rFonts w:ascii="Courier New" w:hAnsi="Courier New" w:cs="Courier New" w:hint="default"/>
+      </w:rPr>
+    </w:lvl>
+    <w:lvl w:ilvl="8" w:tplc="04060005" w:tentative="1">
+      <w:start w:val="1"/>
+      <w:numFmt w:val="bullet"/>
+      <w:lvlText w:val=""/>
+      <w:lvlJc w:val="left"/>
+      <w:pPr>
+        <w:ind w:left="6480" w:hanging="360"/>
+      </w:pPr>
+      <w:rPr>
+        <w:rFonts w:ascii="Wingdings" w:hAnsi="Wingdings" w:hint="default"/>
+      </w:rPr>
+    </w:lvl>
+  </w:abstractNum>
+  <w:abstractNum w:abstractNumId="6" w15:restartNumberingAfterBreak="0">
+    <w:nsid w:val="2FC43BF5"/>
+    <w:multiLevelType w:val="hybridMultilevel"/>
+    <w:tmpl w:val="D9E81D14"/>
+    <w:lvl w:ilvl="0" w:tplc="04060001">
+      <w:start w:val="1"/>
+      <w:numFmt w:val="bullet"/>
+      <w:lvlText w:val=""/>
+      <w:lvlJc w:val="left"/>
+      <w:pPr>
+        <w:ind w:left="720" w:hanging="360"/>
+      </w:pPr>
+      <w:rPr>
+        <w:rFonts w:ascii="Symbol" w:hAnsi="Symbol" w:hint="default"/>
+      </w:rPr>
+    </w:lvl>
+    <w:lvl w:ilvl="1" w:tplc="04060003" w:tentative="1">
+      <w:start w:val="1"/>
+      <w:numFmt w:val="bullet"/>
+      <w:lvlText w:val="o"/>
+      <w:lvlJc w:val="left"/>
+      <w:pPr>
+        <w:ind w:left="1440" w:hanging="360"/>
+      </w:pPr>
+      <w:rPr>
+        <w:rFonts w:ascii="Courier New" w:hAnsi="Courier New" w:cs="Courier New" w:hint="default"/>
+      </w:rPr>
+    </w:lvl>
+    <w:lvl w:ilvl="2" w:tplc="04060005" w:tentative="1">
+      <w:start w:val="1"/>
+      <w:numFmt w:val="bullet"/>
+      <w:lvlText w:val=""/>
+      <w:lvlJc w:val="left"/>
+      <w:pPr>
+        <w:ind w:left="2160" w:hanging="360"/>
+      </w:pPr>
+      <w:rPr>
+        <w:rFonts w:ascii="Wingdings" w:hAnsi="Wingdings" w:hint="default"/>
+      </w:rPr>
+    </w:lvl>
+    <w:lvl w:ilvl="3" w:tplc="04060001" w:tentative="1">
+      <w:start w:val="1"/>
+      <w:numFmt w:val="bullet"/>
+      <w:lvlText w:val=""/>
+      <w:lvlJc w:val="left"/>
+      <w:pPr>
+        <w:ind w:left="2880" w:hanging="360"/>
+      </w:pPr>
+      <w:rPr>
+        <w:rFonts w:ascii="Symbol" w:hAnsi="Symbol" w:hint="default"/>
+      </w:rPr>
+    </w:lvl>
+    <w:lvl w:ilvl="4" w:tplc="04060003" w:tentative="1">
+      <w:start w:val="1"/>
+      <w:numFmt w:val="bullet"/>
+      <w:lvlText w:val="o"/>
+      <w:lvlJc w:val="left"/>
+      <w:pPr>
+        <w:ind w:left="3600" w:hanging="360"/>
+      </w:pPr>
+      <w:rPr>
+        <w:rFonts w:ascii="Courier New" w:hAnsi="Courier New" w:cs="Courier New" w:hint="default"/>
+      </w:rPr>
+    </w:lvl>
+    <w:lvl w:ilvl="5" w:tplc="04060005" w:tentative="1">
+      <w:start w:val="1"/>
+      <w:numFmt w:val="bullet"/>
+      <w:lvlText w:val=""/>
+      <w:lvlJc w:val="left"/>
+      <w:pPr>
+        <w:ind w:left="4320" w:hanging="360"/>
+      </w:pPr>
+      <w:rPr>
+        <w:rFonts w:ascii="Wingdings" w:hAnsi="Wingdings" w:hint="default"/>
+      </w:rPr>
+    </w:lvl>
+    <w:lvl w:ilvl="6" w:tplc="04060001" w:tentative="1">
+      <w:start w:val="1"/>
+      <w:numFmt w:val="bullet"/>
+      <w:lvlText w:val=""/>
+      <w:lvlJc w:val="left"/>
+      <w:pPr>
+        <w:ind w:left="5040" w:hanging="360"/>
+      </w:pPr>
+      <w:rPr>
+        <w:rFonts w:ascii="Symbol" w:hAnsi="Symbol" w:hint="default"/>
+      </w:rPr>
+    </w:lvl>
+    <w:lvl w:ilvl="7" w:tplc="04060003" w:tentative="1">
+      <w:start w:val="1"/>
+      <w:numFmt w:val="bullet"/>
+      <w:lvlText w:val="o"/>
+      <w:lvlJc w:val="left"/>
+      <w:pPr>
+        <w:ind w:left="5760" w:hanging="360"/>
+      </w:pPr>
+      <w:rPr>
+        <w:rFonts w:ascii="Courier New" w:hAnsi="Courier New" w:cs="Courier New" w:hint="default"/>
+      </w:rPr>
+    </w:lvl>
+    <w:lvl w:ilvl="8" w:tplc="04060005" w:tentative="1">
+      <w:start w:val="1"/>
+      <w:numFmt w:val="bullet"/>
+      <w:lvlText w:val=""/>
+      <w:lvlJc w:val="left"/>
+      <w:pPr>
+        <w:ind w:left="6480" w:hanging="360"/>
+      </w:pPr>
+      <w:rPr>
+        <w:rFonts w:ascii="Wingdings" w:hAnsi="Wingdings" w:hint="default"/>
+      </w:rPr>
+    </w:lvl>
+  </w:abstractNum>
+  <w:abstractNum w:abstractNumId="7" w15:restartNumberingAfterBreak="0">
+    <w:nsid w:val="330C177A"/>
+    <w:multiLevelType w:val="hybridMultilevel"/>
+    <w:tmpl w:val="A934BA4A"/>
+    <w:lvl w:ilvl="0" w:tplc="04060001">
+      <w:start w:val="1"/>
+      <w:numFmt w:val="bullet"/>
+      <w:lvlText w:val=""/>
+      <w:lvlJc w:val="left"/>
+      <w:pPr>
+        <w:ind w:left="720" w:hanging="360"/>
+      </w:pPr>
+      <w:rPr>
+        <w:rFonts w:ascii="Symbol" w:hAnsi="Symbol" w:hint="default"/>
+      </w:rPr>
+    </w:lvl>
+    <w:lvl w:ilvl="1" w:tplc="04060003" w:tentative="1">
+      <w:start w:val="1"/>
+      <w:numFmt w:val="bullet"/>
+      <w:lvlText w:val="o"/>
+      <w:lvlJc w:val="left"/>
+      <w:pPr>
+        <w:ind w:left="1440" w:hanging="360"/>
+      </w:pPr>
+      <w:rPr>
+        <w:rFonts w:ascii="Courier New" w:hAnsi="Courier New" w:cs="Courier New" w:hint="default"/>
+      </w:rPr>
+    </w:lvl>
+    <w:lvl w:ilvl="2" w:tplc="04060005" w:tentative="1">
+      <w:start w:val="1"/>
+      <w:numFmt w:val="bullet"/>
+      <w:lvlText w:val=""/>
+      <w:lvlJc w:val="left"/>
+      <w:pPr>
+        <w:ind w:left="2160" w:hanging="360"/>
+      </w:pPr>
+      <w:rPr>
+        <w:rFonts w:ascii="Wingdings" w:hAnsi="Wingdings" w:hint="default"/>
+      </w:rPr>
+    </w:lvl>
+    <w:lvl w:ilvl="3" w:tplc="04060001" w:tentative="1">
+      <w:start w:val="1"/>
+      <w:numFmt w:val="bullet"/>
+      <w:lvlText w:val=""/>
+      <w:lvlJc w:val="left"/>
+      <w:pPr>
+        <w:ind w:left="2880" w:hanging="360"/>
+      </w:pPr>
+      <w:rPr>
+        <w:rFonts w:ascii="Symbol" w:hAnsi="Symbol" w:hint="default"/>
+      </w:rPr>
+    </w:lvl>
+    <w:lvl w:ilvl="4" w:tplc="04060003" w:tentative="1">
+      <w:start w:val="1"/>
+      <w:numFmt w:val="bullet"/>
+      <w:lvlText w:val="o"/>
+      <w:lvlJc w:val="left"/>
+      <w:pPr>
+        <w:ind w:left="3600" w:hanging="360"/>
+      </w:pPr>
+      <w:rPr>
+        <w:rFonts w:ascii="Courier New" w:hAnsi="Courier New" w:cs="Courier New" w:hint="default"/>
+      </w:rPr>
+    </w:lvl>
+    <w:lvl w:ilvl="5" w:tplc="04060005" w:tentative="1">
+      <w:start w:val="1"/>
+      <w:numFmt w:val="bullet"/>
+      <w:lvlText w:val=""/>
+      <w:lvlJc w:val="left"/>
+      <w:pPr>
+        <w:ind w:left="4320" w:hanging="360"/>
+      </w:pPr>
+      <w:rPr>
+        <w:rFonts w:ascii="Wingdings" w:hAnsi="Wingdings" w:hint="default"/>
+      </w:rPr>
+    </w:lvl>
+    <w:lvl w:ilvl="6" w:tplc="04060001" w:tentative="1">
+      <w:start w:val="1"/>
+      <w:numFmt w:val="bullet"/>
+      <w:lvlText w:val=""/>
+      <w:lvlJc w:val="left"/>
+      <w:pPr>
+        <w:ind w:left="5040" w:hanging="360"/>
+      </w:pPr>
+      <w:rPr>
+        <w:rFonts w:ascii="Symbol" w:hAnsi="Symbol" w:hint="default"/>
+      </w:rPr>
+    </w:lvl>
+    <w:lvl w:ilvl="7" w:tplc="04060003" w:tentative="1">
+      <w:start w:val="1"/>
+      <w:numFmt w:val="bullet"/>
+      <w:lvlText w:val="o"/>
+      <w:lvlJc w:val="left"/>
+      <w:pPr>
+        <w:ind w:left="5760" w:hanging="360"/>
+      </w:pPr>
+      <w:rPr>
+        <w:rFonts w:ascii="Courier New" w:hAnsi="Courier New" w:cs="Courier New" w:hint="default"/>
+      </w:rPr>
+    </w:lvl>
+    <w:lvl w:ilvl="8" w:tplc="04060005" w:tentative="1">
+      <w:start w:val="1"/>
+      <w:numFmt w:val="bullet"/>
+      <w:lvlText w:val=""/>
+      <w:lvlJc w:val="left"/>
+      <w:pPr>
+        <w:ind w:left="6480" w:hanging="360"/>
+      </w:pPr>
+      <w:rPr>
+        <w:rFonts w:ascii="Wingdings" w:hAnsi="Wingdings" w:hint="default"/>
+      </w:rPr>
+    </w:lvl>
+  </w:abstractNum>
+  <w:abstractNum w:abstractNumId="8" w15:restartNumberingAfterBreak="0">
+    <w:nsid w:val="3ADC410C"/>
+    <w:multiLevelType w:val="hybridMultilevel"/>
+    <w:tmpl w:val="6F94E2D0"/>
+    <w:lvl w:ilvl="0" w:tplc="04060001">
+      <w:start w:val="1"/>
+      <w:numFmt w:val="bullet"/>
+      <w:lvlText w:val=""/>
+      <w:lvlJc w:val="left"/>
+      <w:pPr>
+        <w:ind w:left="720" w:hanging="360"/>
+      </w:pPr>
+      <w:rPr>
+        <w:rFonts w:ascii="Symbol" w:hAnsi="Symbol" w:hint="default"/>
+      </w:rPr>
+    </w:lvl>
+    <w:lvl w:ilvl="1" w:tplc="04060003" w:tentative="1">
+      <w:start w:val="1"/>
+      <w:numFmt w:val="bullet"/>
+      <w:lvlText w:val="o"/>
+      <w:lvlJc w:val="left"/>
+      <w:pPr>
+        <w:ind w:left="1440" w:hanging="360"/>
+      </w:pPr>
+      <w:rPr>
+        <w:rFonts w:ascii="Courier New" w:hAnsi="Courier New" w:cs="Courier New" w:hint="default"/>
+      </w:rPr>
+    </w:lvl>
+    <w:lvl w:ilvl="2" w:tplc="04060005" w:tentative="1">
+      <w:start w:val="1"/>
+      <w:numFmt w:val="bullet"/>
+      <w:lvlText w:val=""/>
+      <w:lvlJc w:val="left"/>
+      <w:pPr>
+        <w:ind w:left="2160" w:hanging="360"/>
+      </w:pPr>
+      <w:rPr>
+        <w:rFonts w:ascii="Wingdings" w:hAnsi="Wingdings" w:hint="default"/>
+      </w:rPr>
+    </w:lvl>
+    <w:lvl w:ilvl="3" w:tplc="04060001" w:tentative="1">
+      <w:start w:val="1"/>
+      <w:numFmt w:val="bullet"/>
+      <w:lvlText w:val=""/>
+      <w:lvlJc w:val="left"/>
+      <w:pPr>
+        <w:ind w:left="2880" w:hanging="360"/>
+      </w:pPr>
+      <w:rPr>
+        <w:rFonts w:ascii="Symbol" w:hAnsi="Symbol" w:hint="default"/>
+      </w:rPr>
+    </w:lvl>
+    <w:lvl w:ilvl="4" w:tplc="04060003" w:tentative="1">
+      <w:start w:val="1"/>
+      <w:numFmt w:val="bullet"/>
+      <w:lvlText w:val="o"/>
+      <w:lvlJc w:val="left"/>
+      <w:pPr>
+        <w:ind w:left="3600" w:hanging="360"/>
+      </w:pPr>
+      <w:rPr>
+        <w:rFonts w:ascii="Courier New" w:hAnsi="Courier New" w:cs="Courier New" w:hint="default"/>
+      </w:rPr>
+    </w:lvl>
+    <w:lvl w:ilvl="5" w:tplc="04060005" w:tentative="1">
+      <w:start w:val="1"/>
+      <w:numFmt w:val="bullet"/>
+      <w:lvlText w:val=""/>
+      <w:lvlJc w:val="left"/>
+      <w:pPr>
+        <w:ind w:left="4320" w:hanging="360"/>
+      </w:pPr>
+      <w:rPr>
+        <w:rFonts w:ascii="Wingdings" w:hAnsi="Wingdings" w:hint="default"/>
+      </w:rPr>
+    </w:lvl>
+    <w:lvl w:ilvl="6" w:tplc="04060001" w:tentative="1">
+      <w:start w:val="1"/>
+      <w:numFmt w:val="bullet"/>
+      <w:lvlText w:val=""/>
+      <w:lvlJc w:val="left"/>
+      <w:pPr>
+        <w:ind w:left="5040" w:hanging="360"/>
+      </w:pPr>
+      <w:rPr>
+        <w:rFonts w:ascii="Symbol" w:hAnsi="Symbol" w:hint="default"/>
+      </w:rPr>
+    </w:lvl>
+    <w:lvl w:ilvl="7" w:tplc="04060003" w:tentative="1">
+      <w:start w:val="1"/>
+      <w:numFmt w:val="bullet"/>
+      <w:lvlText w:val="o"/>
+      <w:lvlJc w:val="left"/>
+      <w:pPr>
+        <w:ind w:left="5760" w:hanging="360"/>
+      </w:pPr>
+      <w:rPr>
+        <w:rFonts w:ascii="Courier New" w:hAnsi="Courier New" w:cs="Courier New" w:hint="default"/>
+      </w:rPr>
+    </w:lvl>
+    <w:lvl w:ilvl="8" w:tplc="04060005" w:tentative="1">
+      <w:start w:val="1"/>
+      <w:numFmt w:val="bullet"/>
+      <w:lvlText w:val=""/>
+      <w:lvlJc w:val="left"/>
+      <w:pPr>
+        <w:ind w:left="6480" w:hanging="360"/>
+      </w:pPr>
+      <w:rPr>
+        <w:rFonts w:ascii="Wingdings" w:hAnsi="Wingdings" w:hint="default"/>
+      </w:rPr>
+    </w:lvl>
+  </w:abstractNum>
+  <w:abstractNum w:abstractNumId="9" w15:restartNumberingAfterBreak="0">
     <w:nsid w:val="44C27BE3"/>
     <w:multiLevelType w:val="hybridMultilevel"/>
     <w:tmpl w:val="FEC43CF2"/>
@@ -5560,7 +7043,7 @@
       </w:rPr>
     </w:lvl>
   </w:abstractNum>
-  <w:abstractNum w:abstractNumId="4" w15:restartNumberingAfterBreak="0">
+  <w:abstractNum w:abstractNumId="10" w15:restartNumberingAfterBreak="0">
     <w:nsid w:val="49AF7E31"/>
     <w:multiLevelType w:val="hybridMultilevel"/>
     <w:tmpl w:val="DDA46A54"/>
@@ -5673,7 +7156,7 @@
       </w:rPr>
     </w:lvl>
   </w:abstractNum>
-  <w:abstractNum w:abstractNumId="5" w15:restartNumberingAfterBreak="0">
+  <w:abstractNum w:abstractNumId="11" w15:restartNumberingAfterBreak="0">
     <w:nsid w:val="5E260FDA"/>
     <w:multiLevelType w:val="hybridMultilevel"/>
     <w:tmpl w:val="7DE08A1E"/>
@@ -5786,7 +7269,120 @@
       </w:rPr>
     </w:lvl>
   </w:abstractNum>
-  <w:abstractNum w:abstractNumId="6" w15:restartNumberingAfterBreak="0">
+  <w:abstractNum w:abstractNumId="12" w15:restartNumberingAfterBreak="0">
+    <w:nsid w:val="6644797A"/>
+    <w:multiLevelType w:val="hybridMultilevel"/>
+    <w:tmpl w:val="1F6E46C0"/>
+    <w:lvl w:ilvl="0" w:tplc="04060001">
+      <w:start w:val="1"/>
+      <w:numFmt w:val="bullet"/>
+      <w:lvlText w:val=""/>
+      <w:lvlJc w:val="left"/>
+      <w:pPr>
+        <w:ind w:left="720" w:hanging="360"/>
+      </w:pPr>
+      <w:rPr>
+        <w:rFonts w:ascii="Symbol" w:hAnsi="Symbol" w:hint="default"/>
+      </w:rPr>
+    </w:lvl>
+    <w:lvl w:ilvl="1" w:tplc="04060003" w:tentative="1">
+      <w:start w:val="1"/>
+      <w:numFmt w:val="bullet"/>
+      <w:lvlText w:val="o"/>
+      <w:lvlJc w:val="left"/>
+      <w:pPr>
+        <w:ind w:left="1440" w:hanging="360"/>
+      </w:pPr>
+      <w:rPr>
+        <w:rFonts w:ascii="Courier New" w:hAnsi="Courier New" w:cs="Courier New" w:hint="default"/>
+      </w:rPr>
+    </w:lvl>
+    <w:lvl w:ilvl="2" w:tplc="04060005" w:tentative="1">
+      <w:start w:val="1"/>
+      <w:numFmt w:val="bullet"/>
+      <w:lvlText w:val=""/>
+      <w:lvlJc w:val="left"/>
+      <w:pPr>
+        <w:ind w:left="2160" w:hanging="360"/>
+      </w:pPr>
+      <w:rPr>
+        <w:rFonts w:ascii="Wingdings" w:hAnsi="Wingdings" w:hint="default"/>
+      </w:rPr>
+    </w:lvl>
+    <w:lvl w:ilvl="3" w:tplc="04060001" w:tentative="1">
+      <w:start w:val="1"/>
+      <w:numFmt w:val="bullet"/>
+      <w:lvlText w:val=""/>
+      <w:lvlJc w:val="left"/>
+      <w:pPr>
+        <w:ind w:left="2880" w:hanging="360"/>
+      </w:pPr>
+      <w:rPr>
+        <w:rFonts w:ascii="Symbol" w:hAnsi="Symbol" w:hint="default"/>
+      </w:rPr>
+    </w:lvl>
+    <w:lvl w:ilvl="4" w:tplc="04060003" w:tentative="1">
+      <w:start w:val="1"/>
+      <w:numFmt w:val="bullet"/>
+      <w:lvlText w:val="o"/>
+      <w:lvlJc w:val="left"/>
+      <w:pPr>
+        <w:ind w:left="3600" w:hanging="360"/>
+      </w:pPr>
+      <w:rPr>
+        <w:rFonts w:ascii="Courier New" w:hAnsi="Courier New" w:cs="Courier New" w:hint="default"/>
+      </w:rPr>
+    </w:lvl>
+    <w:lvl w:ilvl="5" w:tplc="04060005" w:tentative="1">
+      <w:start w:val="1"/>
+      <w:numFmt w:val="bullet"/>
+      <w:lvlText w:val=""/>
+      <w:lvlJc w:val="left"/>
+      <w:pPr>
+        <w:ind w:left="4320" w:hanging="360"/>
+      </w:pPr>
+      <w:rPr>
+        <w:rFonts w:ascii="Wingdings" w:hAnsi="Wingdings" w:hint="default"/>
+      </w:rPr>
+    </w:lvl>
+    <w:lvl w:ilvl="6" w:tplc="04060001" w:tentative="1">
+      <w:start w:val="1"/>
+      <w:numFmt w:val="bullet"/>
+      <w:lvlText w:val=""/>
+      <w:lvlJc w:val="left"/>
+      <w:pPr>
+        <w:ind w:left="5040" w:hanging="360"/>
+      </w:pPr>
+      <w:rPr>
+        <w:rFonts w:ascii="Symbol" w:hAnsi="Symbol" w:hint="default"/>
+      </w:rPr>
+    </w:lvl>
+    <w:lvl w:ilvl="7" w:tplc="04060003" w:tentative="1">
+      <w:start w:val="1"/>
+      <w:numFmt w:val="bullet"/>
+      <w:lvlText w:val="o"/>
+      <w:lvlJc w:val="left"/>
+      <w:pPr>
+        <w:ind w:left="5760" w:hanging="360"/>
+      </w:pPr>
+      <w:rPr>
+        <w:rFonts w:ascii="Courier New" w:hAnsi="Courier New" w:cs="Courier New" w:hint="default"/>
+      </w:rPr>
+    </w:lvl>
+    <w:lvl w:ilvl="8" w:tplc="04060005" w:tentative="1">
+      <w:start w:val="1"/>
+      <w:numFmt w:val="bullet"/>
+      <w:lvlText w:val=""/>
+      <w:lvlJc w:val="left"/>
+      <w:pPr>
+        <w:ind w:left="6480" w:hanging="360"/>
+      </w:pPr>
+      <w:rPr>
+        <w:rFonts w:ascii="Wingdings" w:hAnsi="Wingdings" w:hint="default"/>
+      </w:rPr>
+    </w:lvl>
+  </w:abstractNum>
+  <w:abstractNum w:abstractNumId="13" w15:restartNumberingAfterBreak="0">
     <w:nsid w:val="75E651F6"/>
     <w:multiLevelType w:val="hybridMultilevel"/>
     <w:tmpl w:val="3CA04830"/>
@@ -5899,89 +7495,172 @@
       </w:rPr>
     </w:lvl>
   </w:abstractNum>
+  <w:abstractNum w:abstractNumId="14" w15:restartNumberingAfterBreak="0">
+    <w:nsid w:val="7D6565A6"/>
+    <w:multiLevelType w:val="hybridMultilevel"/>
+    <w:tmpl w:val="C882B30C"/>
+    <w:lvl w:ilvl="0" w:tplc="04060001">
+      <w:start w:val="1"/>
+      <w:numFmt w:val="bullet"/>
+      <w:lvlText w:val=""/>
+      <w:lvlJc w:val="left"/>
+      <w:pPr>
+        <w:ind w:left="720" w:hanging="360"/>
+      </w:pPr>
+      <w:rPr>
+        <w:rFonts w:ascii="Symbol" w:hAnsi="Symbol" w:hint="default"/>
+      </w:rPr>
+    </w:lvl>
+    <w:lvl w:ilvl="1" w:tplc="04060003" w:tentative="1">
+      <w:start w:val="1"/>
+      <w:numFmt w:val="bullet"/>
+      <w:lvlText w:val="o"/>
+      <w:lvlJc w:val="left"/>
+      <w:pPr>
+        <w:ind w:left="1440" w:hanging="360"/>
+      </w:pPr>
+      <w:rPr>
+        <w:rFonts w:ascii="Courier New" w:hAnsi="Courier New" w:cs="Courier New" w:hint="default"/>
+      </w:rPr>
+    </w:lvl>
+    <w:lvl w:ilvl="2" w:tplc="04060005" w:tentative="1">
+      <w:start w:val="1"/>
+      <w:numFmt w:val="bullet"/>
+      <w:lvlText w:val=""/>
+      <w:lvlJc w:val="left"/>
+      <w:pPr>
+        <w:ind w:left="2160" w:hanging="360"/>
+      </w:pPr>
+      <w:rPr>
+        <w:rFonts w:ascii="Wingdings" w:hAnsi="Wingdings" w:hint="default"/>
+      </w:rPr>
+    </w:lvl>
+    <w:lvl w:ilvl="3" w:tplc="04060001" w:tentative="1">
+      <w:start w:val="1"/>
+      <w:numFmt w:val="bullet"/>
+      <w:lvlText w:val=""/>
+      <w:lvlJc w:val="left"/>
+      <w:pPr>
+        <w:ind w:left="2880" w:hanging="360"/>
+      </w:pPr>
+      <w:rPr>
+        <w:rFonts w:ascii="Symbol" w:hAnsi="Symbol" w:hint="default"/>
+      </w:rPr>
+    </w:lvl>
+    <w:lvl w:ilvl="4" w:tplc="04060003" w:tentative="1">
+      <w:start w:val="1"/>
+      <w:numFmt w:val="bullet"/>
+      <w:lvlText w:val="o"/>
+      <w:lvlJc w:val="left"/>
+      <w:pPr>
+        <w:ind w:left="3600" w:hanging="360"/>
+      </w:pPr>
+      <w:rPr>
+        <w:rFonts w:ascii="Courier New" w:hAnsi="Courier New" w:cs="Courier New" w:hint="default"/>
+      </w:rPr>
+    </w:lvl>
+    <w:lvl w:ilvl="5" w:tplc="04060005" w:tentative="1">
+      <w:start w:val="1"/>
+      <w:numFmt w:val="bullet"/>
+      <w:lvlText w:val=""/>
+      <w:lvlJc w:val="left"/>
+      <w:pPr>
+        <w:ind w:left="4320" w:hanging="360"/>
+      </w:pPr>
+      <w:rPr>
+        <w:rFonts w:ascii="Wingdings" w:hAnsi="Wingdings" w:hint="default"/>
+      </w:rPr>
+    </w:lvl>
+    <w:lvl w:ilvl="6" w:tplc="04060001" w:tentative="1">
+      <w:start w:val="1"/>
+      <w:numFmt w:val="bullet"/>
+      <w:lvlText w:val=""/>
+      <w:lvlJc w:val="left"/>
+      <w:pPr>
+        <w:ind w:left="5040" w:hanging="360"/>
+      </w:pPr>
+      <w:rPr>
+        <w:rFonts w:ascii="Symbol" w:hAnsi="Symbol" w:hint="default"/>
+      </w:rPr>
+    </w:lvl>
+    <w:lvl w:ilvl="7" w:tplc="04060003" w:tentative="1">
+      <w:start w:val="1"/>
+      <w:numFmt w:val="bullet"/>
+      <w:lvlText w:val="o"/>
+      <w:lvlJc w:val="left"/>
+      <w:pPr>
+        <w:ind w:left="5760" w:hanging="360"/>
+      </w:pPr>
+      <w:rPr>
+        <w:rFonts w:ascii="Courier New" w:hAnsi="Courier New" w:cs="Courier New" w:hint="default"/>
+      </w:rPr>
+    </w:lvl>
+    <w:lvl w:ilvl="8" w:tplc="04060005" w:tentative="1">
+      <w:start w:val="1"/>
+      <w:numFmt w:val="bullet"/>
+      <w:lvlText w:val=""/>
+      <w:lvlJc w:val="left"/>
+      <w:pPr>
+        <w:ind w:left="6480" w:hanging="360"/>
+      </w:pPr>
+      <w:rPr>
+        <w:rFonts w:ascii="Wingdings" w:hAnsi="Wingdings" w:hint="default"/>
+      </w:rPr>
+    </w:lvl>
+  </w:abstractNum>
   <w:num w:numId="1">
-    <w:abstractNumId w:val="5"/>
+    <w:abstractNumId w:val="11"/>
   </w:num>
   <w:num w:numId="2">
-    <w:abstractNumId w:val="1"/>
+    <w:abstractNumId w:val="2"/>
   </w:num>
   <w:num w:numId="3">
-    <w:abstractNumId w:val="4"/>
+    <w:abstractNumId w:val="10"/>
   </w:num>
   <w:num w:numId="4">
     <w:abstractNumId w:val="0"/>
   </w:num>
   <w:num w:numId="5">
-    <w:abstractNumId w:val="1"/>
-    <w:lvlOverride w:ilvl="0"/>
-    <w:lvlOverride w:ilvl="1"/>
-    <w:lvlOverride w:ilvl="2"/>
-    <w:lvlOverride w:ilvl="3"/>
-    <w:lvlOverride w:ilvl="4"/>
-    <w:lvlOverride w:ilvl="5"/>
-    <w:lvlOverride w:ilvl="6"/>
-    <w:lvlOverride w:ilvl="7"/>
-    <w:lvlOverride w:ilvl="8"/>
+    <w:abstractNumId w:val="2"/>
   </w:num>
   <w:num w:numId="6">
-    <w:abstractNumId w:val="4"/>
-    <w:lvlOverride w:ilvl="0"/>
-    <w:lvlOverride w:ilvl="1"/>
-    <w:lvlOverride w:ilvl="2"/>
-    <w:lvlOverride w:ilvl="3"/>
-    <w:lvlOverride w:ilvl="4"/>
-    <w:lvlOverride w:ilvl="5"/>
-    <w:lvlOverride w:ilvl="6"/>
-    <w:lvlOverride w:ilvl="7"/>
-    <w:lvlOverride w:ilvl="8"/>
+    <w:abstractNumId w:val="10"/>
   </w:num>
   <w:num w:numId="7">
     <w:abstractNumId w:val="0"/>
-    <w:lvlOverride w:ilvl="0"/>
-    <w:lvlOverride w:ilvl="1"/>
-    <w:lvlOverride w:ilvl="2"/>
-    <w:lvlOverride w:ilvl="3"/>
-    <w:lvlOverride w:ilvl="4"/>
-    <w:lvlOverride w:ilvl="5"/>
-    <w:lvlOverride w:ilvl="6"/>
-    <w:lvlOverride w:ilvl="7"/>
-    <w:lvlOverride w:ilvl="8"/>
   </w:num>
   <w:num w:numId="8">
-    <w:abstractNumId w:val="2"/>
-    <w:lvlOverride w:ilvl="0"/>
-    <w:lvlOverride w:ilvl="1"/>
-    <w:lvlOverride w:ilvl="2"/>
-    <w:lvlOverride w:ilvl="3"/>
-    <w:lvlOverride w:ilvl="4"/>
-    <w:lvlOverride w:ilvl="5"/>
-    <w:lvlOverride w:ilvl="6"/>
-    <w:lvlOverride w:ilvl="7"/>
-    <w:lvlOverride w:ilvl="8"/>
+    <w:abstractNumId w:val="3"/>
   </w:num>
   <w:num w:numId="9">
-    <w:abstractNumId w:val="3"/>
-    <w:lvlOverride w:ilvl="0"/>
-    <w:lvlOverride w:ilvl="1"/>
-    <w:lvlOverride w:ilvl="2"/>
-    <w:lvlOverride w:ilvl="3"/>
-    <w:lvlOverride w:ilvl="4"/>
-    <w:lvlOverride w:ilvl="5"/>
-    <w:lvlOverride w:ilvl="6"/>
-    <w:lvlOverride w:ilvl="7"/>
-    <w:lvlOverride w:ilvl="8"/>
+    <w:abstractNumId w:val="9"/>
   </w:num>
   <w:num w:numId="10">
+    <w:abstractNumId w:val="13"/>
+  </w:num>
+  <w:num w:numId="11">
+    <w:abstractNumId w:val="7"/>
+  </w:num>
+  <w:num w:numId="12">
+    <w:abstractNumId w:val="5"/>
+  </w:num>
+  <w:num w:numId="13">
+    <w:abstractNumId w:val="12"/>
+  </w:num>
+  <w:num w:numId="14">
+    <w:abstractNumId w:val="1"/>
+  </w:num>
+  <w:num w:numId="15">
+    <w:abstractNumId w:val="4"/>
+  </w:num>
+  <w:num w:numId="16">
     <w:abstractNumId w:val="6"/>
-    <w:lvlOverride w:ilvl="0"/>
-    <w:lvlOverride w:ilvl="1"/>
-    <w:lvlOverride w:ilvl="2"/>
-    <w:lvlOverride w:ilvl="3"/>
-    <w:lvlOverride w:ilvl="4"/>
-    <w:lvlOverride w:ilvl="5"/>
-    <w:lvlOverride w:ilvl="6"/>
-    <w:lvlOverride w:ilvl="7"/>
-    <w:lvlOverride w:ilvl="8"/>
+  </w:num>
+  <w:num w:numId="17">
+    <w:abstractNumId w:val="14"/>
+  </w:num>
+  <w:num w:numId="18">
+    <w:abstractNumId w:val="8"/>
   </w:num>
 </w:numbering>
 </file>
@@ -6003,7 +7682,7 @@
       </w:pPr>
     </w:pPrDefault>
   </w:docDefaults>
-  <w:latentStyles w:defLockedState="0" w:defUIPriority="99" w:defSemiHidden="0" w:defUnhideWhenUsed="0" w:defQFormat="0" w:count="371">
+  <w:latentStyles w:defLockedState="0" w:defUIPriority="99" w:defSemiHidden="0" w:defUnhideWhenUsed="0" w:defQFormat="0" w:count="372">
     <w:lsdException w:name="Normal" w:uiPriority="0" w:qFormat="1"/>
     <w:lsdException w:name="heading 1" w:uiPriority="9" w:qFormat="1"/>
     <w:lsdException w:name="heading 2" w:semiHidden="1" w:uiPriority="9" w:unhideWhenUsed="1" w:qFormat="1"/>
@@ -6375,6 +8054,7 @@
     <w:lsdException w:name="List Table 5 Dark Accent 6" w:uiPriority="50"/>
     <w:lsdException w:name="List Table 6 Colorful Accent 6" w:uiPriority="51"/>
     <w:lsdException w:name="List Table 7 Colorful Accent 6" w:uiPriority="52"/>
+    <w:lsdException w:name="Mention" w:semiHidden="1" w:unhideWhenUsed="1"/>
   </w:latentStyles>
   <w:style w:type="paragraph" w:default="1" w:styleId="Normal">
     <w:name w:val="Normal"/>
@@ -6410,7 +8090,6 @@
     <w:next w:val="Normal"/>
     <w:link w:val="Heading2Char"/>
     <w:uiPriority w:val="9"/>
-    <w:semiHidden/>
     <w:unhideWhenUsed/>
     <w:qFormat/>
     <w:rsid w:val="00550574"/>
@@ -6565,7 +8244,6 @@
     <w:basedOn w:val="DefaultParagraphFont"/>
     <w:link w:val="Heading2"/>
     <w:uiPriority w:val="9"/>
-    <w:semiHidden/>
     <w:rsid w:val="00550574"/>
     <w:rPr>
       <w:rFonts w:asciiTheme="majorHAnsi" w:eastAsiaTheme="majorEastAsia" w:hAnsiTheme="majorHAnsi" w:cstheme="majorBidi"/>
@@ -6578,7 +8256,6 @@
     <w:name w:val="Hyperlink"/>
     <w:basedOn w:val="DefaultParagraphFont"/>
     <w:uiPriority w:val="99"/>
-    <w:semiHidden/>
     <w:unhideWhenUsed/>
     <w:rsid w:val="00550574"/>
     <w:rPr>

</xml_diff>

<commit_message>
Changes on Business case
Changes on Business case
</commit_message>
<xml_diff>
--- a/Documentation/Project brief.docx
+++ b/Documentation/Project brief.docx
@@ -1,6 +1,6 @@
 
 <file path=word/document.xml><?xml version="1.0" encoding="utf-8"?>
-<w:document xmlns:wpc="http://schemas.microsoft.com/office/word/2010/wordprocessingCanvas" xmlns:cx="http://schemas.microsoft.com/office/drawing/2014/chartex" xmlns:cx1="http://schemas.microsoft.com/office/drawing/2015/9/8/chartex" xmlns:cx2="http://schemas.microsoft.com/office/drawing/2015/10/21/chartex" xmlns:mc="http://schemas.openxmlformats.org/markup-compatibility/2006" xmlns:o="urn:schemas-microsoft-com:office:office" xmlns:r="http://schemas.openxmlformats.org/officeDocument/2006/relationships" xmlns:m="http://schemas.openxmlformats.org/officeDocument/2006/math" xmlns:v="urn:schemas-microsoft-com:vml" xmlns:wp14="http://schemas.microsoft.com/office/word/2010/wordprocessingDrawing" xmlns:wp="http://schemas.openxmlformats.org/drawingml/2006/wordprocessingDrawing" xmlns:w10="urn:schemas-microsoft-com:office:word" xmlns:w="http://schemas.openxmlformats.org/wordprocessingml/2006/main" xmlns:w14="http://schemas.microsoft.com/office/word/2010/wordml" xmlns:w15="http://schemas.microsoft.com/office/word/2012/wordml" xmlns:w16se="http://schemas.microsoft.com/office/word/2015/wordml/symex" xmlns:wpg="http://schemas.microsoft.com/office/word/2010/wordprocessingGroup" xmlns:wpi="http://schemas.microsoft.com/office/word/2010/wordprocessingInk" xmlns:wne="http://schemas.microsoft.com/office/word/2006/wordml" xmlns:wps="http://schemas.microsoft.com/office/word/2010/wordprocessingShape" mc:Ignorable="w14 w15 w16se wp14">
+<w:document xmlns:ve="http://schemas.openxmlformats.org/markup-compatibility/2006" xmlns:o="urn:schemas-microsoft-com:office:office" xmlns:r="http://schemas.openxmlformats.org/officeDocument/2006/relationships" xmlns:m="http://schemas.openxmlformats.org/officeDocument/2006/math" xmlns:v="urn:schemas-microsoft-com:vml" xmlns:wp="http://schemas.openxmlformats.org/drawingml/2006/wordprocessingDrawing" xmlns:w10="urn:schemas-microsoft-com:office:word" xmlns:w="http://schemas.openxmlformats.org/wordprocessingml/2006/main" xmlns:wne="http://schemas.microsoft.com/office/word/2006/wordml">
   <w:body>
     <w:sdt>
       <w:sdtPr>
@@ -10,7 +10,6 @@
           <w:docPartUnique/>
         </w:docPartObj>
       </w:sdtPr>
-      <w:sdtEndPr/>
       <w:sdtContent>
         <w:p>
           <w:r>
@@ -19,7 +18,7 @@
                 <v:stroke joinstyle="miter"/>
                 <v:path gradientshapeok="t" o:connecttype="rect"/>
               </v:shapetype>
-              <v:shape id="Tekstfelt 138" o:spid="_x0000_s1026" type="#_x0000_t202" style="position:absolute;margin-left:0;margin-top:0;width:361.2pt;height:302.4pt;z-index:251657216;visibility:visible;mso-wrap-style:square;mso-width-percent:941;mso-height-percent:773;mso-wrap-distance-left:9pt;mso-wrap-distance-top:0;mso-wrap-distance-right:9pt;mso-wrap-distance-bottom:0;mso-position-horizontal:center;mso-position-horizontal-relative:page;mso-position-vertical:center;mso-position-vertical-relative:page;mso-width-percent:941;mso-height-percent:773;mso-width-relative:page;mso-height-relative:page;v-text-anchor:middle" o:gfxdata="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" fillcolor="white [3201]" stroked="f" strokeweight=".5pt">
+              <v:shape id="Tekstfelt 138" o:spid="_x0000_s1026" type="#_x0000_t202" style="position:absolute;margin-left:0;margin-top:0;width:361.2pt;height:302.4pt;z-index:251657216;visibility:visible;mso-width-percent:941;mso-height-percent:773;mso-position-horizontal:center;mso-position-horizontal-relative:page;mso-position-vertical:center;mso-position-vertical-relative:page;mso-width-percent:941;mso-height-percent:773;v-text-anchor:middle" o:gfxdata="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" fillcolor="white [3201]" stroked="f" strokeweight=".5pt">
                 <v:textbox inset="0,0,0,0">
                   <w:txbxContent>
                     <w:tbl>
@@ -35,11 +34,11 @@
                           <w:bottom w:w="1296" w:type="dxa"/>
                           <w:right w:w="360" w:type="dxa"/>
                         </w:tblCellMar>
-                        <w:tblLook w:val="04A0" w:firstRow="1" w:lastRow="0" w:firstColumn="1" w:lastColumn="0" w:noHBand="0" w:noVBand="1"/>
+                        <w:tblLook w:val="04A0"/>
                       </w:tblPr>
                       <w:tblGrid>
-                        <w:gridCol w:w="6289"/>
-                        <w:gridCol w:w="5956"/>
+                        <w:gridCol w:w="6290"/>
+                        <w:gridCol w:w="5957"/>
                       </w:tblGrid>
                       <w:tr>
                         <w:trPr>
@@ -67,7 +66,6 @@
                                 <w:noProof/>
                                 <w:sz w:val="20"/>
                                 <w:szCs w:val="20"/>
-                                <w:lang w:val="da-DK" w:eastAsia="da-DK"/>
                               </w:rPr>
                               <w:drawing>
                                 <wp:inline distT="0" distB="0" distL="0" distR="0">
@@ -90,7 +88,7 @@
                                           <a:blip r:embed="rId7">
                                             <a:extLst>
                                               <a:ext uri="{28A0092B-C50C-407E-A947-70E740481C1C}">
-                                                <a14:useLocalDpi xmlns:a14="http://schemas.microsoft.com/office/drawing/2010/main" val="0"/>
+                                                <a14:useLocalDpi xmlns:a14="http://schemas.microsoft.com/office/drawing/2010/main" xmlns:wps="http://schemas.microsoft.com/office/word/2010/wordprocessingShape" xmlns:wpi="http://schemas.microsoft.com/office/word/2010/wordprocessingInk" xmlns:wpg="http://schemas.microsoft.com/office/word/2010/wordprocessingGroup" xmlns:w16se="http://schemas.microsoft.com/office/word/2015/wordml/symex" xmlns:w15="http://schemas.microsoft.com/office/word/2012/wordml" xmlns:w14="http://schemas.microsoft.com/office/word/2010/wordml" xmlns:w="http://schemas.openxmlformats.org/wordprocessingml/2006/main" xmlns:w10="urn:schemas-microsoft-com:office:word" xmlns:wp14="http://schemas.microsoft.com/office/word/2010/wordprocessingDrawing" xmlns:v="urn:schemas-microsoft-com:vml" xmlns:o="urn:schemas-microsoft-com:office:office" xmlns:mc="http://schemas.openxmlformats.org/markup-compatibility/2006" xmlns:cx2="http://schemas.microsoft.com/office/drawing/2015/10/21/chartex" xmlns:cx1="http://schemas.microsoft.com/office/drawing/2015/9/8/chartex" xmlns:cx="http://schemas.microsoft.com/office/drawing/2014/chartex" xmlns:wpc="http://schemas.microsoft.com/office/word/2010/wordprocessingCanvas" xmlns="" val="0"/>
                                               </a:ext>
                                             </a:extLst>
                                           </a:blip>
@@ -134,7 +132,6 @@
                               <w:dataBinding w:prefixMappings="xmlns:ns0='http://purl.org/dc/elements/1.1/' xmlns:ns1='http://schemas.openxmlformats.org/package/2006/metadata/core-properties' " w:xpath="/ns1:coreProperties[1]/ns0:title[1]" w:storeItemID="{6C3C8BC8-F283-45AE-878A-BAB7291924A1}"/>
                               <w:text/>
                             </w:sdtPr>
-                            <w:sdtEndPr/>
                             <w:sdtContent>
                               <w:p>
                                 <w:pPr>
@@ -175,7 +172,6 @@
                               <w:dataBinding w:prefixMappings="xmlns:ns0='http://purl.org/dc/elements/1.1/' xmlns:ns1='http://schemas.openxmlformats.org/package/2006/metadata/core-properties' " w:xpath="/ns1:coreProperties[1]/ns0:subject[1]" w:storeItemID="{6C3C8BC8-F283-45AE-878A-BAB7291924A1}"/>
                               <w:text/>
                             </w:sdtPr>
-                            <w:sdtEndPr/>
                             <w:sdtContent>
                               <w:p>
                                 <w:pPr>
@@ -373,7 +369,7 @@
           <w:insideV w:val="single" w:sz="4" w:space="0" w:color="auto"/>
         </w:tblBorders>
         <w:tblLayout w:type="fixed"/>
-        <w:tblLook w:val="04A0" w:firstRow="1" w:lastRow="0" w:firstColumn="1" w:lastColumn="0" w:noHBand="0" w:noVBand="1"/>
+        <w:tblLook w:val="04A0"/>
       </w:tblPr>
       <w:tblGrid>
         <w:gridCol w:w="946"/>
@@ -695,47 +691,39 @@
                 <w:rFonts w:ascii="Times New Roman" w:hAnsi="Times New Roman"/>
               </w:rPr>
             </w:pPr>
+            <w:proofErr w:type="spellStart"/>
             <w:r>
               <w:rPr>
                 <w:rFonts w:ascii="Times New Roman" w:hAnsi="Times New Roman"/>
                 <w:i/>
                 <w:color w:val="0000FF"/>
               </w:rPr>
-              <w:t>Youssef alamood</w:t>
-            </w:r>
-          </w:p>
-        </w:tc>
-        <w:tc>
-          <w:tcPr>
-            <w:tcW w:w="1343" w:type="dxa"/>
-            <w:tcBorders>
-              <w:top w:val="single" w:sz="4" w:space="0" w:color="auto"/>
-              <w:left w:val="single" w:sz="4" w:space="0" w:color="auto"/>
-              <w:bottom w:val="single" w:sz="4" w:space="0" w:color="auto"/>
-              <w:right w:val="single" w:sz="4" w:space="0" w:color="auto"/>
-            </w:tcBorders>
-            <w:hideMark/>
-          </w:tcPr>
-          <w:p>
-            <w:pPr>
-              <w:pStyle w:val="Tabletext"/>
-              <w:rPr>
-                <w:rFonts w:ascii="Times New Roman" w:hAnsi="Times New Roman"/>
-              </w:rPr>
-            </w:pPr>
+              <w:t>Youssef</w:t>
+            </w:r>
+            <w:proofErr w:type="spellEnd"/>
             <w:r>
               <w:rPr>
                 <w:rFonts w:ascii="Times New Roman" w:hAnsi="Times New Roman"/>
                 <w:i/>
                 <w:color w:val="0000FF"/>
               </w:rPr>
-              <w:t>&lt;mm/dd/yy&gt;</w:t>
-            </w:r>
-          </w:p>
-        </w:tc>
-        <w:tc>
-          <w:tcPr>
-            <w:tcW w:w="1323" w:type="dxa"/>
+              <w:t xml:space="preserve"> </w:t>
+            </w:r>
+            <w:proofErr w:type="spellStart"/>
+            <w:r>
+              <w:rPr>
+                <w:rFonts w:ascii="Times New Roman" w:hAnsi="Times New Roman"/>
+                <w:i/>
+                <w:color w:val="0000FF"/>
+              </w:rPr>
+              <w:t>alamood</w:t>
+            </w:r>
+            <w:proofErr w:type="spellEnd"/>
+          </w:p>
+        </w:tc>
+        <w:tc>
+          <w:tcPr>
+            <w:tcW w:w="1343" w:type="dxa"/>
             <w:tcBorders>
               <w:top w:val="single" w:sz="4" w:space="0" w:color="auto"/>
               <w:left w:val="single" w:sz="4" w:space="0" w:color="auto"/>
@@ -754,9 +742,89 @@
             <w:r>
               <w:rPr>
                 <w:rFonts w:ascii="Times New Roman" w:hAnsi="Times New Roman"/>
-              </w:rPr>
-              <w:t>Åsa Wegelius</w:t>
-            </w:r>
+                <w:i/>
+                <w:color w:val="0000FF"/>
+              </w:rPr>
+              <w:t>&lt;mm/</w:t>
+            </w:r>
+            <w:proofErr w:type="spellStart"/>
+            <w:r>
+              <w:rPr>
+                <w:rFonts w:ascii="Times New Roman" w:hAnsi="Times New Roman"/>
+                <w:i/>
+                <w:color w:val="0000FF"/>
+              </w:rPr>
+              <w:t>dd</w:t>
+            </w:r>
+            <w:proofErr w:type="spellEnd"/>
+            <w:r>
+              <w:rPr>
+                <w:rFonts w:ascii="Times New Roman" w:hAnsi="Times New Roman"/>
+                <w:i/>
+                <w:color w:val="0000FF"/>
+              </w:rPr>
+              <w:t>/</w:t>
+            </w:r>
+            <w:proofErr w:type="spellStart"/>
+            <w:r>
+              <w:rPr>
+                <w:rFonts w:ascii="Times New Roman" w:hAnsi="Times New Roman"/>
+                <w:i/>
+                <w:color w:val="0000FF"/>
+              </w:rPr>
+              <w:t>yy</w:t>
+            </w:r>
+            <w:proofErr w:type="spellEnd"/>
+            <w:r>
+              <w:rPr>
+                <w:rFonts w:ascii="Times New Roman" w:hAnsi="Times New Roman"/>
+                <w:i/>
+                <w:color w:val="0000FF"/>
+              </w:rPr>
+              <w:t>&gt;</w:t>
+            </w:r>
+          </w:p>
+        </w:tc>
+        <w:tc>
+          <w:tcPr>
+            <w:tcW w:w="1323" w:type="dxa"/>
+            <w:tcBorders>
+              <w:top w:val="single" w:sz="4" w:space="0" w:color="auto"/>
+              <w:left w:val="single" w:sz="4" w:space="0" w:color="auto"/>
+              <w:bottom w:val="single" w:sz="4" w:space="0" w:color="auto"/>
+              <w:right w:val="single" w:sz="4" w:space="0" w:color="auto"/>
+            </w:tcBorders>
+            <w:hideMark/>
+          </w:tcPr>
+          <w:p>
+            <w:pPr>
+              <w:pStyle w:val="Tabletext"/>
+              <w:rPr>
+                <w:rFonts w:ascii="Times New Roman" w:hAnsi="Times New Roman"/>
+              </w:rPr>
+            </w:pPr>
+            <w:proofErr w:type="spellStart"/>
+            <w:r>
+              <w:rPr>
+                <w:rFonts w:ascii="Times New Roman" w:hAnsi="Times New Roman"/>
+              </w:rPr>
+              <w:t>Åsa</w:t>
+            </w:r>
+            <w:proofErr w:type="spellEnd"/>
+            <w:r>
+              <w:rPr>
+                <w:rFonts w:ascii="Times New Roman" w:hAnsi="Times New Roman"/>
+              </w:rPr>
+              <w:t xml:space="preserve"> </w:t>
+            </w:r>
+            <w:proofErr w:type="spellStart"/>
+            <w:r>
+              <w:rPr>
+                <w:rFonts w:ascii="Times New Roman" w:hAnsi="Times New Roman"/>
+              </w:rPr>
+              <w:t>Wegelius</w:t>
+            </w:r>
+            <w:proofErr w:type="spellEnd"/>
           </w:p>
         </w:tc>
         <w:tc>
@@ -868,12 +936,28 @@
                 <w:rFonts w:ascii="Times New Roman" w:hAnsi="Times New Roman"/>
               </w:rPr>
             </w:pPr>
+            <w:proofErr w:type="spellStart"/>
             <w:r>
               <w:rPr>
                 <w:rFonts w:ascii="Times New Roman" w:hAnsi="Times New Roman"/>
               </w:rPr>
-              <w:t>Åsa Wegelius</w:t>
-            </w:r>
+              <w:t>Åsa</w:t>
+            </w:r>
+            <w:proofErr w:type="spellEnd"/>
+            <w:r>
+              <w:rPr>
+                <w:rFonts w:ascii="Times New Roman" w:hAnsi="Times New Roman"/>
+              </w:rPr>
+              <w:t xml:space="preserve"> </w:t>
+            </w:r>
+            <w:proofErr w:type="spellStart"/>
+            <w:r>
+              <w:rPr>
+                <w:rFonts w:ascii="Times New Roman" w:hAnsi="Times New Roman"/>
+              </w:rPr>
+              <w:t>Wegelius</w:t>
+            </w:r>
+            <w:proofErr w:type="spellEnd"/>
           </w:p>
         </w:tc>
         <w:tc>
@@ -1021,12 +1105,28 @@
                 <w:rFonts w:ascii="Times New Roman" w:hAnsi="Times New Roman"/>
               </w:rPr>
             </w:pPr>
+            <w:proofErr w:type="spellStart"/>
             <w:r>
               <w:rPr>
                 <w:rFonts w:ascii="Times New Roman" w:hAnsi="Times New Roman"/>
               </w:rPr>
-              <w:t>åsa wegelius</w:t>
-            </w:r>
+              <w:t>åsa</w:t>
+            </w:r>
+            <w:proofErr w:type="spellEnd"/>
+            <w:r>
+              <w:rPr>
+                <w:rFonts w:ascii="Times New Roman" w:hAnsi="Times New Roman"/>
+              </w:rPr>
+              <w:t xml:space="preserve"> </w:t>
+            </w:r>
+            <w:proofErr w:type="spellStart"/>
+            <w:r>
+              <w:rPr>
+                <w:rFonts w:ascii="Times New Roman" w:hAnsi="Times New Roman"/>
+              </w:rPr>
+              <w:t>wegelius</w:t>
+            </w:r>
+            <w:proofErr w:type="spellEnd"/>
           </w:p>
         </w:tc>
         <w:tc>
@@ -1174,12 +1274,28 @@
                 <w:rFonts w:ascii="Times New Roman" w:hAnsi="Times New Roman"/>
               </w:rPr>
             </w:pPr>
+            <w:proofErr w:type="spellStart"/>
             <w:r>
               <w:rPr>
                 <w:rFonts w:ascii="Times New Roman" w:hAnsi="Times New Roman"/>
               </w:rPr>
-              <w:t>Åsa Wegelius</w:t>
-            </w:r>
+              <w:t>Åsa</w:t>
+            </w:r>
+            <w:proofErr w:type="spellEnd"/>
+            <w:r>
+              <w:rPr>
+                <w:rFonts w:ascii="Times New Roman" w:hAnsi="Times New Roman"/>
+              </w:rPr>
+              <w:t xml:space="preserve"> </w:t>
+            </w:r>
+            <w:proofErr w:type="spellStart"/>
+            <w:r>
+              <w:rPr>
+                <w:rFonts w:ascii="Times New Roman" w:hAnsi="Times New Roman"/>
+              </w:rPr>
+              <w:t>Wegelius</w:t>
+            </w:r>
+            <w:proofErr w:type="spellEnd"/>
           </w:p>
         </w:tc>
         <w:tc>
@@ -1325,12 +1441,28 @@
                 <w:rFonts w:ascii="Times New Roman" w:hAnsi="Times New Roman"/>
               </w:rPr>
             </w:pPr>
+            <w:proofErr w:type="spellStart"/>
             <w:r>
               <w:rPr>
                 <w:rFonts w:ascii="Times New Roman" w:hAnsi="Times New Roman"/>
               </w:rPr>
-              <w:t>Åsa Wegelius</w:t>
-            </w:r>
+              <w:t>Åsa</w:t>
+            </w:r>
+            <w:proofErr w:type="spellEnd"/>
+            <w:r>
+              <w:rPr>
+                <w:rFonts w:ascii="Times New Roman" w:hAnsi="Times New Roman"/>
+              </w:rPr>
+              <w:t xml:space="preserve"> </w:t>
+            </w:r>
+            <w:proofErr w:type="spellStart"/>
+            <w:r>
+              <w:rPr>
+                <w:rFonts w:ascii="Times New Roman" w:hAnsi="Times New Roman"/>
+              </w:rPr>
+              <w:t>Wegelius</w:t>
+            </w:r>
+            <w:proofErr w:type="spellEnd"/>
           </w:p>
         </w:tc>
         <w:tc>
@@ -1450,18 +1582,33 @@
           <w:docPartUnique/>
         </w:docPartObj>
       </w:sdtPr>
-      <w:sdtEndPr/>
       <w:sdtContent>
         <w:p>
           <w:pPr>
             <w:pStyle w:val="TOCHeading"/>
           </w:pPr>
+          <w:proofErr w:type="spellStart"/>
           <w:r>
             <w:rPr>
               <w:lang w:val="da-DK"/>
             </w:rPr>
-            <w:t>Table of Content</w:t>
+            <w:t>Table</w:t>
           </w:r>
+          <w:proofErr w:type="spellEnd"/>
+          <w:r>
+            <w:rPr>
+              <w:lang w:val="da-DK"/>
+            </w:rPr>
+            <w:t xml:space="preserve"> of </w:t>
+          </w:r>
+          <w:proofErr w:type="spellStart"/>
+          <w:r>
+            <w:rPr>
+              <w:lang w:val="da-DK"/>
+            </w:rPr>
+            <w:t>Content</w:t>
+          </w:r>
+          <w:proofErr w:type="spellEnd"/>
         </w:p>
         <w:p>
           <w:pPr>
@@ -3048,7 +3195,31 @@
     </w:p>
     <w:p>
       <w:r>
-        <w:t>In this project we will develop the backbone of an online education platform. It will support three roles, Admin, Teacher and Student.  Admin administer the system, Teacher produces and update courses and Student takes courses. The outcome of the project will be a prototype that fulfil this functions and can be extended to a further advanced learning platform.</w:t>
+        <w:t xml:space="preserve">In this project we will develop the backbone of an online education platform. It will support three roles, Admin, Teacher and Student.  Admin administer the system, Teacher produces and </w:t>
+      </w:r>
+      <w:proofErr w:type="gramStart"/>
+      <w:r>
+        <w:t>update</w:t>
+      </w:r>
+      <w:proofErr w:type="gramEnd"/>
+      <w:r>
+        <w:t xml:space="preserve"> courses and Student takes courses. The outcome of the project will be a prototype that </w:t>
+      </w:r>
+      <w:proofErr w:type="spellStart"/>
+      <w:r>
+        <w:t>fulfil</w:t>
+      </w:r>
+      <w:proofErr w:type="spellEnd"/>
+      <w:r>
+        <w:t xml:space="preserve"> </w:t>
+      </w:r>
+      <w:proofErr w:type="gramStart"/>
+      <w:r>
+        <w:t>this functions</w:t>
+      </w:r>
+      <w:proofErr w:type="gramEnd"/>
+      <w:r>
+        <w:t xml:space="preserve"> and can be extended to a further advanced learning platform.</w:t>
       </w:r>
     </w:p>
     <w:p>
@@ -3080,7 +3251,15 @@
         <w:t>The project shall be completed in 01/06/16.</w:t>
       </w:r>
       <w:r>
-        <w:t xml:space="preserve"> It is the last delivery day on Fronter so it is a hard deadline. </w:t>
+        <w:t xml:space="preserve"> It is the last delivery day on </w:t>
+      </w:r>
+      <w:proofErr w:type="spellStart"/>
+      <w:r>
+        <w:t>Fronter</w:t>
+      </w:r>
+      <w:proofErr w:type="spellEnd"/>
+      <w:r>
+        <w:t xml:space="preserve"> so it is a hard deadline. </w:t>
       </w:r>
     </w:p>
     <w:p>
@@ -3257,9 +3436,11 @@
           <w:numId w:val="6"/>
         </w:numPr>
       </w:pPr>
+      <w:proofErr w:type="spellStart"/>
       <w:r>
         <w:t>Servlets</w:t>
       </w:r>
+      <w:proofErr w:type="spellEnd"/>
     </w:p>
     <w:p>
       <w:pPr>
@@ -3360,8 +3541,21 @@
     <w:p/>
     <w:p>
       <w:r>
-        <w:t>The business case for this project is very compelling since there are around half billion Arabic speaking people in the world and many universities and schools are missing on use of technology which gives us the opportunity to expand fast through this market with both enterprise users and single users who wants to learn on subjects.</w:t>
-      </w:r>
+        <w:t xml:space="preserve">The business case for this project is very compelling since there are around half billion Arabic speaking people in the world and many universities and schools are missing on use of technology which gives us the opportunity to expand fast through this market with both enterprise users and single users who wants to learn on subjects. In the Arabic world exist today over 900 universities that day by day are getting more and more digitalized and students are in need to keep up with all new trends and technologies. But students are not the only ones that need to learn and here we can add a lot off business that need to train their personnel in order to stay competitive and the list continues.  </w:t>
+      </w:r>
+      <w:proofErr w:type="gramStart"/>
+      <w:r>
+        <w:t>Nowadays e-learning started being used at a very large scale and all because of the mass digitalization process.</w:t>
+      </w:r>
+      <w:proofErr w:type="gramEnd"/>
+      <w:r>
+        <w:t xml:space="preserve"> It is very easy today to find online materials about almost everything but most of the materials are in English because it is the international language and this can be very frustrating for many Arabic speaking people. </w:t>
+      </w:r>
+      <w:proofErr w:type="gramStart"/>
+      <w:r>
+        <w:t>Providing a solution to this problem will definitely going to be a success.</w:t>
+      </w:r>
+      <w:proofErr w:type="gramEnd"/>
     </w:p>
     <w:p/>
     <w:p>
@@ -3370,6 +3564,7 @@
       </w:pPr>
       <w:bookmarkStart w:id="7" w:name="_Toc443990222"/>
       <w:r>
+        <w:lastRenderedPageBreak/>
         <w:t>Project Product Description</w:t>
       </w:r>
       <w:bookmarkEnd w:id="7"/>
@@ -3407,8 +3602,13 @@
           <w:numId w:val="8"/>
         </w:numPr>
       </w:pPr>
-      <w:r>
-        <w:t>MySQL database</w:t>
+      <w:proofErr w:type="spellStart"/>
+      <w:r>
+        <w:t>MySQL</w:t>
+      </w:r>
+      <w:proofErr w:type="spellEnd"/>
+      <w:r>
+        <w:t xml:space="preserve"> database</w:t>
       </w:r>
     </w:p>
     <w:p>
@@ -3419,9 +3619,11 @@
           <w:numId w:val="8"/>
         </w:numPr>
       </w:pPr>
+      <w:proofErr w:type="spellStart"/>
       <w:r>
         <w:t>Servlets</w:t>
       </w:r>
+      <w:proofErr w:type="spellEnd"/>
     </w:p>
     <w:p>
       <w:pPr>
@@ -3441,7 +3643,6 @@
       </w:pPr>
       <w:bookmarkStart w:id="10" w:name="_Toc443990225"/>
       <w:r>
-        <w:lastRenderedPageBreak/>
         <w:t>Derivation</w:t>
       </w:r>
       <w:bookmarkEnd w:id="10"/>
@@ -3481,9 +3682,11 @@
           <w:numId w:val="9"/>
         </w:numPr>
       </w:pPr>
+      <w:proofErr w:type="spellStart"/>
       <w:r>
         <w:t>MySQL</w:t>
       </w:r>
+      <w:proofErr w:type="spellEnd"/>
     </w:p>
     <w:p>
       <w:pPr>
@@ -3553,9 +3756,11 @@
           <w:numId w:val="9"/>
         </w:numPr>
       </w:pPr>
+      <w:proofErr w:type="spellStart"/>
       <w:r>
         <w:t>Json</w:t>
       </w:r>
+      <w:proofErr w:type="spellEnd"/>
     </w:p>
     <w:p>
       <w:pPr>
@@ -3573,7 +3778,7 @@
         <w:tblStyle w:val="TableGrid"/>
         <w:tblW w:w="0" w:type="auto"/>
         <w:tblInd w:w="0" w:type="dxa"/>
-        <w:tblLook w:val="04A0" w:firstRow="1" w:lastRow="0" w:firstColumn="1" w:lastColumn="0" w:noHBand="0" w:noVBand="1"/>
+        <w:tblLook w:val="04A0"/>
       </w:tblPr>
       <w:tblGrid>
         <w:gridCol w:w="3936"/>
@@ -3764,7 +3969,7 @@
         <w:tblStyle w:val="TableGrid"/>
         <w:tblW w:w="0" w:type="auto"/>
         <w:tblInd w:w="0" w:type="dxa"/>
-        <w:tblLook w:val="04A0" w:firstRow="1" w:lastRow="0" w:firstColumn="1" w:lastColumn="0" w:noHBand="0" w:noVBand="1"/>
+        <w:tblLook w:val="04A0"/>
       </w:tblPr>
       <w:tblGrid>
         <w:gridCol w:w="3936"/>
@@ -3950,7 +4155,7 @@
         <w:tblStyle w:val="TableGrid"/>
         <w:tblW w:w="0" w:type="auto"/>
         <w:tblInd w:w="0" w:type="dxa"/>
-        <w:tblLook w:val="04A0" w:firstRow="1" w:lastRow="0" w:firstColumn="1" w:lastColumn="0" w:noHBand="0" w:noVBand="1"/>
+        <w:tblLook w:val="04A0"/>
       </w:tblPr>
       <w:tblGrid>
         <w:gridCol w:w="3936"/>
@@ -4136,7 +4341,7 @@
         <w:tblStyle w:val="TableGrid"/>
         <w:tblW w:w="0" w:type="auto"/>
         <w:tblInd w:w="0" w:type="dxa"/>
-        <w:tblLook w:val="04A0" w:firstRow="1" w:lastRow="0" w:firstColumn="1" w:lastColumn="0" w:noHBand="0" w:noVBand="1"/>
+        <w:tblLook w:val="04A0"/>
       </w:tblPr>
       <w:tblGrid>
         <w:gridCol w:w="3936"/>
@@ -4158,6 +4363,7 @@
           </w:tcPr>
           <w:p>
             <w:r>
+              <w:lastRenderedPageBreak/>
               <w:t>Quality Expectations</w:t>
             </w:r>
           </w:p>
@@ -4327,7 +4533,7 @@
         <w:tblStyle w:val="TableGrid"/>
         <w:tblW w:w="0" w:type="auto"/>
         <w:tblInd w:w="0" w:type="dxa"/>
-        <w:tblLook w:val="04A0" w:firstRow="1" w:lastRow="0" w:firstColumn="1" w:lastColumn="0" w:noHBand="0" w:noVBand="1"/>
+        <w:tblLook w:val="04A0"/>
       </w:tblPr>
       <w:tblGrid>
         <w:gridCol w:w="3936"/>
@@ -4365,9 +4571,11 @@
             <w:hideMark/>
           </w:tcPr>
           <w:p>
+            <w:proofErr w:type="spellStart"/>
             <w:r>
               <w:t>Installability</w:t>
             </w:r>
+            <w:proofErr w:type="spellEnd"/>
           </w:p>
         </w:tc>
         <w:tc>
@@ -4419,7 +4627,6 @@
           </w:tcPr>
           <w:p>
             <w:r>
-              <w:lastRenderedPageBreak/>
               <w:t>Acceptance Method</w:t>
             </w:r>
           </w:p>
@@ -4514,7 +4721,7 @@
         <w:tblStyle w:val="TableGrid"/>
         <w:tblW w:w="0" w:type="auto"/>
         <w:tblInd w:w="0" w:type="dxa"/>
-        <w:tblLook w:val="04A0" w:firstRow="1" w:lastRow="0" w:firstColumn="1" w:lastColumn="0" w:noHBand="0" w:noVBand="1"/>
+        <w:tblLook w:val="04A0"/>
       </w:tblPr>
       <w:tblGrid>
         <w:gridCol w:w="3936"/>
@@ -4552,9 +4759,11 @@
             <w:hideMark/>
           </w:tcPr>
           <w:p>
+            <w:proofErr w:type="spellStart"/>
             <w:r>
               <w:t>Findability</w:t>
             </w:r>
+            <w:proofErr w:type="spellEnd"/>
           </w:p>
         </w:tc>
         <w:tc>
@@ -4695,7 +4904,7 @@
         <w:tblStyle w:val="TableGrid"/>
         <w:tblW w:w="0" w:type="auto"/>
         <w:tblInd w:w="0" w:type="dxa"/>
-        <w:tblLook w:val="04A0" w:firstRow="1" w:lastRow="0" w:firstColumn="1" w:lastColumn="0" w:noHBand="0" w:noVBand="1"/>
+        <w:tblLook w:val="04A0"/>
       </w:tblPr>
       <w:tblGrid>
         <w:gridCol w:w="3936"/>
@@ -4971,23 +5180,27 @@
         <w:t xml:space="preserve">We will use open-source monitoring tools like </w:t>
       </w:r>
       <w:hyperlink r:id="rId28" w:history="1">
+        <w:proofErr w:type="spellStart"/>
         <w:r>
           <w:rPr>
             <w:rStyle w:val="Hyperlink"/>
           </w:rPr>
           <w:t>MoSKito</w:t>
         </w:r>
+        <w:proofErr w:type="spellEnd"/>
       </w:hyperlink>
       <w:r>
         <w:t xml:space="preserve"> and/or </w:t>
       </w:r>
       <w:hyperlink r:id="rId29" w:history="1">
+        <w:proofErr w:type="spellStart"/>
         <w:r>
           <w:rPr>
             <w:rStyle w:val="Hyperlink"/>
           </w:rPr>
           <w:t>Nagios</w:t>
         </w:r>
+        <w:proofErr w:type="spellEnd"/>
       </w:hyperlink>
       <w:r>
         <w:t xml:space="preserve">. Apache Tomcat 8 will therefore be a sufficient choice of an application container. </w:t>
@@ -4999,6 +5212,7 @@
       </w:pPr>
       <w:bookmarkStart w:id="16" w:name="_Toc443990231"/>
       <w:r>
+        <w:lastRenderedPageBreak/>
         <w:t>Staff constrains</w:t>
       </w:r>
       <w:bookmarkEnd w:id="16"/>
@@ -5021,7 +5235,7 @@
     <w:p>
       <w:r>
         <w:pict>
-          <v:shape id="Tekstfelt 2" o:spid="_x0000_s1027" type="#_x0000_t202" style="position:absolute;margin-left:0;margin-top:14.15pt;width:214.1pt;height:104.7pt;z-index:251658240;visibility:visible;mso-wrap-distance-left:9pt;mso-wrap-distance-top:3.6pt;mso-wrap-distance-right:9pt;mso-wrap-distance-bottom:3.6pt;mso-position-horizontal:left;mso-position-horizontal-relative:margin;mso-position-vertical:absolute;mso-position-vertical-relative:text;mso-width-relative:margin;mso-height-relative:margin;v-text-anchor:top">
+          <v:shape id="Tekstfelt 2" o:spid="_x0000_s1027" type="#_x0000_t202" style="position:absolute;margin-left:0;margin-top:14.15pt;width:214.1pt;height:104.7pt;z-index:251658240;visibility:visible;mso-wrap-distance-top:3.6pt;mso-wrap-distance-bottom:3.6pt;mso-position-horizontal:left;mso-position-horizontal-relative:margin;mso-width-relative:margin;mso-height-relative:margin">
             <v:textbox>
               <w:txbxContent>
                 <w:p>
@@ -5036,7 +5250,15 @@
                 </w:p>
                 <w:p>
                   <w:r>
-                    <w:t>Tudor Stoica:</w:t>
+                    <w:t xml:space="preserve">Tudor </w:t>
+                  </w:r>
+                  <w:proofErr w:type="spellStart"/>
+                  <w:r>
+                    <w:t>Stoica</w:t>
+                  </w:r>
+                  <w:proofErr w:type="spellEnd"/>
+                  <w:r>
+                    <w:t>:</w:t>
                   </w:r>
                   <w:r>
                     <w:tab/>
@@ -5047,7 +5269,22 @@
                   </w:r>
                   <w:r>
                     <w:br/>
-                    <w:t>Youssef Alamood:</w:t>
+                  </w:r>
+                  <w:proofErr w:type="spellStart"/>
+                  <w:r>
+                    <w:t>Youssef</w:t>
+                  </w:r>
+                  <w:proofErr w:type="spellEnd"/>
+                  <w:r>
+                    <w:t xml:space="preserve"> </w:t>
+                  </w:r>
+                  <w:proofErr w:type="spellStart"/>
+                  <w:r>
+                    <w:t>Alamood</w:t>
+                  </w:r>
+                  <w:proofErr w:type="spellEnd"/>
+                  <w:r>
+                    <w:t>:</w:t>
                   </w:r>
                   <w:r>
                     <w:tab/>
@@ -5055,7 +5292,15 @@
                   </w:r>
                   <w:r>
                     <w:br/>
-                    <w:t>Adrian Lungeanu:</w:t>
+                    <w:t xml:space="preserve">Adrian </w:t>
+                  </w:r>
+                  <w:proofErr w:type="spellStart"/>
+                  <w:r>
+                    <w:t>Lungeanu</w:t>
+                  </w:r>
+                  <w:proofErr w:type="spellEnd"/>
+                  <w:r>
+                    <w:t>:</w:t>
                   </w:r>
                   <w:r>
                     <w:tab/>
@@ -5063,7 +5308,22 @@
                   </w:r>
                   <w:r>
                     <w:br/>
-                    <w:t>Ionut Vieru:</w:t>
+                  </w:r>
+                  <w:proofErr w:type="spellStart"/>
+                  <w:r>
+                    <w:t>Ionut</w:t>
+                  </w:r>
+                  <w:proofErr w:type="spellEnd"/>
+                  <w:r>
+                    <w:t xml:space="preserve"> </w:t>
+                  </w:r>
+                  <w:proofErr w:type="spellStart"/>
+                  <w:r>
+                    <w:t>Vieru</w:t>
+                  </w:r>
+                  <w:proofErr w:type="spellEnd"/>
+                  <w:r>
+                    <w:t>:</w:t>
                   </w:r>
                   <w:r>
                     <w:tab/>
@@ -5074,7 +5334,22 @@
                   </w:r>
                   <w:r>
                     <w:br/>
-                    <w:t>Åsa Wegelius:</w:t>
+                  </w:r>
+                  <w:proofErr w:type="spellStart"/>
+                  <w:r>
+                    <w:t>Åsa</w:t>
+                  </w:r>
+                  <w:proofErr w:type="spellEnd"/>
+                  <w:r>
+                    <w:t xml:space="preserve"> </w:t>
+                  </w:r>
+                  <w:proofErr w:type="spellStart"/>
+                  <w:r>
+                    <w:t>Wegelius</w:t>
+                  </w:r>
+                  <w:proofErr w:type="spellEnd"/>
+                  <w:r>
+                    <w:t>:</w:t>
                   </w:r>
                   <w:r>
                     <w:tab/>
@@ -5109,7 +5384,6 @@
       <w:r>
         <w:rPr>
           <w:noProof/>
-          <w:lang w:val="da-DK" w:eastAsia="da-DK"/>
         </w:rPr>
         <w:drawing>
           <wp:inline distT="0" distB="0" distL="0" distR="0">
@@ -5129,10 +5403,10 @@
                     </pic:cNvPicPr>
                   </pic:nvPicPr>
                   <pic:blipFill>
-                    <a:blip r:embed="rId30">
+                    <a:blip r:embed="rId30" cstate="print">
                       <a:extLst>
                         <a:ext uri="{28A0092B-C50C-407E-A947-70E740481C1C}">
-                          <a14:useLocalDpi xmlns:a14="http://schemas.microsoft.com/office/drawing/2010/main" val="0"/>
+                          <a14:useLocalDpi xmlns:a14="http://schemas.microsoft.com/office/drawing/2010/main" xmlns:wps="http://schemas.microsoft.com/office/word/2010/wordprocessingShape" xmlns:wpi="http://schemas.microsoft.com/office/word/2010/wordprocessingInk" xmlns:wpg="http://schemas.microsoft.com/office/word/2010/wordprocessingGroup" xmlns:w16se="http://schemas.microsoft.com/office/word/2015/wordml/symex" xmlns:w15="http://schemas.microsoft.com/office/word/2012/wordml" xmlns:w14="http://schemas.microsoft.com/office/word/2010/wordml" xmlns:w="http://schemas.openxmlformats.org/wordprocessingml/2006/main" xmlns:w10="urn:schemas-microsoft-com:office:word" xmlns:wp14="http://schemas.microsoft.com/office/word/2010/wordprocessingDrawing" xmlns:v="urn:schemas-microsoft-com:vml" xmlns:o="urn:schemas-microsoft-com:office:office" xmlns:mc="http://schemas.openxmlformats.org/markup-compatibility/2006" xmlns:cx2="http://schemas.microsoft.com/office/drawing/2015/10/21/chartex" xmlns:cx1="http://schemas.microsoft.com/office/drawing/2015/9/8/chartex" xmlns:cx="http://schemas.microsoft.com/office/drawing/2014/chartex" xmlns:wpc="http://schemas.microsoft.com/office/word/2010/wordprocessingCanvas" xmlns="" val="0"/>
                         </a:ext>
                       </a:extLst>
                     </a:blip>
@@ -5220,6 +5494,7 @@
         </w:numPr>
       </w:pPr>
       <w:r>
+        <w:lastRenderedPageBreak/>
         <w:t>Owns the Business Case</w:t>
       </w:r>
     </w:p>
@@ -5321,7 +5596,6 @@
         </w:numPr>
       </w:pPr>
       <w:r>
-        <w:lastRenderedPageBreak/>
         <w:t>Carries out user Assurance</w:t>
       </w:r>
     </w:p>
@@ -5469,7 +5743,15 @@
         </w:numPr>
       </w:pPr>
       <w:r>
-        <w:t>The right user staff have been consulted about their requirements for the project.</w:t>
+        <w:t xml:space="preserve">The right user </w:t>
+      </w:r>
+      <w:proofErr w:type="gramStart"/>
+      <w:r>
+        <w:t>staff have</w:t>
+      </w:r>
+      <w:proofErr w:type="gramEnd"/>
+      <w:r>
+        <w:t xml:space="preserve"> been consulted about their requirements for the project.</w:t>
       </w:r>
     </w:p>
     <w:p>
@@ -5481,7 +5763,15 @@
         </w:numPr>
       </w:pPr>
       <w:r>
-        <w:t>User staff resources set down in the plans are in line with what was committed.</w:t>
+        <w:t xml:space="preserve">User staff resources set down in the plans </w:t>
+      </w:r>
+      <w:proofErr w:type="gramStart"/>
+      <w:r>
+        <w:t>are</w:t>
+      </w:r>
+      <w:proofErr w:type="gramEnd"/>
+      <w:r>
+        <w:t xml:space="preserve"> in line with what was committed.</w:t>
       </w:r>
     </w:p>
     <w:p>
@@ -5524,8 +5814,13 @@
           <w:numId w:val="16"/>
         </w:numPr>
       </w:pPr>
-      <w:r>
-        <w:t>Correct technical and industrial standards have been identified and is used.</w:t>
+      <w:proofErr w:type="gramStart"/>
+      <w:r>
+        <w:t>Correct technical and industrial standards have been identified and is</w:t>
+      </w:r>
+      <w:proofErr w:type="gramEnd"/>
+      <w:r>
+        <w:t xml:space="preserve"> used.</w:t>
       </w:r>
     </w:p>
     <w:p>
@@ -5561,7 +5856,15 @@
         </w:numPr>
       </w:pPr>
       <w:r>
-        <w:t>The correct staff have tested products, as set down on the plans.</w:t>
+        <w:t xml:space="preserve">The correct </w:t>
+      </w:r>
+      <w:proofErr w:type="gramStart"/>
+      <w:r>
+        <w:t>staff have</w:t>
+      </w:r>
+      <w:proofErr w:type="gramEnd"/>
+      <w:r>
+        <w:t xml:space="preserve"> tested products, as set down on the plans.</w:t>
       </w:r>
     </w:p>
     <w:p>
@@ -5632,6 +5935,7 @@
         </w:numPr>
       </w:pPr>
       <w:r>
+        <w:lastRenderedPageBreak/>
         <w:t>Monitoring progress and making adjustments to the running of stages as necessary.</w:t>
       </w:r>
     </w:p>
@@ -5676,7 +5980,15 @@
         </w:numPr>
       </w:pPr>
       <w:r>
-        <w:t>Updating plans with actuals (staff hours and spending).</w:t>
+        <w:t xml:space="preserve">Updating plans with </w:t>
+      </w:r>
+      <w:proofErr w:type="spellStart"/>
+      <w:r>
+        <w:t>actuals</w:t>
+      </w:r>
+      <w:proofErr w:type="spellEnd"/>
+      <w:r>
+        <w:t xml:space="preserve"> (staff hours and spending).</w:t>
       </w:r>
     </w:p>
     <w:p>
@@ -5724,7 +6036,6 @@
         </w:numPr>
       </w:pPr>
       <w:r>
-        <w:lastRenderedPageBreak/>
         <w:t>Operating version control procedures.</w:t>
       </w:r>
     </w:p>
@@ -5792,15 +6103,74 @@
         <w:rPr>
           <w:i/>
         </w:rPr>
-        <w:t>PRINCE2 For Dummies</w:t>
+        <w:t xml:space="preserve">PRINCE2 </w:t>
+      </w:r>
+      <w:proofErr w:type="gramStart"/>
+      <w:r>
+        <w:rPr>
+          <w:i/>
+        </w:rPr>
+        <w:t>For</w:t>
+      </w:r>
+      <w:proofErr w:type="gramEnd"/>
+      <w:r>
+        <w:rPr>
+          <w:i/>
+        </w:rPr>
+        <w:t xml:space="preserve"> Dummies</w:t>
       </w:r>
       <w:r>
         <w:t>, PDF, Wiley</w:t>
       </w:r>
     </w:p>
     <w:p>
-      <w:r>
-        <w:t xml:space="preserve">Doaa Nabil, Abeer Mosad, Hesham A. Hefny </w:t>
+      <w:proofErr w:type="spellStart"/>
+      <w:r>
+        <w:t>Doaa</w:t>
+      </w:r>
+      <w:proofErr w:type="spellEnd"/>
+      <w:r>
+        <w:t xml:space="preserve"> </w:t>
+      </w:r>
+      <w:proofErr w:type="spellStart"/>
+      <w:r>
+        <w:t>Nabil</w:t>
+      </w:r>
+      <w:proofErr w:type="spellEnd"/>
+      <w:r>
+        <w:t xml:space="preserve">, </w:t>
+      </w:r>
+      <w:proofErr w:type="spellStart"/>
+      <w:r>
+        <w:t>Abeer</w:t>
+      </w:r>
+      <w:proofErr w:type="spellEnd"/>
+      <w:r>
+        <w:t xml:space="preserve"> </w:t>
+      </w:r>
+      <w:proofErr w:type="spellStart"/>
+      <w:r>
+        <w:t>Mosad</w:t>
+      </w:r>
+      <w:proofErr w:type="spellEnd"/>
+      <w:r>
+        <w:t xml:space="preserve">, </w:t>
+      </w:r>
+      <w:proofErr w:type="spellStart"/>
+      <w:r>
+        <w:t>Hesham</w:t>
+      </w:r>
+      <w:proofErr w:type="spellEnd"/>
+      <w:r>
+        <w:t xml:space="preserve"> A. </w:t>
+      </w:r>
+      <w:proofErr w:type="spellStart"/>
+      <w:r>
+        <w:t>Hefny</w:t>
+      </w:r>
+      <w:proofErr w:type="spellEnd"/>
+      <w:r>
+        <w:t xml:space="preserve"> </w:t>
       </w:r>
       <w:r>
         <w:t xml:space="preserve">(2011) </w:t>
@@ -5816,14 +6186,78 @@
     </w:p>
     <w:p>
       <w:r>
-        <w:t xml:space="preserve">Mike Gualtieri (2011), </w:t>
+        <w:t xml:space="preserve">Mike </w:t>
+      </w:r>
+      <w:proofErr w:type="spellStart"/>
+      <w:r>
+        <w:t>Gualtieri</w:t>
+      </w:r>
+      <w:proofErr w:type="spellEnd"/>
+      <w:r>
+        <w:t xml:space="preserve"> (2011), </w:t>
       </w:r>
       <w:hyperlink r:id="rId32" w:history="1">
         <w:r>
           <w:rPr>
             <w:rStyle w:val="Hyperlink"/>
           </w:rPr>
-          <w:t>Stop Wasting Money On WebLogic, WebSphere, And JBoss Application Servers</w:t>
+          <w:t xml:space="preserve">Stop Wasting Money </w:t>
+        </w:r>
+        <w:proofErr w:type="gramStart"/>
+        <w:r>
+          <w:rPr>
+            <w:rStyle w:val="Hyperlink"/>
+          </w:rPr>
+          <w:t>On</w:t>
+        </w:r>
+        <w:proofErr w:type="gramEnd"/>
+        <w:r>
+          <w:rPr>
+            <w:rStyle w:val="Hyperlink"/>
+          </w:rPr>
+          <w:t xml:space="preserve"> </w:t>
+        </w:r>
+        <w:proofErr w:type="spellStart"/>
+        <w:r>
+          <w:rPr>
+            <w:rStyle w:val="Hyperlink"/>
+          </w:rPr>
+          <w:t>WebLogic</w:t>
+        </w:r>
+        <w:proofErr w:type="spellEnd"/>
+        <w:r>
+          <w:rPr>
+            <w:rStyle w:val="Hyperlink"/>
+          </w:rPr>
+          <w:t xml:space="preserve">, </w:t>
+        </w:r>
+        <w:proofErr w:type="spellStart"/>
+        <w:r>
+          <w:rPr>
+            <w:rStyle w:val="Hyperlink"/>
+          </w:rPr>
+          <w:t>WebSphere</w:t>
+        </w:r>
+        <w:proofErr w:type="spellEnd"/>
+        <w:r>
+          <w:rPr>
+            <w:rStyle w:val="Hyperlink"/>
+          </w:rPr>
+          <w:t xml:space="preserve">, And </w:t>
+        </w:r>
+        <w:proofErr w:type="spellStart"/>
+        <w:r>
+          <w:rPr>
+            <w:rStyle w:val="Hyperlink"/>
+          </w:rPr>
+          <w:t>JBoss</w:t>
+        </w:r>
+        <w:proofErr w:type="spellEnd"/>
+        <w:r>
+          <w:rPr>
+            <w:rStyle w:val="Hyperlink"/>
+          </w:rPr>
+          <w:t xml:space="preserve"> Application Servers</w:t>
         </w:r>
       </w:hyperlink>
     </w:p>
@@ -5862,7 +6296,7 @@
 </file>
 
 <file path=word/endnotes.xml><?xml version="1.0" encoding="utf-8"?>
-<w:endnotes xmlns:wpc="http://schemas.microsoft.com/office/word/2010/wordprocessingCanvas" xmlns:cx="http://schemas.microsoft.com/office/drawing/2014/chartex" xmlns:cx1="http://schemas.microsoft.com/office/drawing/2015/9/8/chartex" xmlns:cx2="http://schemas.microsoft.com/office/drawing/2015/10/21/chartex" xmlns:mc="http://schemas.openxmlformats.org/markup-compatibility/2006" xmlns:o="urn:schemas-microsoft-com:office:office" xmlns:r="http://schemas.openxmlformats.org/officeDocument/2006/relationships" xmlns:m="http://schemas.openxmlformats.org/officeDocument/2006/math" xmlns:v="urn:schemas-microsoft-com:vml" xmlns:wp14="http://schemas.microsoft.com/office/word/2010/wordprocessingDrawing" xmlns:wp="http://schemas.openxmlformats.org/drawingml/2006/wordprocessingDrawing" xmlns:w10="urn:schemas-microsoft-com:office:word" xmlns:w="http://schemas.openxmlformats.org/wordprocessingml/2006/main" xmlns:w14="http://schemas.microsoft.com/office/word/2010/wordml" xmlns:w15="http://schemas.microsoft.com/office/word/2012/wordml" xmlns:w16se="http://schemas.microsoft.com/office/word/2015/wordml/symex" xmlns:wpg="http://schemas.microsoft.com/office/word/2010/wordprocessingGroup" xmlns:wpi="http://schemas.microsoft.com/office/word/2010/wordprocessingInk" xmlns:wne="http://schemas.microsoft.com/office/word/2006/wordml" xmlns:wps="http://schemas.microsoft.com/office/word/2010/wordprocessingShape" mc:Ignorable="w14 w15 w16se wp14">
+<w:endnotes xmlns:ve="http://schemas.openxmlformats.org/markup-compatibility/2006" xmlns:o="urn:schemas-microsoft-com:office:office" xmlns:r="http://schemas.openxmlformats.org/officeDocument/2006/relationships" xmlns:m="http://schemas.openxmlformats.org/officeDocument/2006/math" xmlns:v="urn:schemas-microsoft-com:vml" xmlns:wp="http://schemas.openxmlformats.org/drawingml/2006/wordprocessingDrawing" xmlns:w10="urn:schemas-microsoft-com:office:word" xmlns:w="http://schemas.openxmlformats.org/wordprocessingml/2006/main" xmlns:wne="http://schemas.microsoft.com/office/word/2006/wordml">
   <w:endnote w:type="separator" w:id="-1">
     <w:p>
       <w:pPr>
@@ -5887,7 +6321,7 @@
 </file>
 
 <file path=word/footnotes.xml><?xml version="1.0" encoding="utf-8"?>
-<w:footnotes xmlns:wpc="http://schemas.microsoft.com/office/word/2010/wordprocessingCanvas" xmlns:cx="http://schemas.microsoft.com/office/drawing/2014/chartex" xmlns:cx1="http://schemas.microsoft.com/office/drawing/2015/9/8/chartex" xmlns:cx2="http://schemas.microsoft.com/office/drawing/2015/10/21/chartex" xmlns:mc="http://schemas.openxmlformats.org/markup-compatibility/2006" xmlns:o="urn:schemas-microsoft-com:office:office" xmlns:r="http://schemas.openxmlformats.org/officeDocument/2006/relationships" xmlns:m="http://schemas.openxmlformats.org/officeDocument/2006/math" xmlns:v="urn:schemas-microsoft-com:vml" xmlns:wp14="http://schemas.microsoft.com/office/word/2010/wordprocessingDrawing" xmlns:wp="http://schemas.openxmlformats.org/drawingml/2006/wordprocessingDrawing" xmlns:w10="urn:schemas-microsoft-com:office:word" xmlns:w="http://schemas.openxmlformats.org/wordprocessingml/2006/main" xmlns:w14="http://schemas.microsoft.com/office/word/2010/wordml" xmlns:w15="http://schemas.microsoft.com/office/word/2012/wordml" xmlns:w16se="http://schemas.microsoft.com/office/word/2015/wordml/symex" xmlns:wpg="http://schemas.microsoft.com/office/word/2010/wordprocessingGroup" xmlns:wpi="http://schemas.microsoft.com/office/word/2010/wordprocessingInk" xmlns:wne="http://schemas.microsoft.com/office/word/2006/wordml" xmlns:wps="http://schemas.microsoft.com/office/word/2010/wordprocessingShape" mc:Ignorable="w14 w15 w16se wp14">
+<w:footnotes xmlns:ve="http://schemas.openxmlformats.org/markup-compatibility/2006" xmlns:o="urn:schemas-microsoft-com:office:office" xmlns:r="http://schemas.openxmlformats.org/officeDocument/2006/relationships" xmlns:m="http://schemas.openxmlformats.org/officeDocument/2006/math" xmlns:v="urn:schemas-microsoft-com:vml" xmlns:wp="http://schemas.openxmlformats.org/drawingml/2006/wordprocessingDrawing" xmlns:w10="urn:schemas-microsoft-com:office:word" xmlns:w="http://schemas.openxmlformats.org/wordprocessingml/2006/main" xmlns:wne="http://schemas.microsoft.com/office/word/2006/wordml">
   <w:footnote w:type="separator" w:id="-1">
     <w:p>
       <w:pPr>
@@ -5912,8 +6346,8 @@
 </file>
 
 <file path=word/numbering.xml><?xml version="1.0" encoding="utf-8"?>
-<w:numbering xmlns:wpc="http://schemas.microsoft.com/office/word/2010/wordprocessingCanvas" xmlns:cx="http://schemas.microsoft.com/office/drawing/2014/chartex" xmlns:cx1="http://schemas.microsoft.com/office/drawing/2015/9/8/chartex" xmlns:cx2="http://schemas.microsoft.com/office/drawing/2015/10/21/chartex" xmlns:mc="http://schemas.openxmlformats.org/markup-compatibility/2006" xmlns:o="urn:schemas-microsoft-com:office:office" xmlns:r="http://schemas.openxmlformats.org/officeDocument/2006/relationships" xmlns:m="http://schemas.openxmlformats.org/officeDocument/2006/math" xmlns:v="urn:schemas-microsoft-com:vml" xmlns:wp14="http://schemas.microsoft.com/office/word/2010/wordprocessingDrawing" xmlns:wp="http://schemas.openxmlformats.org/drawingml/2006/wordprocessingDrawing" xmlns:w10="urn:schemas-microsoft-com:office:word" xmlns:w="http://schemas.openxmlformats.org/wordprocessingml/2006/main" xmlns:w14="http://schemas.microsoft.com/office/word/2010/wordml" xmlns:w15="http://schemas.microsoft.com/office/word/2012/wordml" xmlns:w16se="http://schemas.microsoft.com/office/word/2015/wordml/symex" xmlns:wpg="http://schemas.microsoft.com/office/word/2010/wordprocessingGroup" xmlns:wpi="http://schemas.microsoft.com/office/word/2010/wordprocessingInk" xmlns:wne="http://schemas.microsoft.com/office/word/2006/wordml" xmlns:wps="http://schemas.microsoft.com/office/word/2010/wordprocessingShape" mc:Ignorable="w14 w15 w16se wp14">
-  <w:abstractNum w:abstractNumId="0" w15:restartNumberingAfterBreak="0">
+<w:numbering xmlns:ve="http://schemas.openxmlformats.org/markup-compatibility/2006" xmlns:o="urn:schemas-microsoft-com:office:office" xmlns:r="http://schemas.openxmlformats.org/officeDocument/2006/relationships" xmlns:m="http://schemas.openxmlformats.org/officeDocument/2006/math" xmlns:v="urn:schemas-microsoft-com:vml" xmlns:wp="http://schemas.openxmlformats.org/drawingml/2006/wordprocessingDrawing" xmlns:w10="urn:schemas-microsoft-com:office:word" xmlns:w="http://schemas.openxmlformats.org/wordprocessingml/2006/main" xmlns:wne="http://schemas.microsoft.com/office/word/2006/wordml">
+  <w:abstractNum w:abstractNumId="0">
     <w:nsid w:val="02B872D1"/>
     <w:multiLevelType w:val="hybridMultilevel"/>
     <w:tmpl w:val="128A754E"/>
@@ -6026,7 +6460,7 @@
       </w:rPr>
     </w:lvl>
   </w:abstractNum>
-  <w:abstractNum w:abstractNumId="1" w15:restartNumberingAfterBreak="0">
+  <w:abstractNum w:abstractNumId="1">
     <w:nsid w:val="139C68F3"/>
     <w:multiLevelType w:val="hybridMultilevel"/>
     <w:tmpl w:val="DEE81A6E"/>
@@ -6139,7 +6573,7 @@
       </w:rPr>
     </w:lvl>
   </w:abstractNum>
-  <w:abstractNum w:abstractNumId="2" w15:restartNumberingAfterBreak="0">
+  <w:abstractNum w:abstractNumId="2">
     <w:nsid w:val="19CE328B"/>
     <w:multiLevelType w:val="hybridMultilevel"/>
     <w:tmpl w:val="6E0E6D8E"/>
@@ -6252,7 +6686,7 @@
       </w:rPr>
     </w:lvl>
   </w:abstractNum>
-  <w:abstractNum w:abstractNumId="3" w15:restartNumberingAfterBreak="0">
+  <w:abstractNum w:abstractNumId="3">
     <w:nsid w:val="1A0C7A05"/>
     <w:multiLevelType w:val="hybridMultilevel"/>
     <w:tmpl w:val="C5B2E304"/>
@@ -6365,7 +6799,7 @@
       </w:rPr>
     </w:lvl>
   </w:abstractNum>
-  <w:abstractNum w:abstractNumId="4" w15:restartNumberingAfterBreak="0">
+  <w:abstractNum w:abstractNumId="4">
     <w:nsid w:val="1E914576"/>
     <w:multiLevelType w:val="hybridMultilevel"/>
     <w:tmpl w:val="2724F416"/>
@@ -6478,7 +6912,7 @@
       </w:rPr>
     </w:lvl>
   </w:abstractNum>
-  <w:abstractNum w:abstractNumId="5" w15:restartNumberingAfterBreak="0">
+  <w:abstractNum w:abstractNumId="5">
     <w:nsid w:val="27AA6F90"/>
     <w:multiLevelType w:val="hybridMultilevel"/>
     <w:tmpl w:val="78FC0140"/>
@@ -6591,7 +7025,7 @@
       </w:rPr>
     </w:lvl>
   </w:abstractNum>
-  <w:abstractNum w:abstractNumId="6" w15:restartNumberingAfterBreak="0">
+  <w:abstractNum w:abstractNumId="6">
     <w:nsid w:val="2FC43BF5"/>
     <w:multiLevelType w:val="hybridMultilevel"/>
     <w:tmpl w:val="D9E81D14"/>
@@ -6704,7 +7138,7 @@
       </w:rPr>
     </w:lvl>
   </w:abstractNum>
-  <w:abstractNum w:abstractNumId="7" w15:restartNumberingAfterBreak="0">
+  <w:abstractNum w:abstractNumId="7">
     <w:nsid w:val="330C177A"/>
     <w:multiLevelType w:val="hybridMultilevel"/>
     <w:tmpl w:val="A934BA4A"/>
@@ -6817,7 +7251,7 @@
       </w:rPr>
     </w:lvl>
   </w:abstractNum>
-  <w:abstractNum w:abstractNumId="8" w15:restartNumberingAfterBreak="0">
+  <w:abstractNum w:abstractNumId="8">
     <w:nsid w:val="3ADC410C"/>
     <w:multiLevelType w:val="hybridMultilevel"/>
     <w:tmpl w:val="6F94E2D0"/>
@@ -6930,7 +7364,7 @@
       </w:rPr>
     </w:lvl>
   </w:abstractNum>
-  <w:abstractNum w:abstractNumId="9" w15:restartNumberingAfterBreak="0">
+  <w:abstractNum w:abstractNumId="9">
     <w:nsid w:val="44C27BE3"/>
     <w:multiLevelType w:val="hybridMultilevel"/>
     <w:tmpl w:val="FEC43CF2"/>
@@ -7043,7 +7477,7 @@
       </w:rPr>
     </w:lvl>
   </w:abstractNum>
-  <w:abstractNum w:abstractNumId="10" w15:restartNumberingAfterBreak="0">
+  <w:abstractNum w:abstractNumId="10">
     <w:nsid w:val="49AF7E31"/>
     <w:multiLevelType w:val="hybridMultilevel"/>
     <w:tmpl w:val="DDA46A54"/>
@@ -7156,7 +7590,7 @@
       </w:rPr>
     </w:lvl>
   </w:abstractNum>
-  <w:abstractNum w:abstractNumId="11" w15:restartNumberingAfterBreak="0">
+  <w:abstractNum w:abstractNumId="11">
     <w:nsid w:val="5E260FDA"/>
     <w:multiLevelType w:val="hybridMultilevel"/>
     <w:tmpl w:val="7DE08A1E"/>
@@ -7269,7 +7703,7 @@
       </w:rPr>
     </w:lvl>
   </w:abstractNum>
-  <w:abstractNum w:abstractNumId="12" w15:restartNumberingAfterBreak="0">
+  <w:abstractNum w:abstractNumId="12">
     <w:nsid w:val="6644797A"/>
     <w:multiLevelType w:val="hybridMultilevel"/>
     <w:tmpl w:val="1F6E46C0"/>
@@ -7382,7 +7816,7 @@
       </w:rPr>
     </w:lvl>
   </w:abstractNum>
-  <w:abstractNum w:abstractNumId="13" w15:restartNumberingAfterBreak="0">
+  <w:abstractNum w:abstractNumId="13">
     <w:nsid w:val="75E651F6"/>
     <w:multiLevelType w:val="hybridMultilevel"/>
     <w:tmpl w:val="3CA04830"/>
@@ -7495,7 +7929,7 @@
       </w:rPr>
     </w:lvl>
   </w:abstractNum>
-  <w:abstractNum w:abstractNumId="14" w15:restartNumberingAfterBreak="0">
+  <w:abstractNum w:abstractNumId="14">
     <w:nsid w:val="7D6565A6"/>
     <w:multiLevelType w:val="hybridMultilevel"/>
     <w:tmpl w:val="C882B30C"/>
@@ -7666,7 +8100,7 @@
 </file>
 
 <file path=word/styles.xml><?xml version="1.0" encoding="utf-8"?>
-<w:styles xmlns:mc="http://schemas.openxmlformats.org/markup-compatibility/2006" xmlns:r="http://schemas.openxmlformats.org/officeDocument/2006/relationships" xmlns:w="http://schemas.openxmlformats.org/wordprocessingml/2006/main" xmlns:w14="http://schemas.microsoft.com/office/word/2010/wordml" xmlns:w15="http://schemas.microsoft.com/office/word/2012/wordml" xmlns:w16se="http://schemas.microsoft.com/office/word/2015/wordml/symex" mc:Ignorable="w14 w15 w16se">
+<w:styles xmlns:r="http://schemas.openxmlformats.org/officeDocument/2006/relationships" xmlns:w="http://schemas.openxmlformats.org/wordprocessingml/2006/main">
   <w:docDefaults>
     <w:rPrDefault>
       <w:rPr>
@@ -7682,379 +8116,144 @@
       </w:pPr>
     </w:pPrDefault>
   </w:docDefaults>
-  <w:latentStyles w:defLockedState="0" w:defUIPriority="99" w:defSemiHidden="0" w:defUnhideWhenUsed="0" w:defQFormat="0" w:count="372">
-    <w:lsdException w:name="Normal" w:uiPriority="0" w:qFormat="1"/>
-    <w:lsdException w:name="heading 1" w:uiPriority="9" w:qFormat="1"/>
-    <w:lsdException w:name="heading 2" w:semiHidden="1" w:uiPriority="9" w:unhideWhenUsed="1" w:qFormat="1"/>
-    <w:lsdException w:name="heading 3" w:semiHidden="1" w:uiPriority="9" w:unhideWhenUsed="1" w:qFormat="1"/>
-    <w:lsdException w:name="heading 4" w:semiHidden="1" w:uiPriority="9" w:unhideWhenUsed="1" w:qFormat="1"/>
-    <w:lsdException w:name="heading 5" w:semiHidden="1" w:uiPriority="9" w:unhideWhenUsed="1" w:qFormat="1"/>
-    <w:lsdException w:name="heading 6" w:semiHidden="1" w:uiPriority="9" w:unhideWhenUsed="1" w:qFormat="1"/>
-    <w:lsdException w:name="heading 7" w:semiHidden="1" w:uiPriority="9" w:unhideWhenUsed="1" w:qFormat="1"/>
-    <w:lsdException w:name="heading 8" w:semiHidden="1" w:uiPriority="9" w:unhideWhenUsed="1" w:qFormat="1"/>
-    <w:lsdException w:name="heading 9" w:semiHidden="1" w:uiPriority="9" w:unhideWhenUsed="1" w:qFormat="1"/>
-    <w:lsdException w:name="index 1" w:semiHidden="1" w:unhideWhenUsed="1"/>
-    <w:lsdException w:name="index 2" w:semiHidden="1" w:unhideWhenUsed="1"/>
-    <w:lsdException w:name="index 3" w:semiHidden="1" w:unhideWhenUsed="1"/>
-    <w:lsdException w:name="index 4" w:semiHidden="1" w:unhideWhenUsed="1"/>
-    <w:lsdException w:name="index 5" w:semiHidden="1" w:unhideWhenUsed="1"/>
-    <w:lsdException w:name="index 6" w:semiHidden="1" w:unhideWhenUsed="1"/>
-    <w:lsdException w:name="index 7" w:semiHidden="1" w:unhideWhenUsed="1"/>
-    <w:lsdException w:name="index 8" w:semiHidden="1" w:unhideWhenUsed="1"/>
-    <w:lsdException w:name="index 9" w:semiHidden="1" w:unhideWhenUsed="1"/>
-    <w:lsdException w:name="toc 1" w:semiHidden="1" w:uiPriority="39" w:unhideWhenUsed="1"/>
-    <w:lsdException w:name="toc 2" w:semiHidden="1" w:uiPriority="39" w:unhideWhenUsed="1"/>
-    <w:lsdException w:name="toc 3" w:semiHidden="1" w:uiPriority="39" w:unhideWhenUsed="1"/>
-    <w:lsdException w:name="toc 4" w:semiHidden="1" w:uiPriority="39" w:unhideWhenUsed="1"/>
-    <w:lsdException w:name="toc 5" w:semiHidden="1" w:uiPriority="39" w:unhideWhenUsed="1"/>
-    <w:lsdException w:name="toc 6" w:semiHidden="1" w:uiPriority="39" w:unhideWhenUsed="1"/>
-    <w:lsdException w:name="toc 7" w:semiHidden="1" w:uiPriority="39" w:unhideWhenUsed="1"/>
-    <w:lsdException w:name="toc 8" w:semiHidden="1" w:uiPriority="39" w:unhideWhenUsed="1"/>
-    <w:lsdException w:name="toc 9" w:semiHidden="1" w:uiPriority="39" w:unhideWhenUsed="1"/>
-    <w:lsdException w:name="Normal Indent" w:semiHidden="1" w:unhideWhenUsed="1"/>
-    <w:lsdException w:name="footnote text" w:semiHidden="1" w:unhideWhenUsed="1"/>
-    <w:lsdException w:name="annotation text" w:semiHidden="1" w:unhideWhenUsed="1"/>
-    <w:lsdException w:name="header" w:semiHidden="1" w:unhideWhenUsed="1"/>
-    <w:lsdException w:name="footer" w:semiHidden="1" w:unhideWhenUsed="1"/>
-    <w:lsdException w:name="index heading" w:semiHidden="1" w:unhideWhenUsed="1"/>
-    <w:lsdException w:name="caption" w:semiHidden="1" w:uiPriority="35" w:unhideWhenUsed="1" w:qFormat="1"/>
-    <w:lsdException w:name="table of figures" w:semiHidden="1" w:unhideWhenUsed="1"/>
-    <w:lsdException w:name="envelope address" w:semiHidden="1" w:unhideWhenUsed="1"/>
-    <w:lsdException w:name="envelope return" w:semiHidden="1" w:unhideWhenUsed="1"/>
-    <w:lsdException w:name="footnote reference" w:semiHidden="1" w:unhideWhenUsed="1"/>
-    <w:lsdException w:name="annotation reference" w:semiHidden="1" w:unhideWhenUsed="1"/>
-    <w:lsdException w:name="line number" w:semiHidden="1" w:unhideWhenUsed="1"/>
-    <w:lsdException w:name="page number" w:semiHidden="1" w:unhideWhenUsed="1"/>
-    <w:lsdException w:name="endnote reference" w:semiHidden="1" w:unhideWhenUsed="1"/>
-    <w:lsdException w:name="endnote text" w:semiHidden="1" w:unhideWhenUsed="1"/>
-    <w:lsdException w:name="table of authorities" w:semiHidden="1" w:unhideWhenUsed="1"/>
-    <w:lsdException w:name="macro" w:semiHidden="1" w:unhideWhenUsed="1"/>
-    <w:lsdException w:name="toa heading" w:semiHidden="1" w:unhideWhenUsed="1"/>
-    <w:lsdException w:name="List" w:semiHidden="1" w:unhideWhenUsed="1"/>
-    <w:lsdException w:name="List Bullet" w:semiHidden="1" w:unhideWhenUsed="1"/>
-    <w:lsdException w:name="List Number" w:semiHidden="1" w:unhideWhenUsed="1"/>
-    <w:lsdException w:name="List 2" w:semiHidden="1" w:unhideWhenUsed="1"/>
-    <w:lsdException w:name="List 3" w:semiHidden="1" w:unhideWhenUsed="1"/>
-    <w:lsdException w:name="List 4" w:semiHidden="1" w:unhideWhenUsed="1"/>
-    <w:lsdException w:name="List 5" w:semiHidden="1" w:unhideWhenUsed="1"/>
-    <w:lsdException w:name="List Bullet 2" w:semiHidden="1" w:unhideWhenUsed="1"/>
-    <w:lsdException w:name="List Bullet 3" w:semiHidden="1" w:unhideWhenUsed="1"/>
-    <w:lsdException w:name="List Bullet 4" w:semiHidden="1" w:unhideWhenUsed="1"/>
-    <w:lsdException w:name="List Bullet 5" w:semiHidden="1" w:unhideWhenUsed="1"/>
-    <w:lsdException w:name="List Number 2" w:semiHidden="1" w:unhideWhenUsed="1"/>
-    <w:lsdException w:name="List Number 3" w:semiHidden="1" w:unhideWhenUsed="1"/>
-    <w:lsdException w:name="List Number 4" w:semiHidden="1" w:unhideWhenUsed="1"/>
-    <w:lsdException w:name="List Number 5" w:semiHidden="1" w:unhideWhenUsed="1"/>
-    <w:lsdException w:name="Title" w:uiPriority="10" w:qFormat="1"/>
-    <w:lsdException w:name="Closing" w:semiHidden="1" w:unhideWhenUsed="1"/>
-    <w:lsdException w:name="Signature" w:semiHidden="1" w:unhideWhenUsed="1"/>
-    <w:lsdException w:name="Default Paragraph Font" w:semiHidden="1" w:uiPriority="1" w:unhideWhenUsed="1"/>
-    <w:lsdException w:name="Body Text" w:semiHidden="1" w:unhideWhenUsed="1"/>
-    <w:lsdException w:name="Body Text Indent" w:semiHidden="1" w:unhideWhenUsed="1"/>
-    <w:lsdException w:name="List Continue" w:semiHidden="1" w:unhideWhenUsed="1"/>
-    <w:lsdException w:name="List Continue 2" w:semiHidden="1" w:unhideWhenUsed="1"/>
-    <w:lsdException w:name="List Continue 3" w:semiHidden="1" w:unhideWhenUsed="1"/>
-    <w:lsdException w:name="List Continue 4" w:semiHidden="1" w:unhideWhenUsed="1"/>
-    <w:lsdException w:name="List Continue 5" w:semiHidden="1" w:unhideWhenUsed="1"/>
-    <w:lsdException w:name="Message Header" w:semiHidden="1" w:unhideWhenUsed="1"/>
-    <w:lsdException w:name="Subtitle" w:uiPriority="11" w:qFormat="1"/>
-    <w:lsdException w:name="Salutation" w:semiHidden="1" w:unhideWhenUsed="1"/>
-    <w:lsdException w:name="Date" w:semiHidden="1" w:unhideWhenUsed="1"/>
-    <w:lsdException w:name="Body Text First Indent" w:semiHidden="1" w:unhideWhenUsed="1"/>
-    <w:lsdException w:name="Body Text First Indent 2" w:semiHidden="1" w:unhideWhenUsed="1"/>
-    <w:lsdException w:name="Note Heading" w:semiHidden="1" w:unhideWhenUsed="1"/>
-    <w:lsdException w:name="Body Text 2" w:semiHidden="1" w:unhideWhenUsed="1"/>
-    <w:lsdException w:name="Body Text 3" w:semiHidden="1" w:unhideWhenUsed="1"/>
-    <w:lsdException w:name="Body Text Indent 2" w:semiHidden="1" w:unhideWhenUsed="1"/>
-    <w:lsdException w:name="Body Text Indent 3" w:semiHidden="1" w:unhideWhenUsed="1"/>
-    <w:lsdException w:name="Block Text" w:semiHidden="1" w:unhideWhenUsed="1"/>
-    <w:lsdException w:name="Hyperlink" w:semiHidden="1" w:unhideWhenUsed="1"/>
-    <w:lsdException w:name="FollowedHyperlink" w:semiHidden="1" w:unhideWhenUsed="1"/>
-    <w:lsdException w:name="Strong" w:uiPriority="22" w:qFormat="1"/>
-    <w:lsdException w:name="Emphasis" w:uiPriority="20" w:qFormat="1"/>
-    <w:lsdException w:name="Document Map" w:semiHidden="1" w:unhideWhenUsed="1"/>
-    <w:lsdException w:name="Plain Text" w:semiHidden="1" w:unhideWhenUsed="1"/>
-    <w:lsdException w:name="E-mail Signature" w:semiHidden="1" w:unhideWhenUsed="1"/>
-    <w:lsdException w:name="HTML Top of Form" w:semiHidden="1" w:unhideWhenUsed="1"/>
-    <w:lsdException w:name="HTML Bottom of Form" w:semiHidden="1" w:unhideWhenUsed="1"/>
-    <w:lsdException w:name="Normal (Web)" w:semiHidden="1" w:unhideWhenUsed="1"/>
-    <w:lsdException w:name="HTML Acronym" w:semiHidden="1" w:unhideWhenUsed="1"/>
-    <w:lsdException w:name="HTML Address" w:semiHidden="1" w:unhideWhenUsed="1"/>
-    <w:lsdException w:name="HTML Cite" w:semiHidden="1" w:unhideWhenUsed="1"/>
-    <w:lsdException w:name="HTML Code" w:semiHidden="1" w:unhideWhenUsed="1"/>
-    <w:lsdException w:name="HTML Definition" w:semiHidden="1" w:unhideWhenUsed="1"/>
-    <w:lsdException w:name="HTML Keyboard" w:semiHidden="1" w:unhideWhenUsed="1"/>
-    <w:lsdException w:name="HTML Preformatted" w:semiHidden="1" w:unhideWhenUsed="1"/>
-    <w:lsdException w:name="HTML Sample" w:semiHidden="1" w:unhideWhenUsed="1"/>
-    <w:lsdException w:name="HTML Typewriter" w:semiHidden="1" w:unhideWhenUsed="1"/>
-    <w:lsdException w:name="HTML Variable" w:semiHidden="1" w:unhideWhenUsed="1"/>
-    <w:lsdException w:name="Normal Table" w:semiHidden="1" w:unhideWhenUsed="1"/>
-    <w:lsdException w:name="annotation subject" w:semiHidden="1" w:unhideWhenUsed="1"/>
-    <w:lsdException w:name="No List" w:semiHidden="1" w:unhideWhenUsed="1"/>
-    <w:lsdException w:name="Outline List 1" w:semiHidden="1" w:unhideWhenUsed="1"/>
-    <w:lsdException w:name="Outline List 2" w:semiHidden="1" w:unhideWhenUsed="1"/>
-    <w:lsdException w:name="Outline List 3" w:semiHidden="1" w:unhideWhenUsed="1"/>
-    <w:lsdException w:name="Table Simple 1" w:semiHidden="1" w:unhideWhenUsed="1"/>
-    <w:lsdException w:name="Table Simple 2" w:semiHidden="1" w:unhideWhenUsed="1"/>
-    <w:lsdException w:name="Table Simple 3" w:semiHidden="1" w:unhideWhenUsed="1"/>
-    <w:lsdException w:name="Table Classic 1" w:semiHidden="1" w:unhideWhenUsed="1"/>
-    <w:lsdException w:name="Table Classic 2" w:semiHidden="1" w:unhideWhenUsed="1"/>
-    <w:lsdException w:name="Table Classic 3" w:semiHidden="1" w:unhideWhenUsed="1"/>
-    <w:lsdException w:name="Table Classic 4" w:semiHidden="1" w:unhideWhenUsed="1"/>
-    <w:lsdException w:name="Table Colorful 1" w:semiHidden="1" w:unhideWhenUsed="1"/>
-    <w:lsdException w:name="Table Colorful 2" w:semiHidden="1" w:unhideWhenUsed="1"/>
-    <w:lsdException w:name="Table Colorful 3" w:semiHidden="1" w:unhideWhenUsed="1"/>
-    <w:lsdException w:name="Table Columns 1" w:semiHidden="1" w:unhideWhenUsed="1"/>
-    <w:lsdException w:name="Table Columns 2" w:semiHidden="1" w:unhideWhenUsed="1"/>
-    <w:lsdException w:name="Table Columns 3" w:semiHidden="1" w:unhideWhenUsed="1"/>
-    <w:lsdException w:name="Table Columns 4" w:semiHidden="1" w:unhideWhenUsed="1"/>
-    <w:lsdException w:name="Table Columns 5" w:semiHidden="1" w:unhideWhenUsed="1"/>
-    <w:lsdException w:name="Table Grid 1" w:semiHidden="1" w:unhideWhenUsed="1"/>
-    <w:lsdException w:name="Table Grid 2" w:semiHidden="1" w:unhideWhenUsed="1"/>
-    <w:lsdException w:name="Table Grid 3" w:semiHidden="1" w:unhideWhenUsed="1"/>
-    <w:lsdException w:name="Table Grid 4" w:semiHidden="1" w:unhideWhenUsed="1"/>
-    <w:lsdException w:name="Table Grid 5" w:semiHidden="1" w:unhideWhenUsed="1"/>
-    <w:lsdException w:name="Table Grid 6" w:semiHidden="1" w:unhideWhenUsed="1"/>
-    <w:lsdException w:name="Table Grid 7" w:semiHidden="1" w:unhideWhenUsed="1"/>
-    <w:lsdException w:name="Table Grid 8" w:semiHidden="1" w:unhideWhenUsed="1"/>
-    <w:lsdException w:name="Table List 1" w:semiHidden="1" w:unhideWhenUsed="1"/>
-    <w:lsdException w:name="Table List 2" w:semiHidden="1" w:unhideWhenUsed="1"/>
-    <w:lsdException w:name="Table List 3" w:semiHidden="1" w:unhideWhenUsed="1"/>
-    <w:lsdException w:name="Table List 4" w:semiHidden="1" w:unhideWhenUsed="1"/>
-    <w:lsdException w:name="Table List 5" w:semiHidden="1" w:unhideWhenUsed="1"/>
-    <w:lsdException w:name="Table List 6" w:semiHidden="1" w:unhideWhenUsed="1"/>
-    <w:lsdException w:name="Table List 7" w:semiHidden="1" w:unhideWhenUsed="1"/>
-    <w:lsdException w:name="Table List 8" w:semiHidden="1" w:unhideWhenUsed="1"/>
-    <w:lsdException w:name="Table 3D effects 1" w:semiHidden="1" w:unhideWhenUsed="1"/>
-    <w:lsdException w:name="Table 3D effects 2" w:semiHidden="1" w:unhideWhenUsed="1"/>
-    <w:lsdException w:name="Table 3D effects 3" w:semiHidden="1" w:unhideWhenUsed="1"/>
-    <w:lsdException w:name="Table Contemporary" w:semiHidden="1" w:unhideWhenUsed="1"/>
-    <w:lsdException w:name="Table Elegant" w:semiHidden="1" w:unhideWhenUsed="1"/>
-    <w:lsdException w:name="Table Professional" w:semiHidden="1" w:unhideWhenUsed="1"/>
-    <w:lsdException w:name="Table Subtle 1" w:semiHidden="1" w:unhideWhenUsed="1"/>
-    <w:lsdException w:name="Table Subtle 2" w:semiHidden="1" w:unhideWhenUsed="1"/>
-    <w:lsdException w:name="Table Web 1" w:semiHidden="1" w:unhideWhenUsed="1"/>
-    <w:lsdException w:name="Table Web 2" w:semiHidden="1" w:unhideWhenUsed="1"/>
-    <w:lsdException w:name="Table Web 3" w:semiHidden="1" w:unhideWhenUsed="1"/>
-    <w:lsdException w:name="Balloon Text" w:semiHidden="1" w:unhideWhenUsed="1"/>
-    <w:lsdException w:name="Table Grid" w:uiPriority="59"/>
-    <w:lsdException w:name="Table Theme" w:semiHidden="1" w:unhideWhenUsed="1"/>
-    <w:lsdException w:name="Placeholder Text" w:semiHidden="1"/>
-    <w:lsdException w:name="No Spacing" w:uiPriority="1" w:qFormat="1"/>
-    <w:lsdException w:name="Light Shading" w:uiPriority="60"/>
-    <w:lsdException w:name="Light List" w:uiPriority="61"/>
-    <w:lsdException w:name="Light Grid" w:uiPriority="62"/>
-    <w:lsdException w:name="Medium Shading 1" w:uiPriority="63"/>
-    <w:lsdException w:name="Medium Shading 2" w:uiPriority="64"/>
-    <w:lsdException w:name="Medium List 1" w:uiPriority="65"/>
-    <w:lsdException w:name="Medium List 2" w:uiPriority="66"/>
-    <w:lsdException w:name="Medium Grid 1" w:uiPriority="67"/>
-    <w:lsdException w:name="Medium Grid 2" w:uiPriority="68"/>
-    <w:lsdException w:name="Medium Grid 3" w:uiPriority="69"/>
-    <w:lsdException w:name="Dark List" w:uiPriority="70"/>
-    <w:lsdException w:name="Colorful Shading" w:uiPriority="71"/>
-    <w:lsdException w:name="Colorful List" w:uiPriority="72"/>
-    <w:lsdException w:name="Colorful Grid" w:uiPriority="73"/>
-    <w:lsdException w:name="Light Shading Accent 1" w:uiPriority="60"/>
-    <w:lsdException w:name="Light List Accent 1" w:uiPriority="61"/>
-    <w:lsdException w:name="Light Grid Accent 1" w:uiPriority="62"/>
-    <w:lsdException w:name="Medium Shading 1 Accent 1" w:uiPriority="63"/>
-    <w:lsdException w:name="Medium Shading 2 Accent 1" w:uiPriority="64"/>
-    <w:lsdException w:name="Medium List 1 Accent 1" w:uiPriority="65"/>
-    <w:lsdException w:name="Revision" w:semiHidden="1"/>
-    <w:lsdException w:name="List Paragraph" w:uiPriority="34" w:qFormat="1"/>
-    <w:lsdException w:name="Quote" w:uiPriority="29" w:qFormat="1"/>
-    <w:lsdException w:name="Intense Quote" w:uiPriority="30" w:qFormat="1"/>
-    <w:lsdException w:name="Medium List 2 Accent 1" w:uiPriority="66"/>
-    <w:lsdException w:name="Medium Grid 1 Accent 1" w:uiPriority="67"/>
-    <w:lsdException w:name="Medium Grid 2 Accent 1" w:uiPriority="68"/>
-    <w:lsdException w:name="Medium Grid 3 Accent 1" w:uiPriority="69"/>
-    <w:lsdException w:name="Dark List Accent 1" w:uiPriority="70"/>
-    <w:lsdException w:name="Colorful Shading Accent 1" w:uiPriority="71"/>
-    <w:lsdException w:name="Colorful List Accent 1" w:uiPriority="72"/>
-    <w:lsdException w:name="Colorful Grid Accent 1" w:uiPriority="73"/>
-    <w:lsdException w:name="Light Shading Accent 2" w:uiPriority="60"/>
-    <w:lsdException w:name="Light List Accent 2" w:uiPriority="61"/>
-    <w:lsdException w:name="Light Grid Accent 2" w:uiPriority="62"/>
-    <w:lsdException w:name="Medium Shading 1 Accent 2" w:uiPriority="63"/>
-    <w:lsdException w:name="Medium Shading 2 Accent 2" w:uiPriority="64"/>
-    <w:lsdException w:name="Medium List 1 Accent 2" w:uiPriority="65"/>
-    <w:lsdException w:name="Medium List 2 Accent 2" w:uiPriority="66"/>
-    <w:lsdException w:name="Medium Grid 1 Accent 2" w:uiPriority="67"/>
-    <w:lsdException w:name="Medium Grid 2 Accent 2" w:uiPriority="68"/>
-    <w:lsdException w:name="Medium Grid 3 Accent 2" w:uiPriority="69"/>
-    <w:lsdException w:name="Dark List Accent 2" w:uiPriority="70"/>
-    <w:lsdException w:name="Colorful Shading Accent 2" w:uiPriority="71"/>
-    <w:lsdException w:name="Colorful List Accent 2" w:uiPriority="72"/>
-    <w:lsdException w:name="Colorful Grid Accent 2" w:uiPriority="73"/>
-    <w:lsdException w:name="Light Shading Accent 3" w:uiPriority="60"/>
-    <w:lsdException w:name="Light List Accent 3" w:uiPriority="61"/>
-    <w:lsdException w:name="Light Grid Accent 3" w:uiPriority="62"/>
-    <w:lsdException w:name="Medium Shading 1 Accent 3" w:uiPriority="63"/>
-    <w:lsdException w:name="Medium Shading 2 Accent 3" w:uiPriority="64"/>
-    <w:lsdException w:name="Medium List 1 Accent 3" w:uiPriority="65"/>
-    <w:lsdException w:name="Medium List 2 Accent 3" w:uiPriority="66"/>
-    <w:lsdException w:name="Medium Grid 1 Accent 3" w:uiPriority="67"/>
-    <w:lsdException w:name="Medium Grid 2 Accent 3" w:uiPriority="68"/>
-    <w:lsdException w:name="Medium Grid 3 Accent 3" w:uiPriority="69"/>
-    <w:lsdException w:name="Dark List Accent 3" w:uiPriority="70"/>
-    <w:lsdException w:name="Colorful Shading Accent 3" w:uiPriority="71"/>
-    <w:lsdException w:name="Colorful List Accent 3" w:uiPriority="72"/>
-    <w:lsdException w:name="Colorful Grid Accent 3" w:uiPriority="73"/>
-    <w:lsdException w:name="Light Shading Accent 4" w:uiPriority="60"/>
-    <w:lsdException w:name="Light List Accent 4" w:uiPriority="61"/>
-    <w:lsdException w:name="Light Grid Accent 4" w:uiPriority="62"/>
-    <w:lsdException w:name="Medium Shading 1 Accent 4" w:uiPriority="63"/>
-    <w:lsdException w:name="Medium Shading 2 Accent 4" w:uiPriority="64"/>
-    <w:lsdException w:name="Medium List 1 Accent 4" w:uiPriority="65"/>
-    <w:lsdException w:name="Medium List 2 Accent 4" w:uiPriority="66"/>
-    <w:lsdException w:name="Medium Grid 1 Accent 4" w:uiPriority="67"/>
-    <w:lsdException w:name="Medium Grid 2 Accent 4" w:uiPriority="68"/>
-    <w:lsdException w:name="Medium Grid 3 Accent 4" w:uiPriority="69"/>
-    <w:lsdException w:name="Dark List Accent 4" w:uiPriority="70"/>
-    <w:lsdException w:name="Colorful Shading Accent 4" w:uiPriority="71"/>
-    <w:lsdException w:name="Colorful List Accent 4" w:uiPriority="72"/>
-    <w:lsdException w:name="Colorful Grid Accent 4" w:uiPriority="73"/>
-    <w:lsdException w:name="Light Shading Accent 5" w:uiPriority="60"/>
-    <w:lsdException w:name="Light List Accent 5" w:uiPriority="61"/>
-    <w:lsdException w:name="Light Grid Accent 5" w:uiPriority="62"/>
-    <w:lsdException w:name="Medium Shading 1 Accent 5" w:uiPriority="63"/>
-    <w:lsdException w:name="Medium Shading 2 Accent 5" w:uiPriority="64"/>
-    <w:lsdException w:name="Medium List 1 Accent 5" w:uiPriority="65"/>
-    <w:lsdException w:name="Medium List 2 Accent 5" w:uiPriority="66"/>
-    <w:lsdException w:name="Medium Grid 1 Accent 5" w:uiPriority="67"/>
-    <w:lsdException w:name="Medium Grid 2 Accent 5" w:uiPriority="68"/>
-    <w:lsdException w:name="Medium Grid 3 Accent 5" w:uiPriority="69"/>
-    <w:lsdException w:name="Dark List Accent 5" w:uiPriority="70"/>
-    <w:lsdException w:name="Colorful Shading Accent 5" w:uiPriority="71"/>
-    <w:lsdException w:name="Colorful List Accent 5" w:uiPriority="72"/>
-    <w:lsdException w:name="Colorful Grid Accent 5" w:uiPriority="73"/>
-    <w:lsdException w:name="Light Shading Accent 6" w:uiPriority="60"/>
-    <w:lsdException w:name="Light List Accent 6" w:uiPriority="61"/>
-    <w:lsdException w:name="Light Grid Accent 6" w:uiPriority="62"/>
-    <w:lsdException w:name="Medium Shading 1 Accent 6" w:uiPriority="63"/>
-    <w:lsdException w:name="Medium Shading 2 Accent 6" w:uiPriority="64"/>
-    <w:lsdException w:name="Medium List 1 Accent 6" w:uiPriority="65"/>
-    <w:lsdException w:name="Medium List 2 Accent 6" w:uiPriority="66"/>
-    <w:lsdException w:name="Medium Grid 1 Accent 6" w:uiPriority="67"/>
-    <w:lsdException w:name="Medium Grid 2 Accent 6" w:uiPriority="68"/>
-    <w:lsdException w:name="Medium Grid 3 Accent 6" w:uiPriority="69"/>
-    <w:lsdException w:name="Dark List Accent 6" w:uiPriority="70"/>
-    <w:lsdException w:name="Colorful Shading Accent 6" w:uiPriority="71"/>
-    <w:lsdException w:name="Colorful List Accent 6" w:uiPriority="72"/>
-    <w:lsdException w:name="Colorful Grid Accent 6" w:uiPriority="73"/>
-    <w:lsdException w:name="Subtle Emphasis" w:uiPriority="19" w:qFormat="1"/>
-    <w:lsdException w:name="Intense Emphasis" w:uiPriority="21" w:qFormat="1"/>
-    <w:lsdException w:name="Subtle Reference" w:uiPriority="31" w:qFormat="1"/>
-    <w:lsdException w:name="Intense Reference" w:uiPriority="32" w:qFormat="1"/>
-    <w:lsdException w:name="Book Title" w:uiPriority="33" w:qFormat="1"/>
-    <w:lsdException w:name="Bibliography" w:semiHidden="1" w:uiPriority="37" w:unhideWhenUsed="1"/>
-    <w:lsdException w:name="TOC Heading" w:semiHidden="1" w:uiPriority="39" w:unhideWhenUsed="1" w:qFormat="1"/>
-    <w:lsdException w:name="Plain Table 1" w:uiPriority="41"/>
-    <w:lsdException w:name="Plain Table 2" w:uiPriority="42"/>
-    <w:lsdException w:name="Plain Table 3" w:uiPriority="43"/>
-    <w:lsdException w:name="Plain Table 4" w:uiPriority="44"/>
-    <w:lsdException w:name="Plain Table 5" w:uiPriority="45"/>
-    <w:lsdException w:name="Grid Table Light" w:uiPriority="40"/>
-    <w:lsdException w:name="Grid Table 1 Light" w:uiPriority="46"/>
-    <w:lsdException w:name="Grid Table 2" w:uiPriority="47"/>
-    <w:lsdException w:name="Grid Table 3" w:uiPriority="48"/>
-    <w:lsdException w:name="Grid Table 4" w:uiPriority="49"/>
-    <w:lsdException w:name="Grid Table 5 Dark" w:uiPriority="50"/>
-    <w:lsdException w:name="Grid Table 6 Colorful" w:uiPriority="51"/>
-    <w:lsdException w:name="Grid Table 7 Colorful" w:uiPriority="52"/>
-    <w:lsdException w:name="Grid Table 1 Light Accent 1" w:uiPriority="46"/>
-    <w:lsdException w:name="Grid Table 2 Accent 1" w:uiPriority="47"/>
-    <w:lsdException w:name="Grid Table 3 Accent 1" w:uiPriority="48"/>
-    <w:lsdException w:name="Grid Table 4 Accent 1" w:uiPriority="49"/>
-    <w:lsdException w:name="Grid Table 5 Dark Accent 1" w:uiPriority="50"/>
-    <w:lsdException w:name="Grid Table 6 Colorful Accent 1" w:uiPriority="51"/>
-    <w:lsdException w:name="Grid Table 7 Colorful Accent 1" w:uiPriority="52"/>
-    <w:lsdException w:name="Grid Table 1 Light Accent 2" w:uiPriority="46"/>
-    <w:lsdException w:name="Grid Table 2 Accent 2" w:uiPriority="47"/>
-    <w:lsdException w:name="Grid Table 3 Accent 2" w:uiPriority="48"/>
-    <w:lsdException w:name="Grid Table 4 Accent 2" w:uiPriority="49"/>
-    <w:lsdException w:name="Grid Table 5 Dark Accent 2" w:uiPriority="50"/>
-    <w:lsdException w:name="Grid Table 6 Colorful Accent 2" w:uiPriority="51"/>
-    <w:lsdException w:name="Grid Table 7 Colorful Accent 2" w:uiPriority="52"/>
-    <w:lsdException w:name="Grid Table 1 Light Accent 3" w:uiPriority="46"/>
-    <w:lsdException w:name="Grid Table 2 Accent 3" w:uiPriority="47"/>
-    <w:lsdException w:name="Grid Table 3 Accent 3" w:uiPriority="48"/>
-    <w:lsdException w:name="Grid Table 4 Accent 3" w:uiPriority="49"/>
-    <w:lsdException w:name="Grid Table 5 Dark Accent 3" w:uiPriority="50"/>
-    <w:lsdException w:name="Grid Table 6 Colorful Accent 3" w:uiPriority="51"/>
-    <w:lsdException w:name="Grid Table 7 Colorful Accent 3" w:uiPriority="52"/>
-    <w:lsdException w:name="Grid Table 1 Light Accent 4" w:uiPriority="46"/>
-    <w:lsdException w:name="Grid Table 2 Accent 4" w:uiPriority="47"/>
-    <w:lsdException w:name="Grid Table 3 Accent 4" w:uiPriority="48"/>
-    <w:lsdException w:name="Grid Table 4 Accent 4" w:uiPriority="49"/>
-    <w:lsdException w:name="Grid Table 5 Dark Accent 4" w:uiPriority="50"/>
-    <w:lsdException w:name="Grid Table 6 Colorful Accent 4" w:uiPriority="51"/>
-    <w:lsdException w:name="Grid Table 7 Colorful Accent 4" w:uiPriority="52"/>
-    <w:lsdException w:name="Grid Table 1 Light Accent 5" w:uiPriority="46"/>
-    <w:lsdException w:name="Grid Table 2 Accent 5" w:uiPriority="47"/>
-    <w:lsdException w:name="Grid Table 3 Accent 5" w:uiPriority="48"/>
-    <w:lsdException w:name="Grid Table 4 Accent 5" w:uiPriority="49"/>
-    <w:lsdException w:name="Grid Table 5 Dark Accent 5" w:uiPriority="50"/>
-    <w:lsdException w:name="Grid Table 6 Colorful Accent 5" w:uiPriority="51"/>
-    <w:lsdException w:name="Grid Table 7 Colorful Accent 5" w:uiPriority="52"/>
-    <w:lsdException w:name="Grid Table 1 Light Accent 6" w:uiPriority="46"/>
-    <w:lsdException w:name="Grid Table 2 Accent 6" w:uiPriority="47"/>
-    <w:lsdException w:name="Grid Table 3 Accent 6" w:uiPriority="48"/>
-    <w:lsdException w:name="Grid Table 4 Accent 6" w:uiPriority="49"/>
-    <w:lsdException w:name="Grid Table 5 Dark Accent 6" w:uiPriority="50"/>
-    <w:lsdException w:name="Grid Table 6 Colorful Accent 6" w:uiPriority="51"/>
-    <w:lsdException w:name="Grid Table 7 Colorful Accent 6" w:uiPriority="52"/>
-    <w:lsdException w:name="List Table 1 Light" w:uiPriority="46"/>
-    <w:lsdException w:name="List Table 2" w:uiPriority="47"/>
-    <w:lsdException w:name="List Table 3" w:uiPriority="48"/>
-    <w:lsdException w:name="List Table 4" w:uiPriority="49"/>
-    <w:lsdException w:name="List Table 5 Dark" w:uiPriority="50"/>
-    <w:lsdException w:name="List Table 6 Colorful" w:uiPriority="51"/>
-    <w:lsdException w:name="List Table 7 Colorful" w:uiPriority="52"/>
-    <w:lsdException w:name="List Table 1 Light Accent 1" w:uiPriority="46"/>
-    <w:lsdException w:name="List Table 2 Accent 1" w:uiPriority="47"/>
-    <w:lsdException w:name="List Table 3 Accent 1" w:uiPriority="48"/>
-    <w:lsdException w:name="List Table 4 Accent 1" w:uiPriority="49"/>
-    <w:lsdException w:name="List Table 5 Dark Accent 1" w:uiPriority="50"/>
-    <w:lsdException w:name="List Table 6 Colorful Accent 1" w:uiPriority="51"/>
-    <w:lsdException w:name="List Table 7 Colorful Accent 1" w:uiPriority="52"/>
-    <w:lsdException w:name="List Table 1 Light Accent 2" w:uiPriority="46"/>
-    <w:lsdException w:name="List Table 2 Accent 2" w:uiPriority="47"/>
-    <w:lsdException w:name="List Table 3 Accent 2" w:uiPriority="48"/>
-    <w:lsdException w:name="List Table 4 Accent 2" w:uiPriority="49"/>
-    <w:lsdException w:name="List Table 5 Dark Accent 2" w:uiPriority="50"/>
-    <w:lsdException w:name="List Table 6 Colorful Accent 2" w:uiPriority="51"/>
-    <w:lsdException w:name="List Table 7 Colorful Accent 2" w:uiPriority="52"/>
-    <w:lsdException w:name="List Table 1 Light Accent 3" w:uiPriority="46"/>
-    <w:lsdException w:name="List Table 2 Accent 3" w:uiPriority="47"/>
-    <w:lsdException w:name="List Table 3 Accent 3" w:uiPriority="48"/>
-    <w:lsdException w:name="List Table 4 Accent 3" w:uiPriority="49"/>
-    <w:lsdException w:name="List Table 5 Dark Accent 3" w:uiPriority="50"/>
-    <w:lsdException w:name="List Table 6 Colorful Accent 3" w:uiPriority="51"/>
-    <w:lsdException w:name="List Table 7 Colorful Accent 3" w:uiPriority="52"/>
-    <w:lsdException w:name="List Table 1 Light Accent 4" w:uiPriority="46"/>
-    <w:lsdException w:name="List Table 2 Accent 4" w:uiPriority="47"/>
-    <w:lsdException w:name="List Table 3 Accent 4" w:uiPriority="48"/>
-    <w:lsdException w:name="List Table 4 Accent 4" w:uiPriority="49"/>
-    <w:lsdException w:name="List Table 5 Dark Accent 4" w:uiPriority="50"/>
-    <w:lsdException w:name="List Table 6 Colorful Accent 4" w:uiPriority="51"/>
-    <w:lsdException w:name="List Table 7 Colorful Accent 4" w:uiPriority="52"/>
-    <w:lsdException w:name="List Table 1 Light Accent 5" w:uiPriority="46"/>
-    <w:lsdException w:name="List Table 2 Accent 5" w:uiPriority="47"/>
-    <w:lsdException w:name="List Table 3 Accent 5" w:uiPriority="48"/>
-    <w:lsdException w:name="List Table 4 Accent 5" w:uiPriority="49"/>
-    <w:lsdException w:name="List Table 5 Dark Accent 5" w:uiPriority="50"/>
-    <w:lsdException w:name="List Table 6 Colorful Accent 5" w:uiPriority="51"/>
-    <w:lsdException w:name="List Table 7 Colorful Accent 5" w:uiPriority="52"/>
-    <w:lsdException w:name="List Table 1 Light Accent 6" w:uiPriority="46"/>
-    <w:lsdException w:name="List Table 2 Accent 6" w:uiPriority="47"/>
-    <w:lsdException w:name="List Table 3 Accent 6" w:uiPriority="48"/>
-    <w:lsdException w:name="List Table 4 Accent 6" w:uiPriority="49"/>
-    <w:lsdException w:name="List Table 5 Dark Accent 6" w:uiPriority="50"/>
-    <w:lsdException w:name="List Table 6 Colorful Accent 6" w:uiPriority="51"/>
-    <w:lsdException w:name="List Table 7 Colorful Accent 6" w:uiPriority="52"/>
-    <w:lsdException w:name="Mention" w:semiHidden="1" w:unhideWhenUsed="1"/>
+  <w:latentStyles w:defLockedState="0" w:defUIPriority="99" w:defSemiHidden="1" w:defUnhideWhenUsed="1" w:defQFormat="0" w:count="267">
+    <w:lsdException w:name="Normal" w:semiHidden="0" w:uiPriority="0" w:unhideWhenUsed="0" w:qFormat="1"/>
+    <w:lsdException w:name="heading 1" w:semiHidden="0" w:uiPriority="9" w:unhideWhenUsed="0" w:qFormat="1"/>
+    <w:lsdException w:name="heading 2" w:uiPriority="9" w:qFormat="1"/>
+    <w:lsdException w:name="heading 3" w:uiPriority="9" w:qFormat="1"/>
+    <w:lsdException w:name="heading 4" w:uiPriority="9" w:qFormat="1"/>
+    <w:lsdException w:name="heading 5" w:uiPriority="9" w:qFormat="1"/>
+    <w:lsdException w:name="heading 6" w:uiPriority="9" w:qFormat="1"/>
+    <w:lsdException w:name="heading 7" w:uiPriority="9" w:qFormat="1"/>
+    <w:lsdException w:name="heading 8" w:uiPriority="9" w:qFormat="1"/>
+    <w:lsdException w:name="heading 9" w:uiPriority="9" w:qFormat="1"/>
+    <w:lsdException w:name="toc 1" w:uiPriority="39"/>
+    <w:lsdException w:name="toc 2" w:uiPriority="39"/>
+    <w:lsdException w:name="toc 3" w:uiPriority="39"/>
+    <w:lsdException w:name="toc 4" w:uiPriority="39"/>
+    <w:lsdException w:name="toc 5" w:uiPriority="39"/>
+    <w:lsdException w:name="toc 6" w:uiPriority="39"/>
+    <w:lsdException w:name="toc 7" w:uiPriority="39"/>
+    <w:lsdException w:name="toc 8" w:uiPriority="39"/>
+    <w:lsdException w:name="toc 9" w:uiPriority="39"/>
+    <w:lsdException w:name="caption" w:uiPriority="35" w:qFormat="1"/>
+    <w:lsdException w:name="Title" w:semiHidden="0" w:uiPriority="10" w:unhideWhenUsed="0" w:qFormat="1"/>
+    <w:lsdException w:name="Default Paragraph Font" w:uiPriority="1"/>
+    <w:lsdException w:name="Subtitle" w:semiHidden="0" w:uiPriority="11" w:unhideWhenUsed="0" w:qFormat="1"/>
+    <w:lsdException w:name="Strong" w:semiHidden="0" w:uiPriority="22" w:unhideWhenUsed="0" w:qFormat="1"/>
+    <w:lsdException w:name="Emphasis" w:semiHidden="0" w:uiPriority="20" w:unhideWhenUsed="0" w:qFormat="1"/>
+    <w:lsdException w:name="Table Grid" w:semiHidden="0" w:uiPriority="59" w:unhideWhenUsed="0"/>
+    <w:lsdException w:name="Placeholder Text" w:unhideWhenUsed="0"/>
+    <w:lsdException w:name="No Spacing" w:semiHidden="0" w:uiPriority="1" w:unhideWhenUsed="0" w:qFormat="1"/>
+    <w:lsdException w:name="Light Shading" w:semiHidden="0" w:uiPriority="60" w:unhideWhenUsed="0"/>
+    <w:lsdException w:name="Light List" w:semiHidden="0" w:uiPriority="61" w:unhideWhenUsed="0"/>
+    <w:lsdException w:name="Light Grid" w:semiHidden="0" w:uiPriority="62" w:unhideWhenUsed="0"/>
+    <w:lsdException w:name="Medium Shading 1" w:semiHidden="0" w:uiPriority="63" w:unhideWhenUsed="0"/>
+    <w:lsdException w:name="Medium Shading 2" w:semiHidden="0" w:uiPriority="64" w:unhideWhenUsed="0"/>
+    <w:lsdException w:name="Medium List 1" w:semiHidden="0" w:uiPriority="65" w:unhideWhenUsed="0"/>
+    <w:lsdException w:name="Medium List 2" w:semiHidden="0" w:uiPriority="66" w:unhideWhenUsed="0"/>
+    <w:lsdException w:name="Medium Grid 1" w:semiHidden="0" w:uiPriority="67" w:unhideWhenUsed="0"/>
+    <w:lsdException w:name="Medium Grid 2" w:semiHidden="0" w:uiPriority="68" w:unhideWhenUsed="0"/>
+    <w:lsdException w:name="Medium Grid 3" w:semiHidden="0" w:uiPriority="69" w:unhideWhenUsed="0"/>
+    <w:lsdException w:name="Dark List" w:semiHidden="0" w:uiPriority="70" w:unhideWhenUsed="0"/>
+    <w:lsdException w:name="Colorful Shading" w:semiHidden="0" w:uiPriority="71" w:unhideWhenUsed="0"/>
+    <w:lsdException w:name="Colorful List" w:semiHidden="0" w:uiPriority="72" w:unhideWhenUsed="0"/>
+    <w:lsdException w:name="Colorful Grid" w:semiHidden="0" w:uiPriority="73" w:unhideWhenUsed="0"/>
+    <w:lsdException w:name="Light Shading Accent 1" w:semiHidden="0" w:uiPriority="60" w:unhideWhenUsed="0"/>
+    <w:lsdException w:name="Light List Accent 1" w:semiHidden="0" w:uiPriority="61" w:unhideWhenUsed="0"/>
+    <w:lsdException w:name="Light Grid Accent 1" w:semiHidden="0" w:uiPriority="62" w:unhideWhenUsed="0"/>
+    <w:lsdException w:name="Medium Shading 1 Accent 1" w:semiHidden="0" w:uiPriority="63" w:unhideWhenUsed="0"/>
+    <w:lsdException w:name="Medium Shading 2 Accent 1" w:semiHidden="0" w:uiPriority="64" w:unhideWhenUsed="0"/>
+    <w:lsdException w:name="Medium List 1 Accent 1" w:semiHidden="0" w:uiPriority="65" w:unhideWhenUsed="0"/>
+    <w:lsdException w:name="Revision" w:unhideWhenUsed="0"/>
+    <w:lsdException w:name="List Paragraph" w:semiHidden="0" w:uiPriority="34" w:unhideWhenUsed="0" w:qFormat="1"/>
+    <w:lsdException w:name="Quote" w:semiHidden="0" w:uiPriority="29" w:unhideWhenUsed="0" w:qFormat="1"/>
+    <w:lsdException w:name="Intense Quote" w:semiHidden="0" w:uiPriority="30" w:unhideWhenUsed="0" w:qFormat="1"/>
+    <w:lsdException w:name="Medium List 2 Accent 1" w:semiHidden="0" w:uiPriority="66" w:unhideWhenUsed="0"/>
+    <w:lsdException w:name="Medium Grid 1 Accent 1" w:semiHidden="0" w:uiPriority="67" w:unhideWhenUsed="0"/>
+    <w:lsdException w:name="Medium Grid 2 Accent 1" w:semiHidden="0" w:uiPriority="68" w:unhideWhenUsed="0"/>
+    <w:lsdException w:name="Medium Grid 3 Accent 1" w:semiHidden="0" w:uiPriority="69" w:unhideWhenUsed="0"/>
+    <w:lsdException w:name="Dark List Accent 1" w:semiHidden="0" w:uiPriority="70" w:unhideWhenUsed="0"/>
+    <w:lsdException w:name="Colorful Shading Accent 1" w:semiHidden="0" w:uiPriority="71" w:unhideWhenUsed="0"/>
+    <w:lsdException w:name="Colorful List Accent 1" w:semiHidden="0" w:uiPriority="72" w:unhideWhenUsed="0"/>
+    <w:lsdException w:name="Colorful Grid Accent 1" w:semiHidden="0" w:uiPriority="73" w:unhideWhenUsed="0"/>
+    <w:lsdException w:name="Light Shading Accent 2" w:semiHidden="0" w:uiPriority="60" w:unhideWhenUsed="0"/>
+    <w:lsdException w:name="Light List Accent 2" w:semiHidden="0" w:uiPriority="61" w:unhideWhenUsed="0"/>
+    <w:lsdException w:name="Light Grid Accent 2" w:semiHidden="0" w:uiPriority="62" w:unhideWhenUsed="0"/>
+    <w:lsdException w:name="Medium Shading 1 Accent 2" w:semiHidden="0" w:uiPriority="63" w:unhideWhenUsed="0"/>
+    <w:lsdException w:name="Medium Shading 2 Accent 2" w:semiHidden="0" w:uiPriority="64" w:unhideWhenUsed="0"/>
+    <w:lsdException w:name="Medium List 1 Accent 2" w:semiHidden="0" w:uiPriority="65" w:unhideWhenUsed="0"/>
+    <w:lsdException w:name="Medium List 2 Accent 2" w:semiHidden="0" w:uiPriority="66" w:unhideWhenUsed="0"/>
+    <w:lsdException w:name="Medium Grid 1 Accent 2" w:semiHidden="0" w:uiPriority="67" w:unhideWhenUsed="0"/>
+    <w:lsdException w:name="Medium Grid 2 Accent 2" w:semiHidden="0" w:uiPriority="68" w:unhideWhenUsed="0"/>
+    <w:lsdException w:name="Medium Grid 3 Accent 2" w:semiHidden="0" w:uiPriority="69" w:unhideWhenUsed="0"/>
+    <w:lsdException w:name="Dark List Accent 2" w:semiHidden="0" w:uiPriority="70" w:unhideWhenUsed="0"/>
+    <w:lsdException w:name="Colorful Shading Accent 2" w:semiHidden="0" w:uiPriority="71" w:unhideWhenUsed="0"/>
+    <w:lsdException w:name="Colorful List Accent 2" w:semiHidden="0" w:uiPriority="72" w:unhideWhenUsed="0"/>
+    <w:lsdException w:name="Colorful Grid Accent 2" w:semiHidden="0" w:uiPriority="73" w:unhideWhenUsed="0"/>
+    <w:lsdException w:name="Light Shading Accent 3" w:semiHidden="0" w:uiPriority="60" w:unhideWhenUsed="0"/>
+    <w:lsdException w:name="Light List Accent 3" w:semiHidden="0" w:uiPriority="61" w:unhideWhenUsed="0"/>
+    <w:lsdException w:name="Light Grid Accent 3" w:semiHidden="0" w:uiPriority="62" w:unhideWhenUsed="0"/>
+    <w:lsdException w:name="Medium Shading 1 Accent 3" w:semiHidden="0" w:uiPriority="63" w:unhideWhenUsed="0"/>
+    <w:lsdException w:name="Medium Shading 2 Accent 3" w:semiHidden="0" w:uiPriority="64" w:unhideWhenUsed="0"/>
+    <w:lsdException w:name="Medium List 1 Accent 3" w:semiHidden="0" w:uiPriority="65" w:unhideWhenUsed="0"/>
+    <w:lsdException w:name="Medium List 2 Accent 3" w:semiHidden="0" w:uiPriority="66" w:unhideWhenUsed="0"/>
+    <w:lsdException w:name="Medium Grid 1 Accent 3" w:semiHidden="0" w:uiPriority="67" w:unhideWhenUsed="0"/>
+    <w:lsdException w:name="Medium Grid 2 Accent 3" w:semiHidden="0" w:uiPriority="68" w:unhideWhenUsed="0"/>
+    <w:lsdException w:name="Medium Grid 3 Accent 3" w:semiHidden="0" w:uiPriority="69" w:unhideWhenUsed="0"/>
+    <w:lsdException w:name="Dark List Accent 3" w:semiHidden="0" w:uiPriority="70" w:unhideWhenUsed="0"/>
+    <w:lsdException w:name="Colorful Shading Accent 3" w:semiHidden="0" w:uiPriority="71" w:unhideWhenUsed="0"/>
+    <w:lsdException w:name="Colorful List Accent 3" w:semiHidden="0" w:uiPriority="72" w:unhideWhenUsed="0"/>
+    <w:lsdException w:name="Colorful Grid Accent 3" w:semiHidden="0" w:uiPriority="73" w:unhideWhenUsed="0"/>
+    <w:lsdException w:name="Light Shading Accent 4" w:semiHidden="0" w:uiPriority="60" w:unhideWhenUsed="0"/>
+    <w:lsdException w:name="Light List Accent 4" w:semiHidden="0" w:uiPriority="61" w:unhideWhenUsed="0"/>
+    <w:lsdException w:name="Light Grid Accent 4" w:semiHidden="0" w:uiPriority="62" w:unhideWhenUsed="0"/>
+    <w:lsdException w:name="Medium Shading 1 Accent 4" w:semiHidden="0" w:uiPriority="63" w:unhideWhenUsed="0"/>
+    <w:lsdException w:name="Medium Shading 2 Accent 4" w:semiHidden="0" w:uiPriority="64" w:unhideWhenUsed="0"/>
+    <w:lsdException w:name="Medium List 1 Accent 4" w:semiHidden="0" w:uiPriority="65" w:unhideWhenUsed="0"/>
+    <w:lsdException w:name="Medium List 2 Accent 4" w:semiHidden="0" w:uiPriority="66" w:unhideWhenUsed="0"/>
+    <w:lsdException w:name="Medium Grid 1 Accent 4" w:semiHidden="0" w:uiPriority="67" w:unhideWhenUsed="0"/>
+    <w:lsdException w:name="Medium Grid 2 Accent 4" w:semiHidden="0" w:uiPriority="68" w:unhideWhenUsed="0"/>
+    <w:lsdException w:name="Medium Grid 3 Accent 4" w:semiHidden="0" w:uiPriority="69" w:unhideWhenUsed="0"/>
+    <w:lsdException w:name="Dark List Accent 4" w:semiHidden="0" w:uiPriority="70" w:unhideWhenUsed="0"/>
+    <w:lsdException w:name="Colorful Shading Accent 4" w:semiHidden="0" w:uiPriority="71" w:unhideWhenUsed="0"/>
+    <w:lsdException w:name="Colorful List Accent 4" w:semiHidden="0" w:uiPriority="72" w:unhideWhenUsed="0"/>
+    <w:lsdException w:name="Colorful Grid Accent 4" w:semiHidden="0" w:uiPriority="73" w:unhideWhenUsed="0"/>
+    <w:lsdException w:name="Light Shading Accent 5" w:semiHidden="0" w:uiPriority="60" w:unhideWhenUsed="0"/>
+    <w:lsdException w:name="Light List Accent 5" w:semiHidden="0" w:uiPriority="61" w:unhideWhenUsed="0"/>
+    <w:lsdException w:name="Light Grid Accent 5" w:semiHidden="0" w:uiPriority="62" w:unhideWhenUsed="0"/>
+    <w:lsdException w:name="Medium Shading 1 Accent 5" w:semiHidden="0" w:uiPriority="63" w:unhideWhenUsed="0"/>
+    <w:lsdException w:name="Medium Shading 2 Accent 5" w:semiHidden="0" w:uiPriority="64" w:unhideWhenUsed="0"/>
+    <w:lsdException w:name="Medium List 1 Accent 5" w:semiHidden="0" w:uiPriority="65" w:unhideWhenUsed="0"/>
+    <w:lsdException w:name="Medium List 2 Accent 5" w:semiHidden="0" w:uiPriority="66" w:unhideWhenUsed="0"/>
+    <w:lsdException w:name="Medium Grid 1 Accent 5" w:semiHidden="0" w:uiPriority="67" w:unhideWhenUsed="0"/>
+    <w:lsdException w:name="Medium Grid 2 Accent 5" w:semiHidden="0" w:uiPriority="68" w:unhideWhenUsed="0"/>
+    <w:lsdException w:name="Medium Grid 3 Accent 5" w:semiHidden="0" w:uiPriority="69" w:unhideWhenUsed="0"/>
+    <w:lsdException w:name="Dark List Accent 5" w:semiHidden="0" w:uiPriority="70" w:unhideWhenUsed="0"/>
+    <w:lsdException w:name="Colorful Shading Accent 5" w:semiHidden="0" w:uiPriority="71" w:unhideWhenUsed="0"/>
+    <w:lsdException w:name="Colorful List Accent 5" w:semiHidden="0" w:uiPriority="72" w:unhideWhenUsed="0"/>
+    <w:lsdException w:name="Colorful Grid Accent 5" w:semiHidden="0" w:uiPriority="73" w:unhideWhenUsed="0"/>
+    <w:lsdException w:name="Light Shading Accent 6" w:semiHidden="0" w:uiPriority="60" w:unhideWhenUsed="0"/>
+    <w:lsdException w:name="Light List Accent 6" w:semiHidden="0" w:uiPriority="61" w:unhideWhenUsed="0"/>
+    <w:lsdException w:name="Light Grid Accent 6" w:semiHidden="0" w:uiPriority="62" w:unhideWhenUsed="0"/>
+    <w:lsdException w:name="Medium Shading 1 Accent 6" w:semiHidden="0" w:uiPriority="63" w:unhideWhenUsed="0"/>
+    <w:lsdException w:name="Medium Shading 2 Accent 6" w:semiHidden="0" w:uiPriority="64" w:unhideWhenUsed="0"/>
+    <w:lsdException w:name="Medium List 1 Accent 6" w:semiHidden="0" w:uiPriority="65" w:unhideWhenUsed="0"/>
+    <w:lsdException w:name="Medium List 2 Accent 6" w:semiHidden="0" w:uiPriority="66" w:unhideWhenUsed="0"/>
+    <w:lsdException w:name="Medium Grid 1 Accent 6" w:semiHidden="0" w:uiPriority="67" w:unhideWhenUsed="0"/>
+    <w:lsdException w:name="Medium Grid 2 Accent 6" w:semiHidden="0" w:uiPriority="68" w:unhideWhenUsed="0"/>
+    <w:lsdException w:name="Medium Grid 3 Accent 6" w:semiHidden="0" w:uiPriority="69" w:unhideWhenUsed="0"/>
+    <w:lsdException w:name="Dark List Accent 6" w:semiHidden="0" w:uiPriority="70" w:unhideWhenUsed="0"/>
+    <w:lsdException w:name="Colorful Shading Accent 6" w:semiHidden="0" w:uiPriority="71" w:unhideWhenUsed="0"/>
+    <w:lsdException w:name="Colorful List Accent 6" w:semiHidden="0" w:uiPriority="72" w:unhideWhenUsed="0"/>
+    <w:lsdException w:name="Colorful Grid Accent 6" w:semiHidden="0" w:uiPriority="73" w:unhideWhenUsed="0"/>
+    <w:lsdException w:name="Subtle Emphasis" w:semiHidden="0" w:uiPriority="19" w:unhideWhenUsed="0" w:qFormat="1"/>
+    <w:lsdException w:name="Intense Emphasis" w:semiHidden="0" w:uiPriority="21" w:unhideWhenUsed="0" w:qFormat="1"/>
+    <w:lsdException w:name="Subtle Reference" w:semiHidden="0" w:uiPriority="31" w:unhideWhenUsed="0" w:qFormat="1"/>
+    <w:lsdException w:name="Intense Reference" w:semiHidden="0" w:uiPriority="32" w:unhideWhenUsed="0" w:qFormat="1"/>
+    <w:lsdException w:name="Book Title" w:semiHidden="0" w:uiPriority="33" w:unhideWhenUsed="0" w:qFormat="1"/>
+    <w:lsdException w:name="Bibliography" w:uiPriority="37"/>
+    <w:lsdException w:name="TOC Heading" w:uiPriority="39" w:qFormat="1"/>
   </w:latentStyles>
   <w:style w:type="paragraph" w:default="1" w:styleId="Normal">
     <w:name w:val="Normal"/>
@@ -8117,6 +8316,7 @@
     <w:uiPriority w:val="99"/>
     <w:semiHidden/>
     <w:unhideWhenUsed/>
+    <w:qFormat/>
     <w:tblPr>
       <w:tblInd w:w="0" w:type="dxa"/>
       <w:tblCellMar>
@@ -8346,7 +8546,6 @@
       <w:spacing w:after="0" w:line="240" w:lineRule="auto"/>
     </w:pPr>
     <w:tblPr>
-      <w:tblInd w:w="0" w:type="nil"/>
       <w:tblBorders>
         <w:top w:val="single" w:sz="4" w:space="0" w:color="auto"/>
         <w:left w:val="single" w:sz="4" w:space="0" w:color="auto"/>
@@ -8355,7 +8554,43 @@
         <w:insideH w:val="single" w:sz="4" w:space="0" w:color="auto"/>
         <w:insideV w:val="single" w:sz="4" w:space="0" w:color="auto"/>
       </w:tblBorders>
+      <w:tblCellMar>
+        <w:top w:w="0" w:type="dxa"/>
+        <w:left w:w="108" w:type="dxa"/>
+        <w:bottom w:w="0" w:type="dxa"/>
+        <w:right w:w="108" w:type="dxa"/>
+      </w:tblCellMar>
     </w:tblPr>
+  </w:style>
+  <w:style w:type="paragraph" w:styleId="BalloonText">
+    <w:name w:val="Balloon Text"/>
+    <w:basedOn w:val="Normal"/>
+    <w:link w:val="BalloonTextChar"/>
+    <w:uiPriority w:val="99"/>
+    <w:semiHidden/>
+    <w:unhideWhenUsed/>
+    <w:rsid w:val="00FE03EC"/>
+    <w:pPr>
+      <w:spacing w:after="0" w:line="240" w:lineRule="auto"/>
+    </w:pPr>
+    <w:rPr>
+      <w:rFonts w:ascii="Tahoma" w:hAnsi="Tahoma" w:cs="Tahoma"/>
+      <w:sz w:val="16"/>
+      <w:szCs w:val="16"/>
+    </w:rPr>
+  </w:style>
+  <w:style w:type="character" w:customStyle="1" w:styleId="BalloonTextChar">
+    <w:name w:val="Balloon Text Char"/>
+    <w:basedOn w:val="DefaultParagraphFont"/>
+    <w:link w:val="BalloonText"/>
+    <w:uiPriority w:val="99"/>
+    <w:semiHidden/>
+    <w:rsid w:val="00FE03EC"/>
+    <w:rPr>
+      <w:rFonts w:ascii="Tahoma" w:hAnsi="Tahoma" w:cs="Tahoma"/>
+      <w:sz w:val="16"/>
+      <w:szCs w:val="16"/>
+    </w:rPr>
   </w:style>
 </w:styles>
 </file>

</xml_diff>